<commit_message>
corrigindo erros de escrita
</commit_message>
<xml_diff>
--- a/PIM_III.docx
+++ b/PIM_III.docx
@@ -357,532 +357,6 @@
     </w:p>
     <w:p>
       <w:pPr>
-        <w:spacing w:after="0" w:line="360" w:lineRule="auto"/>
-        <w:jc w:val="center"/>
-        <w:rPr>
-          <w:rFonts w:ascii="Arial" w:hAnsi="Arial" w:cs="Arial"/>
-          <w:b/>
-          <w:bCs/>
-          <w:sz w:val="24"/>
-          <w:szCs w:val="24"/>
-        </w:rPr>
-      </w:pPr>
-      <w:r>
-        <w:rPr>
-          <w:rFonts w:ascii="Arial" w:hAnsi="Arial" w:cs="Arial"/>
-          <w:b/>
-          <w:bCs/>
-          <w:sz w:val="24"/>
-          <w:szCs w:val="24"/>
-        </w:rPr>
-        <w:t>(SUBTITULO)</w:t>
-      </w:r>
-    </w:p>
-    <w:p>
-      <w:pPr>
-        <w:spacing w:after="0" w:line="360" w:lineRule="auto"/>
-        <w:jc w:val="center"/>
-        <w:rPr>
-          <w:rFonts w:ascii="Arial" w:hAnsi="Arial" w:cs="Arial"/>
-          <w:b/>
-          <w:bCs/>
-          <w:sz w:val="24"/>
-          <w:szCs w:val="24"/>
-        </w:rPr>
-      </w:pPr>
-    </w:p>
-    <w:p>
-      <w:pPr>
-        <w:spacing w:after="0" w:line="360" w:lineRule="auto"/>
-        <w:jc w:val="center"/>
-        <w:rPr>
-          <w:rFonts w:ascii="Arial" w:hAnsi="Arial" w:cs="Arial"/>
-          <w:b/>
-          <w:bCs/>
-          <w:sz w:val="24"/>
-          <w:szCs w:val="24"/>
-        </w:rPr>
-      </w:pPr>
-    </w:p>
-    <w:p>
-      <w:pPr>
-        <w:spacing w:after="0" w:line="360" w:lineRule="auto"/>
-        <w:jc w:val="center"/>
-        <w:rPr>
-          <w:rFonts w:ascii="Arial" w:hAnsi="Arial" w:cs="Arial"/>
-          <w:b/>
-          <w:bCs/>
-          <w:sz w:val="24"/>
-          <w:szCs w:val="24"/>
-        </w:rPr>
-      </w:pPr>
-    </w:p>
-    <w:p>
-      <w:pPr>
-        <w:spacing w:after="0" w:line="360" w:lineRule="auto"/>
-        <w:jc w:val="center"/>
-        <w:rPr>
-          <w:rFonts w:ascii="Arial" w:hAnsi="Arial" w:cs="Arial"/>
-          <w:b/>
-          <w:bCs/>
-          <w:sz w:val="24"/>
-          <w:szCs w:val="24"/>
-        </w:rPr>
-      </w:pPr>
-    </w:p>
-    <w:p>
-      <w:pPr>
-        <w:spacing w:after="0" w:line="360" w:lineRule="auto"/>
-        <w:jc w:val="center"/>
-        <w:rPr>
-          <w:rFonts w:ascii="Arial" w:hAnsi="Arial" w:cs="Arial"/>
-          <w:b/>
-          <w:bCs/>
-          <w:sz w:val="24"/>
-          <w:szCs w:val="24"/>
-        </w:rPr>
-      </w:pPr>
-    </w:p>
-    <w:p>
-      <w:pPr>
-        <w:spacing w:after="0" w:line="360" w:lineRule="auto"/>
-        <w:jc w:val="center"/>
-        <w:rPr>
-          <w:rFonts w:ascii="Arial" w:hAnsi="Arial" w:cs="Arial"/>
-          <w:b/>
-          <w:bCs/>
-          <w:sz w:val="24"/>
-          <w:szCs w:val="24"/>
-        </w:rPr>
-      </w:pPr>
-    </w:p>
-    <w:p>
-      <w:pPr>
-        <w:spacing w:after="0" w:line="360" w:lineRule="auto"/>
-        <w:jc w:val="center"/>
-        <w:rPr>
-          <w:rFonts w:ascii="Arial" w:hAnsi="Arial" w:cs="Arial"/>
-          <w:b/>
-          <w:bCs/>
-          <w:sz w:val="24"/>
-          <w:szCs w:val="24"/>
-        </w:rPr>
-      </w:pPr>
-    </w:p>
-    <w:p>
-      <w:pPr>
-        <w:spacing w:after="0" w:line="360" w:lineRule="auto"/>
-        <w:jc w:val="center"/>
-        <w:rPr>
-          <w:rFonts w:ascii="Arial" w:hAnsi="Arial" w:cs="Arial"/>
-          <w:b/>
-          <w:bCs/>
-          <w:sz w:val="24"/>
-          <w:szCs w:val="24"/>
-        </w:rPr>
-      </w:pPr>
-    </w:p>
-    <w:p>
-      <w:pPr>
-        <w:spacing w:after="0" w:line="360" w:lineRule="auto"/>
-        <w:jc w:val="center"/>
-        <w:rPr>
-          <w:rFonts w:ascii="Arial" w:hAnsi="Arial" w:cs="Arial"/>
-          <w:b/>
-          <w:bCs/>
-          <w:sz w:val="24"/>
-          <w:szCs w:val="24"/>
-        </w:rPr>
-      </w:pPr>
-    </w:p>
-    <w:p>
-      <w:pPr>
-        <w:spacing w:after="0" w:line="360" w:lineRule="auto"/>
-        <w:jc w:val="center"/>
-        <w:rPr>
-          <w:rFonts w:ascii="Arial" w:hAnsi="Arial" w:cs="Arial"/>
-          <w:b/>
-          <w:bCs/>
-          <w:sz w:val="24"/>
-          <w:szCs w:val="24"/>
-        </w:rPr>
-      </w:pPr>
-    </w:p>
-    <w:p>
-      <w:pPr>
-        <w:spacing w:after="0" w:line="360" w:lineRule="auto"/>
-        <w:jc w:val="center"/>
-        <w:rPr>
-          <w:rFonts w:ascii="Arial" w:hAnsi="Arial" w:cs="Arial"/>
-          <w:b/>
-          <w:bCs/>
-          <w:sz w:val="24"/>
-          <w:szCs w:val="24"/>
-        </w:rPr>
-      </w:pPr>
-      <w:r>
-        <w:rPr>
-          <w:rFonts w:ascii="Arial" w:hAnsi="Arial" w:cs="Arial"/>
-          <w:b/>
-          <w:bCs/>
-          <w:sz w:val="24"/>
-          <w:szCs w:val="24"/>
-        </w:rPr>
-        <w:t>R</w:t>
-      </w:r>
-      <w:r>
-        <w:rPr>
-          <w:rFonts w:ascii="Arial" w:hAnsi="Arial" w:cs="Arial"/>
-          <w:b/>
-          <w:bCs/>
-          <w:sz w:val="24"/>
-          <w:szCs w:val="24"/>
-        </w:rPr>
-        <w:t>IBEIRÃO PRETO</w:t>
-      </w:r>
-    </w:p>
-    <w:p>
-      <w:pPr>
-        <w:spacing w:after="0" w:line="360" w:lineRule="auto"/>
-        <w:jc w:val="center"/>
-        <w:rPr>
-          <w:rFonts w:ascii="Arial" w:hAnsi="Arial" w:cs="Arial"/>
-          <w:b/>
-          <w:bCs/>
-          <w:sz w:val="24"/>
-          <w:szCs w:val="24"/>
-        </w:rPr>
-      </w:pPr>
-      <w:r>
-        <w:rPr>
-          <w:rFonts w:ascii="Arial" w:hAnsi="Arial" w:cs="Arial"/>
-          <w:b/>
-          <w:bCs/>
-          <w:sz w:val="24"/>
-          <w:szCs w:val="24"/>
-        </w:rPr>
-        <w:t>2022</w:t>
-      </w:r>
-    </w:p>
-    <w:p>
-      <w:pPr>
-        <w:spacing w:after="0" w:line="360" w:lineRule="auto"/>
-        <w:jc w:val="center"/>
-        <w:rPr>
-          <w:rFonts w:ascii="Arial" w:hAnsi="Arial" w:cs="Arial"/>
-          <w:b/>
-          <w:bCs/>
-          <w:sz w:val="24"/>
-          <w:szCs w:val="24"/>
-        </w:rPr>
-      </w:pPr>
-    </w:p>
-    <w:p>
-      <w:pPr>
-        <w:spacing w:after="0" w:line="360" w:lineRule="auto"/>
-        <w:jc w:val="center"/>
-        <w:rPr>
-          <w:rFonts w:ascii="Arial" w:hAnsi="Arial" w:cs="Arial"/>
-          <w:b/>
-          <w:bCs/>
-          <w:sz w:val="24"/>
-          <w:szCs w:val="24"/>
-        </w:rPr>
-      </w:pPr>
-    </w:p>
-    <w:p>
-      <w:pPr>
-        <w:spacing w:after="0" w:line="360" w:lineRule="auto"/>
-        <w:jc w:val="center"/>
-        <w:rPr>
-          <w:rFonts w:ascii="Arial" w:hAnsi="Arial" w:cs="Arial"/>
-          <w:b/>
-          <w:bCs/>
-          <w:sz w:val="24"/>
-          <w:szCs w:val="24"/>
-        </w:rPr>
-      </w:pPr>
-    </w:p>
-    <w:p>
-      <w:pPr>
-        <w:spacing w:after="0" w:line="360" w:lineRule="auto"/>
-        <w:jc w:val="center"/>
-        <w:rPr>
-          <w:rFonts w:ascii="Arial" w:hAnsi="Arial" w:cs="Arial"/>
-          <w:b/>
-          <w:bCs/>
-          <w:sz w:val="24"/>
-          <w:szCs w:val="24"/>
-        </w:rPr>
-      </w:pPr>
-    </w:p>
-    <w:p>
-      <w:pPr>
-        <w:spacing w:after="0" w:line="360" w:lineRule="auto"/>
-        <w:jc w:val="center"/>
-        <w:rPr>
-          <w:rFonts w:ascii="Arial" w:hAnsi="Arial" w:cs="Arial"/>
-          <w:b/>
-          <w:bCs/>
-          <w:sz w:val="24"/>
-          <w:szCs w:val="24"/>
-        </w:rPr>
-      </w:pPr>
-    </w:p>
-    <w:p>
-      <w:pPr>
-        <w:spacing w:after="0" w:line="360" w:lineRule="auto"/>
-        <w:jc w:val="center"/>
-        <w:rPr>
-          <w:rFonts w:ascii="Arial" w:hAnsi="Arial" w:cs="Arial"/>
-          <w:b/>
-          <w:bCs/>
-          <w:sz w:val="24"/>
-          <w:szCs w:val="24"/>
-        </w:rPr>
-      </w:pPr>
-      <w:r>
-        <w:rPr>
-          <w:rFonts w:ascii="Arial" w:hAnsi="Arial" w:cs="Arial"/>
-          <w:b/>
-          <w:bCs/>
-          <w:sz w:val="24"/>
-          <w:szCs w:val="24"/>
-        </w:rPr>
-        <w:t>FELIPE GERARDI CAPELETTI LACATIVA – N719AF3</w:t>
-      </w:r>
-    </w:p>
-    <w:p>
-      <w:pPr>
-        <w:spacing w:after="0" w:line="360" w:lineRule="auto"/>
-        <w:jc w:val="center"/>
-        <w:rPr>
-          <w:rFonts w:ascii="Arial" w:hAnsi="Arial" w:cs="Arial"/>
-          <w:b/>
-          <w:bCs/>
-          <w:sz w:val="24"/>
-          <w:szCs w:val="24"/>
-        </w:rPr>
-      </w:pPr>
-      <w:r>
-        <w:rPr>
-          <w:rFonts w:ascii="Arial" w:hAnsi="Arial" w:cs="Arial"/>
-          <w:b/>
-          <w:bCs/>
-          <w:sz w:val="24"/>
-          <w:szCs w:val="24"/>
-        </w:rPr>
-        <w:t>FELIPE RAMAZZA GALDEANO – G376471</w:t>
-      </w:r>
-    </w:p>
-    <w:p>
-      <w:pPr>
-        <w:spacing w:after="0" w:line="360" w:lineRule="auto"/>
-        <w:jc w:val="center"/>
-        <w:rPr>
-          <w:rFonts w:ascii="Arial" w:hAnsi="Arial" w:cs="Arial"/>
-          <w:b/>
-          <w:bCs/>
-          <w:sz w:val="24"/>
-          <w:szCs w:val="24"/>
-        </w:rPr>
-      </w:pPr>
-      <w:r>
-        <w:rPr>
-          <w:rFonts w:ascii="Arial" w:hAnsi="Arial" w:cs="Arial"/>
-          <w:b/>
-          <w:bCs/>
-          <w:sz w:val="24"/>
-          <w:szCs w:val="24"/>
-        </w:rPr>
-        <w:t>GABRIEL GENRI CASSARO – G247973</w:t>
-      </w:r>
-    </w:p>
-    <w:p>
-      <w:pPr>
-        <w:spacing w:after="0" w:line="360" w:lineRule="auto"/>
-        <w:jc w:val="center"/>
-        <w:rPr>
-          <w:rFonts w:ascii="Arial" w:hAnsi="Arial" w:cs="Arial"/>
-          <w:b/>
-          <w:bCs/>
-          <w:sz w:val="24"/>
-          <w:szCs w:val="24"/>
-        </w:rPr>
-      </w:pPr>
-      <w:r>
-        <w:rPr>
-          <w:rFonts w:ascii="Arial" w:hAnsi="Arial" w:cs="Arial"/>
-          <w:b/>
-          <w:bCs/>
-          <w:sz w:val="24"/>
-          <w:szCs w:val="24"/>
-        </w:rPr>
-        <w:t>GUILHERME SANTOS – F1745D4</w:t>
-      </w:r>
-    </w:p>
-    <w:p>
-      <w:pPr>
-        <w:spacing w:after="0" w:line="360" w:lineRule="auto"/>
-        <w:jc w:val="center"/>
-        <w:rPr>
-          <w:rFonts w:ascii="Arial" w:hAnsi="Arial" w:cs="Arial"/>
-          <w:b/>
-          <w:bCs/>
-          <w:sz w:val="24"/>
-          <w:szCs w:val="24"/>
-        </w:rPr>
-      </w:pPr>
-      <w:r>
-        <w:rPr>
-          <w:rFonts w:ascii="Arial" w:hAnsi="Arial" w:cs="Arial"/>
-          <w:b/>
-          <w:bCs/>
-          <w:sz w:val="24"/>
-          <w:szCs w:val="24"/>
-        </w:rPr>
-        <w:t>JEAN CARLOS COTILLO BERG – G290925</w:t>
-      </w:r>
-    </w:p>
-    <w:p>
-      <w:pPr>
-        <w:spacing w:after="0" w:line="360" w:lineRule="auto"/>
-        <w:jc w:val="center"/>
-        <w:rPr>
-          <w:rFonts w:ascii="Arial" w:hAnsi="Arial" w:cs="Arial"/>
-          <w:b/>
-          <w:bCs/>
-          <w:sz w:val="24"/>
-          <w:szCs w:val="24"/>
-        </w:rPr>
-      </w:pPr>
-      <w:r>
-        <w:rPr>
-          <w:rFonts w:ascii="Arial" w:hAnsi="Arial" w:cs="Arial"/>
-          <w:b/>
-          <w:bCs/>
-          <w:sz w:val="24"/>
-          <w:szCs w:val="24"/>
-        </w:rPr>
-        <w:t>LUCAS GABRIEL JUSTINO – G367JG1</w:t>
-      </w:r>
-    </w:p>
-    <w:p>
-      <w:pPr>
-        <w:spacing w:after="0" w:line="360" w:lineRule="auto"/>
-        <w:jc w:val="center"/>
-        <w:rPr>
-          <w:rFonts w:ascii="Arial" w:hAnsi="Arial" w:cs="Arial"/>
-          <w:b/>
-          <w:bCs/>
-          <w:sz w:val="24"/>
-          <w:szCs w:val="24"/>
-        </w:rPr>
-      </w:pPr>
-    </w:p>
-    <w:p>
-      <w:pPr>
-        <w:spacing w:after="0" w:line="360" w:lineRule="auto"/>
-        <w:jc w:val="center"/>
-        <w:rPr>
-          <w:rFonts w:ascii="Arial" w:hAnsi="Arial" w:cs="Arial"/>
-          <w:b/>
-          <w:bCs/>
-          <w:sz w:val="24"/>
-          <w:szCs w:val="24"/>
-        </w:rPr>
-      </w:pPr>
-    </w:p>
-    <w:p>
-      <w:pPr>
-        <w:spacing w:after="0" w:line="360" w:lineRule="auto"/>
-        <w:jc w:val="center"/>
-        <w:rPr>
-          <w:rFonts w:ascii="Arial" w:hAnsi="Arial" w:cs="Arial"/>
-          <w:b/>
-          <w:bCs/>
-          <w:sz w:val="24"/>
-          <w:szCs w:val="24"/>
-        </w:rPr>
-      </w:pPr>
-    </w:p>
-    <w:p>
-      <w:pPr>
-        <w:spacing w:after="0" w:line="360" w:lineRule="auto"/>
-        <w:jc w:val="center"/>
-        <w:rPr>
-          <w:rFonts w:ascii="Arial" w:hAnsi="Arial" w:cs="Arial"/>
-          <w:b/>
-          <w:bCs/>
-          <w:sz w:val="24"/>
-          <w:szCs w:val="24"/>
-        </w:rPr>
-      </w:pPr>
-    </w:p>
-    <w:p>
-      <w:pPr>
-        <w:spacing w:after="0" w:line="360" w:lineRule="auto"/>
-        <w:jc w:val="center"/>
-        <w:rPr>
-          <w:rFonts w:ascii="Arial" w:hAnsi="Arial" w:cs="Arial"/>
-          <w:b/>
-          <w:bCs/>
-          <w:sz w:val="24"/>
-          <w:szCs w:val="24"/>
-        </w:rPr>
-      </w:pPr>
-    </w:p>
-    <w:p>
-      <w:pPr>
-        <w:spacing w:after="0" w:line="360" w:lineRule="auto"/>
-        <w:jc w:val="center"/>
-        <w:rPr>
-          <w:rFonts w:ascii="Arial" w:hAnsi="Arial" w:cs="Arial"/>
-          <w:b/>
-          <w:bCs/>
-          <w:sz w:val="24"/>
-          <w:szCs w:val="24"/>
-        </w:rPr>
-      </w:pPr>
-    </w:p>
-    <w:p>
-      <w:pPr>
-        <w:spacing w:after="0" w:line="360" w:lineRule="auto"/>
-        <w:jc w:val="center"/>
-        <w:rPr>
-          <w:rFonts w:ascii="Arial" w:hAnsi="Arial" w:cs="Arial"/>
-          <w:b/>
-          <w:bCs/>
-          <w:sz w:val="24"/>
-          <w:szCs w:val="24"/>
-        </w:rPr>
-      </w:pPr>
-    </w:p>
-    <w:p>
-      <w:pPr>
-        <w:spacing w:after="0" w:line="360" w:lineRule="auto"/>
-        <w:jc w:val="center"/>
-        <w:rPr>
-          <w:rFonts w:ascii="Arial" w:hAnsi="Arial" w:cs="Arial"/>
-          <w:b/>
-          <w:bCs/>
-          <w:sz w:val="24"/>
-          <w:szCs w:val="24"/>
-        </w:rPr>
-      </w:pPr>
-      <w:r>
-        <w:rPr>
-          <w:rFonts w:ascii="Arial" w:hAnsi="Arial" w:cs="Arial"/>
-          <w:b/>
-          <w:bCs/>
-          <w:sz w:val="24"/>
-          <w:szCs w:val="24"/>
-        </w:rPr>
-        <w:t>PROJETO INTEGRADO MULTIDISCIPLINAR III:</w:t>
-      </w:r>
-    </w:p>
-    <w:p>
-      <w:pPr>
         <w:spacing w:after="120" w:line="360" w:lineRule="auto"/>
         <w:jc w:val="both"/>
         <w:rPr>
@@ -958,92 +432,96 @@
         <w:jc w:val="center"/>
         <w:rPr>
           <w:rFonts w:ascii="Arial" w:hAnsi="Arial" w:cs="Arial"/>
-          <w:sz w:val="24"/>
-          <w:szCs w:val="24"/>
-        </w:rPr>
-      </w:pPr>
-      <w:r>
-        <w:rPr>
-          <w:rFonts w:ascii="Arial" w:hAnsi="Arial" w:cs="Arial"/>
-          <w:sz w:val="24"/>
-          <w:szCs w:val="24"/>
-        </w:rPr>
-        <w:t>Projeto integrado Multidisciplinar elaborado como parte das exigências para conclusão semestral em Análise e Desenvolvimento de Sistemas pela Universidade Paulista – UNIP.</w:t>
-      </w:r>
-    </w:p>
-    <w:p>
-      <w:pPr>
-        <w:spacing w:after="0" w:line="360" w:lineRule="auto"/>
-        <w:jc w:val="center"/>
-        <w:rPr>
-          <w:rFonts w:ascii="Arial" w:hAnsi="Arial" w:cs="Arial"/>
-          <w:b/>
-          <w:bCs/>
-          <w:sz w:val="24"/>
-          <w:szCs w:val="24"/>
-        </w:rPr>
-      </w:pPr>
-    </w:p>
-    <w:p>
-      <w:pPr>
-        <w:spacing w:after="0" w:line="360" w:lineRule="auto"/>
-        <w:jc w:val="center"/>
-        <w:rPr>
-          <w:rFonts w:ascii="Arial" w:hAnsi="Arial" w:cs="Arial"/>
-          <w:b/>
-          <w:bCs/>
-          <w:sz w:val="24"/>
-          <w:szCs w:val="24"/>
-        </w:rPr>
-      </w:pPr>
-    </w:p>
-    <w:p>
-      <w:pPr>
-        <w:spacing w:after="0" w:line="360" w:lineRule="auto"/>
-        <w:jc w:val="center"/>
-        <w:rPr>
-          <w:rFonts w:ascii="Arial" w:hAnsi="Arial" w:cs="Arial"/>
-          <w:b/>
-          <w:bCs/>
-          <w:sz w:val="24"/>
-          <w:szCs w:val="24"/>
-        </w:rPr>
-      </w:pPr>
-    </w:p>
-    <w:p>
-      <w:pPr>
-        <w:spacing w:after="0" w:line="360" w:lineRule="auto"/>
-        <w:jc w:val="center"/>
-        <w:rPr>
-          <w:rFonts w:ascii="Arial" w:hAnsi="Arial" w:cs="Arial"/>
-          <w:b/>
-          <w:bCs/>
-          <w:sz w:val="24"/>
-          <w:szCs w:val="24"/>
-        </w:rPr>
-      </w:pPr>
-    </w:p>
-    <w:p>
-      <w:pPr>
-        <w:spacing w:after="0" w:line="360" w:lineRule="auto"/>
-        <w:jc w:val="center"/>
-        <w:rPr>
-          <w:rFonts w:ascii="Arial" w:hAnsi="Arial" w:cs="Arial"/>
-          <w:b/>
-          <w:bCs/>
-          <w:sz w:val="24"/>
-          <w:szCs w:val="24"/>
-        </w:rPr>
-      </w:pPr>
-      <w:r>
-        <w:rPr>
-          <w:rFonts w:ascii="Arial" w:hAnsi="Arial" w:cs="Arial"/>
-          <w:b/>
-          <w:bCs/>
-          <w:sz w:val="24"/>
-          <w:szCs w:val="24"/>
-        </w:rPr>
-        <w:t>RIBEIRÃO PRETO</w:t>
+          <w:b/>
+          <w:bCs/>
+          <w:sz w:val="24"/>
+          <w:szCs w:val="24"/>
+        </w:rPr>
+      </w:pPr>
+    </w:p>
+    <w:p>
+      <w:pPr>
+        <w:spacing w:after="0" w:line="360" w:lineRule="auto"/>
+        <w:jc w:val="center"/>
+        <w:rPr>
+          <w:rFonts w:ascii="Arial" w:hAnsi="Arial" w:cs="Arial"/>
+          <w:b/>
+          <w:bCs/>
+          <w:sz w:val="24"/>
+          <w:szCs w:val="24"/>
+        </w:rPr>
+      </w:pPr>
+    </w:p>
+    <w:p>
+      <w:pPr>
+        <w:spacing w:after="0" w:line="360" w:lineRule="auto"/>
+        <w:jc w:val="center"/>
+        <w:rPr>
+          <w:rFonts w:ascii="Arial" w:hAnsi="Arial" w:cs="Arial"/>
+          <w:b/>
+          <w:bCs/>
+          <w:sz w:val="24"/>
+          <w:szCs w:val="24"/>
+        </w:rPr>
+      </w:pPr>
+    </w:p>
+    <w:p>
+      <w:pPr>
+        <w:spacing w:after="0" w:line="360" w:lineRule="auto"/>
+        <w:jc w:val="center"/>
+        <w:rPr>
+          <w:rFonts w:ascii="Arial" w:hAnsi="Arial" w:cs="Arial"/>
+          <w:b/>
+          <w:bCs/>
+          <w:sz w:val="24"/>
+          <w:szCs w:val="24"/>
+        </w:rPr>
+      </w:pPr>
+    </w:p>
+    <w:p>
+      <w:pPr>
+        <w:spacing w:after="0" w:line="360" w:lineRule="auto"/>
+        <w:jc w:val="center"/>
+        <w:rPr>
+          <w:rFonts w:ascii="Arial" w:hAnsi="Arial" w:cs="Arial"/>
+          <w:b/>
+          <w:bCs/>
+          <w:sz w:val="24"/>
+          <w:szCs w:val="24"/>
+        </w:rPr>
+      </w:pPr>
+    </w:p>
+    <w:p>
+      <w:pPr>
+        <w:spacing w:after="0" w:line="360" w:lineRule="auto"/>
+        <w:jc w:val="center"/>
+        <w:rPr>
+          <w:rFonts w:ascii="Arial" w:hAnsi="Arial" w:cs="Arial"/>
+          <w:b/>
+          <w:bCs/>
+          <w:sz w:val="24"/>
+          <w:szCs w:val="24"/>
+        </w:rPr>
+      </w:pPr>
+      <w:r>
+        <w:rPr>
+          <w:rFonts w:ascii="Arial" w:hAnsi="Arial" w:cs="Arial"/>
+          <w:b/>
+          <w:bCs/>
+          <w:sz w:val="24"/>
+          <w:szCs w:val="24"/>
+        </w:rPr>
+        <w:t>R</w:t>
+      </w:r>
+      <w:r>
+        <w:rPr>
+          <w:rFonts w:ascii="Arial" w:hAnsi="Arial" w:cs="Arial"/>
+          <w:b/>
+          <w:bCs/>
+          <w:sz w:val="24"/>
+          <w:szCs w:val="24"/>
+        </w:rPr>
+        <w:t>IBEIRÃO PRETO</w:t>
       </w:r>
     </w:p>
     <w:p>
@@ -1271,6 +749,19 @@
         </w:rPr>
         <w:t>LUCAS GABRIEL JUSTINO – G367JG1</w:t>
       </w:r>
+    </w:p>
+    <w:p>
+      <w:pPr>
+        <w:spacing w:after="0" w:line="360" w:lineRule="auto"/>
+        <w:jc w:val="center"/>
+        <w:rPr>
+          <w:rFonts w:ascii="Arial" w:hAnsi="Arial" w:cs="Arial"/>
+          <w:b/>
+          <w:bCs/>
+          <w:sz w:val="24"/>
+          <w:szCs w:val="24"/>
+        </w:rPr>
+      </w:pPr>
     </w:p>
     <w:p>
       <w:pPr>
@@ -1461,31 +952,500 @@
           <w:sz w:val="24"/>
           <w:szCs w:val="24"/>
         </w:rPr>
-        <w:t xml:space="preserve">Projeto integrado Multidisciplinar elaborado como parte das exigências para conclusão semestral em Análise e Desenvolvimento de Sistemas pela Universidade Paulista </w:t>
-      </w:r>
-      <w:r>
-        <w:rPr>
-          <w:rFonts w:ascii="Arial" w:hAnsi="Arial" w:cs="Arial"/>
-          <w:sz w:val="24"/>
-          <w:szCs w:val="24"/>
-        </w:rPr>
-        <w:t>–</w:t>
-      </w:r>
-      <w:r>
-        <w:rPr>
-          <w:rFonts w:ascii="Arial" w:hAnsi="Arial" w:cs="Arial"/>
-          <w:sz w:val="24"/>
-          <w:szCs w:val="24"/>
-        </w:rPr>
-        <w:t xml:space="preserve"> UNIP</w:t>
-      </w:r>
-      <w:r>
-        <w:rPr>
-          <w:rFonts w:ascii="Arial" w:hAnsi="Arial" w:cs="Arial"/>
-          <w:sz w:val="24"/>
-          <w:szCs w:val="24"/>
-        </w:rPr>
-        <w:t>.</w:t>
+        <w:t>Projeto integrado Multidisciplinar elaborado como parte das exigências para conclusão semestral em Análise e Desenvolvimento de Sistemas pela Universidade Paulista – UNIP.</w:t>
+      </w:r>
+    </w:p>
+    <w:p>
+      <w:pPr>
+        <w:spacing w:after="0" w:line="360" w:lineRule="auto"/>
+        <w:jc w:val="center"/>
+        <w:rPr>
+          <w:rFonts w:ascii="Arial" w:hAnsi="Arial" w:cs="Arial"/>
+          <w:b/>
+          <w:bCs/>
+          <w:sz w:val="24"/>
+          <w:szCs w:val="24"/>
+        </w:rPr>
+      </w:pPr>
+    </w:p>
+    <w:p>
+      <w:pPr>
+        <w:spacing w:after="0" w:line="360" w:lineRule="auto"/>
+        <w:jc w:val="center"/>
+        <w:rPr>
+          <w:rFonts w:ascii="Arial" w:hAnsi="Arial" w:cs="Arial"/>
+          <w:b/>
+          <w:bCs/>
+          <w:sz w:val="24"/>
+          <w:szCs w:val="24"/>
+        </w:rPr>
+      </w:pPr>
+    </w:p>
+    <w:p>
+      <w:pPr>
+        <w:spacing w:after="0" w:line="360" w:lineRule="auto"/>
+        <w:jc w:val="center"/>
+        <w:rPr>
+          <w:rFonts w:ascii="Arial" w:hAnsi="Arial" w:cs="Arial"/>
+          <w:b/>
+          <w:bCs/>
+          <w:sz w:val="24"/>
+          <w:szCs w:val="24"/>
+        </w:rPr>
+      </w:pPr>
+    </w:p>
+    <w:p>
+      <w:pPr>
+        <w:spacing w:after="0" w:line="360" w:lineRule="auto"/>
+        <w:jc w:val="center"/>
+        <w:rPr>
+          <w:rFonts w:ascii="Arial" w:hAnsi="Arial" w:cs="Arial"/>
+          <w:b/>
+          <w:bCs/>
+          <w:sz w:val="24"/>
+          <w:szCs w:val="24"/>
+        </w:rPr>
+      </w:pPr>
+    </w:p>
+    <w:p>
+      <w:pPr>
+        <w:spacing w:after="0" w:line="360" w:lineRule="auto"/>
+        <w:jc w:val="center"/>
+        <w:rPr>
+          <w:rFonts w:ascii="Arial" w:hAnsi="Arial" w:cs="Arial"/>
+          <w:b/>
+          <w:bCs/>
+          <w:sz w:val="24"/>
+          <w:szCs w:val="24"/>
+        </w:rPr>
+      </w:pPr>
+      <w:r>
+        <w:rPr>
+          <w:rFonts w:ascii="Arial" w:hAnsi="Arial" w:cs="Arial"/>
+          <w:b/>
+          <w:bCs/>
+          <w:sz w:val="24"/>
+          <w:szCs w:val="24"/>
+        </w:rPr>
+        <w:t>RIBEIRÃO PRETO</w:t>
+      </w:r>
+    </w:p>
+    <w:p>
+      <w:pPr>
+        <w:spacing w:after="0" w:line="360" w:lineRule="auto"/>
+        <w:jc w:val="center"/>
+        <w:rPr>
+          <w:rFonts w:ascii="Arial" w:hAnsi="Arial" w:cs="Arial"/>
+          <w:b/>
+          <w:bCs/>
+          <w:sz w:val="24"/>
+          <w:szCs w:val="24"/>
+        </w:rPr>
+      </w:pPr>
+      <w:r>
+        <w:rPr>
+          <w:rFonts w:ascii="Arial" w:hAnsi="Arial" w:cs="Arial"/>
+          <w:b/>
+          <w:bCs/>
+          <w:sz w:val="24"/>
+          <w:szCs w:val="24"/>
+        </w:rPr>
+        <w:t>2022</w:t>
+      </w:r>
+    </w:p>
+    <w:p>
+      <w:pPr>
+        <w:spacing w:after="0" w:line="360" w:lineRule="auto"/>
+        <w:jc w:val="center"/>
+        <w:rPr>
+          <w:rFonts w:ascii="Arial" w:hAnsi="Arial" w:cs="Arial"/>
+          <w:b/>
+          <w:bCs/>
+          <w:sz w:val="24"/>
+          <w:szCs w:val="24"/>
+        </w:rPr>
+      </w:pPr>
+    </w:p>
+    <w:p>
+      <w:pPr>
+        <w:spacing w:after="0" w:line="360" w:lineRule="auto"/>
+        <w:jc w:val="center"/>
+        <w:rPr>
+          <w:rFonts w:ascii="Arial" w:hAnsi="Arial" w:cs="Arial"/>
+          <w:b/>
+          <w:bCs/>
+          <w:sz w:val="24"/>
+          <w:szCs w:val="24"/>
+        </w:rPr>
+      </w:pPr>
+    </w:p>
+    <w:p>
+      <w:pPr>
+        <w:spacing w:after="0" w:line="360" w:lineRule="auto"/>
+        <w:jc w:val="center"/>
+        <w:rPr>
+          <w:rFonts w:ascii="Arial" w:hAnsi="Arial" w:cs="Arial"/>
+          <w:b/>
+          <w:bCs/>
+          <w:sz w:val="24"/>
+          <w:szCs w:val="24"/>
+        </w:rPr>
+      </w:pPr>
+    </w:p>
+    <w:p>
+      <w:pPr>
+        <w:spacing w:after="0" w:line="360" w:lineRule="auto"/>
+        <w:jc w:val="center"/>
+        <w:rPr>
+          <w:rFonts w:ascii="Arial" w:hAnsi="Arial" w:cs="Arial"/>
+          <w:b/>
+          <w:bCs/>
+          <w:sz w:val="24"/>
+          <w:szCs w:val="24"/>
+        </w:rPr>
+      </w:pPr>
+    </w:p>
+    <w:p>
+      <w:pPr>
+        <w:spacing w:after="0" w:line="360" w:lineRule="auto"/>
+        <w:jc w:val="center"/>
+        <w:rPr>
+          <w:rFonts w:ascii="Arial" w:hAnsi="Arial" w:cs="Arial"/>
+          <w:b/>
+          <w:bCs/>
+          <w:sz w:val="24"/>
+          <w:szCs w:val="24"/>
+        </w:rPr>
+      </w:pPr>
+    </w:p>
+    <w:p>
+      <w:pPr>
+        <w:spacing w:after="0" w:line="360" w:lineRule="auto"/>
+        <w:jc w:val="center"/>
+        <w:rPr>
+          <w:rFonts w:ascii="Arial" w:hAnsi="Arial" w:cs="Arial"/>
+          <w:b/>
+          <w:bCs/>
+          <w:sz w:val="24"/>
+          <w:szCs w:val="24"/>
+        </w:rPr>
+      </w:pPr>
+      <w:r>
+        <w:rPr>
+          <w:rFonts w:ascii="Arial" w:hAnsi="Arial" w:cs="Arial"/>
+          <w:b/>
+          <w:bCs/>
+          <w:sz w:val="24"/>
+          <w:szCs w:val="24"/>
+        </w:rPr>
+        <w:t>FELIPE GERARDI CAPELETTI LACATIVA – N719AF3</w:t>
+      </w:r>
+    </w:p>
+    <w:p>
+      <w:pPr>
+        <w:spacing w:after="0" w:line="360" w:lineRule="auto"/>
+        <w:jc w:val="center"/>
+        <w:rPr>
+          <w:rFonts w:ascii="Arial" w:hAnsi="Arial" w:cs="Arial"/>
+          <w:b/>
+          <w:bCs/>
+          <w:sz w:val="24"/>
+          <w:szCs w:val="24"/>
+        </w:rPr>
+      </w:pPr>
+      <w:r>
+        <w:rPr>
+          <w:rFonts w:ascii="Arial" w:hAnsi="Arial" w:cs="Arial"/>
+          <w:b/>
+          <w:bCs/>
+          <w:sz w:val="24"/>
+          <w:szCs w:val="24"/>
+        </w:rPr>
+        <w:t>FELIPE RAMAZZA GALDEANO – G376471</w:t>
+      </w:r>
+    </w:p>
+    <w:p>
+      <w:pPr>
+        <w:spacing w:after="0" w:line="360" w:lineRule="auto"/>
+        <w:jc w:val="center"/>
+        <w:rPr>
+          <w:rFonts w:ascii="Arial" w:hAnsi="Arial" w:cs="Arial"/>
+          <w:b/>
+          <w:bCs/>
+          <w:sz w:val="24"/>
+          <w:szCs w:val="24"/>
+        </w:rPr>
+      </w:pPr>
+      <w:r>
+        <w:rPr>
+          <w:rFonts w:ascii="Arial" w:hAnsi="Arial" w:cs="Arial"/>
+          <w:b/>
+          <w:bCs/>
+          <w:sz w:val="24"/>
+          <w:szCs w:val="24"/>
+        </w:rPr>
+        <w:t>GABRIEL GENRI CASSARO – G247973</w:t>
+      </w:r>
+    </w:p>
+    <w:p>
+      <w:pPr>
+        <w:spacing w:after="0" w:line="360" w:lineRule="auto"/>
+        <w:jc w:val="center"/>
+        <w:rPr>
+          <w:rFonts w:ascii="Arial" w:hAnsi="Arial" w:cs="Arial"/>
+          <w:b/>
+          <w:bCs/>
+          <w:sz w:val="24"/>
+          <w:szCs w:val="24"/>
+        </w:rPr>
+      </w:pPr>
+      <w:r>
+        <w:rPr>
+          <w:rFonts w:ascii="Arial" w:hAnsi="Arial" w:cs="Arial"/>
+          <w:b/>
+          <w:bCs/>
+          <w:sz w:val="24"/>
+          <w:szCs w:val="24"/>
+        </w:rPr>
+        <w:t>GUILHERME SANTOS – F1745D4</w:t>
+      </w:r>
+    </w:p>
+    <w:p>
+      <w:pPr>
+        <w:spacing w:after="0" w:line="360" w:lineRule="auto"/>
+        <w:jc w:val="center"/>
+        <w:rPr>
+          <w:rFonts w:ascii="Arial" w:hAnsi="Arial" w:cs="Arial"/>
+          <w:b/>
+          <w:bCs/>
+          <w:sz w:val="24"/>
+          <w:szCs w:val="24"/>
+        </w:rPr>
+      </w:pPr>
+      <w:r>
+        <w:rPr>
+          <w:rFonts w:ascii="Arial" w:hAnsi="Arial" w:cs="Arial"/>
+          <w:b/>
+          <w:bCs/>
+          <w:sz w:val="24"/>
+          <w:szCs w:val="24"/>
+        </w:rPr>
+        <w:t>JEAN CARLOS COTILLO BERG – G290925</w:t>
+      </w:r>
+    </w:p>
+    <w:p>
+      <w:pPr>
+        <w:spacing w:after="0" w:line="360" w:lineRule="auto"/>
+        <w:jc w:val="center"/>
+        <w:rPr>
+          <w:rFonts w:ascii="Arial" w:hAnsi="Arial" w:cs="Arial"/>
+          <w:b/>
+          <w:bCs/>
+          <w:sz w:val="24"/>
+          <w:szCs w:val="24"/>
+        </w:rPr>
+      </w:pPr>
+      <w:r>
+        <w:rPr>
+          <w:rFonts w:ascii="Arial" w:hAnsi="Arial" w:cs="Arial"/>
+          <w:b/>
+          <w:bCs/>
+          <w:sz w:val="24"/>
+          <w:szCs w:val="24"/>
+        </w:rPr>
+        <w:t>LUCAS GABRIEL JUSTINO – G367JG1</w:t>
+      </w:r>
+    </w:p>
+    <w:p>
+      <w:pPr>
+        <w:spacing w:after="0" w:line="360" w:lineRule="auto"/>
+        <w:jc w:val="center"/>
+        <w:rPr>
+          <w:rFonts w:ascii="Arial" w:hAnsi="Arial" w:cs="Arial"/>
+          <w:b/>
+          <w:bCs/>
+          <w:sz w:val="24"/>
+          <w:szCs w:val="24"/>
+        </w:rPr>
+      </w:pPr>
+    </w:p>
+    <w:p>
+      <w:pPr>
+        <w:spacing w:after="0" w:line="360" w:lineRule="auto"/>
+        <w:jc w:val="center"/>
+        <w:rPr>
+          <w:rFonts w:ascii="Arial" w:hAnsi="Arial" w:cs="Arial"/>
+          <w:b/>
+          <w:bCs/>
+          <w:sz w:val="24"/>
+          <w:szCs w:val="24"/>
+        </w:rPr>
+      </w:pPr>
+    </w:p>
+    <w:p>
+      <w:pPr>
+        <w:spacing w:after="0" w:line="360" w:lineRule="auto"/>
+        <w:jc w:val="center"/>
+        <w:rPr>
+          <w:rFonts w:ascii="Arial" w:hAnsi="Arial" w:cs="Arial"/>
+          <w:b/>
+          <w:bCs/>
+          <w:sz w:val="24"/>
+          <w:szCs w:val="24"/>
+        </w:rPr>
+      </w:pPr>
+    </w:p>
+    <w:p>
+      <w:pPr>
+        <w:spacing w:after="0" w:line="360" w:lineRule="auto"/>
+        <w:jc w:val="center"/>
+        <w:rPr>
+          <w:rFonts w:ascii="Arial" w:hAnsi="Arial" w:cs="Arial"/>
+          <w:b/>
+          <w:bCs/>
+          <w:sz w:val="24"/>
+          <w:szCs w:val="24"/>
+        </w:rPr>
+      </w:pPr>
+    </w:p>
+    <w:p>
+      <w:pPr>
+        <w:spacing w:after="0" w:line="360" w:lineRule="auto"/>
+        <w:jc w:val="center"/>
+        <w:rPr>
+          <w:rFonts w:ascii="Arial" w:hAnsi="Arial" w:cs="Arial"/>
+          <w:b/>
+          <w:bCs/>
+          <w:sz w:val="24"/>
+          <w:szCs w:val="24"/>
+        </w:rPr>
+      </w:pPr>
+    </w:p>
+    <w:p>
+      <w:pPr>
+        <w:spacing w:after="0" w:line="360" w:lineRule="auto"/>
+        <w:jc w:val="center"/>
+        <w:rPr>
+          <w:rFonts w:ascii="Arial" w:hAnsi="Arial" w:cs="Arial"/>
+          <w:b/>
+          <w:bCs/>
+          <w:sz w:val="24"/>
+          <w:szCs w:val="24"/>
+        </w:rPr>
+      </w:pPr>
+    </w:p>
+    <w:p>
+      <w:pPr>
+        <w:spacing w:after="0" w:line="360" w:lineRule="auto"/>
+        <w:jc w:val="center"/>
+        <w:rPr>
+          <w:rFonts w:ascii="Arial" w:hAnsi="Arial" w:cs="Arial"/>
+          <w:b/>
+          <w:bCs/>
+          <w:sz w:val="24"/>
+          <w:szCs w:val="24"/>
+        </w:rPr>
+      </w:pPr>
+      <w:r>
+        <w:rPr>
+          <w:rFonts w:ascii="Arial" w:hAnsi="Arial" w:cs="Arial"/>
+          <w:b/>
+          <w:bCs/>
+          <w:sz w:val="24"/>
+          <w:szCs w:val="24"/>
+        </w:rPr>
+        <w:t>PROJETO INTEGRADO MULTIDISCIPLINAR III:</w:t>
+      </w:r>
+    </w:p>
+    <w:p>
+      <w:pPr>
+        <w:spacing w:after="120" w:line="360" w:lineRule="auto"/>
+        <w:jc w:val="both"/>
+        <w:rPr>
+          <w:rFonts w:ascii="Arial" w:eastAsia="Batang" w:hAnsi="Arial" w:cs="Arial"/>
+          <w:b/>
+          <w:bCs/>
+        </w:rPr>
+      </w:pPr>
+      <w:r>
+        <w:rPr>
+          <w:rFonts w:ascii="Arial" w:eastAsia="Batang" w:hAnsi="Arial" w:cs="Arial"/>
+          <w:b/>
+          <w:bCs/>
+        </w:rPr>
+        <w:t>Levantamento e análise de requisitos de um sistema de gestão de serviços de seguros.</w:t>
+      </w:r>
+    </w:p>
+    <w:p>
+      <w:pPr>
+        <w:spacing w:after="0" w:line="360" w:lineRule="auto"/>
+        <w:jc w:val="center"/>
+        <w:rPr>
+          <w:rFonts w:ascii="Arial" w:hAnsi="Arial" w:cs="Arial"/>
+          <w:b/>
+          <w:bCs/>
+          <w:sz w:val="24"/>
+          <w:szCs w:val="24"/>
+        </w:rPr>
+      </w:pPr>
+    </w:p>
+    <w:p>
+      <w:pPr>
+        <w:spacing w:after="0" w:line="360" w:lineRule="auto"/>
+        <w:jc w:val="center"/>
+        <w:rPr>
+          <w:rFonts w:ascii="Arial" w:hAnsi="Arial" w:cs="Arial"/>
+          <w:b/>
+          <w:bCs/>
+          <w:sz w:val="24"/>
+          <w:szCs w:val="24"/>
+        </w:rPr>
+      </w:pPr>
+    </w:p>
+    <w:p>
+      <w:pPr>
+        <w:spacing w:after="0" w:line="360" w:lineRule="auto"/>
+        <w:jc w:val="center"/>
+        <w:rPr>
+          <w:rFonts w:ascii="Arial" w:hAnsi="Arial" w:cs="Arial"/>
+          <w:b/>
+          <w:bCs/>
+          <w:sz w:val="24"/>
+          <w:szCs w:val="24"/>
+        </w:rPr>
+      </w:pPr>
+    </w:p>
+    <w:p>
+      <w:pPr>
+        <w:spacing w:after="0" w:line="360" w:lineRule="auto"/>
+        <w:jc w:val="center"/>
+        <w:rPr>
+          <w:rFonts w:ascii="Arial" w:hAnsi="Arial" w:cs="Arial"/>
+          <w:b/>
+          <w:bCs/>
+          <w:sz w:val="24"/>
+          <w:szCs w:val="24"/>
+        </w:rPr>
+      </w:pPr>
+    </w:p>
+    <w:p>
+      <w:pPr>
+        <w:spacing w:after="0" w:line="240" w:lineRule="auto"/>
+        <w:ind w:left="4536"/>
+        <w:jc w:val="both"/>
+        <w:rPr>
+          <w:rFonts w:ascii="Arial" w:hAnsi="Arial" w:cs="Arial"/>
+          <w:sz w:val="24"/>
+          <w:szCs w:val="24"/>
+        </w:rPr>
+      </w:pPr>
+      <w:r>
+        <w:rPr>
+          <w:rFonts w:ascii="Arial" w:hAnsi="Arial" w:cs="Arial"/>
+          <w:sz w:val="24"/>
+          <w:szCs w:val="24"/>
+        </w:rPr>
+        <w:t>Projeto integrado Multidisciplinar elaborado como parte das exigências para conclusão semestral em Análise e Desenvolvimento de Sistemas pela Universidade Paulista – UNIP.</w:t>
       </w:r>
     </w:p>
     <w:p>

</xml_diff>

<commit_message>
atualizando o PIM e criando PDF
</commit_message>
<xml_diff>
--- a/PIM_III.docx
+++ b/PIM_III.docx
@@ -1730,7 +1730,4600 @@
         <w:t>2022</w:t>
       </w:r>
     </w:p>
+    <w:p>
+      <w:pPr>
+        <w:spacing w:after="0" w:line="360" w:lineRule="auto"/>
+        <w:jc w:val="center"/>
+        <w:rPr>
+          <w:rFonts w:ascii="Arial" w:hAnsi="Arial" w:cs="Arial"/>
+          <w:b/>
+          <w:bCs/>
+          <w:sz w:val="24"/>
+          <w:szCs w:val="24"/>
+        </w:rPr>
+      </w:pPr>
+      <w:r>
+        <w:rPr>
+          <w:rFonts w:ascii="Arial" w:hAnsi="Arial" w:cs="Arial"/>
+          <w:b/>
+          <w:bCs/>
+          <w:sz w:val="24"/>
+          <w:szCs w:val="24"/>
+        </w:rPr>
+        <w:lastRenderedPageBreak/>
+        <w:t>AGRADECIMENTOS</w:t>
+      </w:r>
+    </w:p>
+    <w:p>
+      <w:pPr>
+        <w:spacing w:after="0" w:line="360" w:lineRule="auto"/>
+        <w:jc w:val="center"/>
+        <w:rPr>
+          <w:rFonts w:ascii="Arial" w:hAnsi="Arial" w:cs="Arial"/>
+          <w:b/>
+          <w:bCs/>
+          <w:sz w:val="24"/>
+          <w:szCs w:val="24"/>
+        </w:rPr>
+      </w:pPr>
+    </w:p>
+    <w:p>
+      <w:pPr>
+        <w:spacing w:after="0" w:line="360" w:lineRule="auto"/>
+        <w:jc w:val="both"/>
+        <w:rPr>
+          <w:rFonts w:ascii="Arial" w:hAnsi="Arial" w:cs="Arial"/>
+          <w:sz w:val="24"/>
+          <w:szCs w:val="24"/>
+        </w:rPr>
+      </w:pPr>
+      <w:r>
+        <w:rPr>
+          <w:rFonts w:ascii="Arial" w:hAnsi="Arial" w:cs="Arial"/>
+          <w:sz w:val="24"/>
+          <w:szCs w:val="24"/>
+        </w:rPr>
+        <w:t xml:space="preserve">Primeiramente gostaríamos de agradecer aos nossos professores Daniele, Ary, </w:t>
+      </w:r>
+      <w:r>
+        <w:rPr>
+          <w:rFonts w:ascii="Arial" w:hAnsi="Arial" w:cs="Arial"/>
+          <w:sz w:val="24"/>
+          <w:szCs w:val="24"/>
+        </w:rPr>
+        <w:t>Eduardo, Fabricio e Daniel, que nos instruíram e guiaram durante todo este caminho e sem eles este projeto não seria possível de ser realizado</w:t>
+      </w:r>
+      <w:r>
+        <w:rPr>
+          <w:rFonts w:ascii="Arial" w:hAnsi="Arial" w:cs="Arial"/>
+          <w:sz w:val="24"/>
+          <w:szCs w:val="24"/>
+        </w:rPr>
+        <w:t xml:space="preserve">, além de toda paciência que tiveram em nos instruir. Também gostaria de agradecer a todos os nossos companheiros de turma e colegas de trabalho, que participaram diretamente e indiretamente neste desenvolvimento. E por fim, agradecer a UNIP, que nos proporcionou uma ideia de projeto útil para nosso futuro, gerando grandes ensinamentos, experiencias e amizades. </w:t>
+      </w:r>
+    </w:p>
+    <w:p>
+      <w:pPr>
+        <w:spacing w:after="0" w:line="360" w:lineRule="auto"/>
+        <w:jc w:val="center"/>
+        <w:rPr>
+          <w:rFonts w:ascii="Arial" w:hAnsi="Arial" w:cs="Arial"/>
+          <w:b/>
+          <w:bCs/>
+          <w:sz w:val="24"/>
+          <w:szCs w:val="24"/>
+        </w:rPr>
+      </w:pPr>
+    </w:p>
+    <w:p>
+      <w:pPr>
+        <w:spacing w:after="0" w:line="360" w:lineRule="auto"/>
+        <w:jc w:val="center"/>
+        <w:rPr>
+          <w:rFonts w:ascii="Arial" w:hAnsi="Arial" w:cs="Arial"/>
+          <w:b/>
+          <w:bCs/>
+          <w:sz w:val="24"/>
+          <w:szCs w:val="24"/>
+        </w:rPr>
+      </w:pPr>
+    </w:p>
+    <w:p>
+      <w:pPr>
+        <w:spacing w:after="0" w:line="360" w:lineRule="auto"/>
+        <w:jc w:val="center"/>
+        <w:rPr>
+          <w:rFonts w:ascii="Arial" w:hAnsi="Arial" w:cs="Arial"/>
+          <w:b/>
+          <w:bCs/>
+          <w:sz w:val="24"/>
+          <w:szCs w:val="24"/>
+        </w:rPr>
+      </w:pPr>
+    </w:p>
+    <w:p>
+      <w:pPr>
+        <w:spacing w:after="0" w:line="360" w:lineRule="auto"/>
+        <w:jc w:val="center"/>
+        <w:rPr>
+          <w:rFonts w:ascii="Arial" w:hAnsi="Arial" w:cs="Arial"/>
+          <w:b/>
+          <w:bCs/>
+          <w:sz w:val="24"/>
+          <w:szCs w:val="24"/>
+        </w:rPr>
+      </w:pPr>
+    </w:p>
+    <w:p>
+      <w:pPr>
+        <w:spacing w:after="0" w:line="360" w:lineRule="auto"/>
+        <w:jc w:val="center"/>
+        <w:rPr>
+          <w:rFonts w:ascii="Arial" w:hAnsi="Arial" w:cs="Arial"/>
+          <w:b/>
+          <w:bCs/>
+          <w:sz w:val="24"/>
+          <w:szCs w:val="24"/>
+        </w:rPr>
+      </w:pPr>
+    </w:p>
+    <w:p>
+      <w:pPr>
+        <w:spacing w:after="0" w:line="360" w:lineRule="auto"/>
+        <w:jc w:val="center"/>
+        <w:rPr>
+          <w:rFonts w:ascii="Arial" w:hAnsi="Arial" w:cs="Arial"/>
+          <w:b/>
+          <w:bCs/>
+          <w:sz w:val="24"/>
+          <w:szCs w:val="24"/>
+        </w:rPr>
+      </w:pPr>
+    </w:p>
+    <w:p>
+      <w:pPr>
+        <w:spacing w:after="0" w:line="360" w:lineRule="auto"/>
+        <w:jc w:val="center"/>
+        <w:rPr>
+          <w:rFonts w:ascii="Arial" w:hAnsi="Arial" w:cs="Arial"/>
+          <w:b/>
+          <w:bCs/>
+          <w:sz w:val="24"/>
+          <w:szCs w:val="24"/>
+        </w:rPr>
+      </w:pPr>
+    </w:p>
+    <w:p>
+      <w:pPr>
+        <w:spacing w:after="0" w:line="360" w:lineRule="auto"/>
+        <w:jc w:val="center"/>
+        <w:rPr>
+          <w:rFonts w:ascii="Arial" w:hAnsi="Arial" w:cs="Arial"/>
+          <w:b/>
+          <w:bCs/>
+          <w:sz w:val="24"/>
+          <w:szCs w:val="24"/>
+        </w:rPr>
+      </w:pPr>
+    </w:p>
+    <w:p>
+      <w:pPr>
+        <w:spacing w:after="0" w:line="360" w:lineRule="auto"/>
+        <w:jc w:val="center"/>
+        <w:rPr>
+          <w:rFonts w:ascii="Arial" w:hAnsi="Arial" w:cs="Arial"/>
+          <w:b/>
+          <w:bCs/>
+          <w:sz w:val="24"/>
+          <w:szCs w:val="24"/>
+        </w:rPr>
+      </w:pPr>
+    </w:p>
+    <w:p>
+      <w:pPr>
+        <w:spacing w:after="0" w:line="360" w:lineRule="auto"/>
+        <w:jc w:val="center"/>
+        <w:rPr>
+          <w:rFonts w:ascii="Arial" w:hAnsi="Arial" w:cs="Arial"/>
+          <w:b/>
+          <w:bCs/>
+          <w:sz w:val="24"/>
+          <w:szCs w:val="24"/>
+        </w:rPr>
+      </w:pPr>
+    </w:p>
+    <w:p>
+      <w:pPr>
+        <w:spacing w:after="0" w:line="360" w:lineRule="auto"/>
+        <w:jc w:val="center"/>
+        <w:rPr>
+          <w:rFonts w:ascii="Arial" w:hAnsi="Arial" w:cs="Arial"/>
+          <w:b/>
+          <w:bCs/>
+          <w:sz w:val="24"/>
+          <w:szCs w:val="24"/>
+        </w:rPr>
+      </w:pPr>
+    </w:p>
+    <w:p>
+      <w:pPr>
+        <w:spacing w:after="0" w:line="360" w:lineRule="auto"/>
+        <w:jc w:val="center"/>
+        <w:rPr>
+          <w:rFonts w:ascii="Arial" w:hAnsi="Arial" w:cs="Arial"/>
+          <w:b/>
+          <w:bCs/>
+          <w:sz w:val="24"/>
+          <w:szCs w:val="24"/>
+        </w:rPr>
+      </w:pPr>
+    </w:p>
+    <w:p>
+      <w:pPr>
+        <w:spacing w:after="0" w:line="360" w:lineRule="auto"/>
+        <w:jc w:val="center"/>
+        <w:rPr>
+          <w:rFonts w:ascii="Arial" w:hAnsi="Arial" w:cs="Arial"/>
+          <w:b/>
+          <w:bCs/>
+          <w:sz w:val="24"/>
+          <w:szCs w:val="24"/>
+        </w:rPr>
+      </w:pPr>
+    </w:p>
+    <w:p>
+      <w:pPr>
+        <w:spacing w:after="0" w:line="360" w:lineRule="auto"/>
+        <w:jc w:val="center"/>
+        <w:rPr>
+          <w:rFonts w:ascii="Arial" w:hAnsi="Arial" w:cs="Arial"/>
+          <w:b/>
+          <w:bCs/>
+          <w:sz w:val="24"/>
+          <w:szCs w:val="24"/>
+        </w:rPr>
+      </w:pPr>
+    </w:p>
+    <w:p>
+      <w:pPr>
+        <w:spacing w:after="0" w:line="360" w:lineRule="auto"/>
+        <w:jc w:val="center"/>
+        <w:rPr>
+          <w:rFonts w:ascii="Arial" w:hAnsi="Arial" w:cs="Arial"/>
+          <w:b/>
+          <w:bCs/>
+          <w:sz w:val="24"/>
+          <w:szCs w:val="24"/>
+        </w:rPr>
+      </w:pPr>
+    </w:p>
+    <w:p>
+      <w:pPr>
+        <w:spacing w:after="0" w:line="360" w:lineRule="auto"/>
+        <w:jc w:val="center"/>
+        <w:rPr>
+          <w:rFonts w:ascii="Arial" w:hAnsi="Arial" w:cs="Arial"/>
+          <w:b/>
+          <w:bCs/>
+          <w:sz w:val="24"/>
+          <w:szCs w:val="24"/>
+        </w:rPr>
+      </w:pPr>
+    </w:p>
+    <w:p>
+      <w:pPr>
+        <w:spacing w:after="0" w:line="360" w:lineRule="auto"/>
+        <w:jc w:val="center"/>
+        <w:rPr>
+          <w:rFonts w:ascii="Arial" w:hAnsi="Arial" w:cs="Arial"/>
+          <w:b/>
+          <w:bCs/>
+          <w:sz w:val="24"/>
+          <w:szCs w:val="24"/>
+        </w:rPr>
+      </w:pPr>
+    </w:p>
+    <w:p>
+      <w:pPr>
+        <w:spacing w:after="0" w:line="360" w:lineRule="auto"/>
+        <w:jc w:val="center"/>
+        <w:rPr>
+          <w:rFonts w:ascii="Arial" w:hAnsi="Arial" w:cs="Arial"/>
+          <w:b/>
+          <w:bCs/>
+          <w:sz w:val="24"/>
+          <w:szCs w:val="24"/>
+        </w:rPr>
+      </w:pPr>
+    </w:p>
+    <w:p>
+      <w:pPr>
+        <w:spacing w:after="0" w:line="360" w:lineRule="auto"/>
+        <w:jc w:val="center"/>
+        <w:rPr>
+          <w:rFonts w:ascii="Arial" w:hAnsi="Arial" w:cs="Arial"/>
+          <w:b/>
+          <w:bCs/>
+          <w:sz w:val="24"/>
+          <w:szCs w:val="24"/>
+        </w:rPr>
+      </w:pPr>
+    </w:p>
+    <w:p>
+      <w:pPr>
+        <w:spacing w:after="0" w:line="360" w:lineRule="auto"/>
+        <w:jc w:val="center"/>
+        <w:rPr>
+          <w:rFonts w:ascii="Arial" w:hAnsi="Arial" w:cs="Arial"/>
+          <w:b/>
+          <w:bCs/>
+          <w:sz w:val="24"/>
+          <w:szCs w:val="24"/>
+        </w:rPr>
+      </w:pPr>
+    </w:p>
+    <w:p>
+      <w:pPr>
+        <w:spacing w:after="0" w:line="360" w:lineRule="auto"/>
+        <w:jc w:val="center"/>
+        <w:rPr>
+          <w:rFonts w:ascii="Arial" w:hAnsi="Arial" w:cs="Arial"/>
+          <w:b/>
+          <w:bCs/>
+          <w:sz w:val="24"/>
+          <w:szCs w:val="24"/>
+        </w:rPr>
+      </w:pPr>
+    </w:p>
+    <w:p>
+      <w:pPr>
+        <w:spacing w:after="0" w:line="360" w:lineRule="auto"/>
+        <w:jc w:val="center"/>
+        <w:rPr>
+          <w:rFonts w:ascii="Arial" w:hAnsi="Arial" w:cs="Arial"/>
+          <w:b/>
+          <w:bCs/>
+          <w:sz w:val="24"/>
+          <w:szCs w:val="24"/>
+        </w:rPr>
+      </w:pPr>
+    </w:p>
+    <w:p>
+      <w:pPr>
+        <w:spacing w:after="0" w:line="360" w:lineRule="auto"/>
+        <w:jc w:val="center"/>
+        <w:rPr>
+          <w:rFonts w:ascii="Arial" w:hAnsi="Arial" w:cs="Arial"/>
+          <w:b/>
+          <w:bCs/>
+          <w:sz w:val="24"/>
+          <w:szCs w:val="24"/>
+        </w:rPr>
+      </w:pPr>
+    </w:p>
+    <w:p>
+      <w:pPr>
+        <w:spacing w:after="0" w:line="360" w:lineRule="auto"/>
+        <w:jc w:val="center"/>
+        <w:rPr>
+          <w:rFonts w:ascii="Arial" w:hAnsi="Arial" w:cs="Arial"/>
+          <w:b/>
+          <w:bCs/>
+          <w:sz w:val="24"/>
+          <w:szCs w:val="24"/>
+        </w:rPr>
+      </w:pPr>
+    </w:p>
+    <w:p>
+      <w:pPr>
+        <w:spacing w:after="0" w:line="360" w:lineRule="auto"/>
+        <w:jc w:val="center"/>
+        <w:rPr>
+          <w:rFonts w:ascii="Arial" w:hAnsi="Arial" w:cs="Arial"/>
+          <w:b/>
+          <w:bCs/>
+          <w:sz w:val="24"/>
+          <w:szCs w:val="24"/>
+        </w:rPr>
+      </w:pPr>
+      <w:r>
+        <w:rPr>
+          <w:rFonts w:ascii="Arial" w:hAnsi="Arial" w:cs="Arial"/>
+          <w:b/>
+          <w:bCs/>
+          <w:sz w:val="24"/>
+          <w:szCs w:val="24"/>
+        </w:rPr>
+        <w:lastRenderedPageBreak/>
+        <w:t>RESUMO</w:t>
+      </w:r>
+    </w:p>
+    <w:p>
+      <w:pPr>
+        <w:spacing w:after="0" w:line="360" w:lineRule="auto"/>
+        <w:jc w:val="center"/>
+        <w:rPr>
+          <w:rFonts w:ascii="Arial" w:hAnsi="Arial" w:cs="Arial"/>
+          <w:b/>
+          <w:bCs/>
+          <w:sz w:val="24"/>
+          <w:szCs w:val="24"/>
+        </w:rPr>
+      </w:pPr>
+    </w:p>
+    <w:p>
+      <w:pPr>
+        <w:spacing w:after="0" w:line="360" w:lineRule="auto"/>
+        <w:jc w:val="both"/>
+        <w:rPr>
+          <w:rFonts w:ascii="Arial" w:hAnsi="Arial" w:cs="Arial"/>
+          <w:sz w:val="24"/>
+          <w:szCs w:val="24"/>
+        </w:rPr>
+      </w:pPr>
+      <w:r>
+        <w:rPr>
+          <w:rFonts w:ascii="Arial" w:hAnsi="Arial" w:cs="Arial"/>
+          <w:sz w:val="24"/>
+          <w:szCs w:val="24"/>
+        </w:rPr>
+        <w:t>A equipe () foi contratada pela Empresa Top Seguros Brasil para desenvolver um novo sistema de gerenciamento contemplando as Leis Gerais de Proteção de Dados (LGPD).</w:t>
+      </w:r>
+      <w:r>
+        <w:rPr>
+          <w:rFonts w:ascii="Arial" w:hAnsi="Arial" w:cs="Arial"/>
+          <w:sz w:val="24"/>
+          <w:szCs w:val="24"/>
+        </w:rPr>
+        <w:t xml:space="preserve"> </w:t>
+      </w:r>
+      <w:r>
+        <w:rPr>
+          <w:rFonts w:ascii="Arial" w:hAnsi="Arial" w:cs="Arial"/>
+          <w:sz w:val="24"/>
+          <w:szCs w:val="24"/>
+        </w:rPr>
+        <w:t xml:space="preserve">O projeto teve todo o seu escopo </w:t>
+      </w:r>
+      <w:r>
+        <w:rPr>
+          <w:rFonts w:ascii="Arial" w:hAnsi="Arial" w:cs="Arial"/>
+          <w:sz w:val="24"/>
+          <w:szCs w:val="24"/>
+        </w:rPr>
+        <w:t>criado através de Diagramas de Caso, projetados a partir do software Astra.</w:t>
+      </w:r>
+    </w:p>
+    <w:p>
+      <w:pPr>
+        <w:spacing w:after="0" w:line="360" w:lineRule="auto"/>
+        <w:jc w:val="both"/>
+        <w:rPr>
+          <w:rFonts w:ascii="Arial" w:hAnsi="Arial" w:cs="Arial"/>
+          <w:sz w:val="24"/>
+          <w:szCs w:val="24"/>
+        </w:rPr>
+      </w:pPr>
+      <w:r>
+        <w:rPr>
+          <w:rFonts w:ascii="Arial" w:hAnsi="Arial" w:cs="Arial"/>
+          <w:sz w:val="24"/>
+          <w:szCs w:val="24"/>
+        </w:rPr>
+        <w:t>O principal intuído deste Projeto Integrado Multidisciplinar</w:t>
+      </w:r>
+      <w:r>
+        <w:rPr>
+          <w:rFonts w:ascii="Arial" w:hAnsi="Arial" w:cs="Arial"/>
+          <w:sz w:val="24"/>
+          <w:szCs w:val="24"/>
+        </w:rPr>
+        <w:t xml:space="preserve"> um</w:t>
+      </w:r>
+      <w:r>
+        <w:rPr>
+          <w:rFonts w:ascii="Arial" w:hAnsi="Arial" w:cs="Arial"/>
+          <w:sz w:val="24"/>
+          <w:szCs w:val="24"/>
+        </w:rPr>
+        <w:t xml:space="preserve"> sistema</w:t>
+      </w:r>
+      <w:r>
+        <w:rPr>
+          <w:rFonts w:ascii="Arial" w:hAnsi="Arial" w:cs="Arial"/>
+          <w:sz w:val="24"/>
+          <w:szCs w:val="24"/>
+        </w:rPr>
+        <w:t xml:space="preserve"> que</w:t>
+      </w:r>
+      <w:r>
+        <w:rPr>
+          <w:rFonts w:ascii="Arial" w:hAnsi="Arial" w:cs="Arial"/>
+          <w:sz w:val="24"/>
+          <w:szCs w:val="24"/>
+        </w:rPr>
+        <w:t xml:space="preserve"> será desenvolvido através da linguagem C# (c-</w:t>
+      </w:r>
+      <w:proofErr w:type="spellStart"/>
+      <w:r>
+        <w:rPr>
+          <w:rFonts w:ascii="Arial" w:hAnsi="Arial" w:cs="Arial"/>
+          <w:sz w:val="24"/>
+          <w:szCs w:val="24"/>
+        </w:rPr>
+        <w:t>sharp</w:t>
+      </w:r>
+      <w:proofErr w:type="spellEnd"/>
+      <w:r>
+        <w:rPr>
+          <w:rFonts w:ascii="Arial" w:hAnsi="Arial" w:cs="Arial"/>
+          <w:sz w:val="24"/>
+          <w:szCs w:val="24"/>
+        </w:rPr>
+        <w:t>) e conta com um banco de dados programado pela equipe através do PostgreSQL</w:t>
+      </w:r>
+      <w:r>
+        <w:rPr>
+          <w:rFonts w:ascii="Arial" w:hAnsi="Arial" w:cs="Arial"/>
+          <w:sz w:val="24"/>
+          <w:szCs w:val="24"/>
+        </w:rPr>
+        <w:t xml:space="preserve"> para assim melhor atender as metas do projeto</w:t>
+      </w:r>
+      <w:r>
+        <w:rPr>
+          <w:rFonts w:ascii="Arial" w:hAnsi="Arial" w:cs="Arial"/>
+          <w:sz w:val="24"/>
+          <w:szCs w:val="24"/>
+        </w:rPr>
+        <w:t>. O usuário será capaz de realizar um contrato de seguro de automóvel, informando dados importantes como local residido, local de trabalho, locais aonde costuma deixar o carro estacionado, além de informações sobre o carro e residentes em geral, desta forma nosso banco de dados pode traçar o perfil do usuário e oferecer o melhor plano de seguro</w:t>
+      </w:r>
+      <w:r>
+        <w:rPr>
+          <w:rFonts w:ascii="Arial" w:hAnsi="Arial" w:cs="Arial"/>
+          <w:sz w:val="24"/>
+          <w:szCs w:val="24"/>
+        </w:rPr>
+        <w:t xml:space="preserve"> possível.</w:t>
+      </w:r>
+    </w:p>
+    <w:p>
+      <w:pPr>
+        <w:spacing w:after="0" w:line="360" w:lineRule="auto"/>
+        <w:jc w:val="both"/>
+        <w:rPr>
+          <w:rFonts w:ascii="Arial" w:hAnsi="Arial" w:cs="Arial"/>
+          <w:sz w:val="24"/>
+          <w:szCs w:val="24"/>
+        </w:rPr>
+      </w:pPr>
+      <w:r>
+        <w:rPr>
+          <w:rFonts w:ascii="Arial" w:hAnsi="Arial" w:cs="Arial"/>
+          <w:b/>
+          <w:bCs/>
+          <w:sz w:val="24"/>
+          <w:szCs w:val="24"/>
+        </w:rPr>
+        <w:t xml:space="preserve">Palavras chave: </w:t>
+      </w:r>
+      <w:r>
+        <w:rPr>
+          <w:rFonts w:ascii="Arial" w:hAnsi="Arial" w:cs="Arial"/>
+          <w:sz w:val="24"/>
+          <w:szCs w:val="24"/>
+        </w:rPr>
+        <w:t xml:space="preserve">LGPD; </w:t>
+      </w:r>
+      <w:proofErr w:type="gramStart"/>
+      <w:r>
+        <w:rPr>
+          <w:rFonts w:ascii="Arial" w:hAnsi="Arial" w:cs="Arial"/>
+          <w:sz w:val="24"/>
+          <w:szCs w:val="24"/>
+        </w:rPr>
+        <w:t>C# ;</w:t>
+      </w:r>
+      <w:proofErr w:type="gramEnd"/>
+      <w:r>
+        <w:rPr>
+          <w:rFonts w:ascii="Arial" w:hAnsi="Arial" w:cs="Arial"/>
+          <w:sz w:val="24"/>
+          <w:szCs w:val="24"/>
+        </w:rPr>
+        <w:t xml:space="preserve"> Astra; Seguro</w:t>
+      </w:r>
+    </w:p>
+    <w:p>
+      <w:pPr>
+        <w:spacing w:after="0" w:line="360" w:lineRule="auto"/>
+        <w:jc w:val="center"/>
+        <w:rPr>
+          <w:rFonts w:ascii="Arial" w:hAnsi="Arial" w:cs="Arial"/>
+          <w:b/>
+          <w:bCs/>
+          <w:sz w:val="24"/>
+          <w:szCs w:val="24"/>
+        </w:rPr>
+      </w:pPr>
+    </w:p>
+    <w:p>
+      <w:pPr>
+        <w:spacing w:after="0" w:line="360" w:lineRule="auto"/>
+        <w:jc w:val="center"/>
+        <w:rPr>
+          <w:rFonts w:ascii="Arial" w:hAnsi="Arial" w:cs="Arial"/>
+          <w:b/>
+          <w:bCs/>
+          <w:sz w:val="24"/>
+          <w:szCs w:val="24"/>
+        </w:rPr>
+      </w:pPr>
+    </w:p>
+    <w:p>
+      <w:pPr>
+        <w:spacing w:after="0" w:line="360" w:lineRule="auto"/>
+        <w:jc w:val="center"/>
+        <w:rPr>
+          <w:rFonts w:ascii="Arial" w:hAnsi="Arial" w:cs="Arial"/>
+          <w:b/>
+          <w:bCs/>
+          <w:sz w:val="24"/>
+          <w:szCs w:val="24"/>
+        </w:rPr>
+      </w:pPr>
+    </w:p>
+    <w:p>
+      <w:pPr>
+        <w:spacing w:after="0" w:line="360" w:lineRule="auto"/>
+        <w:jc w:val="center"/>
+        <w:rPr>
+          <w:rFonts w:ascii="Arial" w:hAnsi="Arial" w:cs="Arial"/>
+          <w:b/>
+          <w:bCs/>
+          <w:sz w:val="24"/>
+          <w:szCs w:val="24"/>
+        </w:rPr>
+      </w:pPr>
+    </w:p>
+    <w:p>
+      <w:pPr>
+        <w:spacing w:after="0" w:line="360" w:lineRule="auto"/>
+        <w:jc w:val="center"/>
+        <w:rPr>
+          <w:rFonts w:ascii="Arial" w:hAnsi="Arial" w:cs="Arial"/>
+          <w:b/>
+          <w:bCs/>
+          <w:sz w:val="24"/>
+          <w:szCs w:val="24"/>
+        </w:rPr>
+      </w:pPr>
+    </w:p>
+    <w:p>
+      <w:pPr>
+        <w:spacing w:after="0" w:line="360" w:lineRule="auto"/>
+        <w:jc w:val="center"/>
+        <w:rPr>
+          <w:rFonts w:ascii="Arial" w:hAnsi="Arial" w:cs="Arial"/>
+          <w:b/>
+          <w:bCs/>
+          <w:sz w:val="24"/>
+          <w:szCs w:val="24"/>
+        </w:rPr>
+      </w:pPr>
+    </w:p>
+    <w:p>
+      <w:pPr>
+        <w:spacing w:after="0" w:line="360" w:lineRule="auto"/>
+        <w:jc w:val="center"/>
+        <w:rPr>
+          <w:rFonts w:ascii="Arial" w:hAnsi="Arial" w:cs="Arial"/>
+          <w:b/>
+          <w:bCs/>
+          <w:sz w:val="24"/>
+          <w:szCs w:val="24"/>
+        </w:rPr>
+      </w:pPr>
+    </w:p>
+    <w:p>
+      <w:pPr>
+        <w:spacing w:after="0" w:line="360" w:lineRule="auto"/>
+        <w:jc w:val="center"/>
+        <w:rPr>
+          <w:rFonts w:ascii="Arial" w:hAnsi="Arial" w:cs="Arial"/>
+          <w:b/>
+          <w:bCs/>
+          <w:sz w:val="24"/>
+          <w:szCs w:val="24"/>
+        </w:rPr>
+      </w:pPr>
+    </w:p>
+    <w:p>
+      <w:pPr>
+        <w:spacing w:after="0" w:line="360" w:lineRule="auto"/>
+        <w:jc w:val="center"/>
+        <w:rPr>
+          <w:rFonts w:ascii="Arial" w:hAnsi="Arial" w:cs="Arial"/>
+          <w:b/>
+          <w:bCs/>
+          <w:sz w:val="24"/>
+          <w:szCs w:val="24"/>
+        </w:rPr>
+      </w:pPr>
+    </w:p>
+    <w:p>
+      <w:pPr>
+        <w:spacing w:after="0" w:line="360" w:lineRule="auto"/>
+        <w:jc w:val="center"/>
+        <w:rPr>
+          <w:rFonts w:ascii="Arial" w:hAnsi="Arial" w:cs="Arial"/>
+          <w:b/>
+          <w:bCs/>
+          <w:sz w:val="24"/>
+          <w:szCs w:val="24"/>
+        </w:rPr>
+      </w:pPr>
+    </w:p>
+    <w:p>
+      <w:pPr>
+        <w:spacing w:after="0" w:line="360" w:lineRule="auto"/>
+        <w:jc w:val="center"/>
+        <w:rPr>
+          <w:rFonts w:ascii="Arial" w:hAnsi="Arial" w:cs="Arial"/>
+          <w:b/>
+          <w:bCs/>
+          <w:sz w:val="24"/>
+          <w:szCs w:val="24"/>
+        </w:rPr>
+      </w:pPr>
+    </w:p>
+    <w:p>
+      <w:pPr>
+        <w:spacing w:after="0" w:line="360" w:lineRule="auto"/>
+        <w:jc w:val="center"/>
+        <w:rPr>
+          <w:rFonts w:ascii="Arial" w:hAnsi="Arial" w:cs="Arial"/>
+          <w:b/>
+          <w:bCs/>
+          <w:sz w:val="24"/>
+          <w:szCs w:val="24"/>
+        </w:rPr>
+      </w:pPr>
+    </w:p>
+    <w:p>
+      <w:pPr>
+        <w:spacing w:after="0" w:line="360" w:lineRule="auto"/>
+        <w:jc w:val="center"/>
+        <w:rPr>
+          <w:rFonts w:ascii="Arial" w:hAnsi="Arial" w:cs="Arial"/>
+          <w:b/>
+          <w:bCs/>
+          <w:sz w:val="24"/>
+          <w:szCs w:val="24"/>
+        </w:rPr>
+      </w:pPr>
+    </w:p>
+    <w:p>
+      <w:pPr>
+        <w:spacing w:after="0" w:line="360" w:lineRule="auto"/>
+        <w:jc w:val="center"/>
+        <w:rPr>
+          <w:rFonts w:ascii="Arial" w:hAnsi="Arial" w:cs="Arial"/>
+          <w:b/>
+          <w:bCs/>
+          <w:sz w:val="24"/>
+          <w:szCs w:val="24"/>
+        </w:rPr>
+      </w:pPr>
+    </w:p>
+    <w:p>
+      <w:pPr>
+        <w:spacing w:after="0" w:line="360" w:lineRule="auto"/>
+        <w:jc w:val="center"/>
+        <w:rPr>
+          <w:rFonts w:ascii="Arial" w:hAnsi="Arial" w:cs="Arial"/>
+          <w:b/>
+          <w:bCs/>
+          <w:sz w:val="24"/>
+          <w:szCs w:val="24"/>
+        </w:rPr>
+      </w:pPr>
+    </w:p>
+    <w:p>
+      <w:pPr>
+        <w:spacing w:after="0" w:line="360" w:lineRule="auto"/>
+        <w:jc w:val="center"/>
+        <w:rPr>
+          <w:rFonts w:ascii="Arial" w:hAnsi="Arial" w:cs="Arial"/>
+          <w:b/>
+          <w:bCs/>
+          <w:sz w:val="24"/>
+          <w:szCs w:val="24"/>
+        </w:rPr>
+      </w:pPr>
+    </w:p>
+    <w:p>
+      <w:pPr>
+        <w:spacing w:after="0" w:line="360" w:lineRule="auto"/>
+        <w:jc w:val="center"/>
+        <w:rPr>
+          <w:rFonts w:ascii="Arial" w:hAnsi="Arial" w:cs="Arial"/>
+          <w:b/>
+          <w:bCs/>
+          <w:sz w:val="24"/>
+          <w:szCs w:val="24"/>
+        </w:rPr>
+      </w:pPr>
+    </w:p>
+    <w:p>
+      <w:pPr>
+        <w:spacing w:after="0" w:line="360" w:lineRule="auto"/>
+        <w:jc w:val="center"/>
+        <w:rPr>
+          <w:rFonts w:ascii="Arial" w:hAnsi="Arial" w:cs="Arial"/>
+          <w:b/>
+          <w:bCs/>
+          <w:sz w:val="24"/>
+          <w:szCs w:val="24"/>
+        </w:rPr>
+      </w:pPr>
+    </w:p>
+    <w:p>
+      <w:pPr>
+        <w:spacing w:after="0" w:line="360" w:lineRule="auto"/>
+        <w:jc w:val="center"/>
+        <w:rPr>
+          <w:rFonts w:ascii="Arial" w:hAnsi="Arial" w:cs="Arial"/>
+          <w:b/>
+          <w:bCs/>
+          <w:sz w:val="24"/>
+          <w:szCs w:val="24"/>
+        </w:rPr>
+      </w:pPr>
+    </w:p>
+    <w:p>
+      <w:pPr>
+        <w:spacing w:after="0" w:line="360" w:lineRule="auto"/>
+        <w:jc w:val="center"/>
+        <w:rPr>
+          <w:rFonts w:ascii="Arial" w:hAnsi="Arial" w:cs="Arial"/>
+          <w:b/>
+          <w:bCs/>
+          <w:sz w:val="24"/>
+          <w:szCs w:val="24"/>
+          <w:lang w:val="en-US"/>
+        </w:rPr>
+      </w:pPr>
+      <w:r>
+        <w:rPr>
+          <w:rFonts w:ascii="Arial" w:hAnsi="Arial" w:cs="Arial"/>
+          <w:b/>
+          <w:bCs/>
+          <w:sz w:val="24"/>
+          <w:szCs w:val="24"/>
+          <w:lang w:val="en-US"/>
+        </w:rPr>
+        <w:lastRenderedPageBreak/>
+        <w:t>ABSTRACT</w:t>
+      </w:r>
+    </w:p>
+    <w:p>
+      <w:pPr>
+        <w:spacing w:after="0" w:line="360" w:lineRule="auto"/>
+        <w:jc w:val="center"/>
+        <w:rPr>
+          <w:rFonts w:ascii="Arial" w:hAnsi="Arial" w:cs="Arial"/>
+          <w:b/>
+          <w:bCs/>
+          <w:sz w:val="24"/>
+          <w:szCs w:val="24"/>
+          <w:lang w:val="en-US"/>
+        </w:rPr>
+      </w:pPr>
+    </w:p>
+    <w:p>
+      <w:pPr>
+        <w:spacing w:after="0" w:line="360" w:lineRule="auto"/>
+        <w:jc w:val="both"/>
+        <w:rPr>
+          <w:rFonts w:ascii="Arial" w:hAnsi="Arial" w:cs="Arial"/>
+          <w:sz w:val="24"/>
+          <w:szCs w:val="24"/>
+          <w:lang w:val="en-US"/>
+        </w:rPr>
+      </w:pPr>
+      <w:r>
+        <w:rPr>
+          <w:rFonts w:ascii="Arial" w:hAnsi="Arial" w:cs="Arial"/>
+          <w:sz w:val="24"/>
+          <w:szCs w:val="24"/>
+          <w:lang w:val="en-US"/>
+        </w:rPr>
+        <w:t xml:space="preserve">The team () was hired by </w:t>
+      </w:r>
+      <w:proofErr w:type="spellStart"/>
+      <w:r>
+        <w:rPr>
+          <w:rFonts w:ascii="Arial" w:hAnsi="Arial" w:cs="Arial"/>
+          <w:sz w:val="24"/>
+          <w:szCs w:val="24"/>
+          <w:lang w:val="en-US"/>
+        </w:rPr>
+        <w:t>Empresa</w:t>
+      </w:r>
+      <w:proofErr w:type="spellEnd"/>
+      <w:r>
+        <w:rPr>
+          <w:rFonts w:ascii="Arial" w:hAnsi="Arial" w:cs="Arial"/>
+          <w:sz w:val="24"/>
+          <w:szCs w:val="24"/>
+          <w:lang w:val="en-US"/>
+        </w:rPr>
+        <w:t xml:space="preserve"> Top </w:t>
+      </w:r>
+      <w:proofErr w:type="spellStart"/>
+      <w:r>
+        <w:rPr>
+          <w:rFonts w:ascii="Arial" w:hAnsi="Arial" w:cs="Arial"/>
+          <w:sz w:val="24"/>
+          <w:szCs w:val="24"/>
+          <w:lang w:val="en-US"/>
+        </w:rPr>
+        <w:t>Seguros</w:t>
+      </w:r>
+      <w:proofErr w:type="spellEnd"/>
+      <w:r>
+        <w:rPr>
+          <w:rFonts w:ascii="Arial" w:hAnsi="Arial" w:cs="Arial"/>
+          <w:sz w:val="24"/>
+          <w:szCs w:val="24"/>
+          <w:lang w:val="en-US"/>
+        </w:rPr>
+        <w:t xml:space="preserve"> </w:t>
+      </w:r>
+      <w:proofErr w:type="spellStart"/>
+      <w:r>
+        <w:rPr>
+          <w:rFonts w:ascii="Arial" w:hAnsi="Arial" w:cs="Arial"/>
+          <w:sz w:val="24"/>
+          <w:szCs w:val="24"/>
+          <w:lang w:val="en-US"/>
+        </w:rPr>
+        <w:t>Brasil</w:t>
+      </w:r>
+      <w:proofErr w:type="spellEnd"/>
+      <w:r>
+        <w:rPr>
+          <w:rFonts w:ascii="Arial" w:hAnsi="Arial" w:cs="Arial"/>
+          <w:sz w:val="24"/>
+          <w:szCs w:val="24"/>
+          <w:lang w:val="en-US"/>
+        </w:rPr>
+        <w:t xml:space="preserve"> to develop a new management system contemplating the General Data Protection Laws (LGPD). The project had its entire scope created through Case Diagrams, designed from the Astra software.</w:t>
+      </w:r>
+    </w:p>
+    <w:p>
+      <w:pPr>
+        <w:spacing w:after="0" w:line="360" w:lineRule="auto"/>
+        <w:jc w:val="both"/>
+        <w:rPr>
+          <w:rFonts w:ascii="Arial" w:hAnsi="Arial" w:cs="Arial"/>
+          <w:sz w:val="24"/>
+          <w:szCs w:val="24"/>
+          <w:lang w:val="en-US"/>
+        </w:rPr>
+      </w:pPr>
+      <w:r>
+        <w:rPr>
+          <w:rFonts w:ascii="Arial" w:hAnsi="Arial" w:cs="Arial"/>
+          <w:sz w:val="24"/>
+          <w:szCs w:val="24"/>
+          <w:lang w:val="en-US"/>
+        </w:rPr>
+        <w:t>The main intuit of this Multidisciplinary Integrated Project is a system that will be developed using the C# language (c-sharp) and has a database programmed by the team through PostgreSQL to better meet the project's goals. The user will be able to carry out a car insurance contract, informing important data such as place of residence, place of work, places where he usually leaves the car parked, as well as information about the car and residents in general, in this way our database can profile the user and offer the best insurance plan possible.</w:t>
+      </w:r>
+    </w:p>
+    <w:p>
+      <w:pPr>
+        <w:spacing w:after="0" w:line="360" w:lineRule="auto"/>
+        <w:jc w:val="both"/>
+        <w:rPr>
+          <w:rFonts w:ascii="Arial" w:hAnsi="Arial" w:cs="Arial"/>
+          <w:sz w:val="24"/>
+          <w:szCs w:val="24"/>
+          <w:lang w:val="en-US"/>
+        </w:rPr>
+      </w:pPr>
+      <w:r>
+        <w:rPr>
+          <w:rFonts w:ascii="Arial" w:hAnsi="Arial" w:cs="Arial"/>
+          <w:b/>
+          <w:bCs/>
+          <w:sz w:val="24"/>
+          <w:szCs w:val="24"/>
+          <w:lang w:val="en-US"/>
+        </w:rPr>
+        <w:t>Keywords:</w:t>
+      </w:r>
+      <w:r>
+        <w:rPr>
+          <w:rFonts w:ascii="Arial" w:hAnsi="Arial" w:cs="Arial"/>
+          <w:sz w:val="24"/>
+          <w:szCs w:val="24"/>
+          <w:lang w:val="en-US"/>
+        </w:rPr>
+        <w:t xml:space="preserve"> LGPD; Ç</w:t>
+      </w:r>
+      <w:proofErr w:type="gramStart"/>
+      <w:r>
+        <w:rPr>
+          <w:rFonts w:ascii="Arial" w:hAnsi="Arial" w:cs="Arial"/>
+          <w:sz w:val="24"/>
+          <w:szCs w:val="24"/>
+          <w:lang w:val="en-US"/>
+        </w:rPr>
+        <w:t># ;</w:t>
+      </w:r>
+      <w:proofErr w:type="gramEnd"/>
+      <w:r>
+        <w:rPr>
+          <w:rFonts w:ascii="Arial" w:hAnsi="Arial" w:cs="Arial"/>
+          <w:sz w:val="24"/>
+          <w:szCs w:val="24"/>
+          <w:lang w:val="en-US"/>
+        </w:rPr>
+        <w:t xml:space="preserve"> Astra; </w:t>
+      </w:r>
+      <w:r>
+        <w:rPr>
+          <w:rFonts w:ascii="Arial" w:hAnsi="Arial" w:cs="Arial"/>
+          <w:sz w:val="24"/>
+          <w:szCs w:val="24"/>
+          <w:lang w:val="en-US"/>
+        </w:rPr>
+        <w:t>insurance</w:t>
+      </w:r>
+    </w:p>
+    <w:p>
+      <w:pPr>
+        <w:spacing w:after="0" w:line="360" w:lineRule="auto"/>
+        <w:jc w:val="center"/>
+        <w:rPr>
+          <w:rFonts w:ascii="Arial" w:hAnsi="Arial" w:cs="Arial"/>
+          <w:b/>
+          <w:bCs/>
+          <w:sz w:val="24"/>
+          <w:szCs w:val="24"/>
+          <w:lang w:val="en-US"/>
+        </w:rPr>
+      </w:pPr>
+    </w:p>
+    <w:p>
+      <w:pPr>
+        <w:spacing w:after="0" w:line="360" w:lineRule="auto"/>
+        <w:jc w:val="center"/>
+        <w:rPr>
+          <w:rFonts w:ascii="Arial" w:hAnsi="Arial" w:cs="Arial"/>
+          <w:b/>
+          <w:bCs/>
+          <w:sz w:val="24"/>
+          <w:szCs w:val="24"/>
+          <w:lang w:val="en-US"/>
+        </w:rPr>
+      </w:pPr>
+    </w:p>
+    <w:p>
+      <w:pPr>
+        <w:spacing w:after="0" w:line="360" w:lineRule="auto"/>
+        <w:jc w:val="center"/>
+        <w:rPr>
+          <w:rFonts w:ascii="Arial" w:hAnsi="Arial" w:cs="Arial"/>
+          <w:b/>
+          <w:bCs/>
+          <w:sz w:val="24"/>
+          <w:szCs w:val="24"/>
+          <w:lang w:val="en-US"/>
+        </w:rPr>
+      </w:pPr>
+    </w:p>
+    <w:p>
+      <w:pPr>
+        <w:spacing w:after="0" w:line="360" w:lineRule="auto"/>
+        <w:jc w:val="center"/>
+        <w:rPr>
+          <w:rFonts w:ascii="Arial" w:hAnsi="Arial" w:cs="Arial"/>
+          <w:b/>
+          <w:bCs/>
+          <w:sz w:val="24"/>
+          <w:szCs w:val="24"/>
+          <w:lang w:val="en-US"/>
+        </w:rPr>
+      </w:pPr>
+    </w:p>
+    <w:p>
+      <w:pPr>
+        <w:spacing w:after="0" w:line="360" w:lineRule="auto"/>
+        <w:jc w:val="center"/>
+        <w:rPr>
+          <w:rFonts w:ascii="Arial" w:hAnsi="Arial" w:cs="Arial"/>
+          <w:b/>
+          <w:bCs/>
+          <w:sz w:val="24"/>
+          <w:szCs w:val="24"/>
+          <w:lang w:val="en-US"/>
+        </w:rPr>
+      </w:pPr>
+    </w:p>
+    <w:p>
+      <w:pPr>
+        <w:spacing w:after="0" w:line="360" w:lineRule="auto"/>
+        <w:jc w:val="center"/>
+        <w:rPr>
+          <w:rFonts w:ascii="Arial" w:hAnsi="Arial" w:cs="Arial"/>
+          <w:b/>
+          <w:bCs/>
+          <w:sz w:val="24"/>
+          <w:szCs w:val="24"/>
+          <w:lang w:val="en-US"/>
+        </w:rPr>
+      </w:pPr>
+    </w:p>
+    <w:p>
+      <w:pPr>
+        <w:spacing w:after="0" w:line="360" w:lineRule="auto"/>
+        <w:jc w:val="center"/>
+        <w:rPr>
+          <w:rFonts w:ascii="Arial" w:hAnsi="Arial" w:cs="Arial"/>
+          <w:b/>
+          <w:bCs/>
+          <w:sz w:val="24"/>
+          <w:szCs w:val="24"/>
+          <w:lang w:val="en-US"/>
+        </w:rPr>
+      </w:pPr>
+    </w:p>
+    <w:p>
+      <w:pPr>
+        <w:spacing w:after="0" w:line="360" w:lineRule="auto"/>
+        <w:jc w:val="center"/>
+        <w:rPr>
+          <w:rFonts w:ascii="Arial" w:hAnsi="Arial" w:cs="Arial"/>
+          <w:b/>
+          <w:bCs/>
+          <w:sz w:val="24"/>
+          <w:szCs w:val="24"/>
+          <w:lang w:val="en-US"/>
+        </w:rPr>
+      </w:pPr>
+    </w:p>
+    <w:p>
+      <w:pPr>
+        <w:spacing w:after="0" w:line="360" w:lineRule="auto"/>
+        <w:jc w:val="center"/>
+        <w:rPr>
+          <w:rFonts w:ascii="Arial" w:hAnsi="Arial" w:cs="Arial"/>
+          <w:b/>
+          <w:bCs/>
+          <w:sz w:val="24"/>
+          <w:szCs w:val="24"/>
+          <w:lang w:val="en-US"/>
+        </w:rPr>
+      </w:pPr>
+    </w:p>
+    <w:p>
+      <w:pPr>
+        <w:spacing w:after="0" w:line="360" w:lineRule="auto"/>
+        <w:jc w:val="center"/>
+        <w:rPr>
+          <w:rFonts w:ascii="Arial" w:hAnsi="Arial" w:cs="Arial"/>
+          <w:b/>
+          <w:bCs/>
+          <w:sz w:val="24"/>
+          <w:szCs w:val="24"/>
+          <w:lang w:val="en-US"/>
+        </w:rPr>
+      </w:pPr>
+    </w:p>
+    <w:p>
+      <w:pPr>
+        <w:spacing w:after="0" w:line="360" w:lineRule="auto"/>
+        <w:jc w:val="center"/>
+        <w:rPr>
+          <w:rFonts w:ascii="Arial" w:hAnsi="Arial" w:cs="Arial"/>
+          <w:b/>
+          <w:bCs/>
+          <w:sz w:val="24"/>
+          <w:szCs w:val="24"/>
+          <w:lang w:val="en-US"/>
+        </w:rPr>
+      </w:pPr>
+    </w:p>
+    <w:p>
+      <w:pPr>
+        <w:spacing w:after="0" w:line="360" w:lineRule="auto"/>
+        <w:jc w:val="center"/>
+        <w:rPr>
+          <w:rFonts w:ascii="Arial" w:hAnsi="Arial" w:cs="Arial"/>
+          <w:b/>
+          <w:bCs/>
+          <w:sz w:val="24"/>
+          <w:szCs w:val="24"/>
+          <w:lang w:val="en-US"/>
+        </w:rPr>
+      </w:pPr>
+    </w:p>
+    <w:p>
+      <w:pPr>
+        <w:spacing w:after="0" w:line="360" w:lineRule="auto"/>
+        <w:jc w:val="center"/>
+        <w:rPr>
+          <w:rFonts w:ascii="Arial" w:hAnsi="Arial" w:cs="Arial"/>
+          <w:b/>
+          <w:bCs/>
+          <w:sz w:val="24"/>
+          <w:szCs w:val="24"/>
+          <w:lang w:val="en-US"/>
+        </w:rPr>
+      </w:pPr>
+    </w:p>
+    <w:p>
+      <w:pPr>
+        <w:spacing w:after="0" w:line="360" w:lineRule="auto"/>
+        <w:jc w:val="center"/>
+        <w:rPr>
+          <w:rFonts w:ascii="Arial" w:hAnsi="Arial" w:cs="Arial"/>
+          <w:b/>
+          <w:bCs/>
+          <w:sz w:val="24"/>
+          <w:szCs w:val="24"/>
+          <w:lang w:val="en-US"/>
+        </w:rPr>
+      </w:pPr>
+    </w:p>
+    <w:p>
+      <w:pPr>
+        <w:spacing w:after="0" w:line="360" w:lineRule="auto"/>
+        <w:jc w:val="center"/>
+        <w:rPr>
+          <w:rFonts w:ascii="Arial" w:hAnsi="Arial" w:cs="Arial"/>
+          <w:b/>
+          <w:bCs/>
+          <w:sz w:val="24"/>
+          <w:szCs w:val="24"/>
+          <w:lang w:val="en-US"/>
+        </w:rPr>
+      </w:pPr>
+    </w:p>
+    <w:p>
+      <w:pPr>
+        <w:spacing w:after="0" w:line="360" w:lineRule="auto"/>
+        <w:jc w:val="center"/>
+        <w:rPr>
+          <w:rFonts w:ascii="Arial" w:hAnsi="Arial" w:cs="Arial"/>
+          <w:b/>
+          <w:bCs/>
+          <w:sz w:val="24"/>
+          <w:szCs w:val="24"/>
+          <w:lang w:val="en-US"/>
+        </w:rPr>
+      </w:pPr>
+    </w:p>
+    <w:p>
+      <w:pPr>
+        <w:spacing w:after="0" w:line="360" w:lineRule="auto"/>
+        <w:jc w:val="center"/>
+        <w:rPr>
+          <w:rFonts w:ascii="Arial" w:hAnsi="Arial" w:cs="Arial"/>
+          <w:b/>
+          <w:bCs/>
+          <w:sz w:val="24"/>
+          <w:szCs w:val="24"/>
+          <w:lang w:val="en-US"/>
+        </w:rPr>
+      </w:pPr>
+    </w:p>
+    <w:p>
+      <w:pPr>
+        <w:spacing w:after="0" w:line="360" w:lineRule="auto"/>
+        <w:jc w:val="center"/>
+        <w:rPr>
+          <w:rFonts w:ascii="Arial" w:hAnsi="Arial" w:cs="Arial"/>
+          <w:b/>
+          <w:bCs/>
+          <w:sz w:val="24"/>
+          <w:szCs w:val="24"/>
+          <w:lang w:val="en-US"/>
+        </w:rPr>
+      </w:pPr>
+    </w:p>
+    <w:p>
+      <w:pPr>
+        <w:spacing w:after="0" w:line="360" w:lineRule="auto"/>
+        <w:jc w:val="center"/>
+        <w:rPr>
+          <w:rFonts w:ascii="Arial" w:hAnsi="Arial" w:cs="Arial"/>
+          <w:b/>
+          <w:bCs/>
+          <w:sz w:val="24"/>
+          <w:szCs w:val="24"/>
+          <w:lang w:val="en-US"/>
+        </w:rPr>
+      </w:pPr>
+    </w:p>
+    <w:p>
+      <w:pPr>
+        <w:spacing w:after="0" w:line="360" w:lineRule="auto"/>
+        <w:jc w:val="center"/>
+        <w:rPr>
+          <w:rFonts w:ascii="Arial" w:hAnsi="Arial" w:cs="Arial"/>
+          <w:b/>
+          <w:bCs/>
+          <w:sz w:val="24"/>
+          <w:szCs w:val="24"/>
+          <w:lang w:val="en-US"/>
+        </w:rPr>
+      </w:pPr>
+    </w:p>
+    <w:p>
+      <w:pPr>
+        <w:spacing w:after="0" w:line="360" w:lineRule="auto"/>
+        <w:jc w:val="center"/>
+        <w:rPr>
+          <w:rFonts w:ascii="Arial" w:hAnsi="Arial" w:cs="Arial"/>
+          <w:b/>
+          <w:bCs/>
+          <w:sz w:val="24"/>
+          <w:szCs w:val="24"/>
+          <w:lang w:val="en-US"/>
+        </w:rPr>
+      </w:pPr>
+    </w:p>
+    <w:p>
+      <w:pPr>
+        <w:spacing w:after="0" w:line="360" w:lineRule="auto"/>
+        <w:jc w:val="center"/>
+        <w:rPr>
+          <w:rFonts w:ascii="Arial" w:hAnsi="Arial" w:cs="Arial"/>
+          <w:b/>
+          <w:bCs/>
+          <w:sz w:val="24"/>
+          <w:szCs w:val="24"/>
+        </w:rPr>
+      </w:pPr>
+      <w:r>
+        <w:rPr>
+          <w:rFonts w:ascii="Arial" w:hAnsi="Arial" w:cs="Arial"/>
+          <w:b/>
+          <w:bCs/>
+          <w:sz w:val="24"/>
+          <w:szCs w:val="24"/>
+        </w:rPr>
+        <w:lastRenderedPageBreak/>
+        <w:t>LISTA DE FIGURAS</w:t>
+      </w:r>
+    </w:p>
+    <w:p>
+      <w:pPr>
+        <w:spacing w:after="0" w:line="360" w:lineRule="auto"/>
+        <w:jc w:val="center"/>
+        <w:rPr>
+          <w:rFonts w:ascii="Arial" w:hAnsi="Arial" w:cs="Arial"/>
+          <w:b/>
+          <w:bCs/>
+          <w:sz w:val="24"/>
+          <w:szCs w:val="24"/>
+        </w:rPr>
+      </w:pPr>
+    </w:p>
+    <w:p>
+      <w:pPr>
+        <w:spacing w:after="0" w:line="360" w:lineRule="auto"/>
+        <w:jc w:val="center"/>
+        <w:rPr>
+          <w:rFonts w:ascii="Arial" w:hAnsi="Arial" w:cs="Arial"/>
+          <w:b/>
+          <w:bCs/>
+          <w:sz w:val="24"/>
+          <w:szCs w:val="24"/>
+        </w:rPr>
+      </w:pPr>
+    </w:p>
+    <w:p>
+      <w:pPr>
+        <w:spacing w:after="0" w:line="360" w:lineRule="auto"/>
+        <w:jc w:val="center"/>
+        <w:rPr>
+          <w:rFonts w:ascii="Arial" w:hAnsi="Arial" w:cs="Arial"/>
+          <w:b/>
+          <w:bCs/>
+          <w:sz w:val="24"/>
+          <w:szCs w:val="24"/>
+        </w:rPr>
+      </w:pPr>
+    </w:p>
+    <w:p>
+      <w:pPr>
+        <w:spacing w:after="0" w:line="360" w:lineRule="auto"/>
+        <w:jc w:val="center"/>
+        <w:rPr>
+          <w:rFonts w:ascii="Arial" w:hAnsi="Arial" w:cs="Arial"/>
+          <w:b/>
+          <w:bCs/>
+          <w:sz w:val="24"/>
+          <w:szCs w:val="24"/>
+        </w:rPr>
+      </w:pPr>
+    </w:p>
+    <w:p>
+      <w:pPr>
+        <w:spacing w:after="0" w:line="360" w:lineRule="auto"/>
+        <w:jc w:val="center"/>
+        <w:rPr>
+          <w:rFonts w:ascii="Arial" w:hAnsi="Arial" w:cs="Arial"/>
+          <w:b/>
+          <w:bCs/>
+          <w:sz w:val="24"/>
+          <w:szCs w:val="24"/>
+        </w:rPr>
+      </w:pPr>
+    </w:p>
+    <w:p>
+      <w:pPr>
+        <w:spacing w:after="0" w:line="360" w:lineRule="auto"/>
+        <w:jc w:val="center"/>
+        <w:rPr>
+          <w:rFonts w:ascii="Arial" w:hAnsi="Arial" w:cs="Arial"/>
+          <w:b/>
+          <w:bCs/>
+          <w:sz w:val="24"/>
+          <w:szCs w:val="24"/>
+        </w:rPr>
+      </w:pPr>
+    </w:p>
+    <w:p>
+      <w:pPr>
+        <w:spacing w:after="0" w:line="360" w:lineRule="auto"/>
+        <w:jc w:val="center"/>
+        <w:rPr>
+          <w:rFonts w:ascii="Arial" w:hAnsi="Arial" w:cs="Arial"/>
+          <w:b/>
+          <w:bCs/>
+          <w:sz w:val="24"/>
+          <w:szCs w:val="24"/>
+        </w:rPr>
+      </w:pPr>
+    </w:p>
+    <w:p>
+      <w:pPr>
+        <w:spacing w:after="0" w:line="360" w:lineRule="auto"/>
+        <w:jc w:val="center"/>
+        <w:rPr>
+          <w:rFonts w:ascii="Arial" w:hAnsi="Arial" w:cs="Arial"/>
+          <w:b/>
+          <w:bCs/>
+          <w:sz w:val="24"/>
+          <w:szCs w:val="24"/>
+        </w:rPr>
+      </w:pPr>
+    </w:p>
+    <w:p>
+      <w:pPr>
+        <w:spacing w:after="0" w:line="360" w:lineRule="auto"/>
+        <w:jc w:val="center"/>
+        <w:rPr>
+          <w:rFonts w:ascii="Arial" w:hAnsi="Arial" w:cs="Arial"/>
+          <w:b/>
+          <w:bCs/>
+          <w:sz w:val="24"/>
+          <w:szCs w:val="24"/>
+        </w:rPr>
+      </w:pPr>
+    </w:p>
+    <w:p>
+      <w:pPr>
+        <w:spacing w:after="0" w:line="360" w:lineRule="auto"/>
+        <w:jc w:val="center"/>
+        <w:rPr>
+          <w:rFonts w:ascii="Arial" w:hAnsi="Arial" w:cs="Arial"/>
+          <w:b/>
+          <w:bCs/>
+          <w:sz w:val="24"/>
+          <w:szCs w:val="24"/>
+        </w:rPr>
+      </w:pPr>
+    </w:p>
+    <w:p>
+      <w:pPr>
+        <w:spacing w:after="0" w:line="360" w:lineRule="auto"/>
+        <w:jc w:val="center"/>
+        <w:rPr>
+          <w:rFonts w:ascii="Arial" w:hAnsi="Arial" w:cs="Arial"/>
+          <w:b/>
+          <w:bCs/>
+          <w:sz w:val="24"/>
+          <w:szCs w:val="24"/>
+        </w:rPr>
+      </w:pPr>
+    </w:p>
+    <w:p>
+      <w:pPr>
+        <w:spacing w:after="0" w:line="360" w:lineRule="auto"/>
+        <w:jc w:val="center"/>
+        <w:rPr>
+          <w:rFonts w:ascii="Arial" w:hAnsi="Arial" w:cs="Arial"/>
+          <w:b/>
+          <w:bCs/>
+          <w:sz w:val="24"/>
+          <w:szCs w:val="24"/>
+        </w:rPr>
+      </w:pPr>
+    </w:p>
+    <w:p>
+      <w:pPr>
+        <w:spacing w:after="0" w:line="360" w:lineRule="auto"/>
+        <w:jc w:val="center"/>
+        <w:rPr>
+          <w:rFonts w:ascii="Arial" w:hAnsi="Arial" w:cs="Arial"/>
+          <w:b/>
+          <w:bCs/>
+          <w:sz w:val="24"/>
+          <w:szCs w:val="24"/>
+        </w:rPr>
+      </w:pPr>
+    </w:p>
+    <w:p>
+      <w:pPr>
+        <w:spacing w:after="0" w:line="360" w:lineRule="auto"/>
+        <w:jc w:val="center"/>
+        <w:rPr>
+          <w:rFonts w:ascii="Arial" w:hAnsi="Arial" w:cs="Arial"/>
+          <w:b/>
+          <w:bCs/>
+          <w:sz w:val="24"/>
+          <w:szCs w:val="24"/>
+        </w:rPr>
+      </w:pPr>
+    </w:p>
+    <w:p>
+      <w:pPr>
+        <w:spacing w:after="0" w:line="360" w:lineRule="auto"/>
+        <w:jc w:val="center"/>
+        <w:rPr>
+          <w:rFonts w:ascii="Arial" w:hAnsi="Arial" w:cs="Arial"/>
+          <w:b/>
+          <w:bCs/>
+          <w:sz w:val="24"/>
+          <w:szCs w:val="24"/>
+        </w:rPr>
+      </w:pPr>
+    </w:p>
+    <w:p>
+      <w:pPr>
+        <w:spacing w:after="0" w:line="360" w:lineRule="auto"/>
+        <w:jc w:val="center"/>
+        <w:rPr>
+          <w:rFonts w:ascii="Arial" w:hAnsi="Arial" w:cs="Arial"/>
+          <w:b/>
+          <w:bCs/>
+          <w:sz w:val="24"/>
+          <w:szCs w:val="24"/>
+        </w:rPr>
+      </w:pPr>
+    </w:p>
+    <w:p>
+      <w:pPr>
+        <w:spacing w:after="0" w:line="360" w:lineRule="auto"/>
+        <w:jc w:val="center"/>
+        <w:rPr>
+          <w:rFonts w:ascii="Arial" w:hAnsi="Arial" w:cs="Arial"/>
+          <w:b/>
+          <w:bCs/>
+          <w:sz w:val="24"/>
+          <w:szCs w:val="24"/>
+        </w:rPr>
+      </w:pPr>
+    </w:p>
+    <w:p>
+      <w:pPr>
+        <w:spacing w:after="0" w:line="360" w:lineRule="auto"/>
+        <w:jc w:val="center"/>
+        <w:rPr>
+          <w:rFonts w:ascii="Arial" w:hAnsi="Arial" w:cs="Arial"/>
+          <w:b/>
+          <w:bCs/>
+          <w:sz w:val="24"/>
+          <w:szCs w:val="24"/>
+        </w:rPr>
+      </w:pPr>
+    </w:p>
+    <w:p>
+      <w:pPr>
+        <w:spacing w:after="0" w:line="360" w:lineRule="auto"/>
+        <w:jc w:val="center"/>
+        <w:rPr>
+          <w:rFonts w:ascii="Arial" w:hAnsi="Arial" w:cs="Arial"/>
+          <w:b/>
+          <w:bCs/>
+          <w:sz w:val="24"/>
+          <w:szCs w:val="24"/>
+        </w:rPr>
+      </w:pPr>
+    </w:p>
+    <w:p>
+      <w:pPr>
+        <w:spacing w:after="0" w:line="360" w:lineRule="auto"/>
+        <w:jc w:val="center"/>
+        <w:rPr>
+          <w:rFonts w:ascii="Arial" w:hAnsi="Arial" w:cs="Arial"/>
+          <w:b/>
+          <w:bCs/>
+          <w:sz w:val="24"/>
+          <w:szCs w:val="24"/>
+        </w:rPr>
+      </w:pPr>
+    </w:p>
+    <w:p>
+      <w:pPr>
+        <w:spacing w:after="0" w:line="360" w:lineRule="auto"/>
+        <w:jc w:val="center"/>
+        <w:rPr>
+          <w:rFonts w:ascii="Arial" w:hAnsi="Arial" w:cs="Arial"/>
+          <w:b/>
+          <w:bCs/>
+          <w:sz w:val="24"/>
+          <w:szCs w:val="24"/>
+        </w:rPr>
+      </w:pPr>
+    </w:p>
+    <w:p>
+      <w:pPr>
+        <w:spacing w:after="0" w:line="360" w:lineRule="auto"/>
+        <w:jc w:val="center"/>
+        <w:rPr>
+          <w:rFonts w:ascii="Arial" w:hAnsi="Arial" w:cs="Arial"/>
+          <w:b/>
+          <w:bCs/>
+          <w:sz w:val="24"/>
+          <w:szCs w:val="24"/>
+        </w:rPr>
+      </w:pPr>
+    </w:p>
+    <w:p>
+      <w:pPr>
+        <w:spacing w:after="0" w:line="360" w:lineRule="auto"/>
+        <w:jc w:val="center"/>
+        <w:rPr>
+          <w:rFonts w:ascii="Arial" w:hAnsi="Arial" w:cs="Arial"/>
+          <w:b/>
+          <w:bCs/>
+          <w:sz w:val="24"/>
+          <w:szCs w:val="24"/>
+        </w:rPr>
+      </w:pPr>
+    </w:p>
+    <w:p>
+      <w:pPr>
+        <w:spacing w:after="0" w:line="360" w:lineRule="auto"/>
+        <w:jc w:val="center"/>
+        <w:rPr>
+          <w:rFonts w:ascii="Arial" w:hAnsi="Arial" w:cs="Arial"/>
+          <w:b/>
+          <w:bCs/>
+          <w:sz w:val="24"/>
+          <w:szCs w:val="24"/>
+        </w:rPr>
+      </w:pPr>
+    </w:p>
+    <w:p>
+      <w:pPr>
+        <w:spacing w:after="0" w:line="360" w:lineRule="auto"/>
+        <w:jc w:val="center"/>
+        <w:rPr>
+          <w:rFonts w:ascii="Arial" w:hAnsi="Arial" w:cs="Arial"/>
+          <w:b/>
+          <w:bCs/>
+          <w:sz w:val="24"/>
+          <w:szCs w:val="24"/>
+        </w:rPr>
+      </w:pPr>
+    </w:p>
+    <w:p>
+      <w:pPr>
+        <w:spacing w:after="0" w:line="360" w:lineRule="auto"/>
+        <w:jc w:val="center"/>
+        <w:rPr>
+          <w:rFonts w:ascii="Arial" w:hAnsi="Arial" w:cs="Arial"/>
+          <w:b/>
+          <w:bCs/>
+          <w:sz w:val="24"/>
+          <w:szCs w:val="24"/>
+        </w:rPr>
+      </w:pPr>
+    </w:p>
+    <w:p>
+      <w:pPr>
+        <w:spacing w:after="0" w:line="360" w:lineRule="auto"/>
+        <w:jc w:val="center"/>
+        <w:rPr>
+          <w:rFonts w:ascii="Arial" w:hAnsi="Arial" w:cs="Arial"/>
+          <w:b/>
+          <w:bCs/>
+          <w:sz w:val="24"/>
+          <w:szCs w:val="24"/>
+        </w:rPr>
+      </w:pPr>
+    </w:p>
+    <w:p>
+      <w:pPr>
+        <w:spacing w:after="0" w:line="360" w:lineRule="auto"/>
+        <w:jc w:val="center"/>
+        <w:rPr>
+          <w:rFonts w:ascii="Arial" w:hAnsi="Arial" w:cs="Arial"/>
+          <w:b/>
+          <w:bCs/>
+          <w:sz w:val="24"/>
+          <w:szCs w:val="24"/>
+        </w:rPr>
+      </w:pPr>
+    </w:p>
+    <w:p>
+      <w:pPr>
+        <w:spacing w:after="0" w:line="360" w:lineRule="auto"/>
+        <w:jc w:val="center"/>
+        <w:rPr>
+          <w:rFonts w:ascii="Arial" w:hAnsi="Arial" w:cs="Arial"/>
+          <w:b/>
+          <w:bCs/>
+          <w:sz w:val="24"/>
+          <w:szCs w:val="24"/>
+        </w:rPr>
+      </w:pPr>
+    </w:p>
+    <w:p>
+      <w:pPr>
+        <w:spacing w:after="0" w:line="360" w:lineRule="auto"/>
+        <w:jc w:val="center"/>
+        <w:rPr>
+          <w:rFonts w:ascii="Arial" w:hAnsi="Arial" w:cs="Arial"/>
+          <w:b/>
+          <w:bCs/>
+          <w:sz w:val="24"/>
+          <w:szCs w:val="24"/>
+        </w:rPr>
+      </w:pPr>
+    </w:p>
+    <w:p>
+      <w:pPr>
+        <w:spacing w:after="0" w:line="360" w:lineRule="auto"/>
+        <w:jc w:val="center"/>
+        <w:rPr>
+          <w:rFonts w:ascii="Arial" w:hAnsi="Arial" w:cs="Arial"/>
+          <w:b/>
+          <w:bCs/>
+          <w:sz w:val="24"/>
+          <w:szCs w:val="24"/>
+        </w:rPr>
+      </w:pPr>
+    </w:p>
+    <w:p>
+      <w:pPr>
+        <w:spacing w:after="0" w:line="360" w:lineRule="auto"/>
+        <w:jc w:val="center"/>
+        <w:rPr>
+          <w:rFonts w:ascii="Arial" w:hAnsi="Arial" w:cs="Arial"/>
+          <w:b/>
+          <w:bCs/>
+          <w:sz w:val="24"/>
+          <w:szCs w:val="24"/>
+        </w:rPr>
+      </w:pPr>
+    </w:p>
+    <w:p>
+      <w:pPr>
+        <w:spacing w:after="0" w:line="360" w:lineRule="auto"/>
+        <w:jc w:val="center"/>
+        <w:rPr>
+          <w:rFonts w:ascii="Arial" w:hAnsi="Arial" w:cs="Arial"/>
+          <w:b/>
+          <w:bCs/>
+          <w:sz w:val="24"/>
+          <w:szCs w:val="24"/>
+        </w:rPr>
+      </w:pPr>
+    </w:p>
+    <w:p>
+      <w:pPr>
+        <w:spacing w:after="0" w:line="360" w:lineRule="auto"/>
+        <w:jc w:val="center"/>
+        <w:rPr>
+          <w:rFonts w:ascii="Arial" w:hAnsi="Arial" w:cs="Arial"/>
+          <w:b/>
+          <w:bCs/>
+          <w:sz w:val="24"/>
+          <w:szCs w:val="24"/>
+        </w:rPr>
+      </w:pPr>
+      <w:r>
+        <w:rPr>
+          <w:rFonts w:ascii="Arial" w:hAnsi="Arial" w:cs="Arial"/>
+          <w:b/>
+          <w:bCs/>
+          <w:sz w:val="24"/>
+          <w:szCs w:val="24"/>
+        </w:rPr>
+        <w:lastRenderedPageBreak/>
+        <w:t>SUMÁRI</w:t>
+      </w:r>
+      <w:r>
+        <w:rPr>
+          <w:rFonts w:ascii="Arial" w:hAnsi="Arial" w:cs="Arial"/>
+          <w:b/>
+          <w:bCs/>
+          <w:sz w:val="24"/>
+          <w:szCs w:val="24"/>
+        </w:rPr>
+        <w:t>O</w:t>
+      </w:r>
+    </w:p>
+    <w:p>
+      <w:pPr>
+        <w:spacing w:after="0" w:line="360" w:lineRule="auto"/>
+        <w:jc w:val="center"/>
+        <w:rPr>
+          <w:rFonts w:ascii="Arial" w:hAnsi="Arial" w:cs="Arial"/>
+          <w:b/>
+          <w:bCs/>
+          <w:sz w:val="24"/>
+          <w:szCs w:val="24"/>
+        </w:rPr>
+      </w:pPr>
+    </w:p>
+    <w:p>
+      <w:pPr>
+        <w:spacing w:after="0" w:line="360" w:lineRule="auto"/>
+        <w:jc w:val="center"/>
+        <w:rPr>
+          <w:rFonts w:ascii="Arial" w:hAnsi="Arial" w:cs="Arial"/>
+          <w:b/>
+          <w:bCs/>
+          <w:sz w:val="24"/>
+          <w:szCs w:val="24"/>
+        </w:rPr>
+      </w:pPr>
+    </w:p>
+    <w:p>
+      <w:pPr>
+        <w:spacing w:after="0" w:line="360" w:lineRule="auto"/>
+        <w:jc w:val="center"/>
+        <w:rPr>
+          <w:rFonts w:ascii="Arial" w:hAnsi="Arial" w:cs="Arial"/>
+          <w:b/>
+          <w:bCs/>
+          <w:sz w:val="24"/>
+          <w:szCs w:val="24"/>
+        </w:rPr>
+      </w:pPr>
+    </w:p>
+    <w:p>
+      <w:pPr>
+        <w:spacing w:after="0" w:line="360" w:lineRule="auto"/>
+        <w:jc w:val="center"/>
+        <w:rPr>
+          <w:rFonts w:ascii="Arial" w:hAnsi="Arial" w:cs="Arial"/>
+          <w:b/>
+          <w:bCs/>
+          <w:sz w:val="24"/>
+          <w:szCs w:val="24"/>
+        </w:rPr>
+      </w:pPr>
+    </w:p>
+    <w:p>
+      <w:pPr>
+        <w:spacing w:after="0" w:line="360" w:lineRule="auto"/>
+        <w:jc w:val="center"/>
+        <w:rPr>
+          <w:rFonts w:ascii="Arial" w:hAnsi="Arial" w:cs="Arial"/>
+          <w:b/>
+          <w:bCs/>
+          <w:sz w:val="24"/>
+          <w:szCs w:val="24"/>
+        </w:rPr>
+      </w:pPr>
+    </w:p>
+    <w:p>
+      <w:pPr>
+        <w:spacing w:after="0" w:line="360" w:lineRule="auto"/>
+        <w:jc w:val="center"/>
+        <w:rPr>
+          <w:rFonts w:ascii="Arial" w:hAnsi="Arial" w:cs="Arial"/>
+          <w:b/>
+          <w:bCs/>
+          <w:sz w:val="24"/>
+          <w:szCs w:val="24"/>
+        </w:rPr>
+      </w:pPr>
+    </w:p>
+    <w:p>
+      <w:pPr>
+        <w:spacing w:after="0" w:line="360" w:lineRule="auto"/>
+        <w:jc w:val="center"/>
+        <w:rPr>
+          <w:rFonts w:ascii="Arial" w:hAnsi="Arial" w:cs="Arial"/>
+          <w:b/>
+          <w:bCs/>
+          <w:sz w:val="24"/>
+          <w:szCs w:val="24"/>
+        </w:rPr>
+      </w:pPr>
+    </w:p>
+    <w:p>
+      <w:pPr>
+        <w:spacing w:after="0" w:line="360" w:lineRule="auto"/>
+        <w:jc w:val="center"/>
+        <w:rPr>
+          <w:rFonts w:ascii="Arial" w:hAnsi="Arial" w:cs="Arial"/>
+          <w:b/>
+          <w:bCs/>
+          <w:sz w:val="24"/>
+          <w:szCs w:val="24"/>
+        </w:rPr>
+      </w:pPr>
+    </w:p>
+    <w:p>
+      <w:pPr>
+        <w:spacing w:after="0" w:line="360" w:lineRule="auto"/>
+        <w:jc w:val="center"/>
+        <w:rPr>
+          <w:rFonts w:ascii="Arial" w:hAnsi="Arial" w:cs="Arial"/>
+          <w:b/>
+          <w:bCs/>
+          <w:sz w:val="24"/>
+          <w:szCs w:val="24"/>
+        </w:rPr>
+      </w:pPr>
+    </w:p>
+    <w:p>
+      <w:pPr>
+        <w:spacing w:after="0" w:line="360" w:lineRule="auto"/>
+        <w:jc w:val="center"/>
+        <w:rPr>
+          <w:rFonts w:ascii="Arial" w:hAnsi="Arial" w:cs="Arial"/>
+          <w:b/>
+          <w:bCs/>
+          <w:sz w:val="24"/>
+          <w:szCs w:val="24"/>
+        </w:rPr>
+      </w:pPr>
+    </w:p>
+    <w:p>
+      <w:pPr>
+        <w:spacing w:after="0" w:line="360" w:lineRule="auto"/>
+        <w:jc w:val="center"/>
+        <w:rPr>
+          <w:rFonts w:ascii="Arial" w:hAnsi="Arial" w:cs="Arial"/>
+          <w:b/>
+          <w:bCs/>
+          <w:sz w:val="24"/>
+          <w:szCs w:val="24"/>
+        </w:rPr>
+      </w:pPr>
+    </w:p>
+    <w:p>
+      <w:pPr>
+        <w:spacing w:after="0" w:line="360" w:lineRule="auto"/>
+        <w:jc w:val="center"/>
+        <w:rPr>
+          <w:rFonts w:ascii="Arial" w:hAnsi="Arial" w:cs="Arial"/>
+          <w:b/>
+          <w:bCs/>
+          <w:sz w:val="24"/>
+          <w:szCs w:val="24"/>
+        </w:rPr>
+      </w:pPr>
+    </w:p>
+    <w:p>
+      <w:pPr>
+        <w:spacing w:after="0" w:line="360" w:lineRule="auto"/>
+        <w:jc w:val="center"/>
+        <w:rPr>
+          <w:rFonts w:ascii="Arial" w:hAnsi="Arial" w:cs="Arial"/>
+          <w:b/>
+          <w:bCs/>
+          <w:sz w:val="24"/>
+          <w:szCs w:val="24"/>
+        </w:rPr>
+      </w:pPr>
+    </w:p>
+    <w:p>
+      <w:pPr>
+        <w:spacing w:after="0" w:line="360" w:lineRule="auto"/>
+        <w:jc w:val="center"/>
+        <w:rPr>
+          <w:rFonts w:ascii="Arial" w:hAnsi="Arial" w:cs="Arial"/>
+          <w:b/>
+          <w:bCs/>
+          <w:sz w:val="24"/>
+          <w:szCs w:val="24"/>
+        </w:rPr>
+      </w:pPr>
+    </w:p>
+    <w:p>
+      <w:pPr>
+        <w:spacing w:after="0" w:line="360" w:lineRule="auto"/>
+        <w:jc w:val="center"/>
+        <w:rPr>
+          <w:rFonts w:ascii="Arial" w:hAnsi="Arial" w:cs="Arial"/>
+          <w:b/>
+          <w:bCs/>
+          <w:sz w:val="24"/>
+          <w:szCs w:val="24"/>
+        </w:rPr>
+      </w:pPr>
+    </w:p>
+    <w:p>
+      <w:pPr>
+        <w:spacing w:after="0" w:line="360" w:lineRule="auto"/>
+        <w:jc w:val="center"/>
+        <w:rPr>
+          <w:rFonts w:ascii="Arial" w:hAnsi="Arial" w:cs="Arial"/>
+          <w:b/>
+          <w:bCs/>
+          <w:sz w:val="24"/>
+          <w:szCs w:val="24"/>
+        </w:rPr>
+      </w:pPr>
+    </w:p>
+    <w:p>
+      <w:pPr>
+        <w:spacing w:after="0" w:line="360" w:lineRule="auto"/>
+        <w:jc w:val="center"/>
+        <w:rPr>
+          <w:rFonts w:ascii="Arial" w:hAnsi="Arial" w:cs="Arial"/>
+          <w:b/>
+          <w:bCs/>
+          <w:sz w:val="24"/>
+          <w:szCs w:val="24"/>
+        </w:rPr>
+      </w:pPr>
+    </w:p>
+    <w:p>
+      <w:pPr>
+        <w:spacing w:after="0" w:line="360" w:lineRule="auto"/>
+        <w:jc w:val="center"/>
+        <w:rPr>
+          <w:rFonts w:ascii="Arial" w:hAnsi="Arial" w:cs="Arial"/>
+          <w:b/>
+          <w:bCs/>
+          <w:sz w:val="24"/>
+          <w:szCs w:val="24"/>
+        </w:rPr>
+      </w:pPr>
+    </w:p>
+    <w:p>
+      <w:pPr>
+        <w:spacing w:after="0" w:line="360" w:lineRule="auto"/>
+        <w:jc w:val="center"/>
+        <w:rPr>
+          <w:rFonts w:ascii="Arial" w:hAnsi="Arial" w:cs="Arial"/>
+          <w:b/>
+          <w:bCs/>
+          <w:sz w:val="24"/>
+          <w:szCs w:val="24"/>
+        </w:rPr>
+      </w:pPr>
+    </w:p>
+    <w:p>
+      <w:pPr>
+        <w:spacing w:after="0" w:line="360" w:lineRule="auto"/>
+        <w:jc w:val="center"/>
+        <w:rPr>
+          <w:rFonts w:ascii="Arial" w:hAnsi="Arial" w:cs="Arial"/>
+          <w:b/>
+          <w:bCs/>
+          <w:sz w:val="24"/>
+          <w:szCs w:val="24"/>
+        </w:rPr>
+      </w:pPr>
+    </w:p>
+    <w:p>
+      <w:pPr>
+        <w:spacing w:after="0" w:line="360" w:lineRule="auto"/>
+        <w:jc w:val="center"/>
+        <w:rPr>
+          <w:rFonts w:ascii="Arial" w:hAnsi="Arial" w:cs="Arial"/>
+          <w:b/>
+          <w:bCs/>
+          <w:sz w:val="24"/>
+          <w:szCs w:val="24"/>
+        </w:rPr>
+      </w:pPr>
+    </w:p>
+    <w:p>
+      <w:pPr>
+        <w:spacing w:after="0" w:line="360" w:lineRule="auto"/>
+        <w:jc w:val="center"/>
+        <w:rPr>
+          <w:rFonts w:ascii="Arial" w:hAnsi="Arial" w:cs="Arial"/>
+          <w:b/>
+          <w:bCs/>
+          <w:sz w:val="24"/>
+          <w:szCs w:val="24"/>
+        </w:rPr>
+      </w:pPr>
+    </w:p>
+    <w:p>
+      <w:pPr>
+        <w:spacing w:after="0" w:line="360" w:lineRule="auto"/>
+        <w:jc w:val="center"/>
+        <w:rPr>
+          <w:rFonts w:ascii="Arial" w:hAnsi="Arial" w:cs="Arial"/>
+          <w:b/>
+          <w:bCs/>
+          <w:sz w:val="24"/>
+          <w:szCs w:val="24"/>
+        </w:rPr>
+      </w:pPr>
+    </w:p>
+    <w:p>
+      <w:pPr>
+        <w:spacing w:after="0" w:line="360" w:lineRule="auto"/>
+        <w:jc w:val="center"/>
+        <w:rPr>
+          <w:rFonts w:ascii="Arial" w:hAnsi="Arial" w:cs="Arial"/>
+          <w:b/>
+          <w:bCs/>
+          <w:sz w:val="24"/>
+          <w:szCs w:val="24"/>
+        </w:rPr>
+      </w:pPr>
+    </w:p>
+    <w:p>
+      <w:pPr>
+        <w:spacing w:after="0" w:line="360" w:lineRule="auto"/>
+        <w:jc w:val="center"/>
+        <w:rPr>
+          <w:rFonts w:ascii="Arial" w:hAnsi="Arial" w:cs="Arial"/>
+          <w:b/>
+          <w:bCs/>
+          <w:sz w:val="24"/>
+          <w:szCs w:val="24"/>
+        </w:rPr>
+      </w:pPr>
+    </w:p>
+    <w:p>
+      <w:pPr>
+        <w:spacing w:after="0" w:line="360" w:lineRule="auto"/>
+        <w:jc w:val="center"/>
+        <w:rPr>
+          <w:rFonts w:ascii="Arial" w:hAnsi="Arial" w:cs="Arial"/>
+          <w:b/>
+          <w:bCs/>
+          <w:sz w:val="24"/>
+          <w:szCs w:val="24"/>
+        </w:rPr>
+      </w:pPr>
+    </w:p>
+    <w:p>
+      <w:pPr>
+        <w:spacing w:after="0" w:line="360" w:lineRule="auto"/>
+        <w:jc w:val="center"/>
+        <w:rPr>
+          <w:rFonts w:ascii="Arial" w:hAnsi="Arial" w:cs="Arial"/>
+          <w:b/>
+          <w:bCs/>
+          <w:sz w:val="24"/>
+          <w:szCs w:val="24"/>
+        </w:rPr>
+      </w:pPr>
+    </w:p>
+    <w:p>
+      <w:pPr>
+        <w:spacing w:after="0" w:line="360" w:lineRule="auto"/>
+        <w:jc w:val="center"/>
+        <w:rPr>
+          <w:rFonts w:ascii="Arial" w:hAnsi="Arial" w:cs="Arial"/>
+          <w:b/>
+          <w:bCs/>
+          <w:sz w:val="24"/>
+          <w:szCs w:val="24"/>
+        </w:rPr>
+      </w:pPr>
+    </w:p>
+    <w:p>
+      <w:pPr>
+        <w:spacing w:after="0" w:line="360" w:lineRule="auto"/>
+        <w:jc w:val="center"/>
+        <w:rPr>
+          <w:rFonts w:ascii="Arial" w:hAnsi="Arial" w:cs="Arial"/>
+          <w:b/>
+          <w:bCs/>
+          <w:sz w:val="24"/>
+          <w:szCs w:val="24"/>
+        </w:rPr>
+      </w:pPr>
+    </w:p>
+    <w:p>
+      <w:pPr>
+        <w:spacing w:after="0" w:line="360" w:lineRule="auto"/>
+        <w:jc w:val="center"/>
+        <w:rPr>
+          <w:rFonts w:ascii="Arial" w:hAnsi="Arial" w:cs="Arial"/>
+          <w:b/>
+          <w:bCs/>
+          <w:sz w:val="24"/>
+          <w:szCs w:val="24"/>
+        </w:rPr>
+      </w:pPr>
+    </w:p>
+    <w:p>
+      <w:pPr>
+        <w:spacing w:after="0" w:line="360" w:lineRule="auto"/>
+        <w:jc w:val="center"/>
+        <w:rPr>
+          <w:rFonts w:ascii="Arial" w:hAnsi="Arial" w:cs="Arial"/>
+          <w:b/>
+          <w:bCs/>
+          <w:sz w:val="24"/>
+          <w:szCs w:val="24"/>
+        </w:rPr>
+      </w:pPr>
+    </w:p>
+    <w:p>
+      <w:pPr>
+        <w:spacing w:after="0" w:line="360" w:lineRule="auto"/>
+        <w:jc w:val="center"/>
+        <w:rPr>
+          <w:rFonts w:ascii="Arial" w:hAnsi="Arial" w:cs="Arial"/>
+          <w:b/>
+          <w:bCs/>
+          <w:sz w:val="24"/>
+          <w:szCs w:val="24"/>
+        </w:rPr>
+      </w:pPr>
+    </w:p>
+    <w:p>
+      <w:pPr>
+        <w:spacing w:after="0" w:line="360" w:lineRule="auto"/>
+        <w:jc w:val="center"/>
+        <w:rPr>
+          <w:rFonts w:ascii="Arial" w:hAnsi="Arial" w:cs="Arial"/>
+          <w:b/>
+          <w:bCs/>
+          <w:sz w:val="24"/>
+          <w:szCs w:val="24"/>
+        </w:rPr>
+        <w:sectPr>
+          <w:headerReference w:type="default" r:id="rId7"/>
+          <w:pgSz w:w="11906" w:h="16838"/>
+          <w:pgMar w:top="1701" w:right="1134" w:bottom="1134" w:left="1701" w:header="709" w:footer="709" w:gutter="0"/>
+          <w:cols w:space="708"/>
+          <w:docGrid w:linePitch="360"/>
+        </w:sectPr>
+      </w:pPr>
+    </w:p>
+    <w:p>
+      <w:pPr>
+        <w:spacing w:after="0" w:line="360" w:lineRule="auto"/>
+        <w:rPr>
+          <w:rFonts w:ascii="Arial" w:hAnsi="Arial" w:cs="Arial"/>
+          <w:b/>
+          <w:bCs/>
+          <w:sz w:val="24"/>
+          <w:szCs w:val="24"/>
+        </w:rPr>
+      </w:pPr>
+      <w:r>
+        <w:rPr>
+          <w:rFonts w:ascii="Arial" w:hAnsi="Arial" w:cs="Arial"/>
+          <w:b/>
+          <w:bCs/>
+          <w:sz w:val="24"/>
+          <w:szCs w:val="24"/>
+        </w:rPr>
+        <w:lastRenderedPageBreak/>
+        <w:t xml:space="preserve">1 </w:t>
+      </w:r>
+      <w:r>
+        <w:rPr>
+          <w:rFonts w:ascii="Arial" w:hAnsi="Arial" w:cs="Arial"/>
+          <w:b/>
+          <w:bCs/>
+          <w:sz w:val="24"/>
+          <w:szCs w:val="24"/>
+        </w:rPr>
+        <w:t>INTRODUÇÃO</w:t>
+      </w:r>
+    </w:p>
+    <w:p>
+      <w:pPr>
+        <w:spacing w:after="0" w:line="360" w:lineRule="auto"/>
+        <w:jc w:val="center"/>
+        <w:rPr>
+          <w:rFonts w:ascii="Arial" w:hAnsi="Arial" w:cs="Arial"/>
+          <w:b/>
+          <w:bCs/>
+          <w:sz w:val="24"/>
+          <w:szCs w:val="24"/>
+        </w:rPr>
+      </w:pPr>
+    </w:p>
+    <w:p>
+      <w:pPr>
+        <w:pStyle w:val="ABNT"/>
+      </w:pPr>
+      <w:r>
+        <w:t xml:space="preserve">A Empresa Top Seguros Brasil é um ecossistema no qual oferece serviços de seguro com proteção a pessoa física e/ou jurídica. O ecossistema opera através da modalidade de seguros de automóveis. </w:t>
+      </w:r>
+      <w:r>
+        <w:t xml:space="preserve">Desta forma a equipe () foi contratada </w:t>
+      </w:r>
+      <w:r>
+        <w:t xml:space="preserve">para desenvolver um novo sistema de gerenciamento.   </w:t>
+      </w:r>
+      <w:proofErr w:type="gramStart"/>
+      <w:r>
+        <w:t>O  sistema</w:t>
+      </w:r>
+      <w:proofErr w:type="gramEnd"/>
+      <w:r>
+        <w:t xml:space="preserve"> em especial será desenvolvido através da Linguagem Orientada a Objeto em C# (c-</w:t>
+      </w:r>
+      <w:proofErr w:type="spellStart"/>
+      <w:r>
+        <w:t>sharp</w:t>
+      </w:r>
+      <w:proofErr w:type="spellEnd"/>
+      <w:r>
+        <w:t xml:space="preserve">) utilizando </w:t>
+      </w:r>
+      <w:r>
+        <w:t>um</w:t>
+      </w:r>
+      <w:r>
+        <w:t xml:space="preserve"> </w:t>
+      </w:r>
+      <w:r>
+        <w:t xml:space="preserve"> </w:t>
+      </w:r>
+      <w:proofErr w:type="spellStart"/>
+      <w:r>
+        <w:t>Integrated</w:t>
+      </w:r>
+      <w:proofErr w:type="spellEnd"/>
+      <w:r>
+        <w:t xml:space="preserve"> </w:t>
+      </w:r>
+      <w:proofErr w:type="spellStart"/>
+      <w:r>
+        <w:t>Development</w:t>
+      </w:r>
+      <w:proofErr w:type="spellEnd"/>
+      <w:r>
+        <w:t xml:space="preserve"> </w:t>
+      </w:r>
+      <w:proofErr w:type="spellStart"/>
+      <w:r>
+        <w:t>Environment</w:t>
+      </w:r>
+      <w:proofErr w:type="spellEnd"/>
+      <w:r>
+        <w:t xml:space="preserve"> (I</w:t>
+      </w:r>
+      <w:r>
+        <w:t>DE</w:t>
+      </w:r>
+      <w:r>
+        <w:t>)</w:t>
+      </w:r>
+      <w:r>
+        <w:t xml:space="preserve"> V</w:t>
+      </w:r>
+      <w:r>
+        <w:t xml:space="preserve">isual Studio </w:t>
+      </w:r>
+      <w:proofErr w:type="spellStart"/>
+      <w:r>
+        <w:t>Code</w:t>
+      </w:r>
+      <w:proofErr w:type="spellEnd"/>
+      <w:r>
+        <w:t xml:space="preserve">. O sistema conta com um banco </w:t>
+      </w:r>
+      <w:proofErr w:type="gramStart"/>
+      <w:r>
+        <w:t>de  dados</w:t>
+      </w:r>
+      <w:proofErr w:type="gramEnd"/>
+      <w:r>
+        <w:t xml:space="preserve"> contara com um banco de dados programado pela própria equipe  através do software PostgreSQL</w:t>
+      </w:r>
+      <w:r>
+        <w:t>.</w:t>
+      </w:r>
+    </w:p>
+    <w:p>
+      <w:pPr>
+        <w:pStyle w:val="ABNT"/>
+      </w:pPr>
+      <w:r>
+        <w:t xml:space="preserve">O escopo do projeto foi moldado através do software Astra utilizando uma </w:t>
+      </w:r>
+      <w:r>
+        <w:t xml:space="preserve">Linguagem de Modelagem Unificada (UML), mais em especifico o modelo de Diagramas de caso de Uso devido sua flexibilidade e linguagem simples, contara com modelos de negócio, os processos utilizados além de prazos presentes.  </w:t>
+      </w:r>
+    </w:p>
+    <w:p>
+      <w:pPr>
+        <w:spacing w:after="0" w:line="360" w:lineRule="auto"/>
+        <w:jc w:val="both"/>
+        <w:rPr>
+          <w:rFonts w:ascii="Arial" w:hAnsi="Arial" w:cs="Arial"/>
+          <w:sz w:val="24"/>
+          <w:szCs w:val="24"/>
+        </w:rPr>
+      </w:pPr>
+    </w:p>
+    <w:p>
+      <w:pPr>
+        <w:spacing w:after="0" w:line="360" w:lineRule="auto"/>
+        <w:jc w:val="both"/>
+        <w:rPr>
+          <w:rFonts w:ascii="Arial" w:hAnsi="Arial" w:cs="Arial"/>
+          <w:b/>
+          <w:bCs/>
+          <w:sz w:val="24"/>
+          <w:szCs w:val="24"/>
+        </w:rPr>
+      </w:pPr>
+      <w:r>
+        <w:rPr>
+          <w:rFonts w:ascii="Arial" w:hAnsi="Arial" w:cs="Arial"/>
+          <w:b/>
+          <w:bCs/>
+          <w:sz w:val="24"/>
+          <w:szCs w:val="24"/>
+        </w:rPr>
+        <w:t>1.1 SEGUROS</w:t>
+      </w:r>
+    </w:p>
+    <w:p>
+      <w:pPr>
+        <w:spacing w:after="0" w:line="360" w:lineRule="auto"/>
+        <w:jc w:val="both"/>
+        <w:rPr>
+          <w:rFonts w:ascii="Arial" w:hAnsi="Arial" w:cs="Arial"/>
+          <w:sz w:val="24"/>
+          <w:szCs w:val="24"/>
+        </w:rPr>
+      </w:pPr>
+    </w:p>
+    <w:p>
+      <w:pPr>
+        <w:pStyle w:val="ABNT"/>
+      </w:pPr>
+      <w:r>
+        <w:t xml:space="preserve">O seguro é um contrato firmado entre o dono do veículo e uma seguradora, no qual é pago uma taxa pelo contratante para que caso haja possíveis prejuízos (previstos na apólice) diante o veículo, como danos pessoais ou a terceiros além de roubo. O valor de um seguro é calculado a partir do valor do automóvel que será contratado o seguro além de determinados riscos que o mesmo </w:t>
+      </w:r>
+      <w:r>
+        <w:t>está</w:t>
+      </w:r>
+      <w:r>
+        <w:t xml:space="preserve"> submetido, por isto as seguradoras necessitam extensivas informações sobre o dono do veículo.</w:t>
+      </w:r>
+    </w:p>
+    <w:p>
+      <w:pPr>
+        <w:pStyle w:val="ABNT"/>
+      </w:pPr>
+      <w:r>
+        <w:t>A Top Seguros Brasil oferece formas de variadas formas de pagamento, cada uma possuindo suas vantagens e desvantagens, sendo possível pagar por boleto bancário, cartão de crédito ou débito em conta. É possível também parcelar o valor em até 12 vezes, incidindo juros no período escolhido.</w:t>
+      </w:r>
+    </w:p>
+    <w:p>
+      <w:pPr>
+        <w:spacing w:after="0" w:line="360" w:lineRule="auto"/>
+        <w:jc w:val="both"/>
+        <w:rPr>
+          <w:rFonts w:ascii="Arial" w:hAnsi="Arial" w:cs="Arial"/>
+          <w:sz w:val="24"/>
+          <w:szCs w:val="24"/>
+        </w:rPr>
+      </w:pPr>
+    </w:p>
+    <w:p>
+      <w:pPr>
+        <w:spacing w:after="0" w:line="360" w:lineRule="auto"/>
+        <w:jc w:val="both"/>
+        <w:rPr>
+          <w:rFonts w:ascii="Arial" w:hAnsi="Arial" w:cs="Arial"/>
+          <w:b/>
+          <w:bCs/>
+          <w:sz w:val="24"/>
+          <w:szCs w:val="24"/>
+        </w:rPr>
+      </w:pPr>
+      <w:r>
+        <w:rPr>
+          <w:rFonts w:ascii="Arial" w:hAnsi="Arial" w:cs="Arial"/>
+          <w:b/>
+          <w:bCs/>
+          <w:sz w:val="24"/>
+          <w:szCs w:val="24"/>
+        </w:rPr>
+        <w:t>1.</w:t>
+      </w:r>
+      <w:r>
+        <w:rPr>
+          <w:rFonts w:ascii="Arial" w:hAnsi="Arial" w:cs="Arial"/>
+          <w:b/>
+          <w:bCs/>
+          <w:sz w:val="24"/>
+          <w:szCs w:val="24"/>
+        </w:rPr>
+        <w:t xml:space="preserve">2 </w:t>
+      </w:r>
+      <w:r>
+        <w:rPr>
+          <w:rFonts w:ascii="Arial" w:hAnsi="Arial" w:cs="Arial"/>
+          <w:b/>
+          <w:bCs/>
+          <w:sz w:val="24"/>
+          <w:szCs w:val="24"/>
+        </w:rPr>
+        <w:t>LEI GERAL DE PROTEÇÃO DE DADOS PESSOAIS</w:t>
+      </w:r>
+    </w:p>
+    <w:p>
+      <w:pPr>
+        <w:spacing w:after="0" w:line="360" w:lineRule="auto"/>
+        <w:jc w:val="center"/>
+        <w:rPr>
+          <w:rFonts w:ascii="Arial" w:hAnsi="Arial" w:cs="Arial"/>
+          <w:b/>
+          <w:bCs/>
+          <w:sz w:val="24"/>
+          <w:szCs w:val="24"/>
+        </w:rPr>
+      </w:pPr>
+    </w:p>
+    <w:p>
+      <w:pPr>
+        <w:spacing w:after="0" w:line="360" w:lineRule="auto"/>
+        <w:jc w:val="center"/>
+        <w:rPr>
+          <w:rFonts w:ascii="Arial" w:hAnsi="Arial" w:cs="Arial"/>
+          <w:b/>
+          <w:bCs/>
+          <w:sz w:val="24"/>
+          <w:szCs w:val="24"/>
+        </w:rPr>
+      </w:pPr>
+    </w:p>
+    <w:p>
+      <w:pPr>
+        <w:spacing w:after="0" w:line="360" w:lineRule="auto"/>
+        <w:jc w:val="center"/>
+        <w:rPr>
+          <w:rFonts w:ascii="Arial" w:hAnsi="Arial" w:cs="Arial"/>
+          <w:b/>
+          <w:bCs/>
+          <w:sz w:val="24"/>
+          <w:szCs w:val="24"/>
+        </w:rPr>
+      </w:pPr>
+    </w:p>
+    <w:p>
+      <w:pPr>
+        <w:spacing w:after="0" w:line="360" w:lineRule="auto"/>
+        <w:jc w:val="center"/>
+        <w:rPr>
+          <w:rFonts w:ascii="Arial" w:hAnsi="Arial" w:cs="Arial"/>
+          <w:b/>
+          <w:bCs/>
+          <w:sz w:val="24"/>
+          <w:szCs w:val="24"/>
+        </w:rPr>
+      </w:pPr>
+    </w:p>
+    <w:p>
+      <w:pPr>
+        <w:spacing w:after="0" w:line="360" w:lineRule="auto"/>
+        <w:jc w:val="center"/>
+        <w:rPr>
+          <w:rFonts w:ascii="Arial" w:hAnsi="Arial" w:cs="Arial"/>
+          <w:b/>
+          <w:bCs/>
+          <w:sz w:val="24"/>
+          <w:szCs w:val="24"/>
+        </w:rPr>
+      </w:pPr>
+    </w:p>
+    <w:p>
+      <w:pPr>
+        <w:spacing w:after="0" w:line="360" w:lineRule="auto"/>
+        <w:jc w:val="center"/>
+        <w:rPr>
+          <w:rFonts w:ascii="Arial" w:hAnsi="Arial" w:cs="Arial"/>
+          <w:b/>
+          <w:bCs/>
+          <w:sz w:val="24"/>
+          <w:szCs w:val="24"/>
+        </w:rPr>
+      </w:pPr>
+    </w:p>
+    <w:p>
+      <w:pPr>
+        <w:spacing w:after="0" w:line="360" w:lineRule="auto"/>
+        <w:jc w:val="center"/>
+        <w:rPr>
+          <w:rFonts w:ascii="Arial" w:hAnsi="Arial" w:cs="Arial"/>
+          <w:b/>
+          <w:bCs/>
+          <w:sz w:val="24"/>
+          <w:szCs w:val="24"/>
+        </w:rPr>
+      </w:pPr>
+    </w:p>
+    <w:p>
+      <w:pPr>
+        <w:spacing w:after="0" w:line="360" w:lineRule="auto"/>
+        <w:jc w:val="center"/>
+        <w:rPr>
+          <w:rFonts w:ascii="Arial" w:hAnsi="Arial" w:cs="Arial"/>
+          <w:b/>
+          <w:bCs/>
+          <w:sz w:val="24"/>
+          <w:szCs w:val="24"/>
+        </w:rPr>
+      </w:pPr>
+    </w:p>
+    <w:p>
+      <w:pPr>
+        <w:spacing w:after="0" w:line="360" w:lineRule="auto"/>
+        <w:jc w:val="center"/>
+        <w:rPr>
+          <w:rFonts w:ascii="Arial" w:hAnsi="Arial" w:cs="Arial"/>
+          <w:b/>
+          <w:bCs/>
+          <w:sz w:val="24"/>
+          <w:szCs w:val="24"/>
+        </w:rPr>
+      </w:pPr>
+    </w:p>
+    <w:p>
+      <w:pPr>
+        <w:spacing w:after="0" w:line="360" w:lineRule="auto"/>
+        <w:jc w:val="center"/>
+        <w:rPr>
+          <w:rFonts w:ascii="Arial" w:hAnsi="Arial" w:cs="Arial"/>
+          <w:b/>
+          <w:bCs/>
+          <w:sz w:val="24"/>
+          <w:szCs w:val="24"/>
+        </w:rPr>
+      </w:pPr>
+    </w:p>
+    <w:p>
+      <w:pPr>
+        <w:spacing w:after="0" w:line="360" w:lineRule="auto"/>
+        <w:jc w:val="center"/>
+        <w:rPr>
+          <w:rFonts w:ascii="Arial" w:hAnsi="Arial" w:cs="Arial"/>
+          <w:b/>
+          <w:bCs/>
+          <w:sz w:val="24"/>
+          <w:szCs w:val="24"/>
+        </w:rPr>
+      </w:pPr>
+    </w:p>
+    <w:p>
+      <w:pPr>
+        <w:spacing w:after="0" w:line="360" w:lineRule="auto"/>
+        <w:jc w:val="center"/>
+        <w:rPr>
+          <w:rFonts w:ascii="Arial" w:hAnsi="Arial" w:cs="Arial"/>
+          <w:b/>
+          <w:bCs/>
+          <w:sz w:val="24"/>
+          <w:szCs w:val="24"/>
+        </w:rPr>
+      </w:pPr>
+    </w:p>
+    <w:p>
+      <w:pPr>
+        <w:spacing w:after="0" w:line="360" w:lineRule="auto"/>
+        <w:jc w:val="center"/>
+        <w:rPr>
+          <w:rFonts w:ascii="Arial" w:hAnsi="Arial" w:cs="Arial"/>
+          <w:b/>
+          <w:bCs/>
+          <w:sz w:val="24"/>
+          <w:szCs w:val="24"/>
+        </w:rPr>
+      </w:pPr>
+    </w:p>
+    <w:p>
+      <w:pPr>
+        <w:spacing w:after="0" w:line="360" w:lineRule="auto"/>
+        <w:jc w:val="center"/>
+        <w:rPr>
+          <w:rFonts w:ascii="Arial" w:hAnsi="Arial" w:cs="Arial"/>
+          <w:b/>
+          <w:bCs/>
+          <w:sz w:val="24"/>
+          <w:szCs w:val="24"/>
+        </w:rPr>
+      </w:pPr>
+    </w:p>
+    <w:p>
+      <w:pPr>
+        <w:spacing w:after="0" w:line="360" w:lineRule="auto"/>
+        <w:jc w:val="center"/>
+        <w:rPr>
+          <w:rFonts w:ascii="Arial" w:hAnsi="Arial" w:cs="Arial"/>
+          <w:b/>
+          <w:bCs/>
+          <w:sz w:val="24"/>
+          <w:szCs w:val="24"/>
+        </w:rPr>
+      </w:pPr>
+    </w:p>
+    <w:p>
+      <w:pPr>
+        <w:spacing w:after="0" w:line="360" w:lineRule="auto"/>
+        <w:jc w:val="center"/>
+        <w:rPr>
+          <w:rFonts w:ascii="Arial" w:hAnsi="Arial" w:cs="Arial"/>
+          <w:b/>
+          <w:bCs/>
+          <w:sz w:val="24"/>
+          <w:szCs w:val="24"/>
+        </w:rPr>
+      </w:pPr>
+    </w:p>
+    <w:p>
+      <w:pPr>
+        <w:spacing w:after="0" w:line="360" w:lineRule="auto"/>
+        <w:jc w:val="center"/>
+        <w:rPr>
+          <w:rFonts w:ascii="Arial" w:hAnsi="Arial" w:cs="Arial"/>
+          <w:b/>
+          <w:bCs/>
+          <w:sz w:val="24"/>
+          <w:szCs w:val="24"/>
+        </w:rPr>
+      </w:pPr>
+    </w:p>
+    <w:p>
+      <w:pPr>
+        <w:spacing w:after="0" w:line="360" w:lineRule="auto"/>
+        <w:jc w:val="center"/>
+        <w:rPr>
+          <w:rFonts w:ascii="Arial" w:hAnsi="Arial" w:cs="Arial"/>
+          <w:b/>
+          <w:bCs/>
+          <w:sz w:val="24"/>
+          <w:szCs w:val="24"/>
+        </w:rPr>
+      </w:pPr>
+    </w:p>
+    <w:p>
+      <w:pPr>
+        <w:spacing w:after="0" w:line="360" w:lineRule="auto"/>
+        <w:jc w:val="center"/>
+        <w:rPr>
+          <w:rFonts w:ascii="Arial" w:hAnsi="Arial" w:cs="Arial"/>
+          <w:b/>
+          <w:bCs/>
+          <w:sz w:val="24"/>
+          <w:szCs w:val="24"/>
+        </w:rPr>
+      </w:pPr>
+    </w:p>
+    <w:p>
+      <w:pPr>
+        <w:spacing w:after="0" w:line="360" w:lineRule="auto"/>
+        <w:jc w:val="center"/>
+        <w:rPr>
+          <w:rFonts w:ascii="Arial" w:hAnsi="Arial" w:cs="Arial"/>
+          <w:b/>
+          <w:bCs/>
+          <w:sz w:val="24"/>
+          <w:szCs w:val="24"/>
+        </w:rPr>
+      </w:pPr>
+    </w:p>
+    <w:p>
+      <w:pPr>
+        <w:spacing w:after="0" w:line="360" w:lineRule="auto"/>
+        <w:jc w:val="center"/>
+        <w:rPr>
+          <w:rFonts w:ascii="Arial" w:hAnsi="Arial" w:cs="Arial"/>
+          <w:b/>
+          <w:bCs/>
+          <w:sz w:val="24"/>
+          <w:szCs w:val="24"/>
+        </w:rPr>
+      </w:pPr>
+    </w:p>
+    <w:p>
+      <w:pPr>
+        <w:spacing w:after="0" w:line="360" w:lineRule="auto"/>
+        <w:jc w:val="center"/>
+        <w:rPr>
+          <w:rFonts w:ascii="Arial" w:hAnsi="Arial" w:cs="Arial"/>
+          <w:b/>
+          <w:bCs/>
+          <w:sz w:val="24"/>
+          <w:szCs w:val="24"/>
+        </w:rPr>
+      </w:pPr>
+    </w:p>
+    <w:p>
+      <w:pPr>
+        <w:spacing w:after="0" w:line="360" w:lineRule="auto"/>
+        <w:jc w:val="center"/>
+        <w:rPr>
+          <w:rFonts w:ascii="Arial" w:hAnsi="Arial" w:cs="Arial"/>
+          <w:b/>
+          <w:bCs/>
+          <w:sz w:val="24"/>
+          <w:szCs w:val="24"/>
+        </w:rPr>
+      </w:pPr>
+    </w:p>
+    <w:p>
+      <w:pPr>
+        <w:spacing w:after="0" w:line="360" w:lineRule="auto"/>
+        <w:jc w:val="center"/>
+        <w:rPr>
+          <w:rFonts w:ascii="Arial" w:hAnsi="Arial" w:cs="Arial"/>
+          <w:b/>
+          <w:bCs/>
+          <w:sz w:val="24"/>
+          <w:szCs w:val="24"/>
+        </w:rPr>
+      </w:pPr>
+    </w:p>
+    <w:p>
+      <w:pPr>
+        <w:spacing w:after="0" w:line="360" w:lineRule="auto"/>
+        <w:jc w:val="center"/>
+        <w:rPr>
+          <w:rFonts w:ascii="Arial" w:hAnsi="Arial" w:cs="Arial"/>
+          <w:b/>
+          <w:bCs/>
+          <w:sz w:val="24"/>
+          <w:szCs w:val="24"/>
+        </w:rPr>
+      </w:pPr>
+    </w:p>
+    <w:p>
+      <w:pPr>
+        <w:spacing w:after="0" w:line="360" w:lineRule="auto"/>
+        <w:jc w:val="center"/>
+        <w:rPr>
+          <w:rFonts w:ascii="Arial" w:hAnsi="Arial" w:cs="Arial"/>
+          <w:b/>
+          <w:bCs/>
+          <w:sz w:val="24"/>
+          <w:szCs w:val="24"/>
+        </w:rPr>
+      </w:pPr>
+    </w:p>
+    <w:p>
+      <w:pPr>
+        <w:spacing w:after="0" w:line="360" w:lineRule="auto"/>
+        <w:jc w:val="center"/>
+        <w:rPr>
+          <w:rFonts w:ascii="Arial" w:hAnsi="Arial" w:cs="Arial"/>
+          <w:b/>
+          <w:bCs/>
+          <w:sz w:val="24"/>
+          <w:szCs w:val="24"/>
+        </w:rPr>
+      </w:pPr>
+    </w:p>
+    <w:p>
+      <w:pPr>
+        <w:spacing w:after="0" w:line="360" w:lineRule="auto"/>
+        <w:jc w:val="center"/>
+        <w:rPr>
+          <w:rFonts w:ascii="Arial" w:hAnsi="Arial" w:cs="Arial"/>
+          <w:b/>
+          <w:bCs/>
+          <w:sz w:val="24"/>
+          <w:szCs w:val="24"/>
+        </w:rPr>
+      </w:pPr>
+    </w:p>
+    <w:p>
+      <w:pPr>
+        <w:spacing w:after="0" w:line="360" w:lineRule="auto"/>
+        <w:jc w:val="center"/>
+        <w:rPr>
+          <w:rFonts w:ascii="Arial" w:hAnsi="Arial" w:cs="Arial"/>
+          <w:b/>
+          <w:bCs/>
+          <w:sz w:val="24"/>
+          <w:szCs w:val="24"/>
+        </w:rPr>
+      </w:pPr>
+    </w:p>
+    <w:p>
+      <w:pPr>
+        <w:spacing w:after="0" w:line="360" w:lineRule="auto"/>
+        <w:jc w:val="center"/>
+        <w:rPr>
+          <w:rFonts w:ascii="Arial" w:hAnsi="Arial" w:cs="Arial"/>
+          <w:b/>
+          <w:bCs/>
+          <w:sz w:val="24"/>
+          <w:szCs w:val="24"/>
+        </w:rPr>
+      </w:pPr>
+    </w:p>
+    <w:p>
+      <w:pPr>
+        <w:spacing w:after="0" w:line="360" w:lineRule="auto"/>
+        <w:jc w:val="center"/>
+        <w:rPr>
+          <w:rFonts w:ascii="Arial" w:hAnsi="Arial" w:cs="Arial"/>
+          <w:b/>
+          <w:bCs/>
+          <w:sz w:val="24"/>
+          <w:szCs w:val="24"/>
+        </w:rPr>
+      </w:pPr>
+    </w:p>
+    <w:p>
+      <w:pPr>
+        <w:spacing w:after="0" w:line="360" w:lineRule="auto"/>
+        <w:jc w:val="center"/>
+        <w:rPr>
+          <w:rFonts w:ascii="Arial" w:hAnsi="Arial" w:cs="Arial"/>
+          <w:b/>
+          <w:bCs/>
+          <w:sz w:val="24"/>
+          <w:szCs w:val="24"/>
+        </w:rPr>
+      </w:pPr>
+    </w:p>
+    <w:p>
+      <w:pPr>
+        <w:spacing w:after="0" w:line="360" w:lineRule="auto"/>
+        <w:jc w:val="center"/>
+        <w:rPr>
+          <w:rFonts w:ascii="Arial" w:hAnsi="Arial" w:cs="Arial"/>
+          <w:b/>
+          <w:bCs/>
+          <w:sz w:val="24"/>
+          <w:szCs w:val="24"/>
+        </w:rPr>
+      </w:pPr>
+    </w:p>
+    <w:p>
+      <w:pPr>
+        <w:spacing w:after="0" w:line="360" w:lineRule="auto"/>
+        <w:jc w:val="center"/>
+        <w:rPr>
+          <w:rFonts w:ascii="Arial" w:hAnsi="Arial" w:cs="Arial"/>
+          <w:b/>
+          <w:bCs/>
+          <w:sz w:val="24"/>
+          <w:szCs w:val="24"/>
+        </w:rPr>
+      </w:pPr>
+    </w:p>
+    <w:p>
+      <w:pPr>
+        <w:spacing w:after="0" w:line="360" w:lineRule="auto"/>
+        <w:jc w:val="center"/>
+        <w:rPr>
+          <w:rFonts w:ascii="Arial" w:hAnsi="Arial" w:cs="Arial"/>
+          <w:b/>
+          <w:bCs/>
+          <w:sz w:val="24"/>
+          <w:szCs w:val="24"/>
+        </w:rPr>
+      </w:pPr>
+    </w:p>
+    <w:p>
+      <w:pPr>
+        <w:spacing w:after="0" w:line="360" w:lineRule="auto"/>
+        <w:jc w:val="center"/>
+        <w:rPr>
+          <w:rFonts w:ascii="Arial" w:hAnsi="Arial" w:cs="Arial"/>
+          <w:b/>
+          <w:bCs/>
+          <w:sz w:val="24"/>
+          <w:szCs w:val="24"/>
+        </w:rPr>
+      </w:pPr>
+    </w:p>
+    <w:p>
+      <w:pPr>
+        <w:spacing w:after="0" w:line="360" w:lineRule="auto"/>
+        <w:jc w:val="center"/>
+        <w:rPr>
+          <w:rFonts w:ascii="Arial" w:hAnsi="Arial" w:cs="Arial"/>
+          <w:b/>
+          <w:bCs/>
+          <w:sz w:val="24"/>
+          <w:szCs w:val="24"/>
+        </w:rPr>
+      </w:pPr>
+    </w:p>
+    <w:p>
+      <w:pPr>
+        <w:spacing w:after="0" w:line="360" w:lineRule="auto"/>
+        <w:jc w:val="center"/>
+        <w:rPr>
+          <w:rFonts w:ascii="Arial" w:hAnsi="Arial" w:cs="Arial"/>
+          <w:b/>
+          <w:bCs/>
+          <w:sz w:val="24"/>
+          <w:szCs w:val="24"/>
+        </w:rPr>
+      </w:pPr>
+    </w:p>
+    <w:p>
+      <w:pPr>
+        <w:spacing w:after="0" w:line="360" w:lineRule="auto"/>
+        <w:jc w:val="center"/>
+        <w:rPr>
+          <w:rFonts w:ascii="Arial" w:hAnsi="Arial" w:cs="Arial"/>
+          <w:b/>
+          <w:bCs/>
+          <w:sz w:val="24"/>
+          <w:szCs w:val="24"/>
+        </w:rPr>
+      </w:pPr>
+    </w:p>
+    <w:p>
+      <w:pPr>
+        <w:spacing w:after="0" w:line="360" w:lineRule="auto"/>
+        <w:rPr>
+          <w:rFonts w:ascii="Arial" w:hAnsi="Arial" w:cs="Arial"/>
+          <w:b/>
+          <w:bCs/>
+          <w:sz w:val="24"/>
+          <w:szCs w:val="24"/>
+        </w:rPr>
+      </w:pPr>
+      <w:r>
+        <w:rPr>
+          <w:rFonts w:ascii="Arial" w:hAnsi="Arial" w:cs="Arial"/>
+          <w:b/>
+          <w:bCs/>
+          <w:sz w:val="24"/>
+          <w:szCs w:val="24"/>
+        </w:rPr>
+        <w:lastRenderedPageBreak/>
+        <w:t xml:space="preserve">2 </w:t>
+      </w:r>
+      <w:r>
+        <w:rPr>
+          <w:rFonts w:ascii="Arial" w:hAnsi="Arial" w:cs="Arial"/>
+          <w:b/>
+          <w:bCs/>
+          <w:sz w:val="24"/>
+          <w:szCs w:val="24"/>
+        </w:rPr>
+        <w:t>REVISÃO BIBLIOGRÁFICA</w:t>
+      </w:r>
+    </w:p>
+    <w:p>
+      <w:pPr>
+        <w:spacing w:after="0" w:line="360" w:lineRule="auto"/>
+        <w:jc w:val="center"/>
+        <w:rPr>
+          <w:rFonts w:ascii="Arial" w:hAnsi="Arial" w:cs="Arial"/>
+          <w:b/>
+          <w:bCs/>
+          <w:sz w:val="24"/>
+          <w:szCs w:val="24"/>
+        </w:rPr>
+      </w:pPr>
+    </w:p>
+    <w:p>
+      <w:pPr>
+        <w:spacing w:after="0" w:line="360" w:lineRule="auto"/>
+        <w:jc w:val="center"/>
+        <w:rPr>
+          <w:rFonts w:ascii="Arial" w:hAnsi="Arial" w:cs="Arial"/>
+          <w:b/>
+          <w:bCs/>
+          <w:sz w:val="24"/>
+          <w:szCs w:val="24"/>
+        </w:rPr>
+      </w:pPr>
+    </w:p>
+    <w:p>
+      <w:pPr>
+        <w:spacing w:after="0" w:line="360" w:lineRule="auto"/>
+        <w:jc w:val="center"/>
+        <w:rPr>
+          <w:rFonts w:ascii="Arial" w:hAnsi="Arial" w:cs="Arial"/>
+          <w:b/>
+          <w:bCs/>
+          <w:sz w:val="24"/>
+          <w:szCs w:val="24"/>
+        </w:rPr>
+      </w:pPr>
+    </w:p>
+    <w:p>
+      <w:pPr>
+        <w:spacing w:after="0" w:line="360" w:lineRule="auto"/>
+        <w:jc w:val="center"/>
+        <w:rPr>
+          <w:rFonts w:ascii="Arial" w:hAnsi="Arial" w:cs="Arial"/>
+          <w:b/>
+          <w:bCs/>
+          <w:sz w:val="24"/>
+          <w:szCs w:val="24"/>
+        </w:rPr>
+      </w:pPr>
+    </w:p>
+    <w:p>
+      <w:pPr>
+        <w:spacing w:after="0" w:line="360" w:lineRule="auto"/>
+        <w:jc w:val="center"/>
+        <w:rPr>
+          <w:rFonts w:ascii="Arial" w:hAnsi="Arial" w:cs="Arial"/>
+          <w:b/>
+          <w:bCs/>
+          <w:sz w:val="24"/>
+          <w:szCs w:val="24"/>
+        </w:rPr>
+      </w:pPr>
+    </w:p>
+    <w:p>
+      <w:pPr>
+        <w:spacing w:after="0" w:line="360" w:lineRule="auto"/>
+        <w:jc w:val="center"/>
+        <w:rPr>
+          <w:rFonts w:ascii="Arial" w:hAnsi="Arial" w:cs="Arial"/>
+          <w:b/>
+          <w:bCs/>
+          <w:sz w:val="24"/>
+          <w:szCs w:val="24"/>
+        </w:rPr>
+      </w:pPr>
+    </w:p>
+    <w:p>
+      <w:pPr>
+        <w:spacing w:after="0" w:line="360" w:lineRule="auto"/>
+        <w:jc w:val="center"/>
+        <w:rPr>
+          <w:rFonts w:ascii="Arial" w:hAnsi="Arial" w:cs="Arial"/>
+          <w:b/>
+          <w:bCs/>
+          <w:sz w:val="24"/>
+          <w:szCs w:val="24"/>
+        </w:rPr>
+      </w:pPr>
+    </w:p>
+    <w:p>
+      <w:pPr>
+        <w:spacing w:after="0" w:line="360" w:lineRule="auto"/>
+        <w:jc w:val="center"/>
+        <w:rPr>
+          <w:rFonts w:ascii="Arial" w:hAnsi="Arial" w:cs="Arial"/>
+          <w:b/>
+          <w:bCs/>
+          <w:sz w:val="24"/>
+          <w:szCs w:val="24"/>
+        </w:rPr>
+      </w:pPr>
+    </w:p>
+    <w:p>
+      <w:pPr>
+        <w:spacing w:after="0" w:line="360" w:lineRule="auto"/>
+        <w:jc w:val="center"/>
+        <w:rPr>
+          <w:rFonts w:ascii="Arial" w:hAnsi="Arial" w:cs="Arial"/>
+          <w:b/>
+          <w:bCs/>
+          <w:sz w:val="24"/>
+          <w:szCs w:val="24"/>
+        </w:rPr>
+      </w:pPr>
+    </w:p>
+    <w:p>
+      <w:pPr>
+        <w:spacing w:after="0" w:line="360" w:lineRule="auto"/>
+        <w:jc w:val="center"/>
+        <w:rPr>
+          <w:rFonts w:ascii="Arial" w:hAnsi="Arial" w:cs="Arial"/>
+          <w:b/>
+          <w:bCs/>
+          <w:sz w:val="24"/>
+          <w:szCs w:val="24"/>
+        </w:rPr>
+      </w:pPr>
+    </w:p>
+    <w:p>
+      <w:pPr>
+        <w:spacing w:after="0" w:line="360" w:lineRule="auto"/>
+        <w:jc w:val="center"/>
+        <w:rPr>
+          <w:rFonts w:ascii="Arial" w:hAnsi="Arial" w:cs="Arial"/>
+          <w:b/>
+          <w:bCs/>
+          <w:sz w:val="24"/>
+          <w:szCs w:val="24"/>
+        </w:rPr>
+      </w:pPr>
+    </w:p>
+    <w:p>
+      <w:pPr>
+        <w:spacing w:after="0" w:line="360" w:lineRule="auto"/>
+        <w:jc w:val="center"/>
+        <w:rPr>
+          <w:rFonts w:ascii="Arial" w:hAnsi="Arial" w:cs="Arial"/>
+          <w:b/>
+          <w:bCs/>
+          <w:sz w:val="24"/>
+          <w:szCs w:val="24"/>
+        </w:rPr>
+      </w:pPr>
+    </w:p>
+    <w:p>
+      <w:pPr>
+        <w:spacing w:after="0" w:line="360" w:lineRule="auto"/>
+        <w:jc w:val="center"/>
+        <w:rPr>
+          <w:rFonts w:ascii="Arial" w:hAnsi="Arial" w:cs="Arial"/>
+          <w:b/>
+          <w:bCs/>
+          <w:sz w:val="24"/>
+          <w:szCs w:val="24"/>
+        </w:rPr>
+      </w:pPr>
+    </w:p>
+    <w:p>
+      <w:pPr>
+        <w:spacing w:after="0" w:line="360" w:lineRule="auto"/>
+        <w:jc w:val="center"/>
+        <w:rPr>
+          <w:rFonts w:ascii="Arial" w:hAnsi="Arial" w:cs="Arial"/>
+          <w:b/>
+          <w:bCs/>
+          <w:sz w:val="24"/>
+          <w:szCs w:val="24"/>
+        </w:rPr>
+      </w:pPr>
+    </w:p>
+    <w:p>
+      <w:pPr>
+        <w:spacing w:after="0" w:line="360" w:lineRule="auto"/>
+        <w:jc w:val="center"/>
+        <w:rPr>
+          <w:rFonts w:ascii="Arial" w:hAnsi="Arial" w:cs="Arial"/>
+          <w:b/>
+          <w:bCs/>
+          <w:sz w:val="24"/>
+          <w:szCs w:val="24"/>
+        </w:rPr>
+      </w:pPr>
+    </w:p>
+    <w:p>
+      <w:pPr>
+        <w:spacing w:after="0" w:line="360" w:lineRule="auto"/>
+        <w:jc w:val="center"/>
+        <w:rPr>
+          <w:rFonts w:ascii="Arial" w:hAnsi="Arial" w:cs="Arial"/>
+          <w:b/>
+          <w:bCs/>
+          <w:sz w:val="24"/>
+          <w:szCs w:val="24"/>
+        </w:rPr>
+      </w:pPr>
+    </w:p>
+    <w:p>
+      <w:pPr>
+        <w:spacing w:after="0" w:line="360" w:lineRule="auto"/>
+        <w:jc w:val="center"/>
+        <w:rPr>
+          <w:rFonts w:ascii="Arial" w:hAnsi="Arial" w:cs="Arial"/>
+          <w:b/>
+          <w:bCs/>
+          <w:sz w:val="24"/>
+          <w:szCs w:val="24"/>
+        </w:rPr>
+      </w:pPr>
+    </w:p>
+    <w:p>
+      <w:pPr>
+        <w:spacing w:after="0" w:line="360" w:lineRule="auto"/>
+        <w:jc w:val="center"/>
+        <w:rPr>
+          <w:rFonts w:ascii="Arial" w:hAnsi="Arial" w:cs="Arial"/>
+          <w:b/>
+          <w:bCs/>
+          <w:sz w:val="24"/>
+          <w:szCs w:val="24"/>
+        </w:rPr>
+      </w:pPr>
+    </w:p>
+    <w:p>
+      <w:pPr>
+        <w:spacing w:after="0" w:line="360" w:lineRule="auto"/>
+        <w:jc w:val="center"/>
+        <w:rPr>
+          <w:rFonts w:ascii="Arial" w:hAnsi="Arial" w:cs="Arial"/>
+          <w:b/>
+          <w:bCs/>
+          <w:sz w:val="24"/>
+          <w:szCs w:val="24"/>
+        </w:rPr>
+      </w:pPr>
+    </w:p>
+    <w:p>
+      <w:pPr>
+        <w:spacing w:after="0" w:line="360" w:lineRule="auto"/>
+        <w:jc w:val="center"/>
+        <w:rPr>
+          <w:rFonts w:ascii="Arial" w:hAnsi="Arial" w:cs="Arial"/>
+          <w:b/>
+          <w:bCs/>
+          <w:sz w:val="24"/>
+          <w:szCs w:val="24"/>
+        </w:rPr>
+      </w:pPr>
+    </w:p>
+    <w:p>
+      <w:pPr>
+        <w:spacing w:after="0" w:line="360" w:lineRule="auto"/>
+        <w:jc w:val="center"/>
+        <w:rPr>
+          <w:rFonts w:ascii="Arial" w:hAnsi="Arial" w:cs="Arial"/>
+          <w:b/>
+          <w:bCs/>
+          <w:sz w:val="24"/>
+          <w:szCs w:val="24"/>
+        </w:rPr>
+      </w:pPr>
+    </w:p>
+    <w:p>
+      <w:pPr>
+        <w:spacing w:after="0" w:line="360" w:lineRule="auto"/>
+        <w:jc w:val="center"/>
+        <w:rPr>
+          <w:rFonts w:ascii="Arial" w:hAnsi="Arial" w:cs="Arial"/>
+          <w:b/>
+          <w:bCs/>
+          <w:sz w:val="24"/>
+          <w:szCs w:val="24"/>
+        </w:rPr>
+      </w:pPr>
+    </w:p>
+    <w:p>
+      <w:pPr>
+        <w:spacing w:after="0" w:line="360" w:lineRule="auto"/>
+        <w:jc w:val="center"/>
+        <w:rPr>
+          <w:rFonts w:ascii="Arial" w:hAnsi="Arial" w:cs="Arial"/>
+          <w:b/>
+          <w:bCs/>
+          <w:sz w:val="24"/>
+          <w:szCs w:val="24"/>
+        </w:rPr>
+      </w:pPr>
+    </w:p>
+    <w:p>
+      <w:pPr>
+        <w:spacing w:after="0" w:line="360" w:lineRule="auto"/>
+        <w:jc w:val="center"/>
+        <w:rPr>
+          <w:rFonts w:ascii="Arial" w:hAnsi="Arial" w:cs="Arial"/>
+          <w:b/>
+          <w:bCs/>
+          <w:sz w:val="24"/>
+          <w:szCs w:val="24"/>
+        </w:rPr>
+      </w:pPr>
+    </w:p>
+    <w:p>
+      <w:pPr>
+        <w:spacing w:after="0" w:line="360" w:lineRule="auto"/>
+        <w:jc w:val="center"/>
+        <w:rPr>
+          <w:rFonts w:ascii="Arial" w:hAnsi="Arial" w:cs="Arial"/>
+          <w:b/>
+          <w:bCs/>
+          <w:sz w:val="24"/>
+          <w:szCs w:val="24"/>
+        </w:rPr>
+      </w:pPr>
+    </w:p>
+    <w:p>
+      <w:pPr>
+        <w:spacing w:after="0" w:line="360" w:lineRule="auto"/>
+        <w:jc w:val="center"/>
+        <w:rPr>
+          <w:rFonts w:ascii="Arial" w:hAnsi="Arial" w:cs="Arial"/>
+          <w:b/>
+          <w:bCs/>
+          <w:sz w:val="24"/>
+          <w:szCs w:val="24"/>
+        </w:rPr>
+      </w:pPr>
+    </w:p>
+    <w:p>
+      <w:pPr>
+        <w:spacing w:after="0" w:line="360" w:lineRule="auto"/>
+        <w:jc w:val="center"/>
+        <w:rPr>
+          <w:rFonts w:ascii="Arial" w:hAnsi="Arial" w:cs="Arial"/>
+          <w:b/>
+          <w:bCs/>
+          <w:sz w:val="24"/>
+          <w:szCs w:val="24"/>
+        </w:rPr>
+      </w:pPr>
+    </w:p>
+    <w:p>
+      <w:pPr>
+        <w:spacing w:after="0" w:line="360" w:lineRule="auto"/>
+        <w:jc w:val="center"/>
+        <w:rPr>
+          <w:rFonts w:ascii="Arial" w:hAnsi="Arial" w:cs="Arial"/>
+          <w:b/>
+          <w:bCs/>
+          <w:sz w:val="24"/>
+          <w:szCs w:val="24"/>
+        </w:rPr>
+      </w:pPr>
+    </w:p>
+    <w:p>
+      <w:pPr>
+        <w:spacing w:after="0" w:line="360" w:lineRule="auto"/>
+        <w:jc w:val="center"/>
+        <w:rPr>
+          <w:rFonts w:ascii="Arial" w:hAnsi="Arial" w:cs="Arial"/>
+          <w:b/>
+          <w:bCs/>
+          <w:sz w:val="24"/>
+          <w:szCs w:val="24"/>
+        </w:rPr>
+      </w:pPr>
+    </w:p>
+    <w:p>
+      <w:pPr>
+        <w:spacing w:after="0" w:line="360" w:lineRule="auto"/>
+        <w:jc w:val="center"/>
+        <w:rPr>
+          <w:rFonts w:ascii="Arial" w:hAnsi="Arial" w:cs="Arial"/>
+          <w:b/>
+          <w:bCs/>
+          <w:sz w:val="24"/>
+          <w:szCs w:val="24"/>
+        </w:rPr>
+      </w:pPr>
+    </w:p>
+    <w:p>
+      <w:pPr>
+        <w:spacing w:after="0" w:line="360" w:lineRule="auto"/>
+        <w:jc w:val="center"/>
+        <w:rPr>
+          <w:rFonts w:ascii="Arial" w:hAnsi="Arial" w:cs="Arial"/>
+          <w:b/>
+          <w:bCs/>
+          <w:sz w:val="24"/>
+          <w:szCs w:val="24"/>
+        </w:rPr>
+      </w:pPr>
+    </w:p>
+    <w:p>
+      <w:pPr>
+        <w:spacing w:after="0" w:line="360" w:lineRule="auto"/>
+        <w:jc w:val="center"/>
+        <w:rPr>
+          <w:rFonts w:ascii="Arial" w:hAnsi="Arial" w:cs="Arial"/>
+          <w:b/>
+          <w:bCs/>
+          <w:sz w:val="24"/>
+          <w:szCs w:val="24"/>
+        </w:rPr>
+      </w:pPr>
+    </w:p>
+    <w:p>
+      <w:pPr>
+        <w:spacing w:after="0" w:line="360" w:lineRule="auto"/>
+        <w:jc w:val="center"/>
+        <w:rPr>
+          <w:rFonts w:ascii="Arial" w:hAnsi="Arial" w:cs="Arial"/>
+          <w:b/>
+          <w:bCs/>
+          <w:sz w:val="24"/>
+          <w:szCs w:val="24"/>
+        </w:rPr>
+      </w:pPr>
+    </w:p>
+    <w:p>
+      <w:pPr>
+        <w:spacing w:after="0" w:line="360" w:lineRule="auto"/>
+        <w:rPr>
+          <w:rFonts w:ascii="Arial" w:hAnsi="Arial" w:cs="Arial"/>
+          <w:b/>
+          <w:bCs/>
+          <w:sz w:val="24"/>
+          <w:szCs w:val="24"/>
+        </w:rPr>
+      </w:pPr>
+      <w:r>
+        <w:rPr>
+          <w:rFonts w:ascii="Arial" w:hAnsi="Arial" w:cs="Arial"/>
+          <w:b/>
+          <w:bCs/>
+          <w:sz w:val="24"/>
+          <w:szCs w:val="24"/>
+        </w:rPr>
+        <w:lastRenderedPageBreak/>
+        <w:t>3 DESENVOLVIMENTO</w:t>
+      </w:r>
+    </w:p>
+    <w:p>
+      <w:pPr>
+        <w:spacing w:after="0" w:line="360" w:lineRule="auto"/>
+        <w:jc w:val="center"/>
+        <w:rPr>
+          <w:rFonts w:ascii="Arial" w:hAnsi="Arial" w:cs="Arial"/>
+          <w:b/>
+          <w:bCs/>
+          <w:sz w:val="24"/>
+          <w:szCs w:val="24"/>
+        </w:rPr>
+      </w:pPr>
+    </w:p>
+    <w:p>
+      <w:pPr>
+        <w:spacing w:after="0" w:line="360" w:lineRule="auto"/>
+        <w:jc w:val="center"/>
+        <w:rPr>
+          <w:rFonts w:ascii="Arial" w:hAnsi="Arial" w:cs="Arial"/>
+          <w:b/>
+          <w:bCs/>
+          <w:sz w:val="24"/>
+          <w:szCs w:val="24"/>
+        </w:rPr>
+      </w:pPr>
+    </w:p>
+    <w:p>
+      <w:pPr>
+        <w:spacing w:after="0" w:line="360" w:lineRule="auto"/>
+        <w:jc w:val="center"/>
+        <w:rPr>
+          <w:rFonts w:ascii="Arial" w:hAnsi="Arial" w:cs="Arial"/>
+          <w:b/>
+          <w:bCs/>
+          <w:sz w:val="24"/>
+          <w:szCs w:val="24"/>
+        </w:rPr>
+      </w:pPr>
+    </w:p>
+    <w:p>
+      <w:pPr>
+        <w:spacing w:after="0" w:line="360" w:lineRule="auto"/>
+        <w:jc w:val="center"/>
+        <w:rPr>
+          <w:rFonts w:ascii="Arial" w:hAnsi="Arial" w:cs="Arial"/>
+          <w:b/>
+          <w:bCs/>
+          <w:sz w:val="24"/>
+          <w:szCs w:val="24"/>
+        </w:rPr>
+      </w:pPr>
+    </w:p>
+    <w:p>
+      <w:pPr>
+        <w:spacing w:after="0" w:line="360" w:lineRule="auto"/>
+        <w:jc w:val="center"/>
+        <w:rPr>
+          <w:rFonts w:ascii="Arial" w:hAnsi="Arial" w:cs="Arial"/>
+          <w:b/>
+          <w:bCs/>
+          <w:sz w:val="24"/>
+          <w:szCs w:val="24"/>
+        </w:rPr>
+      </w:pPr>
+    </w:p>
+    <w:p>
+      <w:pPr>
+        <w:spacing w:after="0" w:line="360" w:lineRule="auto"/>
+        <w:jc w:val="center"/>
+        <w:rPr>
+          <w:rFonts w:ascii="Arial" w:hAnsi="Arial" w:cs="Arial"/>
+          <w:b/>
+          <w:bCs/>
+          <w:sz w:val="24"/>
+          <w:szCs w:val="24"/>
+        </w:rPr>
+      </w:pPr>
+    </w:p>
+    <w:p>
+      <w:pPr>
+        <w:spacing w:after="0" w:line="360" w:lineRule="auto"/>
+        <w:jc w:val="center"/>
+        <w:rPr>
+          <w:rFonts w:ascii="Arial" w:hAnsi="Arial" w:cs="Arial"/>
+          <w:b/>
+          <w:bCs/>
+          <w:sz w:val="24"/>
+          <w:szCs w:val="24"/>
+        </w:rPr>
+      </w:pPr>
+    </w:p>
+    <w:p>
+      <w:pPr>
+        <w:spacing w:after="0" w:line="360" w:lineRule="auto"/>
+        <w:jc w:val="center"/>
+        <w:rPr>
+          <w:rFonts w:ascii="Arial" w:hAnsi="Arial" w:cs="Arial"/>
+          <w:b/>
+          <w:bCs/>
+          <w:sz w:val="24"/>
+          <w:szCs w:val="24"/>
+        </w:rPr>
+      </w:pPr>
+    </w:p>
+    <w:p>
+      <w:pPr>
+        <w:spacing w:after="0" w:line="360" w:lineRule="auto"/>
+        <w:jc w:val="center"/>
+        <w:rPr>
+          <w:rFonts w:ascii="Arial" w:hAnsi="Arial" w:cs="Arial"/>
+          <w:b/>
+          <w:bCs/>
+          <w:sz w:val="24"/>
+          <w:szCs w:val="24"/>
+        </w:rPr>
+      </w:pPr>
+    </w:p>
+    <w:p>
+      <w:pPr>
+        <w:spacing w:after="0" w:line="360" w:lineRule="auto"/>
+        <w:jc w:val="center"/>
+        <w:rPr>
+          <w:rFonts w:ascii="Arial" w:hAnsi="Arial" w:cs="Arial"/>
+          <w:b/>
+          <w:bCs/>
+          <w:sz w:val="24"/>
+          <w:szCs w:val="24"/>
+        </w:rPr>
+      </w:pPr>
+    </w:p>
+    <w:p>
+      <w:pPr>
+        <w:spacing w:after="0" w:line="360" w:lineRule="auto"/>
+        <w:jc w:val="center"/>
+        <w:rPr>
+          <w:rFonts w:ascii="Arial" w:hAnsi="Arial" w:cs="Arial"/>
+          <w:b/>
+          <w:bCs/>
+          <w:sz w:val="24"/>
+          <w:szCs w:val="24"/>
+        </w:rPr>
+      </w:pPr>
+    </w:p>
+    <w:p>
+      <w:pPr>
+        <w:spacing w:after="0" w:line="360" w:lineRule="auto"/>
+        <w:jc w:val="center"/>
+        <w:rPr>
+          <w:rFonts w:ascii="Arial" w:hAnsi="Arial" w:cs="Arial"/>
+          <w:b/>
+          <w:bCs/>
+          <w:sz w:val="24"/>
+          <w:szCs w:val="24"/>
+        </w:rPr>
+      </w:pPr>
+    </w:p>
+    <w:p>
+      <w:pPr>
+        <w:spacing w:after="0" w:line="360" w:lineRule="auto"/>
+        <w:jc w:val="center"/>
+        <w:rPr>
+          <w:rFonts w:ascii="Arial" w:hAnsi="Arial" w:cs="Arial"/>
+          <w:b/>
+          <w:bCs/>
+          <w:sz w:val="24"/>
+          <w:szCs w:val="24"/>
+        </w:rPr>
+      </w:pPr>
+    </w:p>
+    <w:p>
+      <w:pPr>
+        <w:spacing w:after="0" w:line="360" w:lineRule="auto"/>
+        <w:jc w:val="center"/>
+        <w:rPr>
+          <w:rFonts w:ascii="Arial" w:hAnsi="Arial" w:cs="Arial"/>
+          <w:b/>
+          <w:bCs/>
+          <w:sz w:val="24"/>
+          <w:szCs w:val="24"/>
+        </w:rPr>
+      </w:pPr>
+    </w:p>
+    <w:p>
+      <w:pPr>
+        <w:spacing w:after="0" w:line="360" w:lineRule="auto"/>
+        <w:jc w:val="center"/>
+        <w:rPr>
+          <w:rFonts w:ascii="Arial" w:hAnsi="Arial" w:cs="Arial"/>
+          <w:b/>
+          <w:bCs/>
+          <w:sz w:val="24"/>
+          <w:szCs w:val="24"/>
+        </w:rPr>
+      </w:pPr>
+    </w:p>
+    <w:p>
+      <w:pPr>
+        <w:spacing w:after="0" w:line="360" w:lineRule="auto"/>
+        <w:jc w:val="center"/>
+        <w:rPr>
+          <w:rFonts w:ascii="Arial" w:hAnsi="Arial" w:cs="Arial"/>
+          <w:b/>
+          <w:bCs/>
+          <w:sz w:val="24"/>
+          <w:szCs w:val="24"/>
+        </w:rPr>
+      </w:pPr>
+    </w:p>
+    <w:p>
+      <w:pPr>
+        <w:spacing w:after="0" w:line="360" w:lineRule="auto"/>
+        <w:jc w:val="center"/>
+        <w:rPr>
+          <w:rFonts w:ascii="Arial" w:hAnsi="Arial" w:cs="Arial"/>
+          <w:b/>
+          <w:bCs/>
+          <w:sz w:val="24"/>
+          <w:szCs w:val="24"/>
+        </w:rPr>
+      </w:pPr>
+    </w:p>
+    <w:p>
+      <w:pPr>
+        <w:spacing w:after="0" w:line="360" w:lineRule="auto"/>
+        <w:jc w:val="center"/>
+        <w:rPr>
+          <w:rFonts w:ascii="Arial" w:hAnsi="Arial" w:cs="Arial"/>
+          <w:b/>
+          <w:bCs/>
+          <w:sz w:val="24"/>
+          <w:szCs w:val="24"/>
+        </w:rPr>
+      </w:pPr>
+    </w:p>
+    <w:p>
+      <w:pPr>
+        <w:spacing w:after="0" w:line="360" w:lineRule="auto"/>
+        <w:jc w:val="center"/>
+        <w:rPr>
+          <w:rFonts w:ascii="Arial" w:hAnsi="Arial" w:cs="Arial"/>
+          <w:b/>
+          <w:bCs/>
+          <w:sz w:val="24"/>
+          <w:szCs w:val="24"/>
+        </w:rPr>
+      </w:pPr>
+    </w:p>
+    <w:p>
+      <w:pPr>
+        <w:spacing w:after="0" w:line="360" w:lineRule="auto"/>
+        <w:jc w:val="center"/>
+        <w:rPr>
+          <w:rFonts w:ascii="Arial" w:hAnsi="Arial" w:cs="Arial"/>
+          <w:b/>
+          <w:bCs/>
+          <w:sz w:val="24"/>
+          <w:szCs w:val="24"/>
+        </w:rPr>
+      </w:pPr>
+    </w:p>
+    <w:p>
+      <w:pPr>
+        <w:spacing w:after="0" w:line="360" w:lineRule="auto"/>
+        <w:jc w:val="center"/>
+        <w:rPr>
+          <w:rFonts w:ascii="Arial" w:hAnsi="Arial" w:cs="Arial"/>
+          <w:b/>
+          <w:bCs/>
+          <w:sz w:val="24"/>
+          <w:szCs w:val="24"/>
+        </w:rPr>
+      </w:pPr>
+    </w:p>
+    <w:p>
+      <w:pPr>
+        <w:spacing w:after="0" w:line="360" w:lineRule="auto"/>
+        <w:jc w:val="center"/>
+        <w:rPr>
+          <w:rFonts w:ascii="Arial" w:hAnsi="Arial" w:cs="Arial"/>
+          <w:b/>
+          <w:bCs/>
+          <w:sz w:val="24"/>
+          <w:szCs w:val="24"/>
+        </w:rPr>
+      </w:pPr>
+    </w:p>
+    <w:p>
+      <w:pPr>
+        <w:spacing w:after="0" w:line="360" w:lineRule="auto"/>
+        <w:jc w:val="center"/>
+        <w:rPr>
+          <w:rFonts w:ascii="Arial" w:hAnsi="Arial" w:cs="Arial"/>
+          <w:b/>
+          <w:bCs/>
+          <w:sz w:val="24"/>
+          <w:szCs w:val="24"/>
+        </w:rPr>
+      </w:pPr>
+    </w:p>
+    <w:p>
+      <w:pPr>
+        <w:spacing w:after="0" w:line="360" w:lineRule="auto"/>
+        <w:jc w:val="center"/>
+        <w:rPr>
+          <w:rFonts w:ascii="Arial" w:hAnsi="Arial" w:cs="Arial"/>
+          <w:b/>
+          <w:bCs/>
+          <w:sz w:val="24"/>
+          <w:szCs w:val="24"/>
+        </w:rPr>
+      </w:pPr>
+    </w:p>
+    <w:p>
+      <w:pPr>
+        <w:spacing w:after="0" w:line="360" w:lineRule="auto"/>
+        <w:jc w:val="center"/>
+        <w:rPr>
+          <w:rFonts w:ascii="Arial" w:hAnsi="Arial" w:cs="Arial"/>
+          <w:b/>
+          <w:bCs/>
+          <w:sz w:val="24"/>
+          <w:szCs w:val="24"/>
+        </w:rPr>
+      </w:pPr>
+    </w:p>
+    <w:p>
+      <w:pPr>
+        <w:spacing w:after="0" w:line="360" w:lineRule="auto"/>
+        <w:jc w:val="center"/>
+        <w:rPr>
+          <w:rFonts w:ascii="Arial" w:hAnsi="Arial" w:cs="Arial"/>
+          <w:b/>
+          <w:bCs/>
+          <w:sz w:val="24"/>
+          <w:szCs w:val="24"/>
+        </w:rPr>
+      </w:pPr>
+    </w:p>
+    <w:p>
+      <w:pPr>
+        <w:spacing w:after="0" w:line="360" w:lineRule="auto"/>
+        <w:jc w:val="center"/>
+        <w:rPr>
+          <w:rFonts w:ascii="Arial" w:hAnsi="Arial" w:cs="Arial"/>
+          <w:b/>
+          <w:bCs/>
+          <w:sz w:val="24"/>
+          <w:szCs w:val="24"/>
+        </w:rPr>
+      </w:pPr>
+    </w:p>
+    <w:p>
+      <w:pPr>
+        <w:spacing w:after="0" w:line="360" w:lineRule="auto"/>
+        <w:jc w:val="center"/>
+        <w:rPr>
+          <w:rFonts w:ascii="Arial" w:hAnsi="Arial" w:cs="Arial"/>
+          <w:b/>
+          <w:bCs/>
+          <w:sz w:val="24"/>
+          <w:szCs w:val="24"/>
+        </w:rPr>
+      </w:pPr>
+    </w:p>
+    <w:p>
+      <w:pPr>
+        <w:spacing w:after="0" w:line="360" w:lineRule="auto"/>
+        <w:jc w:val="center"/>
+        <w:rPr>
+          <w:rFonts w:ascii="Arial" w:hAnsi="Arial" w:cs="Arial"/>
+          <w:b/>
+          <w:bCs/>
+          <w:sz w:val="24"/>
+          <w:szCs w:val="24"/>
+        </w:rPr>
+      </w:pPr>
+    </w:p>
+    <w:p>
+      <w:pPr>
+        <w:spacing w:after="0" w:line="360" w:lineRule="auto"/>
+        <w:jc w:val="center"/>
+        <w:rPr>
+          <w:rFonts w:ascii="Arial" w:hAnsi="Arial" w:cs="Arial"/>
+          <w:b/>
+          <w:bCs/>
+          <w:sz w:val="24"/>
+          <w:szCs w:val="24"/>
+        </w:rPr>
+      </w:pPr>
+    </w:p>
+    <w:p>
+      <w:pPr>
+        <w:spacing w:after="0" w:line="360" w:lineRule="auto"/>
+        <w:jc w:val="center"/>
+        <w:rPr>
+          <w:rFonts w:ascii="Arial" w:hAnsi="Arial" w:cs="Arial"/>
+          <w:b/>
+          <w:bCs/>
+          <w:sz w:val="24"/>
+          <w:szCs w:val="24"/>
+        </w:rPr>
+      </w:pPr>
+    </w:p>
+    <w:p>
+      <w:pPr>
+        <w:spacing w:after="0" w:line="360" w:lineRule="auto"/>
+        <w:jc w:val="center"/>
+        <w:rPr>
+          <w:rFonts w:ascii="Arial" w:hAnsi="Arial" w:cs="Arial"/>
+          <w:b/>
+          <w:bCs/>
+          <w:sz w:val="24"/>
+          <w:szCs w:val="24"/>
+        </w:rPr>
+      </w:pPr>
+    </w:p>
+    <w:p>
+      <w:pPr>
+        <w:spacing w:after="0" w:line="360" w:lineRule="auto"/>
+        <w:jc w:val="center"/>
+        <w:rPr>
+          <w:rFonts w:ascii="Arial" w:hAnsi="Arial" w:cs="Arial"/>
+          <w:b/>
+          <w:bCs/>
+          <w:sz w:val="24"/>
+          <w:szCs w:val="24"/>
+        </w:rPr>
+      </w:pPr>
+    </w:p>
+    <w:p>
+      <w:pPr>
+        <w:spacing w:after="0" w:line="360" w:lineRule="auto"/>
+        <w:rPr>
+          <w:rFonts w:ascii="Arial" w:hAnsi="Arial" w:cs="Arial"/>
+          <w:b/>
+          <w:bCs/>
+          <w:sz w:val="24"/>
+          <w:szCs w:val="24"/>
+        </w:rPr>
+      </w:pPr>
+      <w:r>
+        <w:rPr>
+          <w:rFonts w:ascii="Arial" w:hAnsi="Arial" w:cs="Arial"/>
+          <w:b/>
+          <w:bCs/>
+          <w:sz w:val="24"/>
+          <w:szCs w:val="24"/>
+        </w:rPr>
+        <w:lastRenderedPageBreak/>
+        <w:t xml:space="preserve">4 </w:t>
+      </w:r>
+      <w:r>
+        <w:rPr>
+          <w:rFonts w:ascii="Arial" w:hAnsi="Arial" w:cs="Arial"/>
+          <w:b/>
+          <w:bCs/>
+          <w:sz w:val="24"/>
+          <w:szCs w:val="24"/>
+        </w:rPr>
+        <w:t>CONSIDERAÇÕES FINAIS</w:t>
+      </w:r>
+    </w:p>
+    <w:p>
+      <w:pPr>
+        <w:spacing w:after="0" w:line="360" w:lineRule="auto"/>
+        <w:jc w:val="center"/>
+        <w:rPr>
+          <w:rFonts w:ascii="Arial" w:hAnsi="Arial" w:cs="Arial"/>
+          <w:b/>
+          <w:bCs/>
+          <w:sz w:val="24"/>
+          <w:szCs w:val="24"/>
+        </w:rPr>
+      </w:pPr>
+    </w:p>
+    <w:p>
+      <w:pPr>
+        <w:spacing w:after="0" w:line="360" w:lineRule="auto"/>
+        <w:jc w:val="center"/>
+        <w:rPr>
+          <w:rFonts w:ascii="Arial" w:hAnsi="Arial" w:cs="Arial"/>
+          <w:b/>
+          <w:bCs/>
+          <w:sz w:val="24"/>
+          <w:szCs w:val="24"/>
+        </w:rPr>
+      </w:pPr>
+    </w:p>
+    <w:p>
+      <w:pPr>
+        <w:spacing w:after="0" w:line="360" w:lineRule="auto"/>
+        <w:jc w:val="center"/>
+        <w:rPr>
+          <w:rFonts w:ascii="Arial" w:hAnsi="Arial" w:cs="Arial"/>
+          <w:b/>
+          <w:bCs/>
+          <w:sz w:val="24"/>
+          <w:szCs w:val="24"/>
+        </w:rPr>
+      </w:pPr>
+    </w:p>
+    <w:p>
+      <w:pPr>
+        <w:spacing w:after="0" w:line="360" w:lineRule="auto"/>
+        <w:jc w:val="center"/>
+        <w:rPr>
+          <w:rFonts w:ascii="Arial" w:hAnsi="Arial" w:cs="Arial"/>
+          <w:b/>
+          <w:bCs/>
+          <w:sz w:val="24"/>
+          <w:szCs w:val="24"/>
+        </w:rPr>
+      </w:pPr>
+    </w:p>
+    <w:p>
+      <w:pPr>
+        <w:spacing w:after="0" w:line="360" w:lineRule="auto"/>
+        <w:jc w:val="center"/>
+        <w:rPr>
+          <w:rFonts w:ascii="Arial" w:hAnsi="Arial" w:cs="Arial"/>
+          <w:b/>
+          <w:bCs/>
+          <w:sz w:val="24"/>
+          <w:szCs w:val="24"/>
+        </w:rPr>
+      </w:pPr>
+    </w:p>
+    <w:p>
+      <w:pPr>
+        <w:spacing w:after="0" w:line="360" w:lineRule="auto"/>
+        <w:jc w:val="center"/>
+        <w:rPr>
+          <w:rFonts w:ascii="Arial" w:hAnsi="Arial" w:cs="Arial"/>
+          <w:b/>
+          <w:bCs/>
+          <w:sz w:val="24"/>
+          <w:szCs w:val="24"/>
+        </w:rPr>
+      </w:pPr>
+    </w:p>
+    <w:p>
+      <w:pPr>
+        <w:spacing w:after="0" w:line="360" w:lineRule="auto"/>
+        <w:jc w:val="center"/>
+        <w:rPr>
+          <w:rFonts w:ascii="Arial" w:hAnsi="Arial" w:cs="Arial"/>
+          <w:b/>
+          <w:bCs/>
+          <w:sz w:val="24"/>
+          <w:szCs w:val="24"/>
+        </w:rPr>
+      </w:pPr>
+    </w:p>
+    <w:p>
+      <w:pPr>
+        <w:spacing w:after="0" w:line="360" w:lineRule="auto"/>
+        <w:jc w:val="center"/>
+        <w:rPr>
+          <w:rFonts w:ascii="Arial" w:hAnsi="Arial" w:cs="Arial"/>
+          <w:b/>
+          <w:bCs/>
+          <w:sz w:val="24"/>
+          <w:szCs w:val="24"/>
+        </w:rPr>
+      </w:pPr>
+    </w:p>
+    <w:p>
+      <w:pPr>
+        <w:spacing w:after="0" w:line="360" w:lineRule="auto"/>
+        <w:jc w:val="center"/>
+        <w:rPr>
+          <w:rFonts w:ascii="Arial" w:hAnsi="Arial" w:cs="Arial"/>
+          <w:b/>
+          <w:bCs/>
+          <w:sz w:val="24"/>
+          <w:szCs w:val="24"/>
+        </w:rPr>
+      </w:pPr>
+    </w:p>
+    <w:p>
+      <w:pPr>
+        <w:spacing w:after="0" w:line="360" w:lineRule="auto"/>
+        <w:jc w:val="center"/>
+        <w:rPr>
+          <w:rFonts w:ascii="Arial" w:hAnsi="Arial" w:cs="Arial"/>
+          <w:b/>
+          <w:bCs/>
+          <w:sz w:val="24"/>
+          <w:szCs w:val="24"/>
+        </w:rPr>
+      </w:pPr>
+    </w:p>
+    <w:p>
+      <w:pPr>
+        <w:spacing w:after="0" w:line="360" w:lineRule="auto"/>
+        <w:jc w:val="center"/>
+        <w:rPr>
+          <w:rFonts w:ascii="Arial" w:hAnsi="Arial" w:cs="Arial"/>
+          <w:b/>
+          <w:bCs/>
+          <w:sz w:val="24"/>
+          <w:szCs w:val="24"/>
+        </w:rPr>
+      </w:pPr>
+    </w:p>
+    <w:p>
+      <w:pPr>
+        <w:spacing w:after="0" w:line="360" w:lineRule="auto"/>
+        <w:jc w:val="center"/>
+        <w:rPr>
+          <w:rFonts w:ascii="Arial" w:hAnsi="Arial" w:cs="Arial"/>
+          <w:b/>
+          <w:bCs/>
+          <w:sz w:val="24"/>
+          <w:szCs w:val="24"/>
+        </w:rPr>
+      </w:pPr>
+    </w:p>
+    <w:p>
+      <w:pPr>
+        <w:spacing w:after="0" w:line="360" w:lineRule="auto"/>
+        <w:jc w:val="center"/>
+        <w:rPr>
+          <w:rFonts w:ascii="Arial" w:hAnsi="Arial" w:cs="Arial"/>
+          <w:b/>
+          <w:bCs/>
+          <w:sz w:val="24"/>
+          <w:szCs w:val="24"/>
+        </w:rPr>
+      </w:pPr>
+    </w:p>
+    <w:p>
+      <w:pPr>
+        <w:spacing w:after="0" w:line="360" w:lineRule="auto"/>
+        <w:jc w:val="center"/>
+        <w:rPr>
+          <w:rFonts w:ascii="Arial" w:hAnsi="Arial" w:cs="Arial"/>
+          <w:b/>
+          <w:bCs/>
+          <w:sz w:val="24"/>
+          <w:szCs w:val="24"/>
+        </w:rPr>
+      </w:pPr>
+    </w:p>
+    <w:p>
+      <w:pPr>
+        <w:spacing w:after="0" w:line="360" w:lineRule="auto"/>
+        <w:jc w:val="center"/>
+        <w:rPr>
+          <w:rFonts w:ascii="Arial" w:hAnsi="Arial" w:cs="Arial"/>
+          <w:b/>
+          <w:bCs/>
+          <w:sz w:val="24"/>
+          <w:szCs w:val="24"/>
+        </w:rPr>
+      </w:pPr>
+    </w:p>
+    <w:p>
+      <w:pPr>
+        <w:spacing w:after="0" w:line="360" w:lineRule="auto"/>
+        <w:jc w:val="center"/>
+        <w:rPr>
+          <w:rFonts w:ascii="Arial" w:hAnsi="Arial" w:cs="Arial"/>
+          <w:b/>
+          <w:bCs/>
+          <w:sz w:val="24"/>
+          <w:szCs w:val="24"/>
+        </w:rPr>
+      </w:pPr>
+    </w:p>
+    <w:p>
+      <w:pPr>
+        <w:spacing w:after="0" w:line="360" w:lineRule="auto"/>
+        <w:jc w:val="center"/>
+        <w:rPr>
+          <w:rFonts w:ascii="Arial" w:hAnsi="Arial" w:cs="Arial"/>
+          <w:b/>
+          <w:bCs/>
+          <w:sz w:val="24"/>
+          <w:szCs w:val="24"/>
+        </w:rPr>
+      </w:pPr>
+    </w:p>
+    <w:p>
+      <w:pPr>
+        <w:spacing w:after="0" w:line="360" w:lineRule="auto"/>
+        <w:jc w:val="center"/>
+        <w:rPr>
+          <w:rFonts w:ascii="Arial" w:hAnsi="Arial" w:cs="Arial"/>
+          <w:b/>
+          <w:bCs/>
+          <w:sz w:val="24"/>
+          <w:szCs w:val="24"/>
+        </w:rPr>
+      </w:pPr>
+    </w:p>
+    <w:p>
+      <w:pPr>
+        <w:spacing w:after="0" w:line="360" w:lineRule="auto"/>
+        <w:jc w:val="center"/>
+        <w:rPr>
+          <w:rFonts w:ascii="Arial" w:hAnsi="Arial" w:cs="Arial"/>
+          <w:b/>
+          <w:bCs/>
+          <w:sz w:val="24"/>
+          <w:szCs w:val="24"/>
+        </w:rPr>
+      </w:pPr>
+    </w:p>
+    <w:p>
+      <w:pPr>
+        <w:spacing w:after="0" w:line="360" w:lineRule="auto"/>
+        <w:jc w:val="center"/>
+        <w:rPr>
+          <w:rFonts w:ascii="Arial" w:hAnsi="Arial" w:cs="Arial"/>
+          <w:b/>
+          <w:bCs/>
+          <w:sz w:val="24"/>
+          <w:szCs w:val="24"/>
+        </w:rPr>
+      </w:pPr>
+    </w:p>
+    <w:p>
+      <w:pPr>
+        <w:spacing w:after="0" w:line="360" w:lineRule="auto"/>
+        <w:jc w:val="center"/>
+        <w:rPr>
+          <w:rFonts w:ascii="Arial" w:hAnsi="Arial" w:cs="Arial"/>
+          <w:b/>
+          <w:bCs/>
+          <w:sz w:val="24"/>
+          <w:szCs w:val="24"/>
+        </w:rPr>
+      </w:pPr>
+    </w:p>
+    <w:p>
+      <w:pPr>
+        <w:spacing w:after="0" w:line="360" w:lineRule="auto"/>
+        <w:jc w:val="center"/>
+        <w:rPr>
+          <w:rFonts w:ascii="Arial" w:hAnsi="Arial" w:cs="Arial"/>
+          <w:b/>
+          <w:bCs/>
+          <w:sz w:val="24"/>
+          <w:szCs w:val="24"/>
+        </w:rPr>
+      </w:pPr>
+    </w:p>
+    <w:p>
+      <w:pPr>
+        <w:spacing w:after="0" w:line="360" w:lineRule="auto"/>
+        <w:jc w:val="center"/>
+        <w:rPr>
+          <w:rFonts w:ascii="Arial" w:hAnsi="Arial" w:cs="Arial"/>
+          <w:b/>
+          <w:bCs/>
+          <w:sz w:val="24"/>
+          <w:szCs w:val="24"/>
+        </w:rPr>
+      </w:pPr>
+    </w:p>
+    <w:p>
+      <w:pPr>
+        <w:spacing w:after="0" w:line="360" w:lineRule="auto"/>
+        <w:jc w:val="center"/>
+        <w:rPr>
+          <w:rFonts w:ascii="Arial" w:hAnsi="Arial" w:cs="Arial"/>
+          <w:b/>
+          <w:bCs/>
+          <w:sz w:val="24"/>
+          <w:szCs w:val="24"/>
+        </w:rPr>
+      </w:pPr>
+    </w:p>
+    <w:p>
+      <w:pPr>
+        <w:spacing w:after="0" w:line="360" w:lineRule="auto"/>
+        <w:jc w:val="center"/>
+        <w:rPr>
+          <w:rFonts w:ascii="Arial" w:hAnsi="Arial" w:cs="Arial"/>
+          <w:b/>
+          <w:bCs/>
+          <w:sz w:val="24"/>
+          <w:szCs w:val="24"/>
+        </w:rPr>
+      </w:pPr>
+    </w:p>
+    <w:p>
+      <w:pPr>
+        <w:spacing w:after="0" w:line="360" w:lineRule="auto"/>
+        <w:jc w:val="center"/>
+        <w:rPr>
+          <w:rFonts w:ascii="Arial" w:hAnsi="Arial" w:cs="Arial"/>
+          <w:b/>
+          <w:bCs/>
+          <w:sz w:val="24"/>
+          <w:szCs w:val="24"/>
+        </w:rPr>
+      </w:pPr>
+    </w:p>
+    <w:p>
+      <w:pPr>
+        <w:spacing w:after="0" w:line="360" w:lineRule="auto"/>
+        <w:jc w:val="center"/>
+        <w:rPr>
+          <w:rFonts w:ascii="Arial" w:hAnsi="Arial" w:cs="Arial"/>
+          <w:b/>
+          <w:bCs/>
+          <w:sz w:val="24"/>
+          <w:szCs w:val="24"/>
+        </w:rPr>
+      </w:pPr>
+    </w:p>
+    <w:p>
+      <w:pPr>
+        <w:spacing w:after="0" w:line="360" w:lineRule="auto"/>
+        <w:jc w:val="center"/>
+        <w:rPr>
+          <w:rFonts w:ascii="Arial" w:hAnsi="Arial" w:cs="Arial"/>
+          <w:b/>
+          <w:bCs/>
+          <w:sz w:val="24"/>
+          <w:szCs w:val="24"/>
+        </w:rPr>
+      </w:pPr>
+    </w:p>
+    <w:p>
+      <w:pPr>
+        <w:spacing w:after="0" w:line="360" w:lineRule="auto"/>
+        <w:jc w:val="center"/>
+        <w:rPr>
+          <w:rFonts w:ascii="Arial" w:hAnsi="Arial" w:cs="Arial"/>
+          <w:b/>
+          <w:bCs/>
+          <w:sz w:val="24"/>
+          <w:szCs w:val="24"/>
+        </w:rPr>
+      </w:pPr>
+    </w:p>
+    <w:p>
+      <w:pPr>
+        <w:spacing w:after="0" w:line="360" w:lineRule="auto"/>
+        <w:jc w:val="center"/>
+        <w:rPr>
+          <w:rFonts w:ascii="Arial" w:hAnsi="Arial" w:cs="Arial"/>
+          <w:b/>
+          <w:bCs/>
+          <w:sz w:val="24"/>
+          <w:szCs w:val="24"/>
+        </w:rPr>
+      </w:pPr>
+    </w:p>
+    <w:p>
+      <w:pPr>
+        <w:spacing w:after="0" w:line="360" w:lineRule="auto"/>
+        <w:jc w:val="center"/>
+        <w:rPr>
+          <w:rFonts w:ascii="Arial" w:hAnsi="Arial" w:cs="Arial"/>
+          <w:b/>
+          <w:bCs/>
+          <w:sz w:val="24"/>
+          <w:szCs w:val="24"/>
+        </w:rPr>
+      </w:pPr>
+    </w:p>
+    <w:p>
+      <w:pPr>
+        <w:spacing w:after="0" w:line="360" w:lineRule="auto"/>
+        <w:jc w:val="center"/>
+        <w:rPr>
+          <w:rFonts w:ascii="Arial" w:hAnsi="Arial" w:cs="Arial"/>
+          <w:b/>
+          <w:bCs/>
+          <w:sz w:val="24"/>
+          <w:szCs w:val="24"/>
+        </w:rPr>
+      </w:pPr>
+    </w:p>
+    <w:p>
+      <w:pPr>
+        <w:spacing w:after="0" w:line="360" w:lineRule="auto"/>
+        <w:jc w:val="center"/>
+        <w:rPr>
+          <w:rFonts w:ascii="Arial" w:hAnsi="Arial" w:cs="Arial"/>
+          <w:b/>
+          <w:bCs/>
+          <w:sz w:val="24"/>
+          <w:szCs w:val="24"/>
+        </w:rPr>
+      </w:pPr>
+    </w:p>
+    <w:p>
+      <w:pPr>
+        <w:spacing w:after="0" w:line="360" w:lineRule="auto"/>
+        <w:jc w:val="center"/>
+        <w:rPr>
+          <w:rFonts w:ascii="Arial" w:hAnsi="Arial" w:cs="Arial"/>
+          <w:b/>
+          <w:bCs/>
+          <w:sz w:val="24"/>
+          <w:szCs w:val="24"/>
+        </w:rPr>
+      </w:pPr>
+      <w:r>
+        <w:rPr>
+          <w:rFonts w:ascii="Arial" w:hAnsi="Arial" w:cs="Arial"/>
+          <w:b/>
+          <w:bCs/>
+          <w:sz w:val="24"/>
+          <w:szCs w:val="24"/>
+        </w:rPr>
+        <w:lastRenderedPageBreak/>
+        <w:t>REFERÊNCIAS</w:t>
+      </w:r>
+    </w:p>
+    <w:p>
+      <w:pPr>
+        <w:spacing w:after="0" w:line="360" w:lineRule="auto"/>
+        <w:jc w:val="center"/>
+        <w:rPr>
+          <w:rFonts w:ascii="Arial" w:hAnsi="Arial" w:cs="Arial"/>
+          <w:b/>
+          <w:bCs/>
+          <w:sz w:val="24"/>
+          <w:szCs w:val="24"/>
+        </w:rPr>
+      </w:pPr>
+    </w:p>
+    <w:p>
+      <w:pPr>
+        <w:pStyle w:val="ABNT"/>
+        <w:ind w:firstLine="0"/>
+      </w:pPr>
+      <w:r>
+        <w:t>UOL</w:t>
+      </w:r>
+      <w:r>
+        <w:rPr>
+          <w:b/>
+          <w:bCs/>
+        </w:rPr>
+        <w:t xml:space="preserve">, </w:t>
+      </w:r>
+      <w:r>
+        <w:t>Seguro</w:t>
+      </w:r>
+      <w:r>
+        <w:t xml:space="preserve"> de carro: como funciona, franquia, como é calculado e outras dúvidas</w:t>
+      </w:r>
+      <w:r>
+        <w:t>.</w:t>
+      </w:r>
+      <w:r>
+        <w:t xml:space="preserve"> </w:t>
+      </w:r>
+      <w:r>
+        <w:rPr>
+          <w:b/>
+          <w:bCs/>
+        </w:rPr>
+        <w:t>UOL - O melhor conteúdo</w:t>
+      </w:r>
+      <w:r>
+        <w:t>, 2020</w:t>
+      </w:r>
+      <w:r>
+        <w:t xml:space="preserve">. Disponível em </w:t>
+      </w:r>
+      <w:hyperlink r:id="rId8" w:history="1">
+        <w:r>
+          <w:rPr>
+            <w:rStyle w:val="Hyperlink"/>
+          </w:rPr>
+          <w:t>https://www.uol.com.br/carros/faq/seguro-de-carro-como-funciona-franquia-como-e-calculado-e-outras-duvidas.htm</w:t>
+        </w:r>
+      </w:hyperlink>
+      <w:r>
+        <w:t>. Acessado em: 11 abril 202</w:t>
+      </w:r>
+      <w:r>
+        <w:t>2</w:t>
+      </w:r>
+    </w:p>
+    <w:p>
+      <w:pPr>
+        <w:pStyle w:val="ABNT"/>
+        <w:ind w:firstLine="0"/>
+      </w:pPr>
+    </w:p>
+    <w:p>
+      <w:pPr>
+        <w:pStyle w:val="ABNT"/>
+        <w:ind w:firstLine="0"/>
+      </w:pPr>
+      <w:r>
+        <w:t xml:space="preserve">Serpro, O que muda com a LGPD. </w:t>
+      </w:r>
+      <w:proofErr w:type="gramStart"/>
+      <w:r>
+        <w:rPr>
+          <w:b/>
+          <w:bCs/>
+        </w:rPr>
+        <w:t>SERPRO</w:t>
+      </w:r>
+      <w:r>
+        <w:t xml:space="preserve">, </w:t>
+      </w:r>
+      <w:r>
+        <w:t xml:space="preserve"> 2020</w:t>
+      </w:r>
+      <w:proofErr w:type="gramEnd"/>
+      <w:r>
+        <w:t xml:space="preserve">. Disponível em </w:t>
+      </w:r>
+      <w:r>
+        <w:t xml:space="preserve"> </w:t>
+      </w:r>
+      <w:hyperlink r:id="rId9" w:history="1">
+        <w:r>
+          <w:rPr>
+            <w:rStyle w:val="Hyperlink"/>
+          </w:rPr>
+          <w:t>https://www.serpro.gov.br/lgpd/menu/a-lgpd/o-que-muda-com-a-lgpd</w:t>
+        </w:r>
+      </w:hyperlink>
+      <w:r>
+        <w:t>. Acessado em: 11 abril 2022</w:t>
+      </w:r>
+    </w:p>
+    <w:p>
+      <w:pPr>
+        <w:pStyle w:val="ABNT"/>
+      </w:pPr>
+    </w:p>
+    <w:p>
+      <w:pPr>
+        <w:pStyle w:val="ABNT"/>
+      </w:pPr>
+    </w:p>
+    <w:p>
+      <w:pPr>
+        <w:pStyle w:val="ABNT"/>
+      </w:pPr>
+    </w:p>
+    <w:p>
+      <w:pPr>
+        <w:spacing w:after="0" w:line="360" w:lineRule="auto"/>
+        <w:rPr>
+          <w:rFonts w:ascii="Arial" w:hAnsi="Arial" w:cs="Arial"/>
+          <w:b/>
+          <w:bCs/>
+          <w:sz w:val="24"/>
+          <w:szCs w:val="24"/>
+        </w:rPr>
+      </w:pPr>
+    </w:p>
     <w:sectPr>
+      <w:headerReference w:type="default" r:id="rId10"/>
       <w:pgSz w:w="11906" w:h="16838"/>
       <w:pgMar w:top="1701" w:right="1134" w:bottom="1134" w:left="1701" w:header="709" w:footer="709" w:gutter="0"/>
       <w:cols w:space="708"/>
@@ -1738,6 +6331,118 @@
     </w:sectPr>
   </w:body>
 </w:document>
+</file>
+
+<file path=word/endnotes.xml><?xml version="1.0" encoding="utf-8"?>
+<w:endnotes xmlns:wpc="http://schemas.microsoft.com/office/word/2010/wordprocessingCanvas" xmlns:cx="http://schemas.microsoft.com/office/drawing/2014/chartex" xmlns:cx1="http://schemas.microsoft.com/office/drawing/2015/9/8/chartex" xmlns:cx2="http://schemas.microsoft.com/office/drawing/2015/10/21/chartex" xmlns:cx3="http://schemas.microsoft.com/office/drawing/2016/5/9/chartex" xmlns:cx4="http://schemas.microsoft.com/office/drawing/2016/5/10/chartex" xmlns:cx5="http://schemas.microsoft.com/office/drawing/2016/5/11/chartex" xmlns:cx6="http://schemas.microsoft.com/office/drawing/2016/5/12/chartex" xmlns:cx7="http://schemas.microsoft.com/office/drawing/2016/5/13/chartex" xmlns:cx8="http://schemas.microsoft.com/office/drawing/2016/5/14/chartex" xmlns:mc="http://schemas.openxmlformats.org/markup-compatibility/2006" xmlns:aink="http://schemas.microsoft.com/office/drawing/2016/ink" xmlns:am3d="http://schemas.microsoft.com/office/drawing/2017/model3d" xmlns:o="urn:schemas-microsoft-com:office:office" xmlns:r="http://schemas.openxmlformats.org/officeDocument/2006/relationships" xmlns:m="http://schemas.openxmlformats.org/officeDocument/2006/math" xmlns:v="urn:schemas-microsoft-com:vml" xmlns:wp14="http://schemas.microsoft.com/office/word/2010/wordprocessingDrawing" xmlns:wp="http://schemas.openxmlformats.org/drawingml/2006/wordprocessingDrawing" xmlns:w10="urn:schemas-microsoft-com:office:word" xmlns:w="http://schemas.openxmlformats.org/wordprocessingml/2006/main" xmlns:w14="http://schemas.microsoft.com/office/word/2010/wordml" xmlns:w15="http://schemas.microsoft.com/office/word/2012/wordml" xmlns:w16cex="http://schemas.microsoft.com/office/word/2018/wordml/cex" xmlns:w16cid="http://schemas.microsoft.com/office/word/2016/wordml/cid" xmlns:w16="http://schemas.microsoft.com/office/word/2018/wordml" xmlns:w16sdtdh="http://schemas.microsoft.com/office/word/2020/wordml/sdtdatahash" xmlns:w16se="http://schemas.microsoft.com/office/word/2015/wordml/symex" xmlns:wpg="http://schemas.microsoft.com/office/word/2010/wordprocessingGroup" xmlns:wpi="http://schemas.microsoft.com/office/word/2010/wordprocessingInk" xmlns:wne="http://schemas.microsoft.com/office/word/2006/wordml" xmlns:wps="http://schemas.microsoft.com/office/word/2010/wordprocessingShape" mc:Ignorable="w14 w15 w16se w16cid w16 w16cex w16sdtdh wp14">
+  <w:endnote w:type="separator" w:id="-1">
+    <w:p>
+      <w:pPr>
+        <w:spacing w:after="0" w:line="240" w:lineRule="auto"/>
+      </w:pPr>
+      <w:r>
+        <w:separator/>
+      </w:r>
+    </w:p>
+    <w:p/>
+  </w:endnote>
+  <w:endnote w:type="continuationSeparator" w:id="0">
+    <w:p>
+      <w:pPr>
+        <w:spacing w:after="0" w:line="240" w:lineRule="auto"/>
+      </w:pPr>
+      <w:r>
+        <w:continuationSeparator/>
+      </w:r>
+    </w:p>
+    <w:p/>
+  </w:endnote>
+</w:endnotes>
+</file>
+
+<file path=word/footnotes.xml><?xml version="1.0" encoding="utf-8"?>
+<w:footnotes xmlns:wpc="http://schemas.microsoft.com/office/word/2010/wordprocessingCanvas" xmlns:cx="http://schemas.microsoft.com/office/drawing/2014/chartex" xmlns:cx1="http://schemas.microsoft.com/office/drawing/2015/9/8/chartex" xmlns:cx2="http://schemas.microsoft.com/office/drawing/2015/10/21/chartex" xmlns:cx3="http://schemas.microsoft.com/office/drawing/2016/5/9/chartex" xmlns:cx4="http://schemas.microsoft.com/office/drawing/2016/5/10/chartex" xmlns:cx5="http://schemas.microsoft.com/office/drawing/2016/5/11/chartex" xmlns:cx6="http://schemas.microsoft.com/office/drawing/2016/5/12/chartex" xmlns:cx7="http://schemas.microsoft.com/office/drawing/2016/5/13/chartex" xmlns:cx8="http://schemas.microsoft.com/office/drawing/2016/5/14/chartex" xmlns:mc="http://schemas.openxmlformats.org/markup-compatibility/2006" xmlns:aink="http://schemas.microsoft.com/office/drawing/2016/ink" xmlns:am3d="http://schemas.microsoft.com/office/drawing/2017/model3d" xmlns:o="urn:schemas-microsoft-com:office:office" xmlns:r="http://schemas.openxmlformats.org/officeDocument/2006/relationships" xmlns:m="http://schemas.openxmlformats.org/officeDocument/2006/math" xmlns:v="urn:schemas-microsoft-com:vml" xmlns:wp14="http://schemas.microsoft.com/office/word/2010/wordprocessingDrawing" xmlns:wp="http://schemas.openxmlformats.org/drawingml/2006/wordprocessingDrawing" xmlns:w10="urn:schemas-microsoft-com:office:word" xmlns:w="http://schemas.openxmlformats.org/wordprocessingml/2006/main" xmlns:w14="http://schemas.microsoft.com/office/word/2010/wordml" xmlns:w15="http://schemas.microsoft.com/office/word/2012/wordml" xmlns:w16cex="http://schemas.microsoft.com/office/word/2018/wordml/cex" xmlns:w16cid="http://schemas.microsoft.com/office/word/2016/wordml/cid" xmlns:w16="http://schemas.microsoft.com/office/word/2018/wordml" xmlns:w16sdtdh="http://schemas.microsoft.com/office/word/2020/wordml/sdtdatahash" xmlns:w16se="http://schemas.microsoft.com/office/word/2015/wordml/symex" xmlns:wpg="http://schemas.microsoft.com/office/word/2010/wordprocessingGroup" xmlns:wpi="http://schemas.microsoft.com/office/word/2010/wordprocessingInk" xmlns:wne="http://schemas.microsoft.com/office/word/2006/wordml" xmlns:wps="http://schemas.microsoft.com/office/word/2010/wordprocessingShape" mc:Ignorable="w14 w15 w16se w16cid w16 w16cex w16sdtdh wp14">
+  <w:footnote w:type="separator" w:id="-1">
+    <w:p>
+      <w:pPr>
+        <w:spacing w:after="0" w:line="240" w:lineRule="auto"/>
+      </w:pPr>
+      <w:r>
+        <w:separator/>
+      </w:r>
+    </w:p>
+    <w:p/>
+  </w:footnote>
+  <w:footnote w:type="continuationSeparator" w:id="0">
+    <w:p>
+      <w:pPr>
+        <w:spacing w:after="0" w:line="240" w:lineRule="auto"/>
+      </w:pPr>
+      <w:r>
+        <w:continuationSeparator/>
+      </w:r>
+    </w:p>
+    <w:p/>
+  </w:footnote>
+</w:footnotes>
+</file>
+
+<file path=word/header1.xml><?xml version="1.0" encoding="utf-8"?>
+<w:hdr xmlns:wpc="http://schemas.microsoft.com/office/word/2010/wordprocessingCanvas" xmlns:cx="http://schemas.microsoft.com/office/drawing/2014/chartex" xmlns:cx1="http://schemas.microsoft.com/office/drawing/2015/9/8/chartex" xmlns:cx2="http://schemas.microsoft.com/office/drawing/2015/10/21/chartex" xmlns:cx3="http://schemas.microsoft.com/office/drawing/2016/5/9/chartex" xmlns:cx4="http://schemas.microsoft.com/office/drawing/2016/5/10/chartex" xmlns:cx5="http://schemas.microsoft.com/office/drawing/2016/5/11/chartex" xmlns:cx6="http://schemas.microsoft.com/office/drawing/2016/5/12/chartex" xmlns:cx7="http://schemas.microsoft.com/office/drawing/2016/5/13/chartex" xmlns:cx8="http://schemas.microsoft.com/office/drawing/2016/5/14/chartex" xmlns:mc="http://schemas.openxmlformats.org/markup-compatibility/2006" xmlns:aink="http://schemas.microsoft.com/office/drawing/2016/ink" xmlns:am3d="http://schemas.microsoft.com/office/drawing/2017/model3d" xmlns:o="urn:schemas-microsoft-com:office:office" xmlns:r="http://schemas.openxmlformats.org/officeDocument/2006/relationships" xmlns:m="http://schemas.openxmlformats.org/officeDocument/2006/math" xmlns:v="urn:schemas-microsoft-com:vml" xmlns:wp14="http://schemas.microsoft.com/office/word/2010/wordprocessingDrawing" xmlns:wp="http://schemas.openxmlformats.org/drawingml/2006/wordprocessingDrawing" xmlns:w10="urn:schemas-microsoft-com:office:word" xmlns:w="http://schemas.openxmlformats.org/wordprocessingml/2006/main" xmlns:w14="http://schemas.microsoft.com/office/word/2010/wordml" xmlns:w15="http://schemas.microsoft.com/office/word/2012/wordml" xmlns:w16cex="http://schemas.microsoft.com/office/word/2018/wordml/cex" xmlns:w16cid="http://schemas.microsoft.com/office/word/2016/wordml/cid" xmlns:w16="http://schemas.microsoft.com/office/word/2018/wordml" xmlns:w16sdtdh="http://schemas.microsoft.com/office/word/2020/wordml/sdtdatahash" xmlns:w16se="http://schemas.microsoft.com/office/word/2015/wordml/symex" xmlns:wpg="http://schemas.microsoft.com/office/word/2010/wordprocessingGroup" xmlns:wpi="http://schemas.microsoft.com/office/word/2010/wordprocessingInk" xmlns:wne="http://schemas.microsoft.com/office/word/2006/wordml" xmlns:wps="http://schemas.microsoft.com/office/word/2010/wordprocessingShape" mc:Ignorable="w14 w15 w16se w16cid w16 w16cex w16sdtdh wp14">
+  <w:p>
+    <w:pPr>
+      <w:pStyle w:val="Cabealho"/>
+      <w:jc w:val="right"/>
+    </w:pPr>
+  </w:p>
+  <w:p>
+    <w:pPr>
+      <w:pStyle w:val="Cabealho"/>
+    </w:pPr>
+  </w:p>
+</w:hdr>
+</file>
+
+<file path=word/header2.xml><?xml version="1.0" encoding="utf-8"?>
+<w:hdr xmlns:wpc="http://schemas.microsoft.com/office/word/2010/wordprocessingCanvas" xmlns:cx="http://schemas.microsoft.com/office/drawing/2014/chartex" xmlns:cx1="http://schemas.microsoft.com/office/drawing/2015/9/8/chartex" xmlns:cx2="http://schemas.microsoft.com/office/drawing/2015/10/21/chartex" xmlns:cx3="http://schemas.microsoft.com/office/drawing/2016/5/9/chartex" xmlns:cx4="http://schemas.microsoft.com/office/drawing/2016/5/10/chartex" xmlns:cx5="http://schemas.microsoft.com/office/drawing/2016/5/11/chartex" xmlns:cx6="http://schemas.microsoft.com/office/drawing/2016/5/12/chartex" xmlns:cx7="http://schemas.microsoft.com/office/drawing/2016/5/13/chartex" xmlns:cx8="http://schemas.microsoft.com/office/drawing/2016/5/14/chartex" xmlns:mc="http://schemas.openxmlformats.org/markup-compatibility/2006" xmlns:aink="http://schemas.microsoft.com/office/drawing/2016/ink" xmlns:am3d="http://schemas.microsoft.com/office/drawing/2017/model3d" xmlns:o="urn:schemas-microsoft-com:office:office" xmlns:r="http://schemas.openxmlformats.org/officeDocument/2006/relationships" xmlns:m="http://schemas.openxmlformats.org/officeDocument/2006/math" xmlns:v="urn:schemas-microsoft-com:vml" xmlns:wp14="http://schemas.microsoft.com/office/word/2010/wordprocessingDrawing" xmlns:wp="http://schemas.openxmlformats.org/drawingml/2006/wordprocessingDrawing" xmlns:w10="urn:schemas-microsoft-com:office:word" xmlns:w="http://schemas.openxmlformats.org/wordprocessingml/2006/main" xmlns:w14="http://schemas.microsoft.com/office/word/2010/wordml" xmlns:w15="http://schemas.microsoft.com/office/word/2012/wordml" xmlns:w16cex="http://schemas.microsoft.com/office/word/2018/wordml/cex" xmlns:w16cid="http://schemas.microsoft.com/office/word/2016/wordml/cid" xmlns:w16="http://schemas.microsoft.com/office/word/2018/wordml" xmlns:w16sdtdh="http://schemas.microsoft.com/office/word/2020/wordml/sdtdatahash" xmlns:w16se="http://schemas.microsoft.com/office/word/2015/wordml/symex" xmlns:wpg="http://schemas.microsoft.com/office/word/2010/wordprocessingGroup" xmlns:wpi="http://schemas.microsoft.com/office/word/2010/wordprocessingInk" xmlns:wne="http://schemas.microsoft.com/office/word/2006/wordml" xmlns:wps="http://schemas.microsoft.com/office/word/2010/wordprocessingShape" mc:Ignorable="w14 w15 w16se w16cid w16 w16cex w16sdtdh wp14">
+  <w:sdt>
+    <w:sdtPr>
+      <w:id w:val="331266080"/>
+      <w:docPartObj>
+        <w:docPartGallery w:val="Page Numbers (Top of Page)"/>
+        <w:docPartUnique/>
+      </w:docPartObj>
+    </w:sdtPr>
+    <w:sdtContent>
+      <w:p>
+        <w:pPr>
+          <w:pStyle w:val="Cabealho"/>
+          <w:jc w:val="right"/>
+        </w:pPr>
+        <w:r>
+          <w:fldChar w:fldCharType="begin"/>
+        </w:r>
+        <w:r>
+          <w:instrText>PAGE   \* MERGEFORMAT</w:instrText>
+        </w:r>
+        <w:r>
+          <w:fldChar w:fldCharType="separate"/>
+        </w:r>
+        <w:r>
+          <w:t>2</w:t>
+        </w:r>
+        <w:r>
+          <w:fldChar w:fldCharType="end"/>
+        </w:r>
+      </w:p>
+    </w:sdtContent>
+  </w:sdt>
+  <w:p>
+    <w:pPr>
+      <w:pStyle w:val="Cabealho"/>
+    </w:pPr>
+  </w:p>
+</w:hdr>
 </file>
 
 <file path=word/styles.xml><?xml version="1.0" encoding="utf-8"?>
@@ -2166,6 +6871,101 @@
     <w:semiHidden/>
     <w:unhideWhenUsed/>
   </w:style>
+  <w:style w:type="paragraph" w:styleId="Cabealho">
+    <w:name w:val="header"/>
+    <w:basedOn w:val="Normal"/>
+    <w:link w:val="CabealhoChar"/>
+    <w:uiPriority w:val="99"/>
+    <w:unhideWhenUsed/>
+    <w:rsid w:val="00087594"/>
+    <w:pPr>
+      <w:tabs>
+        <w:tab w:val="center" w:pos="4252"/>
+        <w:tab w:val="right" w:pos="8504"/>
+      </w:tabs>
+      <w:spacing w:after="0" w:line="240" w:lineRule="auto"/>
+    </w:pPr>
+  </w:style>
+  <w:style w:type="character" w:customStyle="1" w:styleId="CabealhoChar">
+    <w:name w:val="Cabeçalho Char"/>
+    <w:basedOn w:val="Fontepargpadro"/>
+    <w:link w:val="Cabealho"/>
+    <w:uiPriority w:val="99"/>
+    <w:rsid w:val="00087594"/>
+  </w:style>
+  <w:style w:type="paragraph" w:styleId="Rodap">
+    <w:name w:val="footer"/>
+    <w:basedOn w:val="Normal"/>
+    <w:link w:val="RodapChar"/>
+    <w:uiPriority w:val="99"/>
+    <w:unhideWhenUsed/>
+    <w:rsid w:val="00087594"/>
+    <w:pPr>
+      <w:tabs>
+        <w:tab w:val="center" w:pos="4252"/>
+        <w:tab w:val="right" w:pos="8504"/>
+      </w:tabs>
+      <w:spacing w:after="0" w:line="240" w:lineRule="auto"/>
+    </w:pPr>
+  </w:style>
+  <w:style w:type="character" w:customStyle="1" w:styleId="RodapChar">
+    <w:name w:val="Rodapé Char"/>
+    <w:basedOn w:val="Fontepargpadro"/>
+    <w:link w:val="Rodap"/>
+    <w:uiPriority w:val="99"/>
+    <w:rsid w:val="00087594"/>
+  </w:style>
+  <w:style w:type="paragraph" w:customStyle="1" w:styleId="ABNT">
+    <w:name w:val="ABNT"/>
+    <w:basedOn w:val="Normal"/>
+    <w:link w:val="ABNTChar"/>
+    <w:qFormat/>
+    <w:rsid w:val="00804708"/>
+    <w:pPr>
+      <w:spacing w:after="0" w:line="360" w:lineRule="auto"/>
+      <w:ind w:firstLine="709"/>
+      <w:jc w:val="both"/>
+    </w:pPr>
+    <w:rPr>
+      <w:rFonts w:ascii="Arial" w:hAnsi="Arial" w:cs="Arial"/>
+      <w:sz w:val="24"/>
+      <w:szCs w:val="24"/>
+    </w:rPr>
+  </w:style>
+  <w:style w:type="character" w:styleId="Hyperlink">
+    <w:name w:val="Hyperlink"/>
+    <w:basedOn w:val="Fontepargpadro"/>
+    <w:uiPriority w:val="99"/>
+    <w:unhideWhenUsed/>
+    <w:rsid w:val="002A6BF7"/>
+    <w:rPr>
+      <w:color w:val="0563C1" w:themeColor="hyperlink"/>
+      <w:u w:val="single"/>
+    </w:rPr>
+  </w:style>
+  <w:style w:type="character" w:customStyle="1" w:styleId="ABNTChar">
+    <w:name w:val="ABNT Char"/>
+    <w:basedOn w:val="Fontepargpadro"/>
+    <w:link w:val="ABNT"/>
+    <w:rsid w:val="00804708"/>
+    <w:rPr>
+      <w:rFonts w:ascii="Arial" w:hAnsi="Arial" w:cs="Arial"/>
+      <w:sz w:val="24"/>
+      <w:szCs w:val="24"/>
+    </w:rPr>
+  </w:style>
+  <w:style w:type="character" w:styleId="MenoPendente">
+    <w:name w:val="Unresolved Mention"/>
+    <w:basedOn w:val="Fontepargpadro"/>
+    <w:uiPriority w:val="99"/>
+    <w:semiHidden/>
+    <w:unhideWhenUsed/>
+    <w:rsid w:val="002A6BF7"/>
+    <w:rPr>
+      <w:color w:val="605E5C"/>
+      <w:shd w:val="clear" w:color="auto" w:fill="E1DFDD"/>
+    </w:rPr>
+  </w:style>
 </w:styles>
 </file>
 
@@ -2462,4 +7262,16 @@
     </a:ext>
   </a:extLst>
 </a:theme>
+</file>
+
+<file path=customXml/item1.xml><?xml version="1.0" encoding="utf-8"?>
+<b:Sources xmlns:b="http://schemas.openxmlformats.org/officeDocument/2006/bibliography" xmlns="http://schemas.openxmlformats.org/officeDocument/2006/bibliography" SelectedStyle="\APASixthEditionOfficeOnline.xsl" StyleName="APA" Version="6"/>
+</file>
+
+<file path=customXml/itemProps1.xml><?xml version="1.0" encoding="utf-8"?>
+<ds:datastoreItem xmlns:ds="http://schemas.openxmlformats.org/officeDocument/2006/customXml" ds:itemID="{B5600DEB-FA30-4051-A7FC-60FCB786EE42}">
+  <ds:schemaRefs>
+    <ds:schemaRef ds:uri="http://schemas.openxmlformats.org/officeDocument/2006/bibliography"/>
+  </ds:schemaRefs>
+</ds:datastoreItem>
 </file>
</xml_diff>

<commit_message>
adicionando melhorias no PIM
</commit_message>
<xml_diff>
--- a/PIM_III.docx
+++ b/PIM_III.docx
@@ -1165,79 +1165,15 @@
           <w:szCs w:val="24"/>
         </w:rPr>
       </w:pPr>
-    </w:p>
-    <w:p>
-      <w:pPr>
-        <w:spacing w:after="0" w:line="360" w:lineRule="auto"/>
-        <w:jc w:val="center"/>
-        <w:rPr>
-          <w:rFonts w:ascii="Arial" w:hAnsi="Arial" w:cs="Arial"/>
-          <w:b/>
-          <w:bCs/>
-          <w:sz w:val="24"/>
-          <w:szCs w:val="24"/>
-        </w:rPr>
-      </w:pPr>
-    </w:p>
-    <w:p>
-      <w:pPr>
-        <w:spacing w:after="0" w:line="360" w:lineRule="auto"/>
-        <w:jc w:val="center"/>
-        <w:rPr>
-          <w:rFonts w:ascii="Arial" w:hAnsi="Arial" w:cs="Arial"/>
-          <w:b/>
-          <w:bCs/>
-          <w:sz w:val="24"/>
-          <w:szCs w:val="24"/>
-        </w:rPr>
-      </w:pPr>
-    </w:p>
-    <w:p>
-      <w:pPr>
-        <w:spacing w:after="0" w:line="360" w:lineRule="auto"/>
-        <w:jc w:val="center"/>
-        <w:rPr>
-          <w:rFonts w:ascii="Arial" w:hAnsi="Arial" w:cs="Arial"/>
-          <w:b/>
-          <w:bCs/>
-          <w:sz w:val="24"/>
-          <w:szCs w:val="24"/>
-        </w:rPr>
-      </w:pPr>
-    </w:p>
-    <w:p>
-      <w:pPr>
-        <w:spacing w:after="0" w:line="360" w:lineRule="auto"/>
-        <w:jc w:val="center"/>
-        <w:rPr>
-          <w:rFonts w:ascii="Arial" w:hAnsi="Arial" w:cs="Arial"/>
-          <w:b/>
-          <w:bCs/>
-          <w:sz w:val="24"/>
-          <w:szCs w:val="24"/>
-        </w:rPr>
-      </w:pPr>
-    </w:p>
-    <w:p>
-      <w:pPr>
-        <w:spacing w:after="0" w:line="360" w:lineRule="auto"/>
-        <w:jc w:val="center"/>
-        <w:rPr>
-          <w:rFonts w:ascii="Arial" w:hAnsi="Arial" w:cs="Arial"/>
-          <w:b/>
-          <w:bCs/>
-          <w:sz w:val="24"/>
-          <w:szCs w:val="24"/>
-        </w:rPr>
-      </w:pPr>
-      <w:r>
-        <w:rPr>
-          <w:rFonts w:ascii="Arial" w:hAnsi="Arial" w:cs="Arial"/>
-          <w:b/>
-          <w:bCs/>
-          <w:sz w:val="24"/>
-          <w:szCs w:val="24"/>
-        </w:rPr>
+      <w:r>
+        <w:rPr>
+          <w:rFonts w:ascii="Arial" w:hAnsi="Arial" w:cs="Arial"/>
+          <w:b/>
+          <w:bCs/>
+          <w:sz w:val="24"/>
+          <w:szCs w:val="24"/>
+        </w:rPr>
+        <w:lastRenderedPageBreak/>
         <w:t>FELIPE GERARDI CAPELETTI LACATIVA – N719AF3</w:t>
       </w:r>
     </w:p>
@@ -1654,81 +1590,134 @@
         <w:jc w:val="center"/>
         <w:rPr>
           <w:rFonts w:ascii="Arial" w:hAnsi="Arial" w:cs="Arial"/>
-          <w:b/>
-          <w:bCs/>
-          <w:sz w:val="24"/>
-          <w:szCs w:val="24"/>
-        </w:rPr>
-      </w:pPr>
-    </w:p>
-    <w:p>
-      <w:pPr>
-        <w:spacing w:after="0" w:line="360" w:lineRule="auto"/>
-        <w:jc w:val="center"/>
-        <w:rPr>
-          <w:rFonts w:ascii="Arial" w:hAnsi="Arial" w:cs="Arial"/>
-          <w:b/>
-          <w:bCs/>
-          <w:sz w:val="24"/>
-          <w:szCs w:val="24"/>
-        </w:rPr>
-      </w:pPr>
-    </w:p>
-    <w:p>
-      <w:pPr>
-        <w:spacing w:after="0" w:line="360" w:lineRule="auto"/>
-        <w:jc w:val="center"/>
-        <w:rPr>
-          <w:rFonts w:ascii="Arial" w:hAnsi="Arial" w:cs="Arial"/>
-          <w:b/>
-          <w:bCs/>
-          <w:sz w:val="24"/>
-          <w:szCs w:val="24"/>
-        </w:rPr>
-      </w:pPr>
-      <w:r>
-        <w:rPr>
-          <w:rFonts w:ascii="Arial" w:hAnsi="Arial" w:cs="Arial"/>
-          <w:b/>
-          <w:bCs/>
-          <w:sz w:val="24"/>
-          <w:szCs w:val="24"/>
-        </w:rPr>
-        <w:t>R</w:t>
-      </w:r>
-      <w:r>
-        <w:rPr>
-          <w:rFonts w:ascii="Arial" w:hAnsi="Arial" w:cs="Arial"/>
-          <w:b/>
-          <w:bCs/>
-          <w:sz w:val="24"/>
-          <w:szCs w:val="24"/>
-        </w:rPr>
-        <w:t>IBEIRÃO PRETO</w:t>
-      </w:r>
-    </w:p>
-    <w:p>
-      <w:pPr>
-        <w:spacing w:after="0" w:line="360" w:lineRule="auto"/>
-        <w:jc w:val="center"/>
-        <w:rPr>
-          <w:rFonts w:ascii="Arial" w:hAnsi="Arial" w:cs="Arial"/>
-          <w:b/>
-          <w:bCs/>
-          <w:sz w:val="24"/>
-          <w:szCs w:val="24"/>
-        </w:rPr>
-      </w:pPr>
-      <w:r>
-        <w:rPr>
-          <w:rFonts w:ascii="Arial" w:hAnsi="Arial" w:cs="Arial"/>
-          <w:b/>
-          <w:bCs/>
-          <w:sz w:val="24"/>
-          <w:szCs w:val="24"/>
-        </w:rPr>
-        <w:t>2022</w:t>
-      </w:r>
+          <w:sz w:val="24"/>
+          <w:szCs w:val="24"/>
+        </w:rPr>
+      </w:pPr>
+    </w:p>
+    <w:p>
+      <w:pPr>
+        <w:spacing w:after="0" w:line="360" w:lineRule="auto"/>
+        <w:jc w:val="center"/>
+        <w:rPr>
+          <w:rFonts w:ascii="Arial" w:hAnsi="Arial" w:cs="Arial"/>
+          <w:sz w:val="24"/>
+          <w:szCs w:val="24"/>
+        </w:rPr>
+      </w:pPr>
+      <w:r>
+        <w:rPr>
+          <w:rFonts w:ascii="Arial" w:hAnsi="Arial" w:cs="Arial"/>
+          <w:sz w:val="24"/>
+          <w:szCs w:val="24"/>
+        </w:rPr>
+        <w:t>___________________________________________</w:t>
+      </w:r>
+    </w:p>
+    <w:p>
+      <w:pPr>
+        <w:spacing w:after="0" w:line="360" w:lineRule="auto"/>
+        <w:jc w:val="center"/>
+        <w:rPr>
+          <w:rFonts w:ascii="Arial" w:hAnsi="Arial" w:cs="Arial"/>
+        </w:rPr>
+      </w:pPr>
+      <w:r>
+        <w:rPr>
+          <w:rFonts w:ascii="Arial" w:hAnsi="Arial" w:cs="Arial"/>
+        </w:rPr>
+        <w:t xml:space="preserve">Professora Daniele Ap. </w:t>
+      </w:r>
+      <w:proofErr w:type="spellStart"/>
+      <w:r>
+        <w:rPr>
+          <w:rFonts w:ascii="Arial" w:hAnsi="Arial" w:cs="Arial"/>
+        </w:rPr>
+        <w:t>Cicillini</w:t>
+      </w:r>
+      <w:proofErr w:type="spellEnd"/>
+      <w:r>
+        <w:rPr>
+          <w:rFonts w:ascii="Arial" w:hAnsi="Arial" w:cs="Arial"/>
+        </w:rPr>
+        <w:t xml:space="preserve"> Pimenta</w:t>
+      </w:r>
+    </w:p>
+    <w:p>
+      <w:pPr>
+        <w:spacing w:after="0" w:line="360" w:lineRule="auto"/>
+        <w:jc w:val="center"/>
+        <w:rPr>
+          <w:rFonts w:ascii="Arial" w:hAnsi="Arial" w:cs="Arial"/>
+          <w:sz w:val="24"/>
+          <w:szCs w:val="24"/>
+        </w:rPr>
+      </w:pPr>
+    </w:p>
+    <w:p>
+      <w:pPr>
+        <w:spacing w:after="0" w:line="360" w:lineRule="auto"/>
+        <w:jc w:val="center"/>
+        <w:rPr>
+          <w:rFonts w:ascii="Arial" w:hAnsi="Arial" w:cs="Arial"/>
+          <w:b/>
+          <w:bCs/>
+          <w:sz w:val="24"/>
+          <w:szCs w:val="24"/>
+        </w:rPr>
+      </w:pPr>
+    </w:p>
+    <w:p>
+      <w:pPr>
+        <w:spacing w:after="0" w:line="360" w:lineRule="auto"/>
+        <w:jc w:val="center"/>
+        <w:rPr>
+          <w:rFonts w:ascii="Arial" w:hAnsi="Arial" w:cs="Arial"/>
+          <w:b/>
+          <w:bCs/>
+          <w:sz w:val="24"/>
+          <w:szCs w:val="24"/>
+        </w:rPr>
+      </w:pPr>
+    </w:p>
+    <w:p>
+      <w:pPr>
+        <w:spacing w:after="0" w:line="360" w:lineRule="auto"/>
+        <w:jc w:val="center"/>
+        <w:rPr>
+          <w:rFonts w:ascii="Arial" w:hAnsi="Arial" w:cs="Arial"/>
+          <w:b/>
+          <w:bCs/>
+          <w:sz w:val="24"/>
+          <w:szCs w:val="24"/>
+        </w:rPr>
+      </w:pPr>
+    </w:p>
+    <w:p>
+      <w:pPr>
+        <w:spacing w:after="0" w:line="360" w:lineRule="auto"/>
+        <w:jc w:val="center"/>
+        <w:rPr>
+          <w:rFonts w:ascii="Arial" w:hAnsi="Arial" w:cs="Arial"/>
+          <w:b/>
+          <w:bCs/>
+          <w:sz w:val="24"/>
+          <w:szCs w:val="24"/>
+        </w:rPr>
+      </w:pPr>
+    </w:p>
+    <w:p>
+      <w:pPr>
+        <w:spacing w:after="0" w:line="360" w:lineRule="auto"/>
+        <w:jc w:val="center"/>
+        <w:rPr>
+          <w:rFonts w:ascii="Arial" w:hAnsi="Arial" w:cs="Arial"/>
+          <w:b/>
+          <w:bCs/>
+          <w:sz w:val="24"/>
+          <w:szCs w:val="24"/>
+        </w:rPr>
+      </w:pPr>
     </w:p>
     <w:p>
       <w:pPr>
@@ -2154,6 +2143,7 @@
     <w:p>
       <w:pPr>
         <w:spacing w:after="0" w:line="360" w:lineRule="auto"/>
+        <w:ind w:firstLine="708"/>
         <w:jc w:val="both"/>
         <w:rPr>
           <w:rFonts w:ascii="Arial" w:hAnsi="Arial" w:cs="Arial"/>
@@ -2183,20 +2173,95 @@
           <w:sz w:val="24"/>
           <w:szCs w:val="24"/>
         </w:rPr>
-        <w:t xml:space="preserve">O projeto teve todo o seu escopo </w:t>
-      </w:r>
-      <w:r>
-        <w:rPr>
-          <w:rFonts w:ascii="Arial" w:hAnsi="Arial" w:cs="Arial"/>
-          <w:sz w:val="24"/>
-          <w:szCs w:val="24"/>
-        </w:rPr>
-        <w:t>criado através de Diagramas de Caso, projetados a partir do software Astra.</w:t>
-      </w:r>
-    </w:p>
-    <w:p>
-      <w:pPr>
-        <w:spacing w:after="0" w:line="360" w:lineRule="auto"/>
+        <w:t>O projeto teve todo o seu escopo criado através de Diagramas de Caso, projetados a partir do software Astra.</w:t>
+      </w:r>
+      <w:r>
+        <w:rPr>
+          <w:rFonts w:ascii="Arial" w:hAnsi="Arial" w:cs="Arial"/>
+          <w:sz w:val="24"/>
+          <w:szCs w:val="24"/>
+        </w:rPr>
+        <w:t xml:space="preserve"> </w:t>
+      </w:r>
+      <w:r>
+        <w:rPr>
+          <w:rFonts w:ascii="Arial" w:hAnsi="Arial" w:cs="Arial"/>
+          <w:sz w:val="24"/>
+          <w:szCs w:val="24"/>
+        </w:rPr>
+        <w:t>O principal intuído deste Projeto Integrado Multidisciplinar um</w:t>
+      </w:r>
+      <w:r>
+        <w:rPr>
+          <w:rFonts w:ascii="Arial" w:hAnsi="Arial" w:cs="Arial"/>
+          <w:sz w:val="24"/>
+          <w:szCs w:val="24"/>
+        </w:rPr>
+        <w:t xml:space="preserve"> sistema</w:t>
+      </w:r>
+      <w:r>
+        <w:rPr>
+          <w:rFonts w:ascii="Arial" w:hAnsi="Arial" w:cs="Arial"/>
+          <w:sz w:val="24"/>
+          <w:szCs w:val="24"/>
+        </w:rPr>
+        <w:t xml:space="preserve"> que</w:t>
+      </w:r>
+      <w:r>
+        <w:rPr>
+          <w:rFonts w:ascii="Arial" w:hAnsi="Arial" w:cs="Arial"/>
+          <w:sz w:val="24"/>
+          <w:szCs w:val="24"/>
+        </w:rPr>
+        <w:t xml:space="preserve"> será desenvolvido através da linguagem C# (c-</w:t>
+      </w:r>
+      <w:proofErr w:type="spellStart"/>
+      <w:r>
+        <w:rPr>
+          <w:rFonts w:ascii="Arial" w:hAnsi="Arial" w:cs="Arial"/>
+          <w:sz w:val="24"/>
+          <w:szCs w:val="24"/>
+        </w:rPr>
+        <w:t>sharp</w:t>
+      </w:r>
+      <w:proofErr w:type="spellEnd"/>
+      <w:r>
+        <w:rPr>
+          <w:rFonts w:ascii="Arial" w:hAnsi="Arial" w:cs="Arial"/>
+          <w:sz w:val="24"/>
+          <w:szCs w:val="24"/>
+        </w:rPr>
+        <w:t>) e conta com um banco de dados programado pela equipe através do PostgreSQL</w:t>
+      </w:r>
+      <w:r>
+        <w:rPr>
+          <w:rFonts w:ascii="Arial" w:hAnsi="Arial" w:cs="Arial"/>
+          <w:sz w:val="24"/>
+          <w:szCs w:val="24"/>
+        </w:rPr>
+        <w:t xml:space="preserve"> para assim melhor atender as metas do projeto</w:t>
+      </w:r>
+      <w:r>
+        <w:rPr>
+          <w:rFonts w:ascii="Arial" w:hAnsi="Arial" w:cs="Arial"/>
+          <w:sz w:val="24"/>
+          <w:szCs w:val="24"/>
+        </w:rPr>
+        <w:t>. O usuário será capaz de realizar um contrato de seguro de automóvel, informando dados importantes como local residido, local de trabalho, locais aonde costuma deixar o carro estacionado, além de informações sobre o carro e residentes em geral, desta forma nosso banco de dados pode traçar o perfil do usuário e oferecer o melhor plano de seguro</w:t>
+      </w:r>
+      <w:r>
+        <w:rPr>
+          <w:rFonts w:ascii="Arial" w:hAnsi="Arial" w:cs="Arial"/>
+          <w:sz w:val="24"/>
+          <w:szCs w:val="24"/>
+        </w:rPr>
+        <w:t xml:space="preserve"> possível.</w:t>
+      </w:r>
+    </w:p>
+    <w:p>
+      <w:pPr>
+        <w:spacing w:after="0" w:line="360" w:lineRule="auto"/>
+        <w:ind w:firstLine="708"/>
         <w:jc w:val="both"/>
         <w:rPr>
           <w:rFonts w:ascii="Arial" w:hAnsi="Arial" w:cs="Arial"/>
@@ -2204,88 +2269,6 @@
           <w:szCs w:val="24"/>
         </w:rPr>
       </w:pPr>
-      <w:r>
-        <w:rPr>
-          <w:rFonts w:ascii="Arial" w:hAnsi="Arial" w:cs="Arial"/>
-          <w:sz w:val="24"/>
-          <w:szCs w:val="24"/>
-        </w:rPr>
-        <w:t>O principal intuído deste Projeto Integrado Multidisciplinar</w:t>
-      </w:r>
-      <w:r>
-        <w:rPr>
-          <w:rFonts w:ascii="Arial" w:hAnsi="Arial" w:cs="Arial"/>
-          <w:sz w:val="24"/>
-          <w:szCs w:val="24"/>
-        </w:rPr>
-        <w:t xml:space="preserve"> um</w:t>
-      </w:r>
-      <w:r>
-        <w:rPr>
-          <w:rFonts w:ascii="Arial" w:hAnsi="Arial" w:cs="Arial"/>
-          <w:sz w:val="24"/>
-          <w:szCs w:val="24"/>
-        </w:rPr>
-        <w:t xml:space="preserve"> sistema</w:t>
-      </w:r>
-      <w:r>
-        <w:rPr>
-          <w:rFonts w:ascii="Arial" w:hAnsi="Arial" w:cs="Arial"/>
-          <w:sz w:val="24"/>
-          <w:szCs w:val="24"/>
-        </w:rPr>
-        <w:t xml:space="preserve"> que</w:t>
-      </w:r>
-      <w:r>
-        <w:rPr>
-          <w:rFonts w:ascii="Arial" w:hAnsi="Arial" w:cs="Arial"/>
-          <w:sz w:val="24"/>
-          <w:szCs w:val="24"/>
-        </w:rPr>
-        <w:t xml:space="preserve"> será desenvolvido através da linguagem C# (c-</w:t>
-      </w:r>
-      <w:proofErr w:type="spellStart"/>
-      <w:r>
-        <w:rPr>
-          <w:rFonts w:ascii="Arial" w:hAnsi="Arial" w:cs="Arial"/>
-          <w:sz w:val="24"/>
-          <w:szCs w:val="24"/>
-        </w:rPr>
-        <w:t>sharp</w:t>
-      </w:r>
-      <w:proofErr w:type="spellEnd"/>
-      <w:r>
-        <w:rPr>
-          <w:rFonts w:ascii="Arial" w:hAnsi="Arial" w:cs="Arial"/>
-          <w:sz w:val="24"/>
-          <w:szCs w:val="24"/>
-        </w:rPr>
-        <w:t>) e conta com um banco de dados programado pela equipe através do PostgreSQL</w:t>
-      </w:r>
-      <w:r>
-        <w:rPr>
-          <w:rFonts w:ascii="Arial" w:hAnsi="Arial" w:cs="Arial"/>
-          <w:sz w:val="24"/>
-          <w:szCs w:val="24"/>
-        </w:rPr>
-        <w:t xml:space="preserve"> para assim melhor atender as metas do projeto</w:t>
-      </w:r>
-      <w:r>
-        <w:rPr>
-          <w:rFonts w:ascii="Arial" w:hAnsi="Arial" w:cs="Arial"/>
-          <w:sz w:val="24"/>
-          <w:szCs w:val="24"/>
-        </w:rPr>
-        <w:t>. O usuário será capaz de realizar um contrato de seguro de automóvel, informando dados importantes como local residido, local de trabalho, locais aonde costuma deixar o carro estacionado, além de informações sobre o carro e residentes em geral, desta forma nosso banco de dados pode traçar o perfil do usuário e oferecer o melhor plano de seguro</w:t>
-      </w:r>
-      <w:r>
-        <w:rPr>
-          <w:rFonts w:ascii="Arial" w:hAnsi="Arial" w:cs="Arial"/>
-          <w:sz w:val="24"/>
-          <w:szCs w:val="24"/>
-        </w:rPr>
-        <w:t xml:space="preserve"> possível.</w:t>
-      </w:r>
     </w:p>
     <w:p>
       <w:pPr>
@@ -2734,14 +2717,24 @@
           <w:lang w:val="en-US"/>
         </w:rPr>
       </w:pPr>
-      <w:r>
-        <w:rPr>
-          <w:rFonts w:ascii="Arial" w:hAnsi="Arial" w:cs="Arial"/>
-          <w:b/>
-          <w:bCs/>
-          <w:sz w:val="24"/>
-          <w:szCs w:val="24"/>
-          <w:lang w:val="en-US"/>
+    </w:p>
+    <w:p>
+      <w:pPr>
+        <w:spacing w:after="0" w:line="360" w:lineRule="auto"/>
+        <w:jc w:val="both"/>
+        <w:rPr>
+          <w:rFonts w:ascii="Arial" w:hAnsi="Arial" w:cs="Arial"/>
+          <w:sz w:val="24"/>
+          <w:szCs w:val="24"/>
+        </w:rPr>
+      </w:pPr>
+      <w:r>
+        <w:rPr>
+          <w:rFonts w:ascii="Arial" w:hAnsi="Arial" w:cs="Arial"/>
+          <w:b/>
+          <w:bCs/>
+          <w:sz w:val="24"/>
+          <w:szCs w:val="24"/>
         </w:rPr>
         <w:t>Keywords:</w:t>
       </w:r>
@@ -2750,7 +2743,6 @@
           <w:rFonts w:ascii="Arial" w:hAnsi="Arial" w:cs="Arial"/>
           <w:sz w:val="24"/>
           <w:szCs w:val="24"/>
-          <w:lang w:val="en-US"/>
         </w:rPr>
         <w:t xml:space="preserve"> LGPD; Ç</w:t>
       </w:r>
@@ -2760,7 +2752,6 @@
           <w:rFonts w:ascii="Arial" w:hAnsi="Arial" w:cs="Arial"/>
           <w:sz w:val="24"/>
           <w:szCs w:val="24"/>
-          <w:lang w:val="en-US"/>
         </w:rPr>
         <w:t># ;</w:t>
       </w:r>
@@ -2770,311 +2761,277 @@
           <w:rFonts w:ascii="Arial" w:hAnsi="Arial" w:cs="Arial"/>
           <w:sz w:val="24"/>
           <w:szCs w:val="24"/>
-          <w:lang w:val="en-US"/>
         </w:rPr>
         <w:t xml:space="preserve"> Astra; </w:t>
       </w:r>
-      <w:r>
-        <w:rPr>
-          <w:rFonts w:ascii="Arial" w:hAnsi="Arial" w:cs="Arial"/>
-          <w:sz w:val="24"/>
-          <w:szCs w:val="24"/>
-          <w:lang w:val="en-US"/>
+      <w:proofErr w:type="spellStart"/>
+      <w:r>
+        <w:rPr>
+          <w:rFonts w:ascii="Arial" w:hAnsi="Arial" w:cs="Arial"/>
+          <w:sz w:val="24"/>
+          <w:szCs w:val="24"/>
         </w:rPr>
         <w:t>insurance</w:t>
       </w:r>
-    </w:p>
-    <w:p>
-      <w:pPr>
-        <w:spacing w:after="0" w:line="360" w:lineRule="auto"/>
-        <w:jc w:val="center"/>
-        <w:rPr>
-          <w:rFonts w:ascii="Arial" w:hAnsi="Arial" w:cs="Arial"/>
-          <w:b/>
-          <w:bCs/>
-          <w:sz w:val="24"/>
-          <w:szCs w:val="24"/>
-          <w:lang w:val="en-US"/>
-        </w:rPr>
-      </w:pPr>
-    </w:p>
-    <w:p>
-      <w:pPr>
-        <w:spacing w:after="0" w:line="360" w:lineRule="auto"/>
-        <w:jc w:val="center"/>
-        <w:rPr>
-          <w:rFonts w:ascii="Arial" w:hAnsi="Arial" w:cs="Arial"/>
-          <w:b/>
-          <w:bCs/>
-          <w:sz w:val="24"/>
-          <w:szCs w:val="24"/>
-          <w:lang w:val="en-US"/>
-        </w:rPr>
-      </w:pPr>
-    </w:p>
-    <w:p>
-      <w:pPr>
-        <w:spacing w:after="0" w:line="360" w:lineRule="auto"/>
-        <w:jc w:val="center"/>
-        <w:rPr>
-          <w:rFonts w:ascii="Arial" w:hAnsi="Arial" w:cs="Arial"/>
-          <w:b/>
-          <w:bCs/>
-          <w:sz w:val="24"/>
-          <w:szCs w:val="24"/>
-          <w:lang w:val="en-US"/>
-        </w:rPr>
-      </w:pPr>
-    </w:p>
-    <w:p>
-      <w:pPr>
-        <w:spacing w:after="0" w:line="360" w:lineRule="auto"/>
-        <w:jc w:val="center"/>
-        <w:rPr>
-          <w:rFonts w:ascii="Arial" w:hAnsi="Arial" w:cs="Arial"/>
-          <w:b/>
-          <w:bCs/>
-          <w:sz w:val="24"/>
-          <w:szCs w:val="24"/>
-          <w:lang w:val="en-US"/>
-        </w:rPr>
-      </w:pPr>
-    </w:p>
-    <w:p>
-      <w:pPr>
-        <w:spacing w:after="0" w:line="360" w:lineRule="auto"/>
-        <w:jc w:val="center"/>
-        <w:rPr>
-          <w:rFonts w:ascii="Arial" w:hAnsi="Arial" w:cs="Arial"/>
-          <w:b/>
-          <w:bCs/>
-          <w:sz w:val="24"/>
-          <w:szCs w:val="24"/>
-          <w:lang w:val="en-US"/>
-        </w:rPr>
-      </w:pPr>
-    </w:p>
-    <w:p>
-      <w:pPr>
-        <w:spacing w:after="0" w:line="360" w:lineRule="auto"/>
-        <w:jc w:val="center"/>
-        <w:rPr>
-          <w:rFonts w:ascii="Arial" w:hAnsi="Arial" w:cs="Arial"/>
-          <w:b/>
-          <w:bCs/>
-          <w:sz w:val="24"/>
-          <w:szCs w:val="24"/>
-          <w:lang w:val="en-US"/>
-        </w:rPr>
-      </w:pPr>
-    </w:p>
-    <w:p>
-      <w:pPr>
-        <w:spacing w:after="0" w:line="360" w:lineRule="auto"/>
-        <w:jc w:val="center"/>
-        <w:rPr>
-          <w:rFonts w:ascii="Arial" w:hAnsi="Arial" w:cs="Arial"/>
-          <w:b/>
-          <w:bCs/>
-          <w:sz w:val="24"/>
-          <w:szCs w:val="24"/>
-          <w:lang w:val="en-US"/>
-        </w:rPr>
-      </w:pPr>
-    </w:p>
-    <w:p>
-      <w:pPr>
-        <w:spacing w:after="0" w:line="360" w:lineRule="auto"/>
-        <w:jc w:val="center"/>
-        <w:rPr>
-          <w:rFonts w:ascii="Arial" w:hAnsi="Arial" w:cs="Arial"/>
-          <w:b/>
-          <w:bCs/>
-          <w:sz w:val="24"/>
-          <w:szCs w:val="24"/>
-          <w:lang w:val="en-US"/>
-        </w:rPr>
-      </w:pPr>
-    </w:p>
-    <w:p>
-      <w:pPr>
-        <w:spacing w:after="0" w:line="360" w:lineRule="auto"/>
-        <w:jc w:val="center"/>
-        <w:rPr>
-          <w:rFonts w:ascii="Arial" w:hAnsi="Arial" w:cs="Arial"/>
-          <w:b/>
-          <w:bCs/>
-          <w:sz w:val="24"/>
-          <w:szCs w:val="24"/>
-          <w:lang w:val="en-US"/>
-        </w:rPr>
-      </w:pPr>
-    </w:p>
-    <w:p>
-      <w:pPr>
-        <w:spacing w:after="0" w:line="360" w:lineRule="auto"/>
-        <w:jc w:val="center"/>
-        <w:rPr>
-          <w:rFonts w:ascii="Arial" w:hAnsi="Arial" w:cs="Arial"/>
-          <w:b/>
-          <w:bCs/>
-          <w:sz w:val="24"/>
-          <w:szCs w:val="24"/>
-          <w:lang w:val="en-US"/>
-        </w:rPr>
-      </w:pPr>
-    </w:p>
-    <w:p>
-      <w:pPr>
-        <w:spacing w:after="0" w:line="360" w:lineRule="auto"/>
-        <w:jc w:val="center"/>
-        <w:rPr>
-          <w:rFonts w:ascii="Arial" w:hAnsi="Arial" w:cs="Arial"/>
-          <w:b/>
-          <w:bCs/>
-          <w:sz w:val="24"/>
-          <w:szCs w:val="24"/>
-          <w:lang w:val="en-US"/>
-        </w:rPr>
-      </w:pPr>
-    </w:p>
-    <w:p>
-      <w:pPr>
-        <w:spacing w:after="0" w:line="360" w:lineRule="auto"/>
-        <w:jc w:val="center"/>
-        <w:rPr>
-          <w:rFonts w:ascii="Arial" w:hAnsi="Arial" w:cs="Arial"/>
-          <w:b/>
-          <w:bCs/>
-          <w:sz w:val="24"/>
-          <w:szCs w:val="24"/>
-          <w:lang w:val="en-US"/>
-        </w:rPr>
-      </w:pPr>
-    </w:p>
-    <w:p>
-      <w:pPr>
-        <w:spacing w:after="0" w:line="360" w:lineRule="auto"/>
-        <w:jc w:val="center"/>
-        <w:rPr>
-          <w:rFonts w:ascii="Arial" w:hAnsi="Arial" w:cs="Arial"/>
-          <w:b/>
-          <w:bCs/>
-          <w:sz w:val="24"/>
-          <w:szCs w:val="24"/>
-          <w:lang w:val="en-US"/>
-        </w:rPr>
-      </w:pPr>
-    </w:p>
-    <w:p>
-      <w:pPr>
-        <w:spacing w:after="0" w:line="360" w:lineRule="auto"/>
-        <w:jc w:val="center"/>
-        <w:rPr>
-          <w:rFonts w:ascii="Arial" w:hAnsi="Arial" w:cs="Arial"/>
-          <w:b/>
-          <w:bCs/>
-          <w:sz w:val="24"/>
-          <w:szCs w:val="24"/>
-          <w:lang w:val="en-US"/>
-        </w:rPr>
-      </w:pPr>
-    </w:p>
-    <w:p>
-      <w:pPr>
-        <w:spacing w:after="0" w:line="360" w:lineRule="auto"/>
-        <w:jc w:val="center"/>
-        <w:rPr>
-          <w:rFonts w:ascii="Arial" w:hAnsi="Arial" w:cs="Arial"/>
-          <w:b/>
-          <w:bCs/>
-          <w:sz w:val="24"/>
-          <w:szCs w:val="24"/>
-          <w:lang w:val="en-US"/>
-        </w:rPr>
-      </w:pPr>
-    </w:p>
-    <w:p>
-      <w:pPr>
-        <w:spacing w:after="0" w:line="360" w:lineRule="auto"/>
-        <w:jc w:val="center"/>
-        <w:rPr>
-          <w:rFonts w:ascii="Arial" w:hAnsi="Arial" w:cs="Arial"/>
-          <w:b/>
-          <w:bCs/>
-          <w:sz w:val="24"/>
-          <w:szCs w:val="24"/>
-          <w:lang w:val="en-US"/>
-        </w:rPr>
-      </w:pPr>
-    </w:p>
-    <w:p>
-      <w:pPr>
-        <w:spacing w:after="0" w:line="360" w:lineRule="auto"/>
-        <w:jc w:val="center"/>
-        <w:rPr>
-          <w:rFonts w:ascii="Arial" w:hAnsi="Arial" w:cs="Arial"/>
-          <w:b/>
-          <w:bCs/>
-          <w:sz w:val="24"/>
-          <w:szCs w:val="24"/>
-          <w:lang w:val="en-US"/>
-        </w:rPr>
-      </w:pPr>
-    </w:p>
-    <w:p>
-      <w:pPr>
-        <w:spacing w:after="0" w:line="360" w:lineRule="auto"/>
-        <w:jc w:val="center"/>
-        <w:rPr>
-          <w:rFonts w:ascii="Arial" w:hAnsi="Arial" w:cs="Arial"/>
-          <w:b/>
-          <w:bCs/>
-          <w:sz w:val="24"/>
-          <w:szCs w:val="24"/>
-          <w:lang w:val="en-US"/>
-        </w:rPr>
-      </w:pPr>
-    </w:p>
-    <w:p>
-      <w:pPr>
-        <w:spacing w:after="0" w:line="360" w:lineRule="auto"/>
-        <w:jc w:val="center"/>
-        <w:rPr>
-          <w:rFonts w:ascii="Arial" w:hAnsi="Arial" w:cs="Arial"/>
-          <w:b/>
-          <w:bCs/>
-          <w:sz w:val="24"/>
-          <w:szCs w:val="24"/>
-          <w:lang w:val="en-US"/>
-        </w:rPr>
-      </w:pPr>
-    </w:p>
-    <w:p>
-      <w:pPr>
-        <w:spacing w:after="0" w:line="360" w:lineRule="auto"/>
-        <w:jc w:val="center"/>
-        <w:rPr>
-          <w:rFonts w:ascii="Arial" w:hAnsi="Arial" w:cs="Arial"/>
-          <w:b/>
-          <w:bCs/>
-          <w:sz w:val="24"/>
-          <w:szCs w:val="24"/>
-          <w:lang w:val="en-US"/>
-        </w:rPr>
-      </w:pPr>
-    </w:p>
-    <w:p>
-      <w:pPr>
-        <w:spacing w:after="0" w:line="360" w:lineRule="auto"/>
-        <w:jc w:val="center"/>
-        <w:rPr>
-          <w:rFonts w:ascii="Arial" w:hAnsi="Arial" w:cs="Arial"/>
-          <w:b/>
-          <w:bCs/>
-          <w:sz w:val="24"/>
-          <w:szCs w:val="24"/>
-          <w:lang w:val="en-US"/>
+      <w:proofErr w:type="spellEnd"/>
+    </w:p>
+    <w:p>
+      <w:pPr>
+        <w:spacing w:after="0" w:line="360" w:lineRule="auto"/>
+        <w:jc w:val="center"/>
+        <w:rPr>
+          <w:rFonts w:ascii="Arial" w:hAnsi="Arial" w:cs="Arial"/>
+          <w:b/>
+          <w:bCs/>
+          <w:sz w:val="24"/>
+          <w:szCs w:val="24"/>
+        </w:rPr>
+      </w:pPr>
+    </w:p>
+    <w:p>
+      <w:pPr>
+        <w:spacing w:after="0" w:line="360" w:lineRule="auto"/>
+        <w:jc w:val="center"/>
+        <w:rPr>
+          <w:rFonts w:ascii="Arial" w:hAnsi="Arial" w:cs="Arial"/>
+          <w:b/>
+          <w:bCs/>
+          <w:sz w:val="24"/>
+          <w:szCs w:val="24"/>
+        </w:rPr>
+      </w:pPr>
+    </w:p>
+    <w:p>
+      <w:pPr>
+        <w:spacing w:after="0" w:line="360" w:lineRule="auto"/>
+        <w:jc w:val="center"/>
+        <w:rPr>
+          <w:rFonts w:ascii="Arial" w:hAnsi="Arial" w:cs="Arial"/>
+          <w:b/>
+          <w:bCs/>
+          <w:sz w:val="24"/>
+          <w:szCs w:val="24"/>
+        </w:rPr>
+      </w:pPr>
+    </w:p>
+    <w:p>
+      <w:pPr>
+        <w:spacing w:after="0" w:line="360" w:lineRule="auto"/>
+        <w:jc w:val="center"/>
+        <w:rPr>
+          <w:rFonts w:ascii="Arial" w:hAnsi="Arial" w:cs="Arial"/>
+          <w:b/>
+          <w:bCs/>
+          <w:sz w:val="24"/>
+          <w:szCs w:val="24"/>
+        </w:rPr>
+      </w:pPr>
+    </w:p>
+    <w:p>
+      <w:pPr>
+        <w:spacing w:after="0" w:line="360" w:lineRule="auto"/>
+        <w:jc w:val="center"/>
+        <w:rPr>
+          <w:rFonts w:ascii="Arial" w:hAnsi="Arial" w:cs="Arial"/>
+          <w:b/>
+          <w:bCs/>
+          <w:sz w:val="24"/>
+          <w:szCs w:val="24"/>
+        </w:rPr>
+      </w:pPr>
+    </w:p>
+    <w:p>
+      <w:pPr>
+        <w:spacing w:after="0" w:line="360" w:lineRule="auto"/>
+        <w:jc w:val="center"/>
+        <w:rPr>
+          <w:rFonts w:ascii="Arial" w:hAnsi="Arial" w:cs="Arial"/>
+          <w:b/>
+          <w:bCs/>
+          <w:sz w:val="24"/>
+          <w:szCs w:val="24"/>
+        </w:rPr>
+      </w:pPr>
+    </w:p>
+    <w:p>
+      <w:pPr>
+        <w:spacing w:after="0" w:line="360" w:lineRule="auto"/>
+        <w:jc w:val="center"/>
+        <w:rPr>
+          <w:rFonts w:ascii="Arial" w:hAnsi="Arial" w:cs="Arial"/>
+          <w:b/>
+          <w:bCs/>
+          <w:sz w:val="24"/>
+          <w:szCs w:val="24"/>
+        </w:rPr>
+      </w:pPr>
+    </w:p>
+    <w:p>
+      <w:pPr>
+        <w:spacing w:after="0" w:line="360" w:lineRule="auto"/>
+        <w:jc w:val="center"/>
+        <w:rPr>
+          <w:rFonts w:ascii="Arial" w:hAnsi="Arial" w:cs="Arial"/>
+          <w:b/>
+          <w:bCs/>
+          <w:sz w:val="24"/>
+          <w:szCs w:val="24"/>
+        </w:rPr>
+      </w:pPr>
+    </w:p>
+    <w:p>
+      <w:pPr>
+        <w:spacing w:after="0" w:line="360" w:lineRule="auto"/>
+        <w:jc w:val="center"/>
+        <w:rPr>
+          <w:rFonts w:ascii="Arial" w:hAnsi="Arial" w:cs="Arial"/>
+          <w:b/>
+          <w:bCs/>
+          <w:sz w:val="24"/>
+          <w:szCs w:val="24"/>
+        </w:rPr>
+      </w:pPr>
+    </w:p>
+    <w:p>
+      <w:pPr>
+        <w:spacing w:after="0" w:line="360" w:lineRule="auto"/>
+        <w:jc w:val="center"/>
+        <w:rPr>
+          <w:rFonts w:ascii="Arial" w:hAnsi="Arial" w:cs="Arial"/>
+          <w:b/>
+          <w:bCs/>
+          <w:sz w:val="24"/>
+          <w:szCs w:val="24"/>
+        </w:rPr>
+      </w:pPr>
+    </w:p>
+    <w:p>
+      <w:pPr>
+        <w:spacing w:after="0" w:line="360" w:lineRule="auto"/>
+        <w:jc w:val="center"/>
+        <w:rPr>
+          <w:rFonts w:ascii="Arial" w:hAnsi="Arial" w:cs="Arial"/>
+          <w:b/>
+          <w:bCs/>
+          <w:sz w:val="24"/>
+          <w:szCs w:val="24"/>
+        </w:rPr>
+      </w:pPr>
+    </w:p>
+    <w:p>
+      <w:pPr>
+        <w:spacing w:after="0" w:line="360" w:lineRule="auto"/>
+        <w:jc w:val="center"/>
+        <w:rPr>
+          <w:rFonts w:ascii="Arial" w:hAnsi="Arial" w:cs="Arial"/>
+          <w:b/>
+          <w:bCs/>
+          <w:sz w:val="24"/>
+          <w:szCs w:val="24"/>
+        </w:rPr>
+      </w:pPr>
+    </w:p>
+    <w:p>
+      <w:pPr>
+        <w:spacing w:after="0" w:line="360" w:lineRule="auto"/>
+        <w:jc w:val="center"/>
+        <w:rPr>
+          <w:rFonts w:ascii="Arial" w:hAnsi="Arial" w:cs="Arial"/>
+          <w:b/>
+          <w:bCs/>
+          <w:sz w:val="24"/>
+          <w:szCs w:val="24"/>
+        </w:rPr>
+      </w:pPr>
+    </w:p>
+    <w:p>
+      <w:pPr>
+        <w:spacing w:after="0" w:line="360" w:lineRule="auto"/>
+        <w:jc w:val="center"/>
+        <w:rPr>
+          <w:rFonts w:ascii="Arial" w:hAnsi="Arial" w:cs="Arial"/>
+          <w:b/>
+          <w:bCs/>
+          <w:sz w:val="24"/>
+          <w:szCs w:val="24"/>
+        </w:rPr>
+      </w:pPr>
+    </w:p>
+    <w:p>
+      <w:pPr>
+        <w:spacing w:after="0" w:line="360" w:lineRule="auto"/>
+        <w:jc w:val="center"/>
+        <w:rPr>
+          <w:rFonts w:ascii="Arial" w:hAnsi="Arial" w:cs="Arial"/>
+          <w:b/>
+          <w:bCs/>
+          <w:sz w:val="24"/>
+          <w:szCs w:val="24"/>
+        </w:rPr>
+      </w:pPr>
+    </w:p>
+    <w:p>
+      <w:pPr>
+        <w:spacing w:after="0" w:line="360" w:lineRule="auto"/>
+        <w:jc w:val="center"/>
+        <w:rPr>
+          <w:rFonts w:ascii="Arial" w:hAnsi="Arial" w:cs="Arial"/>
+          <w:b/>
+          <w:bCs/>
+          <w:sz w:val="24"/>
+          <w:szCs w:val="24"/>
+        </w:rPr>
+      </w:pPr>
+    </w:p>
+    <w:p>
+      <w:pPr>
+        <w:spacing w:after="0" w:line="360" w:lineRule="auto"/>
+        <w:jc w:val="center"/>
+        <w:rPr>
+          <w:rFonts w:ascii="Arial" w:hAnsi="Arial" w:cs="Arial"/>
+          <w:b/>
+          <w:bCs/>
+          <w:sz w:val="24"/>
+          <w:szCs w:val="24"/>
+        </w:rPr>
+      </w:pPr>
+    </w:p>
+    <w:p>
+      <w:pPr>
+        <w:spacing w:after="0" w:line="360" w:lineRule="auto"/>
+        <w:jc w:val="center"/>
+        <w:rPr>
+          <w:rFonts w:ascii="Arial" w:hAnsi="Arial" w:cs="Arial"/>
+          <w:b/>
+          <w:bCs/>
+          <w:sz w:val="24"/>
+          <w:szCs w:val="24"/>
+        </w:rPr>
+      </w:pPr>
+    </w:p>
+    <w:p>
+      <w:pPr>
+        <w:spacing w:after="0" w:line="360" w:lineRule="auto"/>
+        <w:jc w:val="center"/>
+        <w:rPr>
+          <w:rFonts w:ascii="Arial" w:hAnsi="Arial" w:cs="Arial"/>
+          <w:b/>
+          <w:bCs/>
+          <w:sz w:val="24"/>
+          <w:szCs w:val="24"/>
+        </w:rPr>
+      </w:pPr>
+    </w:p>
+    <w:p>
+      <w:pPr>
+        <w:spacing w:after="0" w:line="360" w:lineRule="auto"/>
+        <w:jc w:val="center"/>
+        <w:rPr>
+          <w:rFonts w:ascii="Arial" w:hAnsi="Arial" w:cs="Arial"/>
+          <w:b/>
+          <w:bCs/>
+          <w:sz w:val="24"/>
+          <w:szCs w:val="24"/>
         </w:rPr>
       </w:pPr>
     </w:p>
@@ -3130,428 +3087,536 @@
     </w:p>
     <w:p>
       <w:pPr>
-        <w:spacing w:after="0" w:line="360" w:lineRule="auto"/>
-        <w:jc w:val="center"/>
-        <w:rPr>
-          <w:rFonts w:ascii="Arial" w:hAnsi="Arial" w:cs="Arial"/>
-          <w:b/>
-          <w:bCs/>
-          <w:sz w:val="24"/>
-          <w:szCs w:val="24"/>
-        </w:rPr>
-      </w:pPr>
-    </w:p>
-    <w:p>
-      <w:pPr>
-        <w:spacing w:after="0" w:line="360" w:lineRule="auto"/>
-        <w:jc w:val="center"/>
-        <w:rPr>
-          <w:rFonts w:ascii="Arial" w:hAnsi="Arial" w:cs="Arial"/>
-          <w:b/>
-          <w:bCs/>
-          <w:sz w:val="24"/>
-          <w:szCs w:val="24"/>
-        </w:rPr>
-      </w:pPr>
-    </w:p>
-    <w:p>
-      <w:pPr>
-        <w:spacing w:after="0" w:line="360" w:lineRule="auto"/>
-        <w:jc w:val="center"/>
-        <w:rPr>
-          <w:rFonts w:ascii="Arial" w:hAnsi="Arial" w:cs="Arial"/>
-          <w:b/>
-          <w:bCs/>
-          <w:sz w:val="24"/>
-          <w:szCs w:val="24"/>
-        </w:rPr>
-      </w:pPr>
-    </w:p>
-    <w:p>
-      <w:pPr>
-        <w:spacing w:after="0" w:line="360" w:lineRule="auto"/>
-        <w:jc w:val="center"/>
-        <w:rPr>
-          <w:rFonts w:ascii="Arial" w:hAnsi="Arial" w:cs="Arial"/>
-          <w:b/>
-          <w:bCs/>
-          <w:sz w:val="24"/>
-          <w:szCs w:val="24"/>
-        </w:rPr>
-      </w:pPr>
-    </w:p>
-    <w:p>
-      <w:pPr>
-        <w:spacing w:after="0" w:line="360" w:lineRule="auto"/>
-        <w:jc w:val="center"/>
-        <w:rPr>
-          <w:rFonts w:ascii="Arial" w:hAnsi="Arial" w:cs="Arial"/>
-          <w:b/>
-          <w:bCs/>
-          <w:sz w:val="24"/>
-          <w:szCs w:val="24"/>
-        </w:rPr>
-      </w:pPr>
-    </w:p>
-    <w:p>
-      <w:pPr>
-        <w:spacing w:after="0" w:line="360" w:lineRule="auto"/>
-        <w:jc w:val="center"/>
-        <w:rPr>
-          <w:rFonts w:ascii="Arial" w:hAnsi="Arial" w:cs="Arial"/>
-          <w:b/>
-          <w:bCs/>
-          <w:sz w:val="24"/>
-          <w:szCs w:val="24"/>
-        </w:rPr>
-      </w:pPr>
-    </w:p>
-    <w:p>
-      <w:pPr>
-        <w:spacing w:after="0" w:line="360" w:lineRule="auto"/>
-        <w:jc w:val="center"/>
-        <w:rPr>
-          <w:rFonts w:ascii="Arial" w:hAnsi="Arial" w:cs="Arial"/>
-          <w:b/>
-          <w:bCs/>
-          <w:sz w:val="24"/>
-          <w:szCs w:val="24"/>
-        </w:rPr>
-      </w:pPr>
-    </w:p>
-    <w:p>
-      <w:pPr>
-        <w:spacing w:after="0" w:line="360" w:lineRule="auto"/>
-        <w:jc w:val="center"/>
-        <w:rPr>
-          <w:rFonts w:ascii="Arial" w:hAnsi="Arial" w:cs="Arial"/>
-          <w:b/>
-          <w:bCs/>
-          <w:sz w:val="24"/>
-          <w:szCs w:val="24"/>
-        </w:rPr>
-      </w:pPr>
-    </w:p>
-    <w:p>
-      <w:pPr>
-        <w:spacing w:after="0" w:line="360" w:lineRule="auto"/>
-        <w:jc w:val="center"/>
-        <w:rPr>
-          <w:rFonts w:ascii="Arial" w:hAnsi="Arial" w:cs="Arial"/>
-          <w:b/>
-          <w:bCs/>
-          <w:sz w:val="24"/>
-          <w:szCs w:val="24"/>
-        </w:rPr>
-      </w:pPr>
-    </w:p>
-    <w:p>
-      <w:pPr>
-        <w:spacing w:after="0" w:line="360" w:lineRule="auto"/>
-        <w:jc w:val="center"/>
-        <w:rPr>
-          <w:rFonts w:ascii="Arial" w:hAnsi="Arial" w:cs="Arial"/>
-          <w:b/>
-          <w:bCs/>
-          <w:sz w:val="24"/>
-          <w:szCs w:val="24"/>
-        </w:rPr>
-      </w:pPr>
-    </w:p>
-    <w:p>
-      <w:pPr>
-        <w:spacing w:after="0" w:line="360" w:lineRule="auto"/>
-        <w:jc w:val="center"/>
-        <w:rPr>
-          <w:rFonts w:ascii="Arial" w:hAnsi="Arial" w:cs="Arial"/>
-          <w:b/>
-          <w:bCs/>
-          <w:sz w:val="24"/>
-          <w:szCs w:val="24"/>
-        </w:rPr>
-      </w:pPr>
-    </w:p>
-    <w:p>
-      <w:pPr>
-        <w:spacing w:after="0" w:line="360" w:lineRule="auto"/>
-        <w:jc w:val="center"/>
-        <w:rPr>
-          <w:rFonts w:ascii="Arial" w:hAnsi="Arial" w:cs="Arial"/>
-          <w:b/>
-          <w:bCs/>
-          <w:sz w:val="24"/>
-          <w:szCs w:val="24"/>
-        </w:rPr>
-      </w:pPr>
-    </w:p>
-    <w:p>
-      <w:pPr>
-        <w:spacing w:after="0" w:line="360" w:lineRule="auto"/>
-        <w:jc w:val="center"/>
-        <w:rPr>
-          <w:rFonts w:ascii="Arial" w:hAnsi="Arial" w:cs="Arial"/>
-          <w:b/>
-          <w:bCs/>
-          <w:sz w:val="24"/>
-          <w:szCs w:val="24"/>
-        </w:rPr>
-      </w:pPr>
-    </w:p>
-    <w:p>
-      <w:pPr>
-        <w:spacing w:after="0" w:line="360" w:lineRule="auto"/>
-        <w:jc w:val="center"/>
-        <w:rPr>
-          <w:rFonts w:ascii="Arial" w:hAnsi="Arial" w:cs="Arial"/>
-          <w:b/>
-          <w:bCs/>
-          <w:sz w:val="24"/>
-          <w:szCs w:val="24"/>
-        </w:rPr>
-      </w:pPr>
-    </w:p>
-    <w:p>
-      <w:pPr>
-        <w:spacing w:after="0" w:line="360" w:lineRule="auto"/>
-        <w:jc w:val="center"/>
-        <w:rPr>
-          <w:rFonts w:ascii="Arial" w:hAnsi="Arial" w:cs="Arial"/>
-          <w:b/>
-          <w:bCs/>
-          <w:sz w:val="24"/>
-          <w:szCs w:val="24"/>
-        </w:rPr>
-      </w:pPr>
-    </w:p>
-    <w:p>
-      <w:pPr>
-        <w:spacing w:after="0" w:line="360" w:lineRule="auto"/>
-        <w:jc w:val="center"/>
-        <w:rPr>
-          <w:rFonts w:ascii="Arial" w:hAnsi="Arial" w:cs="Arial"/>
-          <w:b/>
-          <w:bCs/>
-          <w:sz w:val="24"/>
-          <w:szCs w:val="24"/>
-        </w:rPr>
-      </w:pPr>
-    </w:p>
-    <w:p>
-      <w:pPr>
-        <w:spacing w:after="0" w:line="360" w:lineRule="auto"/>
-        <w:jc w:val="center"/>
-        <w:rPr>
-          <w:rFonts w:ascii="Arial" w:hAnsi="Arial" w:cs="Arial"/>
-          <w:b/>
-          <w:bCs/>
-          <w:sz w:val="24"/>
-          <w:szCs w:val="24"/>
-        </w:rPr>
-      </w:pPr>
-    </w:p>
-    <w:p>
-      <w:pPr>
-        <w:spacing w:after="0" w:line="360" w:lineRule="auto"/>
-        <w:jc w:val="center"/>
-        <w:rPr>
-          <w:rFonts w:ascii="Arial" w:hAnsi="Arial" w:cs="Arial"/>
-          <w:b/>
-          <w:bCs/>
-          <w:sz w:val="24"/>
-          <w:szCs w:val="24"/>
-        </w:rPr>
-      </w:pPr>
-    </w:p>
-    <w:p>
-      <w:pPr>
-        <w:spacing w:after="0" w:line="360" w:lineRule="auto"/>
-        <w:jc w:val="center"/>
-        <w:rPr>
-          <w:rFonts w:ascii="Arial" w:hAnsi="Arial" w:cs="Arial"/>
-          <w:b/>
-          <w:bCs/>
-          <w:sz w:val="24"/>
-          <w:szCs w:val="24"/>
-        </w:rPr>
-      </w:pPr>
-    </w:p>
-    <w:p>
-      <w:pPr>
-        <w:spacing w:after="0" w:line="360" w:lineRule="auto"/>
-        <w:jc w:val="center"/>
-        <w:rPr>
-          <w:rFonts w:ascii="Arial" w:hAnsi="Arial" w:cs="Arial"/>
-          <w:b/>
-          <w:bCs/>
-          <w:sz w:val="24"/>
-          <w:szCs w:val="24"/>
-        </w:rPr>
-      </w:pPr>
-    </w:p>
-    <w:p>
-      <w:pPr>
-        <w:spacing w:after="0" w:line="360" w:lineRule="auto"/>
-        <w:jc w:val="center"/>
-        <w:rPr>
-          <w:rFonts w:ascii="Arial" w:hAnsi="Arial" w:cs="Arial"/>
-          <w:b/>
-          <w:bCs/>
-          <w:sz w:val="24"/>
-          <w:szCs w:val="24"/>
-        </w:rPr>
-      </w:pPr>
-    </w:p>
-    <w:p>
-      <w:pPr>
-        <w:spacing w:after="0" w:line="360" w:lineRule="auto"/>
-        <w:jc w:val="center"/>
-        <w:rPr>
-          <w:rFonts w:ascii="Arial" w:hAnsi="Arial" w:cs="Arial"/>
-          <w:b/>
-          <w:bCs/>
-          <w:sz w:val="24"/>
-          <w:szCs w:val="24"/>
-        </w:rPr>
-      </w:pPr>
-    </w:p>
-    <w:p>
-      <w:pPr>
-        <w:spacing w:after="0" w:line="360" w:lineRule="auto"/>
-        <w:jc w:val="center"/>
-        <w:rPr>
-          <w:rFonts w:ascii="Arial" w:hAnsi="Arial" w:cs="Arial"/>
-          <w:b/>
-          <w:bCs/>
-          <w:sz w:val="24"/>
-          <w:szCs w:val="24"/>
-        </w:rPr>
-      </w:pPr>
-    </w:p>
-    <w:p>
-      <w:pPr>
-        <w:spacing w:after="0" w:line="360" w:lineRule="auto"/>
-        <w:jc w:val="center"/>
-        <w:rPr>
-          <w:rFonts w:ascii="Arial" w:hAnsi="Arial" w:cs="Arial"/>
-          <w:b/>
-          <w:bCs/>
-          <w:sz w:val="24"/>
-          <w:szCs w:val="24"/>
-        </w:rPr>
-      </w:pPr>
-    </w:p>
-    <w:p>
-      <w:pPr>
-        <w:spacing w:after="0" w:line="360" w:lineRule="auto"/>
-        <w:jc w:val="center"/>
-        <w:rPr>
-          <w:rFonts w:ascii="Arial" w:hAnsi="Arial" w:cs="Arial"/>
-          <w:b/>
-          <w:bCs/>
-          <w:sz w:val="24"/>
-          <w:szCs w:val="24"/>
-        </w:rPr>
-      </w:pPr>
-    </w:p>
-    <w:p>
-      <w:pPr>
-        <w:spacing w:after="0" w:line="360" w:lineRule="auto"/>
-        <w:jc w:val="center"/>
-        <w:rPr>
-          <w:rFonts w:ascii="Arial" w:hAnsi="Arial" w:cs="Arial"/>
-          <w:b/>
-          <w:bCs/>
-          <w:sz w:val="24"/>
-          <w:szCs w:val="24"/>
-        </w:rPr>
-      </w:pPr>
-    </w:p>
-    <w:p>
-      <w:pPr>
-        <w:spacing w:after="0" w:line="360" w:lineRule="auto"/>
-        <w:jc w:val="center"/>
-        <w:rPr>
-          <w:rFonts w:ascii="Arial" w:hAnsi="Arial" w:cs="Arial"/>
-          <w:b/>
-          <w:bCs/>
-          <w:sz w:val="24"/>
-          <w:szCs w:val="24"/>
-        </w:rPr>
-      </w:pPr>
-    </w:p>
-    <w:p>
-      <w:pPr>
-        <w:spacing w:after="0" w:line="360" w:lineRule="auto"/>
-        <w:jc w:val="center"/>
-        <w:rPr>
-          <w:rFonts w:ascii="Arial" w:hAnsi="Arial" w:cs="Arial"/>
-          <w:b/>
-          <w:bCs/>
-          <w:sz w:val="24"/>
-          <w:szCs w:val="24"/>
-        </w:rPr>
-      </w:pPr>
-    </w:p>
-    <w:p>
-      <w:pPr>
-        <w:spacing w:after="0" w:line="360" w:lineRule="auto"/>
-        <w:jc w:val="center"/>
-        <w:rPr>
-          <w:rFonts w:ascii="Arial" w:hAnsi="Arial" w:cs="Arial"/>
-          <w:b/>
-          <w:bCs/>
-          <w:sz w:val="24"/>
-          <w:szCs w:val="24"/>
-        </w:rPr>
-      </w:pPr>
-    </w:p>
-    <w:p>
-      <w:pPr>
-        <w:spacing w:after="0" w:line="360" w:lineRule="auto"/>
-        <w:jc w:val="center"/>
-        <w:rPr>
-          <w:rFonts w:ascii="Arial" w:hAnsi="Arial" w:cs="Arial"/>
-          <w:b/>
-          <w:bCs/>
-          <w:sz w:val="24"/>
-          <w:szCs w:val="24"/>
-        </w:rPr>
-      </w:pPr>
-    </w:p>
-    <w:p>
-      <w:pPr>
-        <w:spacing w:after="0" w:line="360" w:lineRule="auto"/>
-        <w:jc w:val="center"/>
-        <w:rPr>
-          <w:rFonts w:ascii="Arial" w:hAnsi="Arial" w:cs="Arial"/>
-          <w:b/>
-          <w:bCs/>
-          <w:sz w:val="24"/>
-          <w:szCs w:val="24"/>
-        </w:rPr>
-      </w:pPr>
-    </w:p>
-    <w:p>
-      <w:pPr>
-        <w:spacing w:after="0" w:line="360" w:lineRule="auto"/>
-        <w:jc w:val="center"/>
-        <w:rPr>
-          <w:rFonts w:ascii="Arial" w:hAnsi="Arial" w:cs="Arial"/>
-          <w:b/>
-          <w:bCs/>
-          <w:sz w:val="24"/>
-          <w:szCs w:val="24"/>
-        </w:rPr>
-      </w:pPr>
-      <w:r>
-        <w:rPr>
-          <w:rFonts w:ascii="Arial" w:hAnsi="Arial" w:cs="Arial"/>
-          <w:b/>
-          <w:bCs/>
-          <w:sz w:val="24"/>
-          <w:szCs w:val="24"/>
-        </w:rPr>
-        <w:lastRenderedPageBreak/>
+        <w:pStyle w:val="ndicedeilustraes"/>
+        <w:tabs>
+          <w:tab w:val="right" w:leader="dot" w:pos="9061"/>
+        </w:tabs>
+        <w:rPr>
+          <w:noProof/>
+        </w:rPr>
+      </w:pPr>
+      <w:r>
+        <w:rPr>
+          <w:rFonts w:ascii="Arial" w:hAnsi="Arial" w:cs="Arial"/>
+          <w:b/>
+          <w:bCs/>
+          <w:sz w:val="24"/>
+          <w:szCs w:val="24"/>
+        </w:rPr>
+        <w:fldChar w:fldCharType="begin"/>
+      </w:r>
+      <w:r>
+        <w:rPr>
+          <w:rFonts w:ascii="Arial" w:hAnsi="Arial" w:cs="Arial"/>
+          <w:b/>
+          <w:bCs/>
+          <w:sz w:val="24"/>
+          <w:szCs w:val="24"/>
+        </w:rPr>
+        <w:instrText xml:space="preserve"> TOC \h \z \c "Figura" </w:instrText>
+      </w:r>
+      <w:r>
+        <w:rPr>
+          <w:rFonts w:ascii="Arial" w:hAnsi="Arial" w:cs="Arial"/>
+          <w:b/>
+          <w:bCs/>
+          <w:sz w:val="24"/>
+          <w:szCs w:val="24"/>
+        </w:rPr>
+        <w:fldChar w:fldCharType="separate"/>
+      </w:r>
+      <w:hyperlink w:anchor="_Toc101180517" w:history="1">
+        <w:r>
+          <w:rPr>
+            <w:rStyle w:val="Hyperlink"/>
+            <w:rFonts w:ascii="Arial" w:hAnsi="Arial" w:cs="Arial"/>
+            <w:noProof/>
+          </w:rPr>
+          <w:t>Figura 1 - Características LGPD</w:t>
+        </w:r>
+        <w:r>
+          <w:rPr>
+            <w:noProof/>
+            <w:webHidden/>
+          </w:rPr>
+          <w:tab/>
+        </w:r>
+        <w:r>
+          <w:rPr>
+            <w:noProof/>
+            <w:webHidden/>
+          </w:rPr>
+          <w:fldChar w:fldCharType="begin"/>
+        </w:r>
+        <w:r>
+          <w:rPr>
+            <w:noProof/>
+            <w:webHidden/>
+          </w:rPr>
+          <w:instrText xml:space="preserve"> PAGEREF _Toc101180517 \h </w:instrText>
+        </w:r>
+        <w:r>
+          <w:rPr>
+            <w:noProof/>
+            <w:webHidden/>
+          </w:rPr>
+        </w:r>
+        <w:r>
+          <w:rPr>
+            <w:noProof/>
+            <w:webHidden/>
+          </w:rPr>
+          <w:fldChar w:fldCharType="separate"/>
+        </w:r>
+        <w:r>
+          <w:rPr>
+            <w:noProof/>
+            <w:webHidden/>
+          </w:rPr>
+          <w:t>10</w:t>
+        </w:r>
+        <w:r>
+          <w:rPr>
+            <w:noProof/>
+            <w:webHidden/>
+          </w:rPr>
+          <w:fldChar w:fldCharType="end"/>
+        </w:r>
+      </w:hyperlink>
+    </w:p>
+    <w:p>
+      <w:pPr>
+        <w:spacing w:after="0" w:line="360" w:lineRule="auto"/>
+        <w:jc w:val="center"/>
+        <w:rPr>
+          <w:rFonts w:ascii="Arial" w:hAnsi="Arial" w:cs="Arial"/>
+          <w:b/>
+          <w:bCs/>
+          <w:sz w:val="24"/>
+          <w:szCs w:val="24"/>
+        </w:rPr>
+      </w:pPr>
+      <w:r>
+        <w:rPr>
+          <w:rFonts w:ascii="Arial" w:hAnsi="Arial" w:cs="Arial"/>
+          <w:b/>
+          <w:bCs/>
+          <w:sz w:val="24"/>
+          <w:szCs w:val="24"/>
+        </w:rPr>
+        <w:fldChar w:fldCharType="end"/>
+      </w:r>
+    </w:p>
+    <w:p>
+      <w:pPr>
+        <w:spacing w:after="0" w:line="360" w:lineRule="auto"/>
+        <w:jc w:val="center"/>
+        <w:rPr>
+          <w:rFonts w:ascii="Arial" w:hAnsi="Arial" w:cs="Arial"/>
+          <w:b/>
+          <w:bCs/>
+          <w:sz w:val="24"/>
+          <w:szCs w:val="24"/>
+        </w:rPr>
+      </w:pPr>
+    </w:p>
+    <w:p>
+      <w:pPr>
+        <w:spacing w:after="0" w:line="360" w:lineRule="auto"/>
+        <w:jc w:val="center"/>
+        <w:rPr>
+          <w:rFonts w:ascii="Arial" w:hAnsi="Arial" w:cs="Arial"/>
+          <w:b/>
+          <w:bCs/>
+          <w:sz w:val="24"/>
+          <w:szCs w:val="24"/>
+        </w:rPr>
+      </w:pPr>
+    </w:p>
+    <w:p>
+      <w:pPr>
+        <w:spacing w:after="0" w:line="360" w:lineRule="auto"/>
+        <w:jc w:val="center"/>
+        <w:rPr>
+          <w:rFonts w:ascii="Arial" w:hAnsi="Arial" w:cs="Arial"/>
+          <w:b/>
+          <w:bCs/>
+          <w:sz w:val="24"/>
+          <w:szCs w:val="24"/>
+        </w:rPr>
+      </w:pPr>
+    </w:p>
+    <w:p>
+      <w:pPr>
+        <w:spacing w:after="0" w:line="360" w:lineRule="auto"/>
+        <w:jc w:val="center"/>
+        <w:rPr>
+          <w:rFonts w:ascii="Arial" w:hAnsi="Arial" w:cs="Arial"/>
+          <w:b/>
+          <w:bCs/>
+          <w:sz w:val="24"/>
+          <w:szCs w:val="24"/>
+        </w:rPr>
+      </w:pPr>
+    </w:p>
+    <w:p>
+      <w:pPr>
+        <w:spacing w:after="0" w:line="360" w:lineRule="auto"/>
+        <w:jc w:val="center"/>
+        <w:rPr>
+          <w:rFonts w:ascii="Arial" w:hAnsi="Arial" w:cs="Arial"/>
+          <w:b/>
+          <w:bCs/>
+          <w:sz w:val="24"/>
+          <w:szCs w:val="24"/>
+        </w:rPr>
+      </w:pPr>
+    </w:p>
+    <w:p>
+      <w:pPr>
+        <w:spacing w:after="0" w:line="360" w:lineRule="auto"/>
+        <w:jc w:val="center"/>
+        <w:rPr>
+          <w:rFonts w:ascii="Arial" w:hAnsi="Arial" w:cs="Arial"/>
+          <w:b/>
+          <w:bCs/>
+          <w:sz w:val="24"/>
+          <w:szCs w:val="24"/>
+        </w:rPr>
+      </w:pPr>
+    </w:p>
+    <w:p>
+      <w:pPr>
+        <w:spacing w:after="0" w:line="360" w:lineRule="auto"/>
+        <w:jc w:val="center"/>
+        <w:rPr>
+          <w:rFonts w:ascii="Arial" w:hAnsi="Arial" w:cs="Arial"/>
+          <w:b/>
+          <w:bCs/>
+          <w:sz w:val="24"/>
+          <w:szCs w:val="24"/>
+        </w:rPr>
+      </w:pPr>
+    </w:p>
+    <w:p>
+      <w:pPr>
+        <w:spacing w:after="0" w:line="360" w:lineRule="auto"/>
+        <w:jc w:val="center"/>
+        <w:rPr>
+          <w:rFonts w:ascii="Arial" w:hAnsi="Arial" w:cs="Arial"/>
+          <w:b/>
+          <w:bCs/>
+          <w:sz w:val="24"/>
+          <w:szCs w:val="24"/>
+        </w:rPr>
+      </w:pPr>
+    </w:p>
+    <w:p>
+      <w:pPr>
+        <w:spacing w:after="0" w:line="360" w:lineRule="auto"/>
+        <w:jc w:val="center"/>
+        <w:rPr>
+          <w:rFonts w:ascii="Arial" w:hAnsi="Arial" w:cs="Arial"/>
+          <w:b/>
+          <w:bCs/>
+          <w:sz w:val="24"/>
+          <w:szCs w:val="24"/>
+        </w:rPr>
+      </w:pPr>
+    </w:p>
+    <w:p>
+      <w:pPr>
+        <w:spacing w:after="0" w:line="360" w:lineRule="auto"/>
+        <w:jc w:val="center"/>
+        <w:rPr>
+          <w:rFonts w:ascii="Arial" w:hAnsi="Arial" w:cs="Arial"/>
+          <w:b/>
+          <w:bCs/>
+          <w:sz w:val="24"/>
+          <w:szCs w:val="24"/>
+        </w:rPr>
+      </w:pPr>
+    </w:p>
+    <w:p>
+      <w:pPr>
+        <w:spacing w:after="0" w:line="360" w:lineRule="auto"/>
+        <w:jc w:val="center"/>
+        <w:rPr>
+          <w:rFonts w:ascii="Arial" w:hAnsi="Arial" w:cs="Arial"/>
+          <w:b/>
+          <w:bCs/>
+          <w:sz w:val="24"/>
+          <w:szCs w:val="24"/>
+        </w:rPr>
+      </w:pPr>
+    </w:p>
+    <w:p>
+      <w:pPr>
+        <w:spacing w:after="0" w:line="360" w:lineRule="auto"/>
+        <w:jc w:val="center"/>
+        <w:rPr>
+          <w:rFonts w:ascii="Arial" w:hAnsi="Arial" w:cs="Arial"/>
+          <w:b/>
+          <w:bCs/>
+          <w:sz w:val="24"/>
+          <w:szCs w:val="24"/>
+        </w:rPr>
+      </w:pPr>
+    </w:p>
+    <w:p>
+      <w:pPr>
+        <w:spacing w:after="0" w:line="360" w:lineRule="auto"/>
+        <w:jc w:val="center"/>
+        <w:rPr>
+          <w:rFonts w:ascii="Arial" w:hAnsi="Arial" w:cs="Arial"/>
+          <w:b/>
+          <w:bCs/>
+          <w:sz w:val="24"/>
+          <w:szCs w:val="24"/>
+        </w:rPr>
+      </w:pPr>
+    </w:p>
+    <w:p>
+      <w:pPr>
+        <w:spacing w:after="0" w:line="360" w:lineRule="auto"/>
+        <w:jc w:val="center"/>
+        <w:rPr>
+          <w:rFonts w:ascii="Arial" w:hAnsi="Arial" w:cs="Arial"/>
+          <w:b/>
+          <w:bCs/>
+          <w:sz w:val="24"/>
+          <w:szCs w:val="24"/>
+        </w:rPr>
+      </w:pPr>
+    </w:p>
+    <w:p>
+      <w:pPr>
+        <w:spacing w:after="0" w:line="360" w:lineRule="auto"/>
+        <w:jc w:val="center"/>
+        <w:rPr>
+          <w:rFonts w:ascii="Arial" w:hAnsi="Arial" w:cs="Arial"/>
+          <w:b/>
+          <w:bCs/>
+          <w:sz w:val="24"/>
+          <w:szCs w:val="24"/>
+        </w:rPr>
+      </w:pPr>
+    </w:p>
+    <w:p>
+      <w:pPr>
+        <w:spacing w:after="0" w:line="360" w:lineRule="auto"/>
+        <w:jc w:val="center"/>
+        <w:rPr>
+          <w:rFonts w:ascii="Arial" w:hAnsi="Arial" w:cs="Arial"/>
+          <w:b/>
+          <w:bCs/>
+          <w:sz w:val="24"/>
+          <w:szCs w:val="24"/>
+        </w:rPr>
+      </w:pPr>
+    </w:p>
+    <w:p>
+      <w:pPr>
+        <w:spacing w:after="0" w:line="360" w:lineRule="auto"/>
+        <w:jc w:val="center"/>
+        <w:rPr>
+          <w:rFonts w:ascii="Arial" w:hAnsi="Arial" w:cs="Arial"/>
+          <w:b/>
+          <w:bCs/>
+          <w:sz w:val="24"/>
+          <w:szCs w:val="24"/>
+        </w:rPr>
+      </w:pPr>
+    </w:p>
+    <w:p>
+      <w:pPr>
+        <w:spacing w:after="0" w:line="360" w:lineRule="auto"/>
+        <w:jc w:val="center"/>
+        <w:rPr>
+          <w:rFonts w:ascii="Arial" w:hAnsi="Arial" w:cs="Arial"/>
+          <w:b/>
+          <w:bCs/>
+          <w:sz w:val="24"/>
+          <w:szCs w:val="24"/>
+        </w:rPr>
+      </w:pPr>
+    </w:p>
+    <w:p>
+      <w:pPr>
+        <w:spacing w:after="0" w:line="360" w:lineRule="auto"/>
+        <w:jc w:val="center"/>
+        <w:rPr>
+          <w:rFonts w:ascii="Arial" w:hAnsi="Arial" w:cs="Arial"/>
+          <w:b/>
+          <w:bCs/>
+          <w:sz w:val="24"/>
+          <w:szCs w:val="24"/>
+        </w:rPr>
+      </w:pPr>
+    </w:p>
+    <w:p>
+      <w:pPr>
+        <w:spacing w:after="0" w:line="360" w:lineRule="auto"/>
+        <w:jc w:val="center"/>
+        <w:rPr>
+          <w:rFonts w:ascii="Arial" w:hAnsi="Arial" w:cs="Arial"/>
+          <w:b/>
+          <w:bCs/>
+          <w:sz w:val="24"/>
+          <w:szCs w:val="24"/>
+        </w:rPr>
+      </w:pPr>
+    </w:p>
+    <w:p>
+      <w:pPr>
+        <w:spacing w:after="0" w:line="360" w:lineRule="auto"/>
+        <w:jc w:val="center"/>
+        <w:rPr>
+          <w:rFonts w:ascii="Arial" w:hAnsi="Arial" w:cs="Arial"/>
+          <w:b/>
+          <w:bCs/>
+          <w:sz w:val="24"/>
+          <w:szCs w:val="24"/>
+        </w:rPr>
+      </w:pPr>
+    </w:p>
+    <w:p>
+      <w:pPr>
+        <w:spacing w:after="0" w:line="360" w:lineRule="auto"/>
+        <w:jc w:val="center"/>
+        <w:rPr>
+          <w:rFonts w:ascii="Arial" w:hAnsi="Arial" w:cs="Arial"/>
+          <w:b/>
+          <w:bCs/>
+          <w:sz w:val="24"/>
+          <w:szCs w:val="24"/>
+        </w:rPr>
+      </w:pPr>
+    </w:p>
+    <w:p>
+      <w:pPr>
+        <w:spacing w:after="0" w:line="360" w:lineRule="auto"/>
+        <w:jc w:val="center"/>
+        <w:rPr>
+          <w:rFonts w:ascii="Arial" w:hAnsi="Arial" w:cs="Arial"/>
+          <w:b/>
+          <w:bCs/>
+          <w:sz w:val="24"/>
+          <w:szCs w:val="24"/>
+        </w:rPr>
+      </w:pPr>
+    </w:p>
+    <w:p>
+      <w:pPr>
+        <w:spacing w:after="0" w:line="360" w:lineRule="auto"/>
+        <w:jc w:val="center"/>
+        <w:rPr>
+          <w:rFonts w:ascii="Arial" w:hAnsi="Arial" w:cs="Arial"/>
+          <w:b/>
+          <w:bCs/>
+          <w:sz w:val="24"/>
+          <w:szCs w:val="24"/>
+        </w:rPr>
+      </w:pPr>
+    </w:p>
+    <w:p>
+      <w:pPr>
+        <w:spacing w:after="0" w:line="360" w:lineRule="auto"/>
+        <w:jc w:val="center"/>
+        <w:rPr>
+          <w:rFonts w:ascii="Arial" w:hAnsi="Arial" w:cs="Arial"/>
+          <w:b/>
+          <w:bCs/>
+          <w:sz w:val="24"/>
+          <w:szCs w:val="24"/>
+        </w:rPr>
+      </w:pPr>
+    </w:p>
+    <w:p>
+      <w:pPr>
+        <w:spacing w:after="0" w:line="360" w:lineRule="auto"/>
+        <w:jc w:val="center"/>
+        <w:rPr>
+          <w:rFonts w:ascii="Arial" w:hAnsi="Arial" w:cs="Arial"/>
+          <w:b/>
+          <w:bCs/>
+          <w:sz w:val="24"/>
+          <w:szCs w:val="24"/>
+        </w:rPr>
+      </w:pPr>
+    </w:p>
+    <w:p>
+      <w:pPr>
+        <w:spacing w:after="0" w:line="360" w:lineRule="auto"/>
+        <w:jc w:val="center"/>
+        <w:rPr>
+          <w:rFonts w:ascii="Arial" w:hAnsi="Arial" w:cs="Arial"/>
+          <w:b/>
+          <w:bCs/>
+          <w:sz w:val="24"/>
+          <w:szCs w:val="24"/>
+        </w:rPr>
+      </w:pPr>
+    </w:p>
+    <w:p>
+      <w:pPr>
+        <w:spacing w:after="0" w:line="360" w:lineRule="auto"/>
+        <w:jc w:val="center"/>
+        <w:rPr>
+          <w:rFonts w:ascii="Arial" w:hAnsi="Arial" w:cs="Arial"/>
+          <w:b/>
+          <w:bCs/>
+          <w:sz w:val="24"/>
+          <w:szCs w:val="24"/>
+        </w:rPr>
+      </w:pPr>
+    </w:p>
+    <w:p>
+      <w:pPr>
+        <w:spacing w:after="0" w:line="360" w:lineRule="auto"/>
+        <w:jc w:val="center"/>
+        <w:rPr>
+          <w:rFonts w:ascii="Arial" w:hAnsi="Arial" w:cs="Arial"/>
+          <w:b/>
+          <w:bCs/>
+          <w:sz w:val="24"/>
+          <w:szCs w:val="24"/>
+        </w:rPr>
+      </w:pPr>
+    </w:p>
+    <w:p>
+      <w:pPr>
+        <w:spacing w:after="0" w:line="360" w:lineRule="auto"/>
+        <w:jc w:val="center"/>
+        <w:rPr>
+          <w:rFonts w:ascii="Arial" w:hAnsi="Arial" w:cs="Arial"/>
+          <w:b/>
+          <w:bCs/>
+          <w:sz w:val="24"/>
+          <w:szCs w:val="24"/>
+        </w:rPr>
+      </w:pPr>
+    </w:p>
+    <w:p>
+      <w:pPr>
+        <w:spacing w:after="0" w:line="360" w:lineRule="auto"/>
+        <w:jc w:val="center"/>
+        <w:rPr>
+          <w:rFonts w:ascii="Arial" w:hAnsi="Arial" w:cs="Arial"/>
+          <w:b/>
+          <w:bCs/>
+          <w:sz w:val="24"/>
+          <w:szCs w:val="24"/>
+        </w:rPr>
+      </w:pPr>
+      <w:r>
+        <w:rPr>
+          <w:rFonts w:ascii="Arial" w:hAnsi="Arial" w:cs="Arial"/>
+          <w:b/>
+          <w:bCs/>
+          <w:sz w:val="24"/>
+          <w:szCs w:val="24"/>
+        </w:rPr>
         <w:t>SUMÁRI</w:t>
       </w:r>
       <w:r>
@@ -4058,15 +4123,7 @@
         <w:t xml:space="preserve">Desta forma a equipe () foi contratada </w:t>
       </w:r>
       <w:r>
-        <w:t xml:space="preserve">para desenvolver um novo sistema de gerenciamento.   </w:t>
-      </w:r>
-      <w:proofErr w:type="gramStart"/>
-      <w:r>
-        <w:t>O  sistema</w:t>
-      </w:r>
-      <w:proofErr w:type="gramEnd"/>
-      <w:r>
-        <w:t xml:space="preserve"> em especial será desenvolvido através da Linguagem Orientada a Objeto em C# (c-</w:t>
+        <w:t>para desenvolver um novo sistema de gerenciamento.   O  sistema em especial será desenvolvido através da Linguagem Orientada a Objeto em C# (c-</w:t>
       </w:r>
       <w:proofErr w:type="spellStart"/>
       <w:r>
@@ -4127,15 +4184,7 @@
       </w:r>
       <w:proofErr w:type="spellEnd"/>
       <w:r>
-        <w:t xml:space="preserve">. O sistema conta com um banco </w:t>
-      </w:r>
-      <w:proofErr w:type="gramStart"/>
-      <w:r>
-        <w:t>de  dados</w:t>
-      </w:r>
-      <w:proofErr w:type="gramEnd"/>
-      <w:r>
-        <w:t xml:space="preserve"> contara com um banco de dados programado pela própria equipe  através do software PostgreSQL</w:t>
+        <w:t>. O sistema conta com um banco de  dados contara com um banco de dados programado pela própria equipe  através do software PostgreSQL</w:t>
       </w:r>
       <w:r>
         <w:t>.</w:t>
@@ -4169,22 +4218,10 @@
         <w:jc w:val="both"/>
         <w:rPr>
           <w:rFonts w:ascii="Arial" w:hAnsi="Arial" w:cs="Arial"/>
-          <w:b/>
-          <w:bCs/>
-          <w:sz w:val="24"/>
-          <w:szCs w:val="24"/>
-        </w:rPr>
-      </w:pPr>
-      <w:r>
-        <w:rPr>
-          <w:rFonts w:ascii="Arial" w:hAnsi="Arial" w:cs="Arial"/>
-          <w:b/>
-          <w:bCs/>
-          <w:sz w:val="24"/>
-          <w:szCs w:val="24"/>
-        </w:rPr>
-        <w:t>1.1 SEGUROS</w:t>
-      </w:r>
+          <w:sz w:val="24"/>
+          <w:szCs w:val="24"/>
+        </w:rPr>
+      </w:pPr>
     </w:p>
     <w:p>
       <w:pPr>
@@ -4192,6 +4229,51 @@
         <w:jc w:val="both"/>
         <w:rPr>
           <w:rFonts w:ascii="Arial" w:hAnsi="Arial" w:cs="Arial"/>
+          <w:b/>
+          <w:bCs/>
+          <w:sz w:val="24"/>
+          <w:szCs w:val="24"/>
+        </w:rPr>
+      </w:pPr>
+      <w:r>
+        <w:rPr>
+          <w:rFonts w:ascii="Arial" w:hAnsi="Arial" w:cs="Arial"/>
+          <w:b/>
+          <w:bCs/>
+          <w:sz w:val="24"/>
+          <w:szCs w:val="24"/>
+        </w:rPr>
+        <w:t>1.</w:t>
+      </w:r>
+      <w:r>
+        <w:rPr>
+          <w:rFonts w:ascii="Arial" w:hAnsi="Arial" w:cs="Arial"/>
+          <w:b/>
+          <w:bCs/>
+          <w:sz w:val="24"/>
+          <w:szCs w:val="24"/>
+        </w:rPr>
+        <w:t xml:space="preserve">2 </w:t>
+      </w:r>
+      <w:r>
+        <w:rPr>
+          <w:rFonts w:ascii="Arial" w:hAnsi="Arial" w:cs="Arial"/>
+          <w:b/>
+          <w:bCs/>
+          <w:sz w:val="24"/>
+          <w:szCs w:val="24"/>
+        </w:rPr>
+        <w:t>LEI GERAL DE PROTEÇÃO DE DADOS PESSOAIS</w:t>
+      </w:r>
+    </w:p>
+    <w:p>
+      <w:pPr>
+        <w:spacing w:after="0" w:line="360" w:lineRule="auto"/>
+        <w:jc w:val="both"/>
+        <w:rPr>
+          <w:rFonts w:ascii="Arial" w:hAnsi="Arial" w:cs="Arial"/>
+          <w:b/>
+          <w:bCs/>
           <w:sz w:val="24"/>
           <w:szCs w:val="24"/>
         </w:rPr>
@@ -4202,13 +4284,31 @@
         <w:pStyle w:val="ABNT"/>
       </w:pPr>
       <w:r>
-        <w:t xml:space="preserve">O seguro é um contrato firmado entre o dono do veículo e uma seguradora, no qual é pago uma taxa pelo contratante para que caso haja possíveis prejuízos (previstos na apólice) diante o veículo, como danos pessoais ou a terceiros além de roubo. O valor de um seguro é calculado a partir do valor do automóvel que será contratado o seguro além de determinados riscos que o mesmo </w:t>
-      </w:r>
-      <w:r>
-        <w:t>está</w:t>
-      </w:r>
-      <w:r>
-        <w:t xml:space="preserve"> submetido, por isto as seguradoras necessitam extensivas informações sobre o dono do veículo.</w:t>
+        <w:t>A Lei Geral de Proteção de Dados Pessoais (LGPD ou LGPDP)</w:t>
+      </w:r>
+      <w:r>
+        <w:t xml:space="preserve"> ratificada em 2018</w:t>
+      </w:r>
+      <w:r>
+        <w:t xml:space="preserve"> e com vigência em 2020</w:t>
+      </w:r>
+      <w:r>
+        <w:t>, trata-se da regulamentação das atividades de tratamento</w:t>
+      </w:r>
+      <w:r>
+        <w:t xml:space="preserve"> de dados pessoais, afetando diferentes setores e serviços</w:t>
+      </w:r>
+      <w:r>
+        <w:t xml:space="preserve">. A lei visa padronizar normas e </w:t>
+      </w:r>
+      <w:r>
+        <w:t>práticas,</w:t>
+      </w:r>
+      <w:r>
+        <w:t xml:space="preserve"> definindo o que são dados pessoais </w:t>
+      </w:r>
+      <w:r>
+        <w:t>além de tratar dados de crianças e adolescentes como “sensíveis”.</w:t>
       </w:r>
     </w:p>
     <w:p>
@@ -4216,361 +4316,241 @@
         <w:pStyle w:val="ABNT"/>
       </w:pPr>
       <w:r>
-        <w:t>A Top Seguros Brasil oferece formas de variadas formas de pagamento, cada uma possuindo suas vantagens e desvantagens, sendo possível pagar por boleto bancário, cartão de crédito ou débito em conta. É possível também parcelar o valor em até 12 vezes, incidindo juros no período escolhido.</w:t>
-      </w:r>
-    </w:p>
-    <w:p>
-      <w:pPr>
-        <w:spacing w:after="0" w:line="360" w:lineRule="auto"/>
-        <w:jc w:val="both"/>
-        <w:rPr>
-          <w:rFonts w:ascii="Arial" w:hAnsi="Arial" w:cs="Arial"/>
-          <w:sz w:val="24"/>
-          <w:szCs w:val="24"/>
-        </w:rPr>
-      </w:pPr>
-    </w:p>
-    <w:p>
-      <w:pPr>
-        <w:spacing w:after="0" w:line="360" w:lineRule="auto"/>
-        <w:jc w:val="both"/>
-        <w:rPr>
-          <w:rFonts w:ascii="Arial" w:hAnsi="Arial" w:cs="Arial"/>
-          <w:b/>
-          <w:bCs/>
-          <w:sz w:val="24"/>
-          <w:szCs w:val="24"/>
-        </w:rPr>
-      </w:pPr>
-      <w:r>
-        <w:rPr>
-          <w:rFonts w:ascii="Arial" w:hAnsi="Arial" w:cs="Arial"/>
-          <w:b/>
-          <w:bCs/>
-          <w:sz w:val="24"/>
-          <w:szCs w:val="24"/>
-        </w:rPr>
-        <w:t>1.</w:t>
-      </w:r>
-      <w:r>
-        <w:rPr>
-          <w:rFonts w:ascii="Arial" w:hAnsi="Arial" w:cs="Arial"/>
-          <w:b/>
-          <w:bCs/>
-          <w:sz w:val="24"/>
-          <w:szCs w:val="24"/>
-        </w:rPr>
-        <w:t xml:space="preserve">2 </w:t>
-      </w:r>
-      <w:r>
-        <w:rPr>
-          <w:rFonts w:ascii="Arial" w:hAnsi="Arial" w:cs="Arial"/>
-          <w:b/>
-          <w:bCs/>
-          <w:sz w:val="24"/>
-          <w:szCs w:val="24"/>
-        </w:rPr>
-        <w:t>LEI GERAL DE PROTEÇÃO DE DADOS PESSOAIS</w:t>
-      </w:r>
-    </w:p>
-    <w:p>
-      <w:pPr>
-        <w:spacing w:after="0" w:line="360" w:lineRule="auto"/>
-        <w:jc w:val="center"/>
-        <w:rPr>
-          <w:rFonts w:ascii="Arial" w:hAnsi="Arial" w:cs="Arial"/>
-          <w:b/>
-          <w:bCs/>
-          <w:sz w:val="24"/>
-          <w:szCs w:val="24"/>
-        </w:rPr>
-      </w:pPr>
-    </w:p>
-    <w:p>
-      <w:pPr>
-        <w:spacing w:after="0" w:line="360" w:lineRule="auto"/>
-        <w:jc w:val="center"/>
-        <w:rPr>
-          <w:rFonts w:ascii="Arial" w:hAnsi="Arial" w:cs="Arial"/>
-          <w:b/>
-          <w:bCs/>
-          <w:sz w:val="24"/>
-          <w:szCs w:val="24"/>
-        </w:rPr>
-      </w:pPr>
-    </w:p>
-    <w:p>
-      <w:pPr>
-        <w:spacing w:after="0" w:line="360" w:lineRule="auto"/>
-        <w:jc w:val="center"/>
-        <w:rPr>
-          <w:rFonts w:ascii="Arial" w:hAnsi="Arial" w:cs="Arial"/>
-          <w:b/>
-          <w:bCs/>
-          <w:sz w:val="24"/>
-          <w:szCs w:val="24"/>
-        </w:rPr>
-      </w:pPr>
-    </w:p>
-    <w:p>
-      <w:pPr>
-        <w:spacing w:after="0" w:line="360" w:lineRule="auto"/>
-        <w:jc w:val="center"/>
-        <w:rPr>
-          <w:rFonts w:ascii="Arial" w:hAnsi="Arial" w:cs="Arial"/>
-          <w:b/>
-          <w:bCs/>
-          <w:sz w:val="24"/>
-          <w:szCs w:val="24"/>
-        </w:rPr>
-      </w:pPr>
-    </w:p>
-    <w:p>
-      <w:pPr>
-        <w:spacing w:after="0" w:line="360" w:lineRule="auto"/>
-        <w:jc w:val="center"/>
-        <w:rPr>
-          <w:rFonts w:ascii="Arial" w:hAnsi="Arial" w:cs="Arial"/>
-          <w:b/>
-          <w:bCs/>
-          <w:sz w:val="24"/>
-          <w:szCs w:val="24"/>
-        </w:rPr>
-      </w:pPr>
-    </w:p>
-    <w:p>
-      <w:pPr>
-        <w:spacing w:after="0" w:line="360" w:lineRule="auto"/>
-        <w:jc w:val="center"/>
-        <w:rPr>
-          <w:rFonts w:ascii="Arial" w:hAnsi="Arial" w:cs="Arial"/>
-          <w:b/>
-          <w:bCs/>
-          <w:sz w:val="24"/>
-          <w:szCs w:val="24"/>
-        </w:rPr>
-      </w:pPr>
-    </w:p>
-    <w:p>
-      <w:pPr>
-        <w:spacing w:after="0" w:line="360" w:lineRule="auto"/>
-        <w:jc w:val="center"/>
-        <w:rPr>
-          <w:rFonts w:ascii="Arial" w:hAnsi="Arial" w:cs="Arial"/>
-          <w:b/>
-          <w:bCs/>
-          <w:sz w:val="24"/>
-          <w:szCs w:val="24"/>
-        </w:rPr>
-      </w:pPr>
-    </w:p>
-    <w:p>
-      <w:pPr>
-        <w:spacing w:after="0" w:line="360" w:lineRule="auto"/>
-        <w:jc w:val="center"/>
-        <w:rPr>
-          <w:rFonts w:ascii="Arial" w:hAnsi="Arial" w:cs="Arial"/>
-          <w:b/>
-          <w:bCs/>
-          <w:sz w:val="24"/>
-          <w:szCs w:val="24"/>
-        </w:rPr>
-      </w:pPr>
-    </w:p>
-    <w:p>
-      <w:pPr>
-        <w:spacing w:after="0" w:line="360" w:lineRule="auto"/>
-        <w:jc w:val="center"/>
-        <w:rPr>
-          <w:rFonts w:ascii="Arial" w:hAnsi="Arial" w:cs="Arial"/>
-          <w:b/>
-          <w:bCs/>
-          <w:sz w:val="24"/>
-          <w:szCs w:val="24"/>
-        </w:rPr>
-      </w:pPr>
-    </w:p>
-    <w:p>
-      <w:pPr>
-        <w:spacing w:after="0" w:line="360" w:lineRule="auto"/>
-        <w:jc w:val="center"/>
-        <w:rPr>
-          <w:rFonts w:ascii="Arial" w:hAnsi="Arial" w:cs="Arial"/>
-          <w:b/>
-          <w:bCs/>
-          <w:sz w:val="24"/>
-          <w:szCs w:val="24"/>
-        </w:rPr>
-      </w:pPr>
-    </w:p>
-    <w:p>
-      <w:pPr>
-        <w:spacing w:after="0" w:line="360" w:lineRule="auto"/>
-        <w:jc w:val="center"/>
-        <w:rPr>
-          <w:rFonts w:ascii="Arial" w:hAnsi="Arial" w:cs="Arial"/>
-          <w:b/>
-          <w:bCs/>
-          <w:sz w:val="24"/>
-          <w:szCs w:val="24"/>
-        </w:rPr>
-      </w:pPr>
-    </w:p>
-    <w:p>
-      <w:pPr>
-        <w:spacing w:after="0" w:line="360" w:lineRule="auto"/>
-        <w:jc w:val="center"/>
-        <w:rPr>
-          <w:rFonts w:ascii="Arial" w:hAnsi="Arial" w:cs="Arial"/>
-          <w:b/>
-          <w:bCs/>
-          <w:sz w:val="24"/>
-          <w:szCs w:val="24"/>
-        </w:rPr>
-      </w:pPr>
-    </w:p>
-    <w:p>
-      <w:pPr>
-        <w:spacing w:after="0" w:line="360" w:lineRule="auto"/>
-        <w:jc w:val="center"/>
-        <w:rPr>
-          <w:rFonts w:ascii="Arial" w:hAnsi="Arial" w:cs="Arial"/>
-          <w:b/>
-          <w:bCs/>
-          <w:sz w:val="24"/>
-          <w:szCs w:val="24"/>
-        </w:rPr>
-      </w:pPr>
-    </w:p>
-    <w:p>
-      <w:pPr>
-        <w:spacing w:after="0" w:line="360" w:lineRule="auto"/>
-        <w:jc w:val="center"/>
-        <w:rPr>
-          <w:rFonts w:ascii="Arial" w:hAnsi="Arial" w:cs="Arial"/>
-          <w:b/>
-          <w:bCs/>
-          <w:sz w:val="24"/>
-          <w:szCs w:val="24"/>
-        </w:rPr>
-      </w:pPr>
-    </w:p>
-    <w:p>
-      <w:pPr>
-        <w:spacing w:after="0" w:line="360" w:lineRule="auto"/>
-        <w:jc w:val="center"/>
-        <w:rPr>
-          <w:rFonts w:ascii="Arial" w:hAnsi="Arial" w:cs="Arial"/>
-          <w:b/>
-          <w:bCs/>
-          <w:sz w:val="24"/>
-          <w:szCs w:val="24"/>
-        </w:rPr>
-      </w:pPr>
-    </w:p>
-    <w:p>
-      <w:pPr>
-        <w:spacing w:after="0" w:line="360" w:lineRule="auto"/>
-        <w:jc w:val="center"/>
-        <w:rPr>
-          <w:rFonts w:ascii="Arial" w:hAnsi="Arial" w:cs="Arial"/>
-          <w:b/>
-          <w:bCs/>
-          <w:sz w:val="24"/>
-          <w:szCs w:val="24"/>
-        </w:rPr>
-      </w:pPr>
-    </w:p>
-    <w:p>
-      <w:pPr>
-        <w:spacing w:after="0" w:line="360" w:lineRule="auto"/>
-        <w:jc w:val="center"/>
-        <w:rPr>
-          <w:rFonts w:ascii="Arial" w:hAnsi="Arial" w:cs="Arial"/>
-          <w:b/>
-          <w:bCs/>
-          <w:sz w:val="24"/>
-          <w:szCs w:val="24"/>
-        </w:rPr>
-      </w:pPr>
-    </w:p>
-    <w:p>
-      <w:pPr>
-        <w:spacing w:after="0" w:line="360" w:lineRule="auto"/>
-        <w:jc w:val="center"/>
-        <w:rPr>
-          <w:rFonts w:ascii="Arial" w:hAnsi="Arial" w:cs="Arial"/>
-          <w:b/>
-          <w:bCs/>
-          <w:sz w:val="24"/>
-          <w:szCs w:val="24"/>
-        </w:rPr>
-      </w:pPr>
-    </w:p>
-    <w:p>
-      <w:pPr>
-        <w:spacing w:after="0" w:line="360" w:lineRule="auto"/>
-        <w:jc w:val="center"/>
-        <w:rPr>
-          <w:rFonts w:ascii="Arial" w:hAnsi="Arial" w:cs="Arial"/>
-          <w:b/>
-          <w:bCs/>
-          <w:sz w:val="24"/>
-          <w:szCs w:val="24"/>
-        </w:rPr>
-      </w:pPr>
-    </w:p>
-    <w:p>
-      <w:pPr>
-        <w:spacing w:after="0" w:line="360" w:lineRule="auto"/>
-        <w:jc w:val="center"/>
-        <w:rPr>
-          <w:rFonts w:ascii="Arial" w:hAnsi="Arial" w:cs="Arial"/>
-          <w:b/>
-          <w:bCs/>
-          <w:sz w:val="24"/>
-          <w:szCs w:val="24"/>
-        </w:rPr>
-      </w:pPr>
-    </w:p>
-    <w:p>
-      <w:pPr>
-        <w:spacing w:after="0" w:line="360" w:lineRule="auto"/>
-        <w:jc w:val="center"/>
-        <w:rPr>
-          <w:rFonts w:ascii="Arial" w:hAnsi="Arial" w:cs="Arial"/>
-          <w:b/>
-          <w:bCs/>
-          <w:sz w:val="24"/>
-          <w:szCs w:val="24"/>
-        </w:rPr>
-      </w:pPr>
-    </w:p>
-    <w:p>
-      <w:pPr>
-        <w:spacing w:after="0" w:line="360" w:lineRule="auto"/>
-        <w:jc w:val="center"/>
-        <w:rPr>
-          <w:rFonts w:ascii="Arial" w:hAnsi="Arial" w:cs="Arial"/>
-          <w:b/>
-          <w:bCs/>
-          <w:sz w:val="24"/>
-          <w:szCs w:val="24"/>
-        </w:rPr>
-      </w:pPr>
-    </w:p>
-    <w:p>
-      <w:pPr>
-        <w:spacing w:after="0" w:line="360" w:lineRule="auto"/>
-        <w:jc w:val="center"/>
-        <w:rPr>
-          <w:rFonts w:ascii="Arial" w:hAnsi="Arial" w:cs="Arial"/>
-          <w:b/>
-          <w:bCs/>
-          <w:sz w:val="24"/>
-          <w:szCs w:val="24"/>
-        </w:rPr>
-      </w:pPr>
+        <w:t>A lei traz várias garantias ao cidadão, que pode solicitar que os dados sejam deletados, revogar um consentimento</w:t>
+      </w:r>
+      <w:r>
+        <w:t>, transferir os dados para outro fornecedor, entre outras ações.</w:t>
+      </w:r>
+      <w:r>
+        <w:t xml:space="preserve"> Além disso, a Autoridade Nacional de Proteção de Dados Pessoais (ANPD) é responsável pela fiscalização.</w:t>
+      </w:r>
+    </w:p>
+    <w:p>
+      <w:pPr>
+        <w:pStyle w:val="ABNT"/>
+      </w:pPr>
+      <w:r>
+        <w:t>Caso ocorra o vazamento de dados, os indivíduos afetados necessitam ser avisados imediatamente</w:t>
+      </w:r>
+      <w:r>
+        <w:t xml:space="preserve">, além da organização respondem pelos danos causados, estas multas podem varias em 2% do faturamento anual da organização possuindo um limite de até </w:t>
+      </w:r>
+      <w:r>
+        <w:t>R$ 50 milhões por infração</w:t>
+      </w:r>
+      <w:r>
+        <w:t>.</w:t>
+      </w:r>
+      <w:r>
+        <w:t xml:space="preserve"> A Figura 1 exemplifica as principais características da LGPD</w:t>
+      </w:r>
+      <w:r>
+        <w:t>.</w:t>
+      </w:r>
+    </w:p>
+    <w:p>
+      <w:pPr>
+        <w:pStyle w:val="ABNT"/>
+      </w:pPr>
+    </w:p>
+    <w:p>
+      <w:pPr>
+        <w:pStyle w:val="ABNT"/>
+      </w:pPr>
+    </w:p>
+    <w:p>
+      <w:pPr>
+        <w:pStyle w:val="ABNT"/>
+      </w:pPr>
+    </w:p>
+    <w:p>
+      <w:pPr>
+        <w:pStyle w:val="Legenda"/>
+        <w:keepNext/>
+        <w:jc w:val="center"/>
+        <w:rPr>
+          <w:rFonts w:ascii="Arial" w:hAnsi="Arial" w:cs="Arial"/>
+          <w:i w:val="0"/>
+          <w:iCs w:val="0"/>
+          <w:color w:val="auto"/>
+          <w:sz w:val="24"/>
+          <w:szCs w:val="24"/>
+        </w:rPr>
+      </w:pPr>
+      <w:bookmarkStart w:id="0" w:name="_Toc101180517"/>
+      <w:r>
+        <w:rPr>
+          <w:rFonts w:ascii="Arial" w:hAnsi="Arial" w:cs="Arial"/>
+          <w:i w:val="0"/>
+          <w:iCs w:val="0"/>
+          <w:color w:val="auto"/>
+          <w:sz w:val="24"/>
+          <w:szCs w:val="24"/>
+        </w:rPr>
+        <w:t xml:space="preserve">Figura </w:t>
+      </w:r>
+      <w:r>
+        <w:rPr>
+          <w:rFonts w:ascii="Arial" w:hAnsi="Arial" w:cs="Arial"/>
+          <w:i w:val="0"/>
+          <w:iCs w:val="0"/>
+          <w:color w:val="auto"/>
+          <w:sz w:val="24"/>
+          <w:szCs w:val="24"/>
+        </w:rPr>
+        <w:fldChar w:fldCharType="begin"/>
+      </w:r>
+      <w:r>
+        <w:rPr>
+          <w:rFonts w:ascii="Arial" w:hAnsi="Arial" w:cs="Arial"/>
+          <w:i w:val="0"/>
+          <w:iCs w:val="0"/>
+          <w:color w:val="auto"/>
+          <w:sz w:val="24"/>
+          <w:szCs w:val="24"/>
+        </w:rPr>
+        <w:instrText xml:space="preserve"> SEQ Figura \* ARABIC </w:instrText>
+      </w:r>
+      <w:r>
+        <w:rPr>
+          <w:rFonts w:ascii="Arial" w:hAnsi="Arial" w:cs="Arial"/>
+          <w:i w:val="0"/>
+          <w:iCs w:val="0"/>
+          <w:color w:val="auto"/>
+          <w:sz w:val="24"/>
+          <w:szCs w:val="24"/>
+        </w:rPr>
+        <w:fldChar w:fldCharType="separate"/>
+      </w:r>
+      <w:r>
+        <w:rPr>
+          <w:rFonts w:ascii="Arial" w:hAnsi="Arial" w:cs="Arial"/>
+          <w:i w:val="0"/>
+          <w:iCs w:val="0"/>
+          <w:noProof/>
+          <w:color w:val="auto"/>
+          <w:sz w:val="24"/>
+          <w:szCs w:val="24"/>
+        </w:rPr>
+        <w:t>1</w:t>
+      </w:r>
+      <w:r>
+        <w:rPr>
+          <w:rFonts w:ascii="Arial" w:hAnsi="Arial" w:cs="Arial"/>
+          <w:i w:val="0"/>
+          <w:iCs w:val="0"/>
+          <w:color w:val="auto"/>
+          <w:sz w:val="24"/>
+          <w:szCs w:val="24"/>
+        </w:rPr>
+        <w:fldChar w:fldCharType="end"/>
+      </w:r>
+      <w:r>
+        <w:rPr>
+          <w:rFonts w:ascii="Arial" w:hAnsi="Arial" w:cs="Arial"/>
+          <w:i w:val="0"/>
+          <w:iCs w:val="0"/>
+          <w:color w:val="auto"/>
+          <w:sz w:val="24"/>
+          <w:szCs w:val="24"/>
+        </w:rPr>
+        <w:t xml:space="preserve"> - Características LGPD</w:t>
+      </w:r>
+      <w:bookmarkEnd w:id="0"/>
+    </w:p>
+    <w:p>
+      <w:pPr>
+        <w:pStyle w:val="ABNT"/>
+        <w:ind w:firstLine="0"/>
+        <w:jc w:val="center"/>
+      </w:pPr>
+      <w:r>
+        <w:rPr>
+          <w:noProof/>
+        </w:rPr>
+        <w:drawing>
+          <wp:inline distT="0" distB="0" distL="0" distR="0" wp14:anchorId="175A8A9B" wp14:editId="502C8230">
+            <wp:extent cx="5652770" cy="3768305"/>
+            <wp:effectExtent l="0" t="0" r="5080" b="3810"/>
+            <wp:docPr id="2" name="Imagem 2" descr="O que é LGPD: Lei Geral de Proteção de Dados Pessoais - TecMundo"/>
+            <wp:cNvGraphicFramePr>
+              <a:graphicFrameLocks xmlns:a="http://schemas.openxmlformats.org/drawingml/2006/main" noChangeAspect="1"/>
+            </wp:cNvGraphicFramePr>
+            <a:graphic xmlns:a="http://schemas.openxmlformats.org/drawingml/2006/main">
+              <a:graphicData uri="http://schemas.openxmlformats.org/drawingml/2006/picture">
+                <pic:pic xmlns:pic="http://schemas.openxmlformats.org/drawingml/2006/picture">
+                  <pic:nvPicPr>
+                    <pic:cNvPr id="0" name="Picture 3" descr="O que é LGPD: Lei Geral de Proteção de Dados Pessoais - TecMundo"/>
+                    <pic:cNvPicPr>
+                      <a:picLocks noChangeAspect="1" noChangeArrowheads="1"/>
+                    </pic:cNvPicPr>
+                  </pic:nvPicPr>
+                  <pic:blipFill>
+                    <a:blip r:embed="rId8">
+                      <a:extLst>
+                        <a:ext uri="{28A0092B-C50C-407E-A947-70E740481C1C}">
+                          <a14:useLocalDpi xmlns:a14="http://schemas.microsoft.com/office/drawing/2010/main" val="0"/>
+                        </a:ext>
+                      </a:extLst>
+                    </a:blip>
+                    <a:srcRect/>
+                    <a:stretch>
+                      <a:fillRect/>
+                    </a:stretch>
+                  </pic:blipFill>
+                  <pic:spPr bwMode="auto">
+                    <a:xfrm>
+                      <a:off x="0" y="0"/>
+                      <a:ext cx="5692508" cy="3794796"/>
+                    </a:xfrm>
+                    <a:prstGeom prst="rect">
+                      <a:avLst/>
+                    </a:prstGeom>
+                    <a:noFill/>
+                    <a:ln>
+                      <a:noFill/>
+                    </a:ln>
+                  </pic:spPr>
+                </pic:pic>
+              </a:graphicData>
+            </a:graphic>
+          </wp:inline>
+        </w:drawing>
+      </w:r>
+    </w:p>
+    <w:p>
+      <w:pPr>
+        <w:pStyle w:val="ABNT"/>
+        <w:ind w:firstLine="142"/>
+        <w:jc w:val="left"/>
+        <w:rPr>
+          <w:sz w:val="22"/>
+          <w:szCs w:val="22"/>
+        </w:rPr>
+      </w:pPr>
+      <w:r>
+        <w:rPr>
+          <w:sz w:val="22"/>
+          <w:szCs w:val="22"/>
+        </w:rPr>
+        <w:t xml:space="preserve">Fonte: </w:t>
+      </w:r>
+      <w:proofErr w:type="spellStart"/>
+      <w:r>
+        <w:rPr>
+          <w:sz w:val="22"/>
+          <w:szCs w:val="22"/>
+        </w:rPr>
+        <w:t>TecMundo</w:t>
+      </w:r>
+      <w:proofErr w:type="spellEnd"/>
+      <w:r>
+        <w:rPr>
+          <w:sz w:val="22"/>
+          <w:szCs w:val="22"/>
+        </w:rPr>
+        <w:t xml:space="preserve"> (2021).</w:t>
+      </w:r>
     </w:p>
     <w:p>
       <w:pPr>
@@ -4829,158 +4809,52 @@
     <w:p>
       <w:pPr>
         <w:spacing w:after="0" w:line="360" w:lineRule="auto"/>
-        <w:jc w:val="center"/>
-        <w:rPr>
-          <w:rFonts w:ascii="Arial" w:hAnsi="Arial" w:cs="Arial"/>
-          <w:b/>
-          <w:bCs/>
-          <w:sz w:val="24"/>
-          <w:szCs w:val="24"/>
-        </w:rPr>
-      </w:pPr>
-    </w:p>
-    <w:p>
-      <w:pPr>
-        <w:spacing w:after="0" w:line="360" w:lineRule="auto"/>
-        <w:jc w:val="center"/>
-        <w:rPr>
-          <w:rFonts w:ascii="Arial" w:hAnsi="Arial" w:cs="Arial"/>
-          <w:b/>
-          <w:bCs/>
-          <w:sz w:val="24"/>
-          <w:szCs w:val="24"/>
-        </w:rPr>
-      </w:pPr>
-    </w:p>
-    <w:p>
-      <w:pPr>
-        <w:spacing w:after="0" w:line="360" w:lineRule="auto"/>
-        <w:jc w:val="center"/>
-        <w:rPr>
-          <w:rFonts w:ascii="Arial" w:hAnsi="Arial" w:cs="Arial"/>
-          <w:b/>
-          <w:bCs/>
-          <w:sz w:val="24"/>
-          <w:szCs w:val="24"/>
-        </w:rPr>
-      </w:pPr>
-    </w:p>
-    <w:p>
-      <w:pPr>
-        <w:spacing w:after="0" w:line="360" w:lineRule="auto"/>
-        <w:jc w:val="center"/>
-        <w:rPr>
-          <w:rFonts w:ascii="Arial" w:hAnsi="Arial" w:cs="Arial"/>
-          <w:b/>
-          <w:bCs/>
-          <w:sz w:val="24"/>
-          <w:szCs w:val="24"/>
-        </w:rPr>
-      </w:pPr>
-    </w:p>
-    <w:p>
-      <w:pPr>
-        <w:spacing w:after="0" w:line="360" w:lineRule="auto"/>
-        <w:jc w:val="center"/>
-        <w:rPr>
-          <w:rFonts w:ascii="Arial" w:hAnsi="Arial" w:cs="Arial"/>
-          <w:b/>
-          <w:bCs/>
-          <w:sz w:val="24"/>
-          <w:szCs w:val="24"/>
-        </w:rPr>
-      </w:pPr>
-    </w:p>
-    <w:p>
-      <w:pPr>
-        <w:spacing w:after="0" w:line="360" w:lineRule="auto"/>
-        <w:jc w:val="center"/>
-        <w:rPr>
-          <w:rFonts w:ascii="Arial" w:hAnsi="Arial" w:cs="Arial"/>
-          <w:b/>
-          <w:bCs/>
-          <w:sz w:val="24"/>
-          <w:szCs w:val="24"/>
-        </w:rPr>
-      </w:pPr>
-    </w:p>
-    <w:p>
-      <w:pPr>
-        <w:spacing w:after="0" w:line="360" w:lineRule="auto"/>
-        <w:jc w:val="center"/>
-        <w:rPr>
-          <w:rFonts w:ascii="Arial" w:hAnsi="Arial" w:cs="Arial"/>
-          <w:b/>
-          <w:bCs/>
-          <w:sz w:val="24"/>
-          <w:szCs w:val="24"/>
-        </w:rPr>
-      </w:pPr>
-    </w:p>
-    <w:p>
-      <w:pPr>
-        <w:spacing w:after="0" w:line="360" w:lineRule="auto"/>
-        <w:jc w:val="center"/>
-        <w:rPr>
-          <w:rFonts w:ascii="Arial" w:hAnsi="Arial" w:cs="Arial"/>
-          <w:b/>
-          <w:bCs/>
-          <w:sz w:val="24"/>
-          <w:szCs w:val="24"/>
-        </w:rPr>
-      </w:pPr>
-    </w:p>
-    <w:p>
-      <w:pPr>
-        <w:spacing w:after="0" w:line="360" w:lineRule="auto"/>
-        <w:jc w:val="center"/>
-        <w:rPr>
-          <w:rFonts w:ascii="Arial" w:hAnsi="Arial" w:cs="Arial"/>
-          <w:b/>
-          <w:bCs/>
-          <w:sz w:val="24"/>
-          <w:szCs w:val="24"/>
-        </w:rPr>
-      </w:pPr>
-    </w:p>
-    <w:p>
-      <w:pPr>
-        <w:spacing w:after="0" w:line="360" w:lineRule="auto"/>
-        <w:jc w:val="center"/>
-        <w:rPr>
-          <w:rFonts w:ascii="Arial" w:hAnsi="Arial" w:cs="Arial"/>
-          <w:b/>
-          <w:bCs/>
-          <w:sz w:val="24"/>
-          <w:szCs w:val="24"/>
-        </w:rPr>
-      </w:pPr>
-    </w:p>
-    <w:p>
-      <w:pPr>
-        <w:spacing w:after="0" w:line="360" w:lineRule="auto"/>
-        <w:jc w:val="center"/>
-        <w:rPr>
-          <w:rFonts w:ascii="Arial" w:hAnsi="Arial" w:cs="Arial"/>
-          <w:b/>
-          <w:bCs/>
-          <w:sz w:val="24"/>
-          <w:szCs w:val="24"/>
-        </w:rPr>
-      </w:pPr>
-    </w:p>
-    <w:p>
-      <w:pPr>
-        <w:spacing w:after="0" w:line="360" w:lineRule="auto"/>
-        <w:jc w:val="center"/>
-        <w:rPr>
-          <w:rFonts w:ascii="Arial" w:hAnsi="Arial" w:cs="Arial"/>
-          <w:b/>
-          <w:bCs/>
-          <w:sz w:val="24"/>
-          <w:szCs w:val="24"/>
-        </w:rPr>
-      </w:pPr>
+        <w:jc w:val="both"/>
+        <w:rPr>
+          <w:rFonts w:ascii="Arial" w:hAnsi="Arial" w:cs="Arial"/>
+          <w:b/>
+          <w:bCs/>
+          <w:sz w:val="24"/>
+          <w:szCs w:val="24"/>
+        </w:rPr>
+      </w:pPr>
+      <w:r>
+        <w:rPr>
+          <w:rFonts w:ascii="Arial" w:hAnsi="Arial" w:cs="Arial"/>
+          <w:b/>
+          <w:bCs/>
+          <w:sz w:val="24"/>
+          <w:szCs w:val="24"/>
+        </w:rPr>
+        <w:t>2.1 SEGUROS</w:t>
+      </w:r>
+    </w:p>
+    <w:p>
+      <w:pPr>
+        <w:spacing w:after="0" w:line="360" w:lineRule="auto"/>
+        <w:jc w:val="both"/>
+        <w:rPr>
+          <w:rFonts w:ascii="Arial" w:hAnsi="Arial" w:cs="Arial"/>
+          <w:sz w:val="24"/>
+          <w:szCs w:val="24"/>
+        </w:rPr>
+      </w:pPr>
+    </w:p>
+    <w:p>
+      <w:pPr>
+        <w:pStyle w:val="ABNT"/>
+      </w:pPr>
+      <w:r>
+        <w:t>O seguro é um contrato firmado entre o dono do veículo e uma seguradora, no qual é pago uma taxa pelo contratante para que caso haja possíveis prejuízos (previstos na apólice) diante o veículo, como danos pessoais ou a terceiros além de roubo. O valor de um seguro é calculado a partir do valor do automóvel que será contratado o seguro além de determinados riscos que o mesmo está submetido, por isto as seguradoras necessitam extensivas informações sobre o dono do veículo.</w:t>
+      </w:r>
+    </w:p>
+    <w:p>
+      <w:pPr>
+        <w:pStyle w:val="ABNT"/>
+      </w:pPr>
+      <w:r>
+        <w:t>A Top Seguros Brasil oferece formas de variadas formas de pagamento, cada uma possuindo suas vantagens e desvantagens, sendo possível pagar por boleto bancário, cartão de crédito ou débito em conta. É possível também parcelar o valor em até 12 vezes, incidindo juros no período escolhido.</w:t>
+      </w:r>
     </w:p>
     <w:p>
       <w:pPr>
@@ -5294,426 +5168,503 @@
     <w:p>
       <w:pPr>
         <w:spacing w:after="0" w:line="360" w:lineRule="auto"/>
-        <w:jc w:val="center"/>
-        <w:rPr>
-          <w:rFonts w:ascii="Arial" w:hAnsi="Arial" w:cs="Arial"/>
-          <w:b/>
-          <w:bCs/>
-          <w:sz w:val="24"/>
-          <w:szCs w:val="24"/>
-        </w:rPr>
-      </w:pPr>
-    </w:p>
-    <w:p>
-      <w:pPr>
-        <w:spacing w:after="0" w:line="360" w:lineRule="auto"/>
-        <w:jc w:val="center"/>
-        <w:rPr>
-          <w:rFonts w:ascii="Arial" w:hAnsi="Arial" w:cs="Arial"/>
-          <w:b/>
-          <w:bCs/>
-          <w:sz w:val="24"/>
-          <w:szCs w:val="24"/>
-        </w:rPr>
-      </w:pPr>
-    </w:p>
-    <w:p>
-      <w:pPr>
-        <w:spacing w:after="0" w:line="360" w:lineRule="auto"/>
-        <w:jc w:val="center"/>
-        <w:rPr>
-          <w:rFonts w:ascii="Arial" w:hAnsi="Arial" w:cs="Arial"/>
-          <w:b/>
-          <w:bCs/>
-          <w:sz w:val="24"/>
-          <w:szCs w:val="24"/>
-        </w:rPr>
-      </w:pPr>
-    </w:p>
-    <w:p>
-      <w:pPr>
-        <w:spacing w:after="0" w:line="360" w:lineRule="auto"/>
-        <w:jc w:val="center"/>
-        <w:rPr>
-          <w:rFonts w:ascii="Arial" w:hAnsi="Arial" w:cs="Arial"/>
-          <w:b/>
-          <w:bCs/>
-          <w:sz w:val="24"/>
-          <w:szCs w:val="24"/>
-        </w:rPr>
-      </w:pPr>
-    </w:p>
-    <w:p>
-      <w:pPr>
-        <w:spacing w:after="0" w:line="360" w:lineRule="auto"/>
-        <w:jc w:val="center"/>
-        <w:rPr>
-          <w:rFonts w:ascii="Arial" w:hAnsi="Arial" w:cs="Arial"/>
-          <w:b/>
-          <w:bCs/>
-          <w:sz w:val="24"/>
-          <w:szCs w:val="24"/>
-        </w:rPr>
-      </w:pPr>
-    </w:p>
-    <w:p>
-      <w:pPr>
-        <w:spacing w:after="0" w:line="360" w:lineRule="auto"/>
-        <w:jc w:val="center"/>
-        <w:rPr>
-          <w:rFonts w:ascii="Arial" w:hAnsi="Arial" w:cs="Arial"/>
-          <w:b/>
-          <w:bCs/>
-          <w:sz w:val="24"/>
-          <w:szCs w:val="24"/>
-        </w:rPr>
-      </w:pPr>
-    </w:p>
-    <w:p>
-      <w:pPr>
-        <w:spacing w:after="0" w:line="360" w:lineRule="auto"/>
-        <w:jc w:val="center"/>
-        <w:rPr>
-          <w:rFonts w:ascii="Arial" w:hAnsi="Arial" w:cs="Arial"/>
-          <w:b/>
-          <w:bCs/>
-          <w:sz w:val="24"/>
-          <w:szCs w:val="24"/>
-        </w:rPr>
-      </w:pPr>
-    </w:p>
-    <w:p>
-      <w:pPr>
-        <w:spacing w:after="0" w:line="360" w:lineRule="auto"/>
-        <w:jc w:val="center"/>
-        <w:rPr>
-          <w:rFonts w:ascii="Arial" w:hAnsi="Arial" w:cs="Arial"/>
-          <w:b/>
-          <w:bCs/>
-          <w:sz w:val="24"/>
-          <w:szCs w:val="24"/>
-        </w:rPr>
-      </w:pPr>
-    </w:p>
-    <w:p>
-      <w:pPr>
-        <w:spacing w:after="0" w:line="360" w:lineRule="auto"/>
-        <w:jc w:val="center"/>
-        <w:rPr>
-          <w:rFonts w:ascii="Arial" w:hAnsi="Arial" w:cs="Arial"/>
-          <w:b/>
-          <w:bCs/>
-          <w:sz w:val="24"/>
-          <w:szCs w:val="24"/>
-        </w:rPr>
-      </w:pPr>
-    </w:p>
-    <w:p>
-      <w:pPr>
-        <w:spacing w:after="0" w:line="360" w:lineRule="auto"/>
-        <w:jc w:val="center"/>
-        <w:rPr>
-          <w:rFonts w:ascii="Arial" w:hAnsi="Arial" w:cs="Arial"/>
-          <w:b/>
-          <w:bCs/>
-          <w:sz w:val="24"/>
-          <w:szCs w:val="24"/>
-        </w:rPr>
-      </w:pPr>
-    </w:p>
-    <w:p>
-      <w:pPr>
-        <w:spacing w:after="0" w:line="360" w:lineRule="auto"/>
-        <w:jc w:val="center"/>
-        <w:rPr>
-          <w:rFonts w:ascii="Arial" w:hAnsi="Arial" w:cs="Arial"/>
-          <w:b/>
-          <w:bCs/>
-          <w:sz w:val="24"/>
-          <w:szCs w:val="24"/>
-        </w:rPr>
-      </w:pPr>
-    </w:p>
-    <w:p>
-      <w:pPr>
-        <w:spacing w:after="0" w:line="360" w:lineRule="auto"/>
-        <w:jc w:val="center"/>
-        <w:rPr>
-          <w:rFonts w:ascii="Arial" w:hAnsi="Arial" w:cs="Arial"/>
-          <w:b/>
-          <w:bCs/>
-          <w:sz w:val="24"/>
-          <w:szCs w:val="24"/>
-        </w:rPr>
-      </w:pPr>
-    </w:p>
-    <w:p>
-      <w:pPr>
-        <w:spacing w:after="0" w:line="360" w:lineRule="auto"/>
-        <w:jc w:val="center"/>
-        <w:rPr>
-          <w:rFonts w:ascii="Arial" w:hAnsi="Arial" w:cs="Arial"/>
-          <w:b/>
-          <w:bCs/>
-          <w:sz w:val="24"/>
-          <w:szCs w:val="24"/>
-        </w:rPr>
-      </w:pPr>
-    </w:p>
-    <w:p>
-      <w:pPr>
-        <w:spacing w:after="0" w:line="360" w:lineRule="auto"/>
-        <w:jc w:val="center"/>
-        <w:rPr>
-          <w:rFonts w:ascii="Arial" w:hAnsi="Arial" w:cs="Arial"/>
-          <w:b/>
-          <w:bCs/>
-          <w:sz w:val="24"/>
-          <w:szCs w:val="24"/>
-        </w:rPr>
-      </w:pPr>
-    </w:p>
-    <w:p>
-      <w:pPr>
-        <w:spacing w:after="0" w:line="360" w:lineRule="auto"/>
-        <w:jc w:val="center"/>
-        <w:rPr>
-          <w:rFonts w:ascii="Arial" w:hAnsi="Arial" w:cs="Arial"/>
-          <w:b/>
-          <w:bCs/>
-          <w:sz w:val="24"/>
-          <w:szCs w:val="24"/>
-        </w:rPr>
-      </w:pPr>
-    </w:p>
-    <w:p>
-      <w:pPr>
-        <w:spacing w:after="0" w:line="360" w:lineRule="auto"/>
-        <w:jc w:val="center"/>
-        <w:rPr>
-          <w:rFonts w:ascii="Arial" w:hAnsi="Arial" w:cs="Arial"/>
-          <w:b/>
-          <w:bCs/>
-          <w:sz w:val="24"/>
-          <w:szCs w:val="24"/>
-        </w:rPr>
-      </w:pPr>
-    </w:p>
-    <w:p>
-      <w:pPr>
-        <w:spacing w:after="0" w:line="360" w:lineRule="auto"/>
-        <w:jc w:val="center"/>
-        <w:rPr>
-          <w:rFonts w:ascii="Arial" w:hAnsi="Arial" w:cs="Arial"/>
-          <w:b/>
-          <w:bCs/>
-          <w:sz w:val="24"/>
-          <w:szCs w:val="24"/>
-        </w:rPr>
-      </w:pPr>
-    </w:p>
-    <w:p>
-      <w:pPr>
-        <w:spacing w:after="0" w:line="360" w:lineRule="auto"/>
-        <w:jc w:val="center"/>
-        <w:rPr>
-          <w:rFonts w:ascii="Arial" w:hAnsi="Arial" w:cs="Arial"/>
-          <w:b/>
-          <w:bCs/>
-          <w:sz w:val="24"/>
-          <w:szCs w:val="24"/>
-        </w:rPr>
-      </w:pPr>
-    </w:p>
-    <w:p>
-      <w:pPr>
-        <w:spacing w:after="0" w:line="360" w:lineRule="auto"/>
-        <w:jc w:val="center"/>
-        <w:rPr>
-          <w:rFonts w:ascii="Arial" w:hAnsi="Arial" w:cs="Arial"/>
-          <w:b/>
-          <w:bCs/>
-          <w:sz w:val="24"/>
-          <w:szCs w:val="24"/>
-        </w:rPr>
-      </w:pPr>
-    </w:p>
-    <w:p>
-      <w:pPr>
-        <w:spacing w:after="0" w:line="360" w:lineRule="auto"/>
-        <w:jc w:val="center"/>
-        <w:rPr>
-          <w:rFonts w:ascii="Arial" w:hAnsi="Arial" w:cs="Arial"/>
-          <w:b/>
-          <w:bCs/>
-          <w:sz w:val="24"/>
-          <w:szCs w:val="24"/>
-        </w:rPr>
-      </w:pPr>
-    </w:p>
-    <w:p>
-      <w:pPr>
-        <w:spacing w:after="0" w:line="360" w:lineRule="auto"/>
-        <w:jc w:val="center"/>
-        <w:rPr>
-          <w:rFonts w:ascii="Arial" w:hAnsi="Arial" w:cs="Arial"/>
-          <w:b/>
-          <w:bCs/>
-          <w:sz w:val="24"/>
-          <w:szCs w:val="24"/>
-        </w:rPr>
-      </w:pPr>
-    </w:p>
-    <w:p>
-      <w:pPr>
-        <w:spacing w:after="0" w:line="360" w:lineRule="auto"/>
-        <w:jc w:val="center"/>
-        <w:rPr>
-          <w:rFonts w:ascii="Arial" w:hAnsi="Arial" w:cs="Arial"/>
-          <w:b/>
-          <w:bCs/>
-          <w:sz w:val="24"/>
-          <w:szCs w:val="24"/>
-        </w:rPr>
-      </w:pPr>
-    </w:p>
-    <w:p>
-      <w:pPr>
-        <w:spacing w:after="0" w:line="360" w:lineRule="auto"/>
-        <w:jc w:val="center"/>
-        <w:rPr>
-          <w:rFonts w:ascii="Arial" w:hAnsi="Arial" w:cs="Arial"/>
-          <w:b/>
-          <w:bCs/>
-          <w:sz w:val="24"/>
-          <w:szCs w:val="24"/>
-        </w:rPr>
-      </w:pPr>
-    </w:p>
-    <w:p>
-      <w:pPr>
-        <w:spacing w:after="0" w:line="360" w:lineRule="auto"/>
-        <w:jc w:val="center"/>
-        <w:rPr>
-          <w:rFonts w:ascii="Arial" w:hAnsi="Arial" w:cs="Arial"/>
-          <w:b/>
-          <w:bCs/>
-          <w:sz w:val="24"/>
-          <w:szCs w:val="24"/>
-        </w:rPr>
-      </w:pPr>
-    </w:p>
-    <w:p>
-      <w:pPr>
-        <w:spacing w:after="0" w:line="360" w:lineRule="auto"/>
-        <w:jc w:val="center"/>
-        <w:rPr>
-          <w:rFonts w:ascii="Arial" w:hAnsi="Arial" w:cs="Arial"/>
-          <w:b/>
-          <w:bCs/>
-          <w:sz w:val="24"/>
-          <w:szCs w:val="24"/>
-        </w:rPr>
-      </w:pPr>
-    </w:p>
-    <w:p>
-      <w:pPr>
-        <w:spacing w:after="0" w:line="360" w:lineRule="auto"/>
-        <w:jc w:val="center"/>
-        <w:rPr>
-          <w:rFonts w:ascii="Arial" w:hAnsi="Arial" w:cs="Arial"/>
-          <w:b/>
-          <w:bCs/>
-          <w:sz w:val="24"/>
-          <w:szCs w:val="24"/>
-        </w:rPr>
-      </w:pPr>
-    </w:p>
-    <w:p>
-      <w:pPr>
-        <w:spacing w:after="0" w:line="360" w:lineRule="auto"/>
-        <w:jc w:val="center"/>
-        <w:rPr>
-          <w:rFonts w:ascii="Arial" w:hAnsi="Arial" w:cs="Arial"/>
-          <w:b/>
-          <w:bCs/>
-          <w:sz w:val="24"/>
-          <w:szCs w:val="24"/>
-        </w:rPr>
-      </w:pPr>
-    </w:p>
-    <w:p>
-      <w:pPr>
-        <w:spacing w:after="0" w:line="360" w:lineRule="auto"/>
-        <w:jc w:val="center"/>
-        <w:rPr>
-          <w:rFonts w:ascii="Arial" w:hAnsi="Arial" w:cs="Arial"/>
-          <w:b/>
-          <w:bCs/>
-          <w:sz w:val="24"/>
-          <w:szCs w:val="24"/>
-        </w:rPr>
-      </w:pPr>
-    </w:p>
-    <w:p>
-      <w:pPr>
-        <w:spacing w:after="0" w:line="360" w:lineRule="auto"/>
-        <w:jc w:val="center"/>
-        <w:rPr>
-          <w:rFonts w:ascii="Arial" w:hAnsi="Arial" w:cs="Arial"/>
-          <w:b/>
-          <w:bCs/>
-          <w:sz w:val="24"/>
-          <w:szCs w:val="24"/>
-        </w:rPr>
-      </w:pPr>
-    </w:p>
-    <w:p>
-      <w:pPr>
-        <w:spacing w:after="0" w:line="360" w:lineRule="auto"/>
-        <w:jc w:val="center"/>
-        <w:rPr>
-          <w:rFonts w:ascii="Arial" w:hAnsi="Arial" w:cs="Arial"/>
-          <w:b/>
-          <w:bCs/>
-          <w:sz w:val="24"/>
-          <w:szCs w:val="24"/>
-        </w:rPr>
-      </w:pPr>
-    </w:p>
-    <w:p>
-      <w:pPr>
-        <w:spacing w:after="0" w:line="360" w:lineRule="auto"/>
-        <w:jc w:val="center"/>
-        <w:rPr>
-          <w:rFonts w:ascii="Arial" w:hAnsi="Arial" w:cs="Arial"/>
-          <w:b/>
-          <w:bCs/>
-          <w:sz w:val="24"/>
-          <w:szCs w:val="24"/>
-        </w:rPr>
-      </w:pPr>
-    </w:p>
-    <w:p>
-      <w:pPr>
-        <w:spacing w:after="0" w:line="360" w:lineRule="auto"/>
-        <w:rPr>
-          <w:rFonts w:ascii="Arial" w:hAnsi="Arial" w:cs="Arial"/>
-          <w:b/>
-          <w:bCs/>
-          <w:sz w:val="24"/>
-          <w:szCs w:val="24"/>
-        </w:rPr>
-      </w:pPr>
-      <w:r>
-        <w:rPr>
-          <w:rFonts w:ascii="Arial" w:hAnsi="Arial" w:cs="Arial"/>
-          <w:b/>
-          <w:bCs/>
-          <w:sz w:val="24"/>
-          <w:szCs w:val="24"/>
-        </w:rPr>
-        <w:lastRenderedPageBreak/>
+        <w:rPr>
+          <w:rFonts w:ascii="Arial" w:hAnsi="Arial" w:cs="Arial"/>
+          <w:b/>
+          <w:bCs/>
+          <w:sz w:val="24"/>
+          <w:szCs w:val="24"/>
+        </w:rPr>
+      </w:pPr>
+      <w:r>
+        <w:rPr>
+          <w:rFonts w:ascii="Arial" w:hAnsi="Arial" w:cs="Arial"/>
+          <w:b/>
+          <w:bCs/>
+          <w:sz w:val="24"/>
+          <w:szCs w:val="24"/>
+        </w:rPr>
+        <w:t>3.1 ANÁLISE DE REQUESITOS</w:t>
+      </w:r>
+    </w:p>
+    <w:p>
+      <w:pPr>
+        <w:spacing w:after="0" w:line="360" w:lineRule="auto"/>
+        <w:jc w:val="center"/>
+        <w:rPr>
+          <w:rFonts w:ascii="Arial" w:hAnsi="Arial" w:cs="Arial"/>
+          <w:b/>
+          <w:bCs/>
+          <w:sz w:val="24"/>
+          <w:szCs w:val="24"/>
+        </w:rPr>
+      </w:pPr>
+    </w:p>
+    <w:p>
+      <w:pPr>
+        <w:spacing w:after="0" w:line="360" w:lineRule="auto"/>
+        <w:jc w:val="center"/>
+        <w:rPr>
+          <w:rFonts w:ascii="Arial" w:hAnsi="Arial" w:cs="Arial"/>
+          <w:b/>
+          <w:bCs/>
+          <w:sz w:val="24"/>
+          <w:szCs w:val="24"/>
+        </w:rPr>
+      </w:pPr>
+    </w:p>
+    <w:p>
+      <w:pPr>
+        <w:spacing w:after="0" w:line="360" w:lineRule="auto"/>
+        <w:rPr>
+          <w:rFonts w:ascii="Arial" w:hAnsi="Arial" w:cs="Arial"/>
+          <w:b/>
+          <w:bCs/>
+          <w:sz w:val="24"/>
+          <w:szCs w:val="24"/>
+        </w:rPr>
+      </w:pPr>
+      <w:r>
+        <w:rPr>
+          <w:rFonts w:ascii="Arial" w:hAnsi="Arial" w:cs="Arial"/>
+          <w:b/>
+          <w:bCs/>
+          <w:sz w:val="24"/>
+          <w:szCs w:val="24"/>
+        </w:rPr>
+        <w:t>3.2 PROCESSO E CRONOGRAMA</w:t>
+      </w:r>
+    </w:p>
+    <w:p>
+      <w:pPr>
+        <w:spacing w:after="0" w:line="360" w:lineRule="auto"/>
+        <w:jc w:val="center"/>
+        <w:rPr>
+          <w:rFonts w:ascii="Arial" w:hAnsi="Arial" w:cs="Arial"/>
+          <w:b/>
+          <w:bCs/>
+          <w:sz w:val="24"/>
+          <w:szCs w:val="24"/>
+        </w:rPr>
+      </w:pPr>
+    </w:p>
+    <w:p>
+      <w:pPr>
+        <w:spacing w:after="0" w:line="360" w:lineRule="auto"/>
+        <w:jc w:val="center"/>
+        <w:rPr>
+          <w:rFonts w:ascii="Arial" w:hAnsi="Arial" w:cs="Arial"/>
+          <w:b/>
+          <w:bCs/>
+          <w:sz w:val="24"/>
+          <w:szCs w:val="24"/>
+        </w:rPr>
+      </w:pPr>
+    </w:p>
+    <w:p>
+      <w:pPr>
+        <w:spacing w:after="0" w:line="360" w:lineRule="auto"/>
+        <w:rPr>
+          <w:rFonts w:ascii="Arial" w:hAnsi="Arial" w:cs="Arial"/>
+          <w:b/>
+          <w:bCs/>
+          <w:sz w:val="24"/>
+          <w:szCs w:val="24"/>
+        </w:rPr>
+      </w:pPr>
+      <w:r>
+        <w:rPr>
+          <w:rFonts w:ascii="Arial" w:hAnsi="Arial" w:cs="Arial"/>
+          <w:b/>
+          <w:bCs/>
+          <w:sz w:val="24"/>
+          <w:szCs w:val="24"/>
+        </w:rPr>
+        <w:t>3.3</w:t>
+      </w:r>
+      <w:r>
+        <w:rPr>
+          <w:rFonts w:ascii="Arial" w:hAnsi="Arial" w:cs="Arial"/>
+          <w:b/>
+          <w:bCs/>
+          <w:sz w:val="24"/>
+          <w:szCs w:val="24"/>
+        </w:rPr>
+        <w:t xml:space="preserve"> MODELAGEM DO BANCO DE DADOS</w:t>
+      </w:r>
+    </w:p>
+    <w:p>
+      <w:pPr>
+        <w:spacing w:after="0" w:line="360" w:lineRule="auto"/>
+        <w:jc w:val="center"/>
+        <w:rPr>
+          <w:rFonts w:ascii="Arial" w:hAnsi="Arial" w:cs="Arial"/>
+          <w:b/>
+          <w:bCs/>
+          <w:sz w:val="24"/>
+          <w:szCs w:val="24"/>
+        </w:rPr>
+      </w:pPr>
+    </w:p>
+    <w:p>
+      <w:pPr>
+        <w:spacing w:after="0" w:line="360" w:lineRule="auto"/>
+        <w:jc w:val="center"/>
+        <w:rPr>
+          <w:rFonts w:ascii="Arial" w:hAnsi="Arial" w:cs="Arial"/>
+          <w:b/>
+          <w:bCs/>
+          <w:sz w:val="24"/>
+          <w:szCs w:val="24"/>
+        </w:rPr>
+      </w:pPr>
+    </w:p>
+    <w:p>
+      <w:pPr>
+        <w:spacing w:after="0" w:line="360" w:lineRule="auto"/>
+        <w:rPr>
+          <w:rFonts w:ascii="Arial" w:hAnsi="Arial" w:cs="Arial"/>
+          <w:b/>
+          <w:bCs/>
+          <w:sz w:val="24"/>
+          <w:szCs w:val="24"/>
+        </w:rPr>
+      </w:pPr>
+      <w:r>
+        <w:rPr>
+          <w:rFonts w:ascii="Arial" w:hAnsi="Arial" w:cs="Arial"/>
+          <w:b/>
+          <w:bCs/>
+          <w:sz w:val="24"/>
+          <w:szCs w:val="24"/>
+        </w:rPr>
+        <w:t xml:space="preserve">3.4 </w:t>
+      </w:r>
+      <w:r>
+        <w:rPr>
+          <w:rFonts w:ascii="Arial" w:hAnsi="Arial" w:cs="Arial"/>
+          <w:b/>
+          <w:bCs/>
+          <w:sz w:val="24"/>
+          <w:szCs w:val="24"/>
+        </w:rPr>
+        <w:t>TELAS C#</w:t>
+      </w:r>
+    </w:p>
+    <w:p>
+      <w:pPr>
+        <w:spacing w:after="0" w:line="360" w:lineRule="auto"/>
+        <w:jc w:val="center"/>
+        <w:rPr>
+          <w:rFonts w:ascii="Arial" w:hAnsi="Arial" w:cs="Arial"/>
+          <w:b/>
+          <w:bCs/>
+          <w:sz w:val="24"/>
+          <w:szCs w:val="24"/>
+        </w:rPr>
+      </w:pPr>
+    </w:p>
+    <w:p>
+      <w:pPr>
+        <w:spacing w:after="0" w:line="360" w:lineRule="auto"/>
+        <w:jc w:val="center"/>
+        <w:rPr>
+          <w:rFonts w:ascii="Arial" w:hAnsi="Arial" w:cs="Arial"/>
+          <w:b/>
+          <w:bCs/>
+          <w:sz w:val="24"/>
+          <w:szCs w:val="24"/>
+        </w:rPr>
+      </w:pPr>
+    </w:p>
+    <w:p>
+      <w:pPr>
+        <w:spacing w:after="0" w:line="360" w:lineRule="auto"/>
+        <w:rPr>
+          <w:rFonts w:ascii="Arial" w:hAnsi="Arial" w:cs="Arial"/>
+          <w:b/>
+          <w:bCs/>
+          <w:sz w:val="24"/>
+          <w:szCs w:val="24"/>
+        </w:rPr>
+      </w:pPr>
+      <w:r>
+        <w:rPr>
+          <w:rFonts w:ascii="Arial" w:hAnsi="Arial" w:cs="Arial"/>
+          <w:b/>
+          <w:bCs/>
+          <w:sz w:val="24"/>
+          <w:szCs w:val="24"/>
+        </w:rPr>
+        <w:t>3.5 PESQUISA DE MERCADO</w:t>
+      </w:r>
+    </w:p>
+    <w:p>
+      <w:pPr>
+        <w:spacing w:after="0" w:line="360" w:lineRule="auto"/>
+        <w:jc w:val="center"/>
+        <w:rPr>
+          <w:rFonts w:ascii="Arial" w:hAnsi="Arial" w:cs="Arial"/>
+          <w:b/>
+          <w:bCs/>
+          <w:sz w:val="24"/>
+          <w:szCs w:val="24"/>
+        </w:rPr>
+      </w:pPr>
+    </w:p>
+    <w:p>
+      <w:pPr>
+        <w:spacing w:after="0" w:line="360" w:lineRule="auto"/>
+        <w:jc w:val="center"/>
+        <w:rPr>
+          <w:rFonts w:ascii="Arial" w:hAnsi="Arial" w:cs="Arial"/>
+          <w:b/>
+          <w:bCs/>
+          <w:sz w:val="24"/>
+          <w:szCs w:val="24"/>
+        </w:rPr>
+      </w:pPr>
+    </w:p>
+    <w:p>
+      <w:pPr>
+        <w:spacing w:after="0" w:line="360" w:lineRule="auto"/>
+        <w:jc w:val="center"/>
+        <w:rPr>
+          <w:rFonts w:ascii="Arial" w:hAnsi="Arial" w:cs="Arial"/>
+          <w:b/>
+          <w:bCs/>
+          <w:sz w:val="24"/>
+          <w:szCs w:val="24"/>
+        </w:rPr>
+      </w:pPr>
+    </w:p>
+    <w:p>
+      <w:pPr>
+        <w:spacing w:after="0" w:line="360" w:lineRule="auto"/>
+        <w:jc w:val="center"/>
+        <w:rPr>
+          <w:rFonts w:ascii="Arial" w:hAnsi="Arial" w:cs="Arial"/>
+          <w:b/>
+          <w:bCs/>
+          <w:sz w:val="24"/>
+          <w:szCs w:val="24"/>
+        </w:rPr>
+      </w:pPr>
+    </w:p>
+    <w:p>
+      <w:pPr>
+        <w:spacing w:after="0" w:line="360" w:lineRule="auto"/>
+        <w:jc w:val="center"/>
+        <w:rPr>
+          <w:rFonts w:ascii="Arial" w:hAnsi="Arial" w:cs="Arial"/>
+          <w:b/>
+          <w:bCs/>
+          <w:sz w:val="24"/>
+          <w:szCs w:val="24"/>
+        </w:rPr>
+      </w:pPr>
+    </w:p>
+    <w:p>
+      <w:pPr>
+        <w:spacing w:after="0" w:line="360" w:lineRule="auto"/>
+        <w:jc w:val="center"/>
+        <w:rPr>
+          <w:rFonts w:ascii="Arial" w:hAnsi="Arial" w:cs="Arial"/>
+          <w:b/>
+          <w:bCs/>
+          <w:sz w:val="24"/>
+          <w:szCs w:val="24"/>
+        </w:rPr>
+      </w:pPr>
+    </w:p>
+    <w:p>
+      <w:pPr>
+        <w:spacing w:after="0" w:line="360" w:lineRule="auto"/>
+        <w:jc w:val="center"/>
+        <w:rPr>
+          <w:rFonts w:ascii="Arial" w:hAnsi="Arial" w:cs="Arial"/>
+          <w:b/>
+          <w:bCs/>
+          <w:sz w:val="24"/>
+          <w:szCs w:val="24"/>
+        </w:rPr>
+      </w:pPr>
+    </w:p>
+    <w:p>
+      <w:pPr>
+        <w:spacing w:after="0" w:line="360" w:lineRule="auto"/>
+        <w:jc w:val="center"/>
+        <w:rPr>
+          <w:rFonts w:ascii="Arial" w:hAnsi="Arial" w:cs="Arial"/>
+          <w:b/>
+          <w:bCs/>
+          <w:sz w:val="24"/>
+          <w:szCs w:val="24"/>
+        </w:rPr>
+      </w:pPr>
+    </w:p>
+    <w:p>
+      <w:pPr>
+        <w:spacing w:after="0" w:line="360" w:lineRule="auto"/>
+        <w:jc w:val="center"/>
+        <w:rPr>
+          <w:rFonts w:ascii="Arial" w:hAnsi="Arial" w:cs="Arial"/>
+          <w:b/>
+          <w:bCs/>
+          <w:sz w:val="24"/>
+          <w:szCs w:val="24"/>
+        </w:rPr>
+      </w:pPr>
+    </w:p>
+    <w:p>
+      <w:pPr>
+        <w:spacing w:after="0" w:line="360" w:lineRule="auto"/>
+        <w:jc w:val="center"/>
+        <w:rPr>
+          <w:rFonts w:ascii="Arial" w:hAnsi="Arial" w:cs="Arial"/>
+          <w:b/>
+          <w:bCs/>
+          <w:sz w:val="24"/>
+          <w:szCs w:val="24"/>
+        </w:rPr>
+      </w:pPr>
+    </w:p>
+    <w:p>
+      <w:pPr>
+        <w:spacing w:after="0" w:line="360" w:lineRule="auto"/>
+        <w:jc w:val="center"/>
+        <w:rPr>
+          <w:rFonts w:ascii="Arial" w:hAnsi="Arial" w:cs="Arial"/>
+          <w:b/>
+          <w:bCs/>
+          <w:sz w:val="24"/>
+          <w:szCs w:val="24"/>
+        </w:rPr>
+      </w:pPr>
+    </w:p>
+    <w:p>
+      <w:pPr>
+        <w:spacing w:after="0" w:line="360" w:lineRule="auto"/>
+        <w:jc w:val="center"/>
+        <w:rPr>
+          <w:rFonts w:ascii="Arial" w:hAnsi="Arial" w:cs="Arial"/>
+          <w:b/>
+          <w:bCs/>
+          <w:sz w:val="24"/>
+          <w:szCs w:val="24"/>
+        </w:rPr>
+      </w:pPr>
+    </w:p>
+    <w:p>
+      <w:pPr>
+        <w:spacing w:after="0" w:line="360" w:lineRule="auto"/>
+        <w:jc w:val="center"/>
+        <w:rPr>
+          <w:rFonts w:ascii="Arial" w:hAnsi="Arial" w:cs="Arial"/>
+          <w:b/>
+          <w:bCs/>
+          <w:sz w:val="24"/>
+          <w:szCs w:val="24"/>
+        </w:rPr>
+      </w:pPr>
+    </w:p>
+    <w:p>
+      <w:pPr>
+        <w:spacing w:after="0" w:line="360" w:lineRule="auto"/>
+        <w:jc w:val="center"/>
+        <w:rPr>
+          <w:rFonts w:ascii="Arial" w:hAnsi="Arial" w:cs="Arial"/>
+          <w:b/>
+          <w:bCs/>
+          <w:sz w:val="24"/>
+          <w:szCs w:val="24"/>
+        </w:rPr>
+      </w:pPr>
+    </w:p>
+    <w:p>
+      <w:pPr>
+        <w:spacing w:after="0" w:line="360" w:lineRule="auto"/>
+        <w:jc w:val="center"/>
+        <w:rPr>
+          <w:rFonts w:ascii="Arial" w:hAnsi="Arial" w:cs="Arial"/>
+          <w:b/>
+          <w:bCs/>
+          <w:sz w:val="24"/>
+          <w:szCs w:val="24"/>
+        </w:rPr>
+      </w:pPr>
+    </w:p>
+    <w:p>
+      <w:pPr>
+        <w:spacing w:after="0" w:line="360" w:lineRule="auto"/>
+        <w:jc w:val="center"/>
+        <w:rPr>
+          <w:rFonts w:ascii="Arial" w:hAnsi="Arial" w:cs="Arial"/>
+          <w:b/>
+          <w:bCs/>
+          <w:sz w:val="24"/>
+          <w:szCs w:val="24"/>
+        </w:rPr>
+      </w:pPr>
+    </w:p>
+    <w:p>
+      <w:pPr>
+        <w:spacing w:after="0" w:line="360" w:lineRule="auto"/>
+        <w:jc w:val="center"/>
+        <w:rPr>
+          <w:rFonts w:ascii="Arial" w:hAnsi="Arial" w:cs="Arial"/>
+          <w:b/>
+          <w:bCs/>
+          <w:sz w:val="24"/>
+          <w:szCs w:val="24"/>
+        </w:rPr>
+      </w:pPr>
+    </w:p>
+    <w:p>
+      <w:pPr>
+        <w:spacing w:after="0" w:line="360" w:lineRule="auto"/>
+        <w:jc w:val="center"/>
+        <w:rPr>
+          <w:rFonts w:ascii="Arial" w:hAnsi="Arial" w:cs="Arial"/>
+          <w:b/>
+          <w:bCs/>
+          <w:sz w:val="24"/>
+          <w:szCs w:val="24"/>
+        </w:rPr>
+      </w:pPr>
+    </w:p>
+    <w:p>
+      <w:pPr>
+        <w:spacing w:after="0" w:line="360" w:lineRule="auto"/>
+        <w:jc w:val="center"/>
+        <w:rPr>
+          <w:rFonts w:ascii="Arial" w:hAnsi="Arial" w:cs="Arial"/>
+          <w:b/>
+          <w:bCs/>
+          <w:sz w:val="24"/>
+          <w:szCs w:val="24"/>
+        </w:rPr>
+      </w:pPr>
+    </w:p>
+    <w:p>
+      <w:pPr>
+        <w:spacing w:after="0" w:line="360" w:lineRule="auto"/>
+        <w:rPr>
+          <w:rFonts w:ascii="Arial" w:hAnsi="Arial" w:cs="Arial"/>
+          <w:b/>
+          <w:bCs/>
+          <w:sz w:val="24"/>
+          <w:szCs w:val="24"/>
+        </w:rPr>
+      </w:pPr>
+      <w:r>
+        <w:rPr>
+          <w:rFonts w:ascii="Arial" w:hAnsi="Arial" w:cs="Arial"/>
+          <w:b/>
+          <w:bCs/>
+          <w:sz w:val="24"/>
+          <w:szCs w:val="24"/>
+        </w:rPr>
         <w:t xml:space="preserve">4 </w:t>
       </w:r>
       <w:r>
@@ -6176,7 +6127,6 @@
           <w:sz w:val="24"/>
           <w:szCs w:val="24"/>
         </w:rPr>
-        <w:lastRenderedPageBreak/>
         <w:t>REFERÊNCIAS</w:t>
       </w:r>
     </w:p>
@@ -6233,7 +6183,7 @@
       <w:r>
         <w:t xml:space="preserve">. Disponível em </w:t>
       </w:r>
-      <w:hyperlink r:id="rId8" w:history="1">
+      <w:hyperlink r:id="rId9" w:history="1">
         <w:r>
           <w:rPr>
             <w:rStyle w:val="Hyperlink"/>
@@ -6262,7 +6212,6 @@
       <w:r>
         <w:t xml:space="preserve">Serpro, O que muda com a LGPD. </w:t>
       </w:r>
-      <w:proofErr w:type="gramStart"/>
       <w:r>
         <w:rPr>
           <w:b/>
@@ -6274,16 +6223,12 @@
         <w:t xml:space="preserve">, </w:t>
       </w:r>
       <w:r>
-        <w:t xml:space="preserve"> 2020</w:t>
-      </w:r>
-      <w:proofErr w:type="gramEnd"/>
-      <w:r>
-        <w:t xml:space="preserve">. Disponível em </w:t>
+        <w:t xml:space="preserve"> 2020. Disponível em </w:t>
       </w:r>
       <w:r>
         <w:t xml:space="preserve"> </w:t>
       </w:r>
-      <w:hyperlink r:id="rId9" w:history="1">
+      <w:hyperlink r:id="rId10" w:history="1">
         <w:r>
           <w:rPr>
             <w:rStyle w:val="Hyperlink"/>
@@ -6323,7 +6268,7 @@
       </w:pPr>
     </w:p>
     <w:sectPr>
-      <w:headerReference w:type="default" r:id="rId10"/>
+      <w:headerReference w:type="default" r:id="rId11"/>
       <w:pgSz w:w="11906" w:h="16838"/>
       <w:pgMar w:top="1701" w:right="1134" w:bottom="1134" w:left="1701" w:header="709" w:footer="709" w:gutter="0"/>
       <w:cols w:space="708"/>
@@ -6413,6 +6358,7 @@
         <w:docPartUnique/>
       </w:docPartObj>
     </w:sdtPr>
+    <w:sdtEndPr/>
     <w:sdtContent>
       <w:p>
         <w:pPr>
@@ -6966,6 +6912,49 @@
       <w:shd w:val="clear" w:color="auto" w:fill="E1DFDD"/>
     </w:rPr>
   </w:style>
+  <w:style w:type="character" w:styleId="HiperlinkVisitado">
+    <w:name w:val="FollowedHyperlink"/>
+    <w:basedOn w:val="Fontepargpadro"/>
+    <w:uiPriority w:val="99"/>
+    <w:semiHidden/>
+    <w:unhideWhenUsed/>
+    <w:rsid w:val="00EB5BA2"/>
+    <w:rPr>
+      <w:color w:val="954F72" w:themeColor="followedHyperlink"/>
+      <w:u w:val="single"/>
+    </w:rPr>
+  </w:style>
+  <w:style w:type="paragraph" w:styleId="Legenda">
+    <w:name w:val="caption"/>
+    <w:basedOn w:val="Normal"/>
+    <w:next w:val="Normal"/>
+    <w:uiPriority w:val="35"/>
+    <w:semiHidden/>
+    <w:unhideWhenUsed/>
+    <w:qFormat/>
+    <w:rsid w:val="001B35E7"/>
+    <w:pPr>
+      <w:spacing w:after="200" w:line="240" w:lineRule="auto"/>
+    </w:pPr>
+    <w:rPr>
+      <w:i/>
+      <w:iCs/>
+      <w:color w:val="44546A" w:themeColor="text2"/>
+      <w:sz w:val="18"/>
+      <w:szCs w:val="18"/>
+    </w:rPr>
+  </w:style>
+  <w:style w:type="paragraph" w:styleId="ndicedeilustraes">
+    <w:name w:val="table of figures"/>
+    <w:basedOn w:val="Normal"/>
+    <w:next w:val="Normal"/>
+    <w:uiPriority w:val="99"/>
+    <w:unhideWhenUsed/>
+    <w:rsid w:val="007702A1"/>
+    <w:pPr>
+      <w:spacing w:after="0"/>
+    </w:pPr>
+  </w:style>
 </w:styles>
 </file>
 

</xml_diff>

<commit_message>
add parte do gabs 3.1
</commit_message>
<xml_diff>
--- a/PIM_III.docx
+++ b/PIM_III.docx
@@ -169,13 +169,7 @@
         <w:rPr>
           <w:b/>
         </w:rPr>
-        <w:t xml:space="preserve">JEAN CARLOS COTILLO BERG – G290925 </w:t>
-      </w:r>
-      <w:r>
-        <w:rPr>
-          <w:b/>
-        </w:rPr>
-        <w:t xml:space="preserve">LUCAS GABRIEL JUSTINO – G367JG1 </w:t>
+        <w:t xml:space="preserve">JEAN CARLOS COTILLO BERG – G290925 LUCAS GABRIEL JUSTINO – G367JG1 </w:t>
       </w:r>
     </w:p>
     <w:p>
@@ -745,10 +739,7 @@
         <w:ind w:right="0"/>
       </w:pPr>
       <w:r>
-        <w:t>Projeto integrado Multidisciplinar elaborado como parte das exigências para conclusão semestral em Análise e Desenvolvime</w:t>
-      </w:r>
-      <w:r>
-        <w:t xml:space="preserve">nto de Sistemas pela </w:t>
+        <w:t xml:space="preserve">Projeto integrado Multidisciplinar elaborado como parte das exigências para conclusão semestral em Análise e Desenvolvimento de Sistemas pela </w:t>
       </w:r>
     </w:p>
     <w:p>
@@ -1073,10 +1064,7 @@
         <w:ind w:right="0"/>
       </w:pPr>
       <w:r>
-        <w:t>Universidade Paulis</w:t>
-      </w:r>
-      <w:r>
-        <w:t xml:space="preserve">ta – UNIP. </w:t>
+        <w:t xml:space="preserve">Universidade Paulista – UNIP. </w:t>
       </w:r>
     </w:p>
     <w:p>
@@ -1263,13 +1251,7 @@
         <w:ind w:left="-5" w:right="0"/>
       </w:pPr>
       <w:r>
-        <w:t>Primeiramente gostaríamos de agradecer aos nossos professores Daniele, Ary, Eduardo, Fabricio e Daniel, que nos instruíram e guiaram durante todo este caminho e sem eles este projeto não seria possível de ser realizado, além de toda paciência que tiveram e</w:t>
-      </w:r>
-      <w:r>
-        <w:t>m nos instruir. Também gostaria de agradecer a todos os nossos companheiros de turma e colegas de trabalho, que participaram diretamente e indiretamente neste desenvolvimento. E por fim, agradecer a UNIP, que nos proporcionou uma ideia de projeto útil para</w:t>
-      </w:r>
-      <w:r>
-        <w:t xml:space="preserve"> nosso futuro, gerando grandes ensinamentos, experiencias e amizades.  </w:t>
+        <w:t xml:space="preserve">Primeiramente gostaríamos de agradecer aos nossos professores Daniele, Ary, Eduardo, Fabricio e Daniel, que nos instruíram e guiaram durante todo este caminho e sem eles este projeto não seria possível de ser realizado, além de toda paciência que tiveram em nos instruir. Também gostaria de agradecer a todos os nossos companheiros de turma e colegas de trabalho, que participaram diretamente e indiretamente neste desenvolvimento. E por fim, agradecer a UNIP, que nos proporcionou uma ideia de projeto útil para nosso futuro, gerando grandes ensinamentos, experiencias e amizades.  </w:t>
       </w:r>
     </w:p>
     <w:p>
@@ -1609,13 +1591,7 @@
         <w:ind w:left="-15" w:right="0" w:firstLine="708"/>
       </w:pPr>
       <w:r>
-        <w:t xml:space="preserve">A VA Security </w:t>
-      </w:r>
-      <w:r>
-        <w:t xml:space="preserve">foi contratada pela Empresa Top Seguros Brasil para desenvolver um novo sistema de gerenciamento contemplando as Leis Gerais de Proteção de Dados (LGPD). O projeto teve todo o seu escopo criado através de Diagramas de Caso, projetados a partir do software </w:t>
-      </w:r>
-      <w:r>
-        <w:t>Asta. O principal intuído deste Projeto Integrado Multidisciplinar um sistema que será desenvolvido através da linguagem C# (c-</w:t>
+        <w:t>A VA Security foi contratada pela Empresa Top Seguros Brasil para desenvolver um novo sistema de gerenciamento contemplando as Leis Gerais de Proteção de Dados (LGPD). O projeto teve todo o seu escopo criado através de Diagramas de Caso, projetados a partir do software Asta. O principal intuído deste Projeto Integrado Multidisciplinar um sistema que será desenvolvido através da linguagem C# (c-</w:t>
       </w:r>
       <w:proofErr w:type="spellStart"/>
       <w:r>
@@ -1623,13 +1599,7 @@
       </w:r>
       <w:proofErr w:type="spellEnd"/>
       <w:r>
-        <w:t xml:space="preserve">) e conta com um banco de dados programado pela equipe através do PostgreSQL para assim melhor atender as metas do projeto. </w:t>
-      </w:r>
-      <w:r>
-        <w:t xml:space="preserve">O usuário será capaz de realizar um contrato de seguro de automóvel, informando dados importantes como local residido, local de trabalho, locais aonde costuma deixar o carro estacionado, além de informações sobre o carro e residentes em geral, desta forma </w:t>
-      </w:r>
-      <w:r>
-        <w:t xml:space="preserve">nosso banco de dados pode traçar o perfil do usuário e oferecer o melhor plano de seguro possível. </w:t>
+        <w:t xml:space="preserve">) e conta com um banco de dados programado pela equipe através do PostgreSQL para assim melhor atender as metas do projeto. O usuário será capaz de realizar um contrato de seguro de automóvel, informando dados importantes como local residido, local de trabalho, locais aonde costuma deixar o carro estacionado, além de informações sobre o carro e residentes em geral, desta forma nosso banco de dados pode traçar o perfil do usuário e oferecer o melhor plano de seguro possível. </w:t>
       </w:r>
     </w:p>
     <w:p>
@@ -1941,13 +1911,7 @@
         <w:rPr>
           <w:lang w:val="en-US"/>
         </w:rPr>
-        <w:t xml:space="preserve">The VA Security </w:t>
-      </w:r>
-      <w:r>
-        <w:rPr>
-          <w:lang w:val="en-US"/>
-        </w:rPr>
-        <w:t xml:space="preserve">was hired by </w:t>
+        <w:t xml:space="preserve">The VA Security was hired by </w:t>
       </w:r>
       <w:proofErr w:type="spellStart"/>
       <w:r>
@@ -2018,25 +1982,7 @@
         <w:rPr>
           <w:lang w:val="en-US"/>
         </w:rPr>
-        <w:t>The main intuit of this Mult</w:t>
-      </w:r>
-      <w:r>
-        <w:rPr>
-          <w:lang w:val="en-US"/>
-        </w:rPr>
-        <w:t>idisciplinary Integrated Project is a system that will be developed using the C# language (c-sharp) and has a database programmed by the team through PostgreSQL to better meet the project's goals. The user will be able to carry out a car insurance contract</w:t>
-      </w:r>
-      <w:r>
-        <w:rPr>
-          <w:lang w:val="en-US"/>
-        </w:rPr>
-        <w:t>, informing important data such as place of residence, place of work, places where he usually leaves the car parked, as well as information about the car and residents in general, in this way our database can profile the user and offer the best insurance p</w:t>
-      </w:r>
-      <w:r>
-        <w:rPr>
-          <w:lang w:val="en-US"/>
-        </w:rPr>
-        <w:t xml:space="preserve">lan possible. </w:t>
+        <w:t xml:space="preserve">The main intuit of this Multidisciplinary Integrated Project is a system that will be developed using the C# language (c-sharp) and has a database programmed by the team through PostgreSQL to better meet the project's goals. The user will be able to carry out a car insurance contract, informing important data such as place of residence, place of work, places where he usually leaves the car parked, as well as information about the car and residents in general, in this way our database can profile the user and offer the best insurance plan possible. </w:t>
       </w:r>
     </w:p>
     <w:p>
@@ -2354,34 +2300,28 @@
     </w:p>
     <w:p>
       <w:pPr>
-        <w:ind w:left="-5" w:right="0"/>
-      </w:pPr>
-      <w:r>
-        <w:t xml:space="preserve">Figura 1 - Mortos em acidentes de trânsito </w:t>
-      </w:r>
-      <w:r>
-        <w:t xml:space="preserve">................................................................. 9 </w:t>
-      </w:r>
-    </w:p>
-    <w:p>
-      <w:pPr>
-        <w:ind w:left="-5" w:right="0"/>
-      </w:pPr>
-      <w:r>
-        <w:t xml:space="preserve">Figura 2 - Feridos graves em acidentes de trânsito .................................................. 10 </w:t>
-      </w:r>
+        <w:pStyle w:val="SemEspaamento"/>
+        <w:jc w:val="center"/>
+      </w:pPr>
+    </w:p>
+    <w:p>
+      <w:pPr>
+        <w:pStyle w:val="SemEspaamento"/>
+        <w:jc w:val="center"/>
+      </w:pPr>
+    </w:p>
+    <w:p>
+      <w:pPr>
+        <w:pStyle w:val="SemEspaamento"/>
+        <w:jc w:val="center"/>
+      </w:pPr>
     </w:p>
     <w:p>
       <w:pPr>
         <w:spacing w:after="124"/>
         <w:ind w:left="-5" w:right="0"/>
-      </w:pPr>
-      <w:r>
-        <w:t>Figura 3 - Carros mais roubados no estado de SP .................................</w:t>
-      </w:r>
-      <w:r>
-        <w:t xml:space="preserve">.................. 13 </w:t>
-      </w:r>
+        <w:jc w:val="center"/>
+      </w:pPr>
     </w:p>
     <w:p>
       <w:pPr>
@@ -2576,20 +2516,6 @@
       <w:pPr>
         <w:spacing w:after="124"/>
         <w:ind w:left="-5" w:right="0"/>
-        <w:jc w:val="center"/>
-      </w:pPr>
-    </w:p>
-    <w:p>
-      <w:pPr>
-        <w:spacing w:after="124"/>
-        <w:ind w:left="-5" w:right="0"/>
-        <w:jc w:val="center"/>
-      </w:pPr>
-    </w:p>
-    <w:p>
-      <w:pPr>
-        <w:spacing w:after="124"/>
-        <w:ind w:left="-5" w:right="0"/>
       </w:pPr>
       <w:r>
         <w:rPr>
@@ -2601,31 +2527,9 @@
     </w:p>
     <w:p>
       <w:pPr>
-        <w:spacing w:after="436" w:line="259" w:lineRule="auto"/>
-        <w:ind w:left="17" w:right="0" w:firstLine="0"/>
-        <w:jc w:val="center"/>
-      </w:pPr>
-      <w:r>
-        <w:rPr>
-          <w:b/>
-        </w:rPr>
-        <w:t xml:space="preserve"> </w:t>
-      </w:r>
-    </w:p>
-    <w:p>
-      <w:pPr>
-        <w:spacing w:after="0" w:line="259" w:lineRule="auto"/>
-        <w:ind w:left="0" w:right="0" w:firstLine="0"/>
-        <w:jc w:val="left"/>
-      </w:pPr>
-      <w:r>
-        <w:rPr>
-          <w:rFonts w:ascii="Calibri" w:eastAsia="Calibri" w:hAnsi="Calibri" w:cs="Calibri"/>
-          <w:color w:val="2F5496"/>
-          <w:sz w:val="32"/>
-        </w:rPr>
-        <w:t xml:space="preserve"> </w:t>
-      </w:r>
+        <w:pStyle w:val="SemEspaamento"/>
+        <w:jc w:val="center"/>
+      </w:pPr>
     </w:p>
     <w:sdt>
       <w:sdtPr>
@@ -2642,6 +2546,9 @@
             <w:tabs>
               <w:tab w:val="right" w:leader="dot" w:pos="9123"/>
             </w:tabs>
+            <w:rPr>
+              <w:noProof/>
+            </w:rPr>
           </w:pPr>
           <w:r>
             <w:fldChar w:fldCharType="begin"/>
@@ -2656,25 +2563,49 @@
             <w:r>
               <w:rPr>
                 <w:b/>
+                <w:noProof/>
               </w:rPr>
               <w:t>1 INTRODUÇÃO</w:t>
             </w:r>
             <w:r>
+              <w:rPr>
+                <w:noProof/>
+              </w:rPr>
               <w:tab/>
             </w:r>
             <w:r>
+              <w:rPr>
+                <w:noProof/>
+              </w:rPr>
               <w:fldChar w:fldCharType="begin"/>
             </w:r>
             <w:r>
+              <w:rPr>
+                <w:noProof/>
+              </w:rPr>
               <w:instrText>PAGEREF _Toc13264 \h</w:instrText>
             </w:r>
             <w:r>
+              <w:rPr>
+                <w:noProof/>
+              </w:rPr>
+            </w:r>
+            <w:r>
+              <w:rPr>
+                <w:noProof/>
+              </w:rPr>
               <w:fldChar w:fldCharType="separate"/>
             </w:r>
             <w:r>
-              <w:t xml:space="preserve">8 </w:t>
-            </w:r>
-            <w:r>
+              <w:rPr>
+                <w:noProof/>
+              </w:rPr>
+              <w:t>8</w:t>
+            </w:r>
+            <w:r>
+              <w:rPr>
+                <w:noProof/>
+              </w:rPr>
               <w:fldChar w:fldCharType="end"/>
             </w:r>
           </w:hyperlink>
@@ -2685,30 +2616,57 @@
             <w:tabs>
               <w:tab w:val="right" w:leader="dot" w:pos="9123"/>
             </w:tabs>
+            <w:rPr>
+              <w:noProof/>
+            </w:rPr>
           </w:pPr>
           <w:hyperlink w:anchor="_Toc13265">
             <w:r>
               <w:rPr>
                 <w:b/>
+                <w:noProof/>
               </w:rPr>
               <w:t>2 REVISÃO BIBLIOGRÁFICA</w:t>
             </w:r>
             <w:r>
+              <w:rPr>
+                <w:noProof/>
+              </w:rPr>
               <w:tab/>
             </w:r>
             <w:r>
+              <w:rPr>
+                <w:noProof/>
+              </w:rPr>
               <w:fldChar w:fldCharType="begin"/>
             </w:r>
             <w:r>
+              <w:rPr>
+                <w:noProof/>
+              </w:rPr>
               <w:instrText>PAGEREF _Toc13265 \h</w:instrText>
             </w:r>
             <w:r>
+              <w:rPr>
+                <w:noProof/>
+              </w:rPr>
+            </w:r>
+            <w:r>
+              <w:rPr>
+                <w:noProof/>
+              </w:rPr>
               <w:fldChar w:fldCharType="separate"/>
             </w:r>
             <w:r>
-              <w:t xml:space="preserve">9 </w:t>
-            </w:r>
-            <w:r>
+              <w:rPr>
+                <w:noProof/>
+              </w:rPr>
+              <w:t>9</w:t>
+            </w:r>
+            <w:r>
+              <w:rPr>
+                <w:noProof/>
+              </w:rPr>
               <w:fldChar w:fldCharType="end"/>
             </w:r>
           </w:hyperlink>
@@ -2719,30 +2677,57 @@
             <w:tabs>
               <w:tab w:val="right" w:leader="dot" w:pos="9123"/>
             </w:tabs>
+            <w:rPr>
+              <w:noProof/>
+            </w:rPr>
           </w:pPr>
           <w:hyperlink w:anchor="_Toc13266">
             <w:r>
               <w:rPr>
                 <w:b/>
+                <w:noProof/>
               </w:rPr>
               <w:t>2.1 Seguros</w:t>
             </w:r>
             <w:r>
+              <w:rPr>
+                <w:noProof/>
+              </w:rPr>
               <w:tab/>
             </w:r>
             <w:r>
+              <w:rPr>
+                <w:noProof/>
+              </w:rPr>
               <w:fldChar w:fldCharType="begin"/>
             </w:r>
             <w:r>
+              <w:rPr>
+                <w:noProof/>
+              </w:rPr>
               <w:instrText>PAGEREF _Toc13266 \h</w:instrText>
             </w:r>
             <w:r>
+              <w:rPr>
+                <w:noProof/>
+              </w:rPr>
+            </w:r>
+            <w:r>
+              <w:rPr>
+                <w:noProof/>
+              </w:rPr>
               <w:fldChar w:fldCharType="separate"/>
             </w:r>
             <w:r>
-              <w:t xml:space="preserve">9 </w:t>
-            </w:r>
-            <w:r>
+              <w:rPr>
+                <w:noProof/>
+              </w:rPr>
+              <w:t>9</w:t>
+            </w:r>
+            <w:r>
+              <w:rPr>
+                <w:noProof/>
+              </w:rPr>
               <w:fldChar w:fldCharType="end"/>
             </w:r>
           </w:hyperlink>
@@ -2753,30 +2738,57 @@
             <w:tabs>
               <w:tab w:val="right" w:leader="dot" w:pos="9123"/>
             </w:tabs>
+            <w:rPr>
+              <w:noProof/>
+            </w:rPr>
           </w:pPr>
           <w:hyperlink w:anchor="_Toc13267">
             <w:r>
               <w:rPr>
                 <w:b/>
+                <w:noProof/>
               </w:rPr>
               <w:t>2.2 Histórico Nacional de Acidentes de trânsito</w:t>
             </w:r>
             <w:r>
+              <w:rPr>
+                <w:noProof/>
+              </w:rPr>
               <w:tab/>
             </w:r>
             <w:r>
+              <w:rPr>
+                <w:noProof/>
+              </w:rPr>
               <w:fldChar w:fldCharType="begin"/>
             </w:r>
             <w:r>
+              <w:rPr>
+                <w:noProof/>
+              </w:rPr>
               <w:instrText>PAGEREF _Toc13267 \h</w:instrText>
             </w:r>
             <w:r>
+              <w:rPr>
+                <w:noProof/>
+              </w:rPr>
+            </w:r>
+            <w:r>
+              <w:rPr>
+                <w:noProof/>
+              </w:rPr>
               <w:fldChar w:fldCharType="separate"/>
             </w:r>
             <w:r>
-              <w:t xml:space="preserve">9 </w:t>
-            </w:r>
-            <w:r>
+              <w:rPr>
+                <w:noProof/>
+              </w:rPr>
+              <w:t>9</w:t>
+            </w:r>
+            <w:r>
+              <w:rPr>
+                <w:noProof/>
+              </w:rPr>
               <w:fldChar w:fldCharType="end"/>
             </w:r>
           </w:hyperlink>
@@ -2787,30 +2799,57 @@
             <w:tabs>
               <w:tab w:val="right" w:leader="dot" w:pos="9123"/>
             </w:tabs>
+            <w:rPr>
+              <w:noProof/>
+            </w:rPr>
           </w:pPr>
           <w:hyperlink w:anchor="_Toc13268">
             <w:r>
               <w:rPr>
                 <w:b/>
+                <w:noProof/>
               </w:rPr>
               <w:t>2.3 LGPD</w:t>
             </w:r>
             <w:r>
+              <w:rPr>
+                <w:noProof/>
+              </w:rPr>
               <w:tab/>
             </w:r>
             <w:r>
+              <w:rPr>
+                <w:noProof/>
+              </w:rPr>
               <w:fldChar w:fldCharType="begin"/>
             </w:r>
             <w:r>
+              <w:rPr>
+                <w:noProof/>
+              </w:rPr>
               <w:instrText>PAGEREF _Toc13268 \h</w:instrText>
             </w:r>
             <w:r>
+              <w:rPr>
+                <w:noProof/>
+              </w:rPr>
+            </w:r>
+            <w:r>
+              <w:rPr>
+                <w:noProof/>
+              </w:rPr>
               <w:fldChar w:fldCharType="separate"/>
             </w:r>
             <w:r>
-              <w:t xml:space="preserve">10 </w:t>
-            </w:r>
-            <w:r>
+              <w:rPr>
+                <w:noProof/>
+              </w:rPr>
+              <w:t>10</w:t>
+            </w:r>
+            <w:r>
+              <w:rPr>
+                <w:noProof/>
+              </w:rPr>
               <w:fldChar w:fldCharType="end"/>
             </w:r>
           </w:hyperlink>
@@ -2821,30 +2860,57 @@
             <w:tabs>
               <w:tab w:val="right" w:leader="dot" w:pos="9123"/>
             </w:tabs>
+            <w:rPr>
+              <w:noProof/>
+            </w:rPr>
           </w:pPr>
           <w:hyperlink w:anchor="_Toc13269">
             <w:r>
               <w:rPr>
                 <w:b/>
+                <w:noProof/>
               </w:rPr>
               <w:t>2.4 Porque Contratar um Seguro</w:t>
             </w:r>
             <w:r>
+              <w:rPr>
+                <w:noProof/>
+              </w:rPr>
               <w:tab/>
             </w:r>
             <w:r>
+              <w:rPr>
+                <w:noProof/>
+              </w:rPr>
               <w:fldChar w:fldCharType="begin"/>
             </w:r>
             <w:r>
+              <w:rPr>
+                <w:noProof/>
+              </w:rPr>
               <w:instrText>PAGEREF _Toc13269 \h</w:instrText>
             </w:r>
             <w:r>
+              <w:rPr>
+                <w:noProof/>
+              </w:rPr>
+            </w:r>
+            <w:r>
+              <w:rPr>
+                <w:noProof/>
+              </w:rPr>
               <w:fldChar w:fldCharType="separate"/>
             </w:r>
             <w:r>
-              <w:t xml:space="preserve">11 </w:t>
-            </w:r>
-            <w:r>
+              <w:rPr>
+                <w:noProof/>
+              </w:rPr>
+              <w:t>11</w:t>
+            </w:r>
+            <w:r>
+              <w:rPr>
+                <w:noProof/>
+              </w:rPr>
               <w:fldChar w:fldCharType="end"/>
             </w:r>
           </w:hyperlink>
@@ -2855,30 +2921,57 @@
             <w:tabs>
               <w:tab w:val="right" w:leader="dot" w:pos="9123"/>
             </w:tabs>
+            <w:rPr>
+              <w:noProof/>
+            </w:rPr>
           </w:pPr>
           <w:hyperlink w:anchor="_Toc13270">
             <w:r>
               <w:rPr>
                 <w:b/>
+                <w:noProof/>
               </w:rPr>
               <w:t>2.5 5 carros mais roubados no estado de SP</w:t>
             </w:r>
             <w:r>
+              <w:rPr>
+                <w:noProof/>
+              </w:rPr>
               <w:tab/>
             </w:r>
             <w:r>
+              <w:rPr>
+                <w:noProof/>
+              </w:rPr>
               <w:fldChar w:fldCharType="begin"/>
             </w:r>
             <w:r>
+              <w:rPr>
+                <w:noProof/>
+              </w:rPr>
               <w:instrText>PAGEREF _Toc13270 \h</w:instrText>
             </w:r>
             <w:r>
+              <w:rPr>
+                <w:noProof/>
+              </w:rPr>
+            </w:r>
+            <w:r>
+              <w:rPr>
+                <w:noProof/>
+              </w:rPr>
               <w:fldChar w:fldCharType="separate"/>
             </w:r>
             <w:r>
-              <w:t xml:space="preserve">12 </w:t>
-            </w:r>
-            <w:r>
+              <w:rPr>
+                <w:noProof/>
+              </w:rPr>
+              <w:t>12</w:t>
+            </w:r>
+            <w:r>
+              <w:rPr>
+                <w:noProof/>
+              </w:rPr>
               <w:fldChar w:fldCharType="end"/>
             </w:r>
           </w:hyperlink>
@@ -2889,30 +2982,57 @@
             <w:tabs>
               <w:tab w:val="right" w:leader="dot" w:pos="9123"/>
             </w:tabs>
+            <w:rPr>
+              <w:noProof/>
+            </w:rPr>
           </w:pPr>
           <w:hyperlink w:anchor="_Toc13271">
             <w:r>
               <w:rPr>
                 <w:b/>
+                <w:noProof/>
               </w:rPr>
               <w:t>2.6 Marca mais roubada</w:t>
             </w:r>
             <w:r>
+              <w:rPr>
+                <w:noProof/>
+              </w:rPr>
               <w:tab/>
             </w:r>
             <w:r>
+              <w:rPr>
+                <w:noProof/>
+              </w:rPr>
               <w:fldChar w:fldCharType="begin"/>
             </w:r>
             <w:r>
+              <w:rPr>
+                <w:noProof/>
+              </w:rPr>
               <w:instrText>PAGEREF _Toc13271 \h</w:instrText>
             </w:r>
             <w:r>
+              <w:rPr>
+                <w:noProof/>
+              </w:rPr>
+            </w:r>
+            <w:r>
+              <w:rPr>
+                <w:noProof/>
+              </w:rPr>
               <w:fldChar w:fldCharType="separate"/>
             </w:r>
             <w:r>
-              <w:t xml:space="preserve">13 </w:t>
-            </w:r>
-            <w:r>
+              <w:rPr>
+                <w:noProof/>
+              </w:rPr>
+              <w:t>13</w:t>
+            </w:r>
+            <w:r>
+              <w:rPr>
+                <w:noProof/>
+              </w:rPr>
               <w:fldChar w:fldCharType="end"/>
             </w:r>
           </w:hyperlink>
@@ -2923,30 +3043,57 @@
             <w:tabs>
               <w:tab w:val="right" w:leader="dot" w:pos="9123"/>
             </w:tabs>
+            <w:rPr>
+              <w:noProof/>
+            </w:rPr>
           </w:pPr>
           <w:hyperlink w:anchor="_Toc13272">
             <w:r>
               <w:rPr>
                 <w:b/>
+                <w:noProof/>
               </w:rPr>
               <w:t>3 DESENVOLVIMENTO</w:t>
             </w:r>
             <w:r>
+              <w:rPr>
+                <w:noProof/>
+              </w:rPr>
               <w:tab/>
             </w:r>
             <w:r>
+              <w:rPr>
+                <w:noProof/>
+              </w:rPr>
               <w:fldChar w:fldCharType="begin"/>
             </w:r>
             <w:r>
+              <w:rPr>
+                <w:noProof/>
+              </w:rPr>
               <w:instrText>PAGEREF _Toc13272 \h</w:instrText>
             </w:r>
             <w:r>
+              <w:rPr>
+                <w:noProof/>
+              </w:rPr>
+            </w:r>
+            <w:r>
+              <w:rPr>
+                <w:noProof/>
+              </w:rPr>
               <w:fldChar w:fldCharType="separate"/>
             </w:r>
             <w:r>
-              <w:t xml:space="preserve">14 </w:t>
-            </w:r>
-            <w:r>
+              <w:rPr>
+                <w:noProof/>
+              </w:rPr>
+              <w:t>14</w:t>
+            </w:r>
+            <w:r>
+              <w:rPr>
+                <w:noProof/>
+              </w:rPr>
               <w:fldChar w:fldCharType="end"/>
             </w:r>
           </w:hyperlink>
@@ -2957,36 +3104,57 @@
             <w:tabs>
               <w:tab w:val="right" w:leader="dot" w:pos="9123"/>
             </w:tabs>
+            <w:rPr>
+              <w:noProof/>
+            </w:rPr>
           </w:pPr>
           <w:hyperlink w:anchor="_Toc13273">
             <w:r>
               <w:rPr>
                 <w:b/>
-              </w:rPr>
-              <w:t>3.1 ANÁLISE DE REQU</w:t>
-            </w:r>
-            <w:r>
-              <w:rPr>
-                <w:b/>
-              </w:rPr>
-              <w:t>ESITOS</w:t>
-            </w:r>
-            <w:r>
+                <w:noProof/>
+              </w:rPr>
+              <w:t>3.1 ANÁLISE DE REQUESITOS</w:t>
+            </w:r>
+            <w:r>
+              <w:rPr>
+                <w:noProof/>
+              </w:rPr>
               <w:tab/>
             </w:r>
             <w:r>
+              <w:rPr>
+                <w:noProof/>
+              </w:rPr>
               <w:fldChar w:fldCharType="begin"/>
             </w:r>
             <w:r>
+              <w:rPr>
+                <w:noProof/>
+              </w:rPr>
               <w:instrText>PAGEREF _Toc13273 \h</w:instrText>
             </w:r>
             <w:r>
+              <w:rPr>
+                <w:noProof/>
+              </w:rPr>
+            </w:r>
+            <w:r>
+              <w:rPr>
+                <w:noProof/>
+              </w:rPr>
               <w:fldChar w:fldCharType="separate"/>
             </w:r>
             <w:r>
-              <w:t xml:space="preserve">14 </w:t>
-            </w:r>
-            <w:r>
+              <w:rPr>
+                <w:noProof/>
+              </w:rPr>
+              <w:t>14</w:t>
+            </w:r>
+            <w:r>
+              <w:rPr>
+                <w:noProof/>
+              </w:rPr>
               <w:fldChar w:fldCharType="end"/>
             </w:r>
           </w:hyperlink>
@@ -2997,30 +3165,57 @@
             <w:tabs>
               <w:tab w:val="right" w:leader="dot" w:pos="9123"/>
             </w:tabs>
+            <w:rPr>
+              <w:noProof/>
+            </w:rPr>
           </w:pPr>
           <w:hyperlink w:anchor="_Toc13274">
             <w:r>
               <w:rPr>
                 <w:b/>
+                <w:noProof/>
               </w:rPr>
               <w:t>3.2 PROCESSO E CRONOGRAMA</w:t>
             </w:r>
             <w:r>
+              <w:rPr>
+                <w:noProof/>
+              </w:rPr>
               <w:tab/>
             </w:r>
             <w:r>
+              <w:rPr>
+                <w:noProof/>
+              </w:rPr>
               <w:fldChar w:fldCharType="begin"/>
             </w:r>
             <w:r>
+              <w:rPr>
+                <w:noProof/>
+              </w:rPr>
               <w:instrText>PAGEREF _Toc13274 \h</w:instrText>
             </w:r>
             <w:r>
+              <w:rPr>
+                <w:noProof/>
+              </w:rPr>
+            </w:r>
+            <w:r>
+              <w:rPr>
+                <w:noProof/>
+              </w:rPr>
               <w:fldChar w:fldCharType="separate"/>
             </w:r>
             <w:r>
-              <w:t xml:space="preserve">14 </w:t>
-            </w:r>
-            <w:r>
+              <w:rPr>
+                <w:noProof/>
+              </w:rPr>
+              <w:t>16</w:t>
+            </w:r>
+            <w:r>
+              <w:rPr>
+                <w:noProof/>
+              </w:rPr>
               <w:fldChar w:fldCharType="end"/>
             </w:r>
           </w:hyperlink>
@@ -3031,36 +3226,57 @@
             <w:tabs>
               <w:tab w:val="right" w:leader="dot" w:pos="9123"/>
             </w:tabs>
+            <w:rPr>
+              <w:noProof/>
+            </w:rPr>
           </w:pPr>
           <w:hyperlink w:anchor="_Toc13275">
             <w:r>
               <w:rPr>
                 <w:b/>
-              </w:rPr>
-              <w:t xml:space="preserve">3.3 MODELAGEM DO </w:t>
-            </w:r>
-            <w:r>
-              <w:rPr>
-                <w:b/>
-              </w:rPr>
-              <w:t>BANCO DE DADOS</w:t>
-            </w:r>
-            <w:r>
+                <w:noProof/>
+              </w:rPr>
+              <w:t>3.3 MODELAGEM DO BANCO DE DADOS</w:t>
+            </w:r>
+            <w:r>
+              <w:rPr>
+                <w:noProof/>
+              </w:rPr>
               <w:tab/>
             </w:r>
             <w:r>
+              <w:rPr>
+                <w:noProof/>
+              </w:rPr>
               <w:fldChar w:fldCharType="begin"/>
             </w:r>
             <w:r>
+              <w:rPr>
+                <w:noProof/>
+              </w:rPr>
               <w:instrText>PAGEREF _Toc13275 \h</w:instrText>
             </w:r>
             <w:r>
+              <w:rPr>
+                <w:noProof/>
+              </w:rPr>
+            </w:r>
+            <w:r>
+              <w:rPr>
+                <w:noProof/>
+              </w:rPr>
               <w:fldChar w:fldCharType="separate"/>
             </w:r>
             <w:r>
-              <w:t xml:space="preserve">14 </w:t>
-            </w:r>
-            <w:r>
+              <w:rPr>
+                <w:noProof/>
+              </w:rPr>
+              <w:t>16</w:t>
+            </w:r>
+            <w:r>
+              <w:rPr>
+                <w:noProof/>
+              </w:rPr>
               <w:fldChar w:fldCharType="end"/>
             </w:r>
           </w:hyperlink>
@@ -3071,30 +3287,57 @@
             <w:tabs>
               <w:tab w:val="right" w:leader="dot" w:pos="9123"/>
             </w:tabs>
+            <w:rPr>
+              <w:noProof/>
+            </w:rPr>
           </w:pPr>
           <w:hyperlink w:anchor="_Toc13276">
             <w:r>
               <w:rPr>
                 <w:b/>
+                <w:noProof/>
               </w:rPr>
               <w:t>3.4 TELAS C#</w:t>
             </w:r>
             <w:r>
+              <w:rPr>
+                <w:noProof/>
+              </w:rPr>
               <w:tab/>
             </w:r>
             <w:r>
+              <w:rPr>
+                <w:noProof/>
+              </w:rPr>
               <w:fldChar w:fldCharType="begin"/>
             </w:r>
             <w:r>
+              <w:rPr>
+                <w:noProof/>
+              </w:rPr>
               <w:instrText>PAGEREF _Toc13276 \h</w:instrText>
             </w:r>
             <w:r>
+              <w:rPr>
+                <w:noProof/>
+              </w:rPr>
+            </w:r>
+            <w:r>
+              <w:rPr>
+                <w:noProof/>
+              </w:rPr>
               <w:fldChar w:fldCharType="separate"/>
             </w:r>
             <w:r>
-              <w:t xml:space="preserve">14 </w:t>
-            </w:r>
-            <w:r>
+              <w:rPr>
+                <w:noProof/>
+              </w:rPr>
+              <w:t>16</w:t>
+            </w:r>
+            <w:r>
+              <w:rPr>
+                <w:noProof/>
+              </w:rPr>
               <w:fldChar w:fldCharType="end"/>
             </w:r>
           </w:hyperlink>
@@ -3105,30 +3348,57 @@
             <w:tabs>
               <w:tab w:val="right" w:leader="dot" w:pos="9123"/>
             </w:tabs>
+            <w:rPr>
+              <w:noProof/>
+            </w:rPr>
           </w:pPr>
           <w:hyperlink w:anchor="_Toc13277">
             <w:r>
               <w:rPr>
                 <w:b/>
+                <w:noProof/>
               </w:rPr>
               <w:t>3.5 PESQUISA DE MERCADO</w:t>
             </w:r>
             <w:r>
+              <w:rPr>
+                <w:noProof/>
+              </w:rPr>
               <w:tab/>
             </w:r>
             <w:r>
+              <w:rPr>
+                <w:noProof/>
+              </w:rPr>
               <w:fldChar w:fldCharType="begin"/>
             </w:r>
             <w:r>
+              <w:rPr>
+                <w:noProof/>
+              </w:rPr>
               <w:instrText>PAGEREF _Toc13277 \h</w:instrText>
             </w:r>
             <w:r>
+              <w:rPr>
+                <w:noProof/>
+              </w:rPr>
+            </w:r>
+            <w:r>
+              <w:rPr>
+                <w:noProof/>
+              </w:rPr>
               <w:fldChar w:fldCharType="separate"/>
             </w:r>
             <w:r>
-              <w:t xml:space="preserve">16 </w:t>
-            </w:r>
-            <w:r>
+              <w:rPr>
+                <w:noProof/>
+              </w:rPr>
+              <w:t>18</w:t>
+            </w:r>
+            <w:r>
+              <w:rPr>
+                <w:noProof/>
+              </w:rPr>
               <w:fldChar w:fldCharType="end"/>
             </w:r>
           </w:hyperlink>
@@ -3139,30 +3409,57 @@
             <w:tabs>
               <w:tab w:val="right" w:leader="dot" w:pos="9123"/>
             </w:tabs>
+            <w:rPr>
+              <w:noProof/>
+            </w:rPr>
           </w:pPr>
           <w:hyperlink w:anchor="_Toc13278">
             <w:r>
               <w:rPr>
                 <w:b/>
+                <w:noProof/>
               </w:rPr>
               <w:t>4  CONSIDERAÇÕES FINAIS</w:t>
             </w:r>
             <w:r>
+              <w:rPr>
+                <w:noProof/>
+              </w:rPr>
               <w:tab/>
             </w:r>
             <w:r>
+              <w:rPr>
+                <w:noProof/>
+              </w:rPr>
               <w:fldChar w:fldCharType="begin"/>
             </w:r>
             <w:r>
+              <w:rPr>
+                <w:noProof/>
+              </w:rPr>
               <w:instrText>PAGEREF _Toc13278 \h</w:instrText>
             </w:r>
             <w:r>
+              <w:rPr>
+                <w:noProof/>
+              </w:rPr>
+            </w:r>
+            <w:r>
+              <w:rPr>
+                <w:noProof/>
+              </w:rPr>
               <w:fldChar w:fldCharType="separate"/>
             </w:r>
             <w:r>
-              <w:t xml:space="preserve">17 </w:t>
-            </w:r>
-            <w:r>
+              <w:rPr>
+                <w:noProof/>
+              </w:rPr>
+              <w:t>19</w:t>
+            </w:r>
+            <w:r>
+              <w:rPr>
+                <w:noProof/>
+              </w:rPr>
               <w:fldChar w:fldCharType="end"/>
             </w:r>
           </w:hyperlink>
@@ -3173,30 +3470,57 @@
             <w:tabs>
               <w:tab w:val="right" w:leader="dot" w:pos="9123"/>
             </w:tabs>
+            <w:rPr>
+              <w:noProof/>
+            </w:rPr>
           </w:pPr>
           <w:hyperlink w:anchor="_Toc13279">
             <w:r>
               <w:rPr>
                 <w:b/>
+                <w:noProof/>
               </w:rPr>
               <w:t>REFERÊNCIAS</w:t>
             </w:r>
             <w:r>
+              <w:rPr>
+                <w:noProof/>
+              </w:rPr>
               <w:tab/>
             </w:r>
             <w:r>
+              <w:rPr>
+                <w:noProof/>
+              </w:rPr>
               <w:fldChar w:fldCharType="begin"/>
             </w:r>
             <w:r>
+              <w:rPr>
+                <w:noProof/>
+              </w:rPr>
               <w:instrText>PAGEREF _Toc13279 \h</w:instrText>
             </w:r>
             <w:r>
+              <w:rPr>
+                <w:noProof/>
+              </w:rPr>
+            </w:r>
+            <w:r>
+              <w:rPr>
+                <w:noProof/>
+              </w:rPr>
               <w:fldChar w:fldCharType="separate"/>
             </w:r>
             <w:r>
-              <w:t xml:space="preserve">18 </w:t>
-            </w:r>
-            <w:r>
+              <w:rPr>
+                <w:noProof/>
+              </w:rPr>
+              <w:t>20</w:t>
+            </w:r>
+            <w:r>
+              <w:rPr>
+                <w:noProof/>
+              </w:rPr>
               <w:fldChar w:fldCharType="end"/>
             </w:r>
           </w:hyperlink>
@@ -3221,9 +3545,9 @@
     <w:p>
       <w:pPr>
         <w:sectPr>
-          <w:headerReference w:type="even" r:id="rId7"/>
-          <w:headerReference w:type="default" r:id="rId8"/>
-          <w:headerReference w:type="first" r:id="rId9"/>
+          <w:headerReference w:type="even" r:id="rId8"/>
+          <w:headerReference w:type="default" r:id="rId9"/>
+          <w:headerReference w:type="first" r:id="rId10"/>
           <w:pgSz w:w="11906" w:h="16838"/>
           <w:pgMar w:top="1176" w:right="1081" w:bottom="1390" w:left="1702" w:header="720" w:footer="720" w:gutter="0"/>
           <w:cols w:space="720"/>
@@ -3233,7 +3557,6 @@
     <w:p>
       <w:pPr>
         <w:pStyle w:val="Ttulo1"/>
-        <w:ind w:left="417" w:right="0" w:hanging="432"/>
       </w:pPr>
       <w:bookmarkStart w:id="0" w:name="_Toc13264"/>
       <w:r>
@@ -3257,14 +3580,10 @@
     </w:p>
     <w:p>
       <w:pPr>
-        <w:spacing w:line="360" w:lineRule="auto"/>
-        <w:ind w:left="-15" w:right="0" w:firstLine="708"/>
-      </w:pPr>
-      <w:r>
-        <w:t>A Empresa Top Seguros Brasil é um ecossistema no qual oferece serviços de seguro com proteção a pessoa física e/ou jurídica. O ecossistema opera através da modalidade de seguros de automóveis. Desta forma a VA Security foi contratada para desenvolver um no</w:t>
-      </w:r>
-      <w:r>
-        <w:t xml:space="preserve">vo sistema de gerenciamento.   </w:t>
+        <w:pStyle w:val="SemEspaamento"/>
+      </w:pPr>
+      <w:r>
+        <w:t xml:space="preserve">A Empresa Top Seguros Brasil é um ecossistema no qual oferece serviços de seguro com proteção a pessoa física e/ou jurídica. O ecossistema opera através da modalidade de seguros de automóveis. Desta forma a VA Security foi contratada para desenvolver um novo sistema de gerenciamento.   </w:t>
       </w:r>
       <w:proofErr w:type="gramStart"/>
       <w:r>
@@ -3320,22 +3639,15 @@
       </w:r>
       <w:proofErr w:type="gramEnd"/>
       <w:r>
-        <w:t xml:space="preserve"> contara com u</w:t>
-      </w:r>
-      <w:r>
-        <w:t xml:space="preserve">m banco de dados programado pela própria equipe  através do software PostgreSQL. </w:t>
-      </w:r>
-    </w:p>
-    <w:p>
-      <w:pPr>
-        <w:spacing w:line="360" w:lineRule="auto"/>
-        <w:ind w:left="-15" w:right="0" w:firstLine="708"/>
-      </w:pPr>
-      <w:r>
-        <w:t>O escopo do projeto foi moldado através do software Asta utilizando uma Linguagem de Modelagem Unificada (UML), mais em especifico o modelo de Diagramas de caso de Uso devido</w:t>
-      </w:r>
-      <w:r>
-        <w:t xml:space="preserve"> sua flexibilidade e linguagem simples, contara com modelos de negócio, os processos utilizados além de prazos presentes.   </w:t>
+        <w:t xml:space="preserve"> contara com um banco de dados programado pela própria equipe  através do software PostgreSQL. </w:t>
+      </w:r>
+    </w:p>
+    <w:p>
+      <w:pPr>
+        <w:pStyle w:val="SemEspaamento"/>
+      </w:pPr>
+      <w:r>
+        <w:t xml:space="preserve">O escopo do projeto foi moldado através do software Asta utilizando uma Linguagem de Modelagem Unificada (UML), mais em especifico o modelo de Diagramas de caso de Uso devido sua flexibilidade e linguagem simples, contara com modelos de negócio, os processos utilizados além de prazos presentes.   </w:t>
       </w:r>
     </w:p>
     <w:p>
@@ -3635,26 +3947,18 @@
     </w:p>
     <w:p>
       <w:pPr>
-        <w:spacing w:line="360" w:lineRule="auto"/>
-        <w:ind w:left="-15" w:right="0" w:firstLine="708"/>
-      </w:pPr>
-      <w:r>
-        <w:t>O seguro é um contrato firmado entre o dono do veículo e uma seguradora, no qual é pago uma taxa pelo contratante para que caso haja possíveis prejuízos (previstos na apólice) diante o veículo, como danos pessoais ou a terceiros além de roubo. O valor de u</w:t>
-      </w:r>
-      <w:r>
-        <w:t xml:space="preserve">m seguro é calculado a partir do valor do automóvel que será contratado o seguro além de determinados riscos que o mesmo está submetido, por isto as seguradoras necessitam extensivas informações sobre o dono do veículo. </w:t>
-      </w:r>
-    </w:p>
-    <w:p>
-      <w:pPr>
-        <w:spacing w:line="360" w:lineRule="auto"/>
-        <w:ind w:left="-15" w:right="0" w:firstLine="708"/>
-      </w:pPr>
-      <w:r>
-        <w:t>A Top Seguros Brasil oferece formas</w:t>
-      </w:r>
-      <w:r>
-        <w:t xml:space="preserve"> de variadas formas de pagamento, cada uma possuindo suas vantagens e desvantagens, sendo possível pagar por boleto bancário, cartão de crédito ou débito em conta. É possível também parcelar o valor em até 12 vezes, incidindo juros no período escolhido. </w:t>
+        <w:pStyle w:val="SemEspaamento"/>
+      </w:pPr>
+      <w:r>
+        <w:t xml:space="preserve">O seguro é um contrato firmado entre o dono do veículo e uma seguradora, no qual é pago uma taxa pelo contratante para que caso haja possíveis prejuízos (previstos na apólice) diante o veículo, como danos pessoais ou a terceiros além de roubo. O valor de um seguro é calculado a partir do valor do automóvel que será contratado o seguro além de determinados riscos que o mesmo está submetido, por isto as seguradoras necessitam extensivas informações sobre o dono do veículo. </w:t>
+      </w:r>
+    </w:p>
+    <w:p>
+      <w:pPr>
+        <w:pStyle w:val="SemEspaamento"/>
+      </w:pPr>
+      <w:r>
+        <w:t xml:space="preserve">A Top Seguros Brasil oferece formas de variadas formas de pagamento, cada uma possuindo suas vantagens e desvantagens, sendo possível pagar por boleto bancário, cartão de crédito ou débito em conta. É possível também parcelar o valor em até 12 vezes, incidindo juros no período escolhido. </w:t>
       </w:r>
     </w:p>
     <w:p>
@@ -3678,6 +3982,7 @@
       </w:r>
       <w:bookmarkEnd w:id="3"/>
     </w:p>
+    <w:p/>
     <w:p>
       <w:pPr>
         <w:spacing w:after="118" w:line="259" w:lineRule="auto"/>
@@ -3687,15 +3992,11 @@
       <w:r>
         <w:t xml:space="preserve"> </w:t>
       </w:r>
-    </w:p>
-    <w:p>
-      <w:pPr>
-        <w:spacing w:after="96" w:line="259" w:lineRule="auto"/>
-        <w:ind w:left="716" w:right="0"/>
-        <w:jc w:val="center"/>
-      </w:pPr>
-      <w:r>
-        <w:t xml:space="preserve">Figura 1 - Mortos em acidentes de trânsito </w:t>
+      <w:r>
+        <w:tab/>
+      </w:r>
+      <w:r>
+        <w:t>Mortos em acidentes de trânsito</w:t>
       </w:r>
     </w:p>
     <w:p>
@@ -3722,7 +4023,7 @@
                     <pic:cNvPicPr/>
                   </pic:nvPicPr>
                   <pic:blipFill>
-                    <a:blip r:embed="rId10"/>
+                    <a:blip r:embed="rId11"/>
                     <a:stretch>
                       <a:fillRect/>
                     </a:stretch>
@@ -3771,11 +4072,18 @@
     </w:p>
     <w:p>
       <w:pPr>
-        <w:spacing w:line="360" w:lineRule="auto"/>
-        <w:ind w:left="-15" w:right="0" w:firstLine="708"/>
-      </w:pPr>
-      <w:r>
-        <w:t xml:space="preserve">O gráfico acima mostra a evolução do número de óbitos registrados pelo Ministério da Saúde de 2009 a 2019, com uma diminuição de 28,5% de 2010 a 2018, isto é no </w:t>
+        <w:pStyle w:val="SemEspaamento"/>
+      </w:pPr>
+      <w:r>
+        <w:t xml:space="preserve">O gráfico acima mostra a evolução do número de óbitos registrados pelo Ministério da Saúde de 2009 a 2019, com uma diminuição de 28,5% de 2010 a 2018, </w:t>
+      </w:r>
+      <w:proofErr w:type="gramStart"/>
+      <w:r>
+        <w:t>isto é</w:t>
+      </w:r>
+      <w:proofErr w:type="gramEnd"/>
+      <w:r>
+        <w:t xml:space="preserve"> no </w:t>
       </w:r>
       <w:r>
         <w:t>período</w:t>
@@ -3801,6 +4109,7 @@
         <w:jc w:val="center"/>
       </w:pPr>
       <w:r>
+        <w:lastRenderedPageBreak/>
         <w:t xml:space="preserve"> </w:t>
       </w:r>
     </w:p>
@@ -3811,20 +4120,10 @@
         <w:jc w:val="center"/>
       </w:pPr>
       <w:r>
-        <w:lastRenderedPageBreak/>
-        <w:t xml:space="preserve"> </w:t>
-      </w:r>
-    </w:p>
-    <w:p>
-      <w:pPr>
-        <w:spacing w:after="116"/>
-        <w:ind w:left="2219" w:right="0"/>
-      </w:pPr>
-      <w:r>
-        <w:t>Figura 2 - Feridos graves em acidentes</w:t>
-      </w:r>
-      <w:r>
-        <w:t xml:space="preserve"> de trânsito </w:t>
+        <w:t xml:space="preserve"> </w:t>
+      </w:r>
+      <w:r>
+        <w:t>Feridos graves em acidentes de trânsito</w:t>
       </w:r>
     </w:p>
     <w:p>
@@ -3851,7 +4150,7 @@
                     <pic:cNvPicPr/>
                   </pic:nvPicPr>
                   <pic:blipFill>
-                    <a:blip r:embed="rId11"/>
+                    <a:blip r:embed="rId12"/>
                     <a:stretch>
                       <a:fillRect/>
                     </a:stretch>
@@ -3900,8 +4199,7 @@
     </w:p>
     <w:p>
       <w:pPr>
-        <w:spacing w:line="360" w:lineRule="auto"/>
-        <w:ind w:left="-15" w:right="0" w:firstLine="708"/>
+        <w:pStyle w:val="SemEspaamento"/>
       </w:pPr>
       <w:r>
         <w:t xml:space="preserve">O gráfico acima mostra que, salvo em 2016, o número de mortos no trânsito, indenizados pelo DPVAT, foi sempre superior ao número registrado no âmbito do Sistema Único de Saúde. </w:t>
@@ -3924,8 +4222,7 @@
     </w:p>
     <w:p>
       <w:pPr>
-        <w:spacing w:line="360" w:lineRule="auto"/>
-        <w:ind w:left="-15" w:right="0" w:firstLine="708"/>
+        <w:pStyle w:val="SemEspaamento"/>
       </w:pPr>
       <w:r>
         <w:t>Segundo dados da Confederação Nacional das Empresas de Seguros Gerais (</w:t>
@@ -3936,13 +4233,7 @@
       </w:r>
       <w:proofErr w:type="spellEnd"/>
       <w:r>
-        <w:t>), apenas 30% dos carros que circulam no Brasil contam com seguro. Outras pesquisas apontam um número ainda mais alarmante. Cerca de 80% da frota nacional não tem seguro. Sem um se</w:t>
-      </w:r>
-      <w:r>
-        <w:t xml:space="preserve">guro de carro, o motorista não tem amparo de uma empresa especialista no assunto. Ele não conta com ressarcimento financeiro em caso de acidentes, roubos e outras situações que resultem em danos materiais (ao carro) ou em despesas hospitalares (no caso de </w:t>
-      </w:r>
-      <w:r>
-        <w:t xml:space="preserve">uma internação). </w:t>
+        <w:t xml:space="preserve">), apenas 30% dos carros que circulam no Brasil contam com seguro. Outras pesquisas apontam um número ainda mais alarmante. Cerca de 80% da frota nacional não tem seguro. Sem um seguro de carro, o motorista não tem amparo de uma empresa especialista no assunto. Ele não conta com ressarcimento financeiro em caso de acidentes, roubos e outras situações que resultem em danos materiais (ao carro) ou em despesas hospitalares (no caso de uma internação). </w:t>
       </w:r>
     </w:p>
     <w:p>
@@ -3993,14 +4284,14 @@
     </w:p>
     <w:p>
       <w:pPr>
-        <w:spacing w:line="360" w:lineRule="auto"/>
-        <w:ind w:left="-15" w:right="0" w:firstLine="708"/>
-      </w:pPr>
-      <w:r>
-        <w:t xml:space="preserve">  A Lei Geral de Proteção de Dados Pessoais (LGPD) foi criada para garantir mais segurança, privacidade e transparência no uso de dados pessoais. Podemos dizer que a LGPD foi inspirada no Regulamento Geral de Proteção de Dados</w:t>
-      </w:r>
-      <w:r>
-        <w:t xml:space="preserve"> da União Europeia (GDPR, na sigla em inglês), de 2018, por conta dos diversos vazamentos de dados de empresas como o Google e o Facebook na ocasião</w:t>
+        <w:pStyle w:val="SemEspaamento"/>
+      </w:pPr>
+      <w:r>
+        <w:t xml:space="preserve">  A Lei Geral de Proteção de Dados Pessoais (LGPD) foi criada para garantir mais segurança, privacidade e transparência no uso de dados pessoais. Podemos dizer que a LGPD foi inspirada no Regulamento Geral de Proteção de Dados da União Europeia (GDPR, na sigla em inglês), de 2018, por conta dos diversos vazamentos de </w:t>
+      </w:r>
+      <w:r>
+        <w:lastRenderedPageBreak/>
+        <w:t>dados de empresas como o Google e o Facebook na ocasião</w:t>
       </w:r>
       <w:r>
         <w:rPr>
@@ -4014,28 +4305,18 @@
     </w:p>
     <w:p>
       <w:pPr>
-        <w:spacing w:after="0" w:line="360" w:lineRule="auto"/>
-        <w:ind w:left="-15" w:right="-12" w:firstLine="698"/>
-        <w:jc w:val="left"/>
-      </w:pPr>
-      <w:r>
-        <w:lastRenderedPageBreak/>
-        <w:t xml:space="preserve">  Nesse sen</w:t>
-      </w:r>
-      <w:r>
-        <w:t xml:space="preserve">tido, ela estabelece normas referentes ao uso, coleta, armazenamento e compartilhamento de informações dos usuários por empresas públicas e privadas, bem como no meio físico ou digital. </w:t>
-      </w:r>
-    </w:p>
-    <w:p>
-      <w:pPr>
-        <w:spacing w:line="360" w:lineRule="auto"/>
-        <w:ind w:left="-15" w:right="0" w:firstLine="708"/>
-      </w:pPr>
-      <w:r>
-        <w:t xml:space="preserve">  Com o avanço da tecnologia ficou muito mais fácil para as empresas </w:t>
-      </w:r>
-      <w:r>
-        <w:t xml:space="preserve">terem acesso </w:t>
+        <w:pStyle w:val="SemEspaamento"/>
+      </w:pPr>
+      <w:r>
+        <w:t xml:space="preserve">  Nesse sentido, ela estabelece normas referentes ao uso, coleta, armazenamento e compartilhamento de informações dos usuários por empresas públicas e privadas, bem como no meio físico ou digital. </w:t>
+      </w:r>
+    </w:p>
+    <w:p>
+      <w:pPr>
+        <w:pStyle w:val="SemEspaamento"/>
+      </w:pPr>
+      <w:r>
+        <w:t xml:space="preserve">  Com o avanço da tecnologia ficou muito mais fácil para as empresas terem acesso </w:t>
       </w:r>
       <w:proofErr w:type="gramStart"/>
       <w:r>
@@ -4058,12 +4339,11 @@
     </w:p>
     <w:p>
       <w:pPr>
+        <w:pStyle w:val="SemEspaamento"/>
         <w:numPr>
           <w:ilvl w:val="0"/>
-          <w:numId w:val="1"/>
+          <w:numId w:val="4"/>
         </w:numPr>
-        <w:spacing w:after="100"/>
-        <w:ind w:right="0" w:hanging="360"/>
       </w:pPr>
       <w:r>
         <w:t xml:space="preserve">Fazer uma compra; </w:t>
@@ -4071,12 +4351,11 @@
     </w:p>
     <w:p>
       <w:pPr>
+        <w:pStyle w:val="SemEspaamento"/>
         <w:numPr>
           <w:ilvl w:val="0"/>
-          <w:numId w:val="1"/>
+          <w:numId w:val="4"/>
         </w:numPr>
-        <w:spacing w:after="101"/>
-        <w:ind w:right="0" w:hanging="360"/>
       </w:pPr>
       <w:r>
         <w:t xml:space="preserve">Baixar um aplicativo; </w:t>
@@ -4084,12 +4363,11 @@
     </w:p>
     <w:p>
       <w:pPr>
+        <w:pStyle w:val="SemEspaamento"/>
         <w:numPr>
           <w:ilvl w:val="0"/>
-          <w:numId w:val="1"/>
+          <w:numId w:val="4"/>
         </w:numPr>
-        <w:spacing w:after="99"/>
-        <w:ind w:right="0" w:hanging="360"/>
       </w:pPr>
       <w:r>
         <w:t xml:space="preserve">Realizar uma pesquisa; </w:t>
@@ -4097,12 +4375,11 @@
     </w:p>
     <w:p>
       <w:pPr>
+        <w:pStyle w:val="SemEspaamento"/>
         <w:numPr>
           <w:ilvl w:val="0"/>
-          <w:numId w:val="1"/>
+          <w:numId w:val="4"/>
         </w:numPr>
-        <w:spacing w:after="99"/>
-        <w:ind w:right="0" w:hanging="360"/>
       </w:pPr>
       <w:r>
         <w:t xml:space="preserve">Assinar um novo serviço; </w:t>
@@ -4110,12 +4387,11 @@
     </w:p>
     <w:p>
       <w:pPr>
+        <w:pStyle w:val="SemEspaamento"/>
         <w:numPr>
           <w:ilvl w:val="0"/>
-          <w:numId w:val="1"/>
+          <w:numId w:val="4"/>
         </w:numPr>
-        <w:spacing w:after="80"/>
-        <w:ind w:right="0" w:hanging="360"/>
       </w:pPr>
       <w:r>
         <w:t xml:space="preserve">Simular um consórcio; </w:t>
@@ -4133,40 +4409,29 @@
     </w:p>
     <w:p>
       <w:pPr>
-        <w:spacing w:line="360" w:lineRule="auto"/>
-        <w:ind w:left="-15" w:right="0" w:firstLine="708"/>
-      </w:pPr>
-      <w:r>
-        <w:t xml:space="preserve">  Se antes uma pessoa só passava seus dados ao se dirigir até uma loja ou escritório, hoje ele acontece a todo momento, dessa forma, de posse dessas informações, as instituições conseguem não só entrar em </w:t>
-      </w:r>
-      <w:r>
-        <w:t xml:space="preserve">contato com os usuários, mas enviar </w:t>
-      </w:r>
-      <w:proofErr w:type="spellStart"/>
-      <w:r>
-        <w:t>emails</w:t>
-      </w:r>
-      <w:proofErr w:type="spellEnd"/>
+        <w:pStyle w:val="SemEspaamento"/>
+      </w:pPr>
+      <w:r>
+        <w:t xml:space="preserve">  Se antes uma pessoa só passava seus dados ao se dirigir até uma loja ou escritório, hoje ele acontece a todo momento, dessa forma, de posse dessas informações, as instituições conseguem não só entrar em contato com os usuários, mas enviar </w:t>
+      </w:r>
+      <w:r>
+        <w:t>e-mails</w:t>
+      </w:r>
       <w:r>
         <w:t xml:space="preserve">, promoções, e até mesmo vender esses dados para outras empresas. </w:t>
       </w:r>
     </w:p>
     <w:p>
       <w:pPr>
-        <w:spacing w:line="360" w:lineRule="auto"/>
-        <w:ind w:left="-15" w:right="0" w:firstLine="708"/>
-      </w:pPr>
-      <w:r>
-        <w:t xml:space="preserve">  Nesse sentido, a LGPD passa a exigir não só um controle por parte das empresas no uso, tratamento e armazenamento dos contatos, mas também transp</w:t>
-      </w:r>
-      <w:r>
-        <w:t xml:space="preserve">arência.  </w:t>
-      </w:r>
-    </w:p>
-    <w:p>
-      <w:pPr>
-        <w:spacing w:line="359" w:lineRule="auto"/>
-        <w:ind w:left="-15" w:right="0" w:firstLine="708"/>
+        <w:pStyle w:val="SemEspaamento"/>
+      </w:pPr>
+      <w:r>
+        <w:t xml:space="preserve">  Nesse sentido, a LGPD passa a exigir não só um controle por parte das empresas no uso, tratamento e armazenamento dos contatos, mas também transparência.  </w:t>
+      </w:r>
+    </w:p>
+    <w:p>
+      <w:pPr>
+        <w:pStyle w:val="SemEspaamento"/>
       </w:pPr>
       <w:r>
         <w:t xml:space="preserve">  Além disso, ele também passa a ter direito de solicitar a retirada de suas informações das bases de dados das instituições. </w:t>
@@ -4221,12 +4486,7 @@
     </w:p>
     <w:p>
       <w:pPr>
-        <w:numPr>
-          <w:ilvl w:val="0"/>
-          <w:numId w:val="2"/>
-        </w:numPr>
-        <w:spacing w:after="134"/>
-        <w:ind w:right="0" w:hanging="154"/>
+        <w:pStyle w:val="SemEspaamento"/>
       </w:pPr>
       <w:r>
         <w:t xml:space="preserve">Proteção para você e sua família: </w:t>
@@ -4234,51 +4494,28 @@
     </w:p>
     <w:p>
       <w:pPr>
-        <w:spacing w:after="3" w:line="360" w:lineRule="auto"/>
-        <w:ind w:left="-15" w:right="0" w:firstLine="698"/>
-      </w:pPr>
-      <w:r>
-        <w:rPr>
-          <w:sz w:val="25"/>
-        </w:rPr>
+        <w:pStyle w:val="SemEspaamento"/>
+      </w:pPr>
+      <w:r>
         <w:t xml:space="preserve">  </w:t>
       </w:r>
       <w:r>
-        <w:rPr>
-          <w:sz w:val="25"/>
-        </w:rPr>
-        <w:t>Uma das principais razões para se contratar um seguro é a garantia de uma proteção capaz de cobrir as despesas necessárias e imediatas em um evento atípico. Assim, no caso de uma ausência repentina ou da perda de bens em um acidente, você e sua família est</w:t>
-      </w:r>
-      <w:r>
-        <w:rPr>
-          <w:sz w:val="25"/>
-        </w:rPr>
-        <w:t xml:space="preserve">arão protegidos pela apólice do seguro. </w:t>
-      </w:r>
-    </w:p>
-    <w:p>
-      <w:pPr>
-        <w:spacing w:after="3" w:line="360" w:lineRule="auto"/>
-        <w:ind w:left="-15" w:right="0" w:firstLine="698"/>
-      </w:pPr>
-      <w:r>
-        <w:rPr>
-          <w:sz w:val="25"/>
-        </w:rPr>
+        <w:t xml:space="preserve">Uma das principais razões para se contratar um seguro é a garantia de uma proteção capaz de cobrir as despesas necessárias e imediatas em um evento atípico. </w:t>
+      </w:r>
+      <w:r>
         <w:lastRenderedPageBreak/>
-        <w:t xml:space="preserve">  Nesse sentido, havendo o furto do veículo da família, por exemplo, a garantia de poder contar com a reposição desse bem indispensável é essencial. Ao mesmo tempo, os compromissos estarão protegidos com a disponibi</w:t>
-      </w:r>
-      <w:r>
-        <w:rPr>
-          <w:sz w:val="25"/>
-        </w:rPr>
-        <w:t>lidade de um carro reserva para atender às necessidades imediatas. Por sua vez, considere a ocorrência de um incêndio em sua residência. As perdas serão ressarcidas, mas, até lá, onde você e sua família se abrigarão nos primeiros dias? O seguro dará também</w:t>
-      </w:r>
-      <w:r>
-        <w:rPr>
-          <w:sz w:val="25"/>
-        </w:rPr>
-        <w:t xml:space="preserve"> a proteção de garantir as diárias em um hotel por determinado período necessário. </w:t>
+        <w:t xml:space="preserve">Assim, no caso de uma ausência repentina ou da perda de bens em um acidente, você e sua família estarão protegidos pela apólice do seguro. </w:t>
+      </w:r>
+    </w:p>
+    <w:p>
+      <w:pPr>
+        <w:pStyle w:val="SemEspaamento"/>
+      </w:pPr>
+      <w:r>
+        <w:t xml:space="preserve">  Nesse sentido, havendo o furto do veículo da família, por exemplo, a garantia de poder contar com a reposição desse bem indispensável é essencial. Ao mesmo tempo, os compromissos estarão protegidos com a disponibilidade de um carro reserva para atender às necessidades imediatas. Por sua vez, considere a ocorrência de um incêndio em sua residência. As perdas serão ressarcidas, mas, até lá, onde você e sua família se abrigarão nos primeiros dias? O seguro dará também a proteção de garantir as diárias em um hotel por determinado período necessário.</w:t>
+      </w:r>
+      <w:r>
+        <w:t xml:space="preserve"> </w:t>
       </w:r>
     </w:p>
     <w:p>
@@ -4312,8 +4549,7 @@
     </w:p>
     <w:p>
       <w:pPr>
-        <w:spacing w:line="360" w:lineRule="auto"/>
-        <w:ind w:left="-15" w:right="0" w:firstLine="708"/>
+        <w:pStyle w:val="SemEspaamento"/>
       </w:pPr>
       <w:r>
         <w:rPr>
@@ -4322,24 +4558,13 @@
         <w:t xml:space="preserve">   </w:t>
       </w:r>
       <w:r>
-        <w:t>Existem diversas maneiras pelas quais o seguro pode trazer tranquilidade para você. Com relação à sua família que, na eventualidade de uma ausência repent</w:t>
-      </w:r>
-      <w:r>
-        <w:t>ina sua, não ficará desamparada. Quando você faz um seguro de vida, por exemplo, nomeia um ou mais beneficiários. Essas pessoas estarão amparadas financeiramente se você faltar, e pode estar certo de que isso realmente não tem preço. Por sua vez, quando se</w:t>
-      </w:r>
-      <w:r>
-        <w:t xml:space="preserve"> trata de segurar um bem patrimonial, como seu carro, casa ou outro bem qualquer, a tranquilidade resulta da certeza da preservação desse patrimônio. Assim, poder desfrutar das coisas que conquistou sem o medo de </w:t>
-      </w:r>
-      <w:proofErr w:type="spellStart"/>
-      <w:r>
-        <w:t>perdêlas</w:t>
-      </w:r>
-      <w:proofErr w:type="spellEnd"/>
-      <w:r>
-        <w:t xml:space="preserve"> é reconfortante e tranquilizador, </w:t>
-      </w:r>
-      <w:r>
-        <w:t xml:space="preserve">sobretudo, para quem se esforçou para obter o que tem. </w:t>
+        <w:t xml:space="preserve">Existem diversas maneiras pelas quais o seguro pode trazer tranquilidade para você. Com relação à sua família que, na eventualidade de uma ausência repentina sua, não ficará desamparada. Quando você faz um seguro de vida, por exemplo, nomeia um ou mais beneficiários. Essas pessoas estarão amparadas financeiramente se você faltar, e pode estar certo de que isso realmente não tem preço. Por sua vez, quando se trata de segurar um bem patrimonial, como seu carro, casa ou outro bem qualquer, a tranquilidade resulta da certeza da preservação desse patrimônio. Assim, poder desfrutar das coisas que conquistou sem o medo de </w:t>
+      </w:r>
+      <w:r>
+        <w:t>perdê-las</w:t>
+      </w:r>
+      <w:r>
+        <w:t xml:space="preserve"> é reconfortante e tranquilizador, sobretudo, para quem se esforçou para obter o que tem. </w:t>
       </w:r>
     </w:p>
     <w:p>
@@ -4391,8 +4616,7 @@
     </w:p>
     <w:p>
       <w:pPr>
-        <w:spacing w:line="360" w:lineRule="auto"/>
-        <w:ind w:left="-15" w:right="0" w:firstLine="708"/>
+        <w:pStyle w:val="SemEspaamento"/>
       </w:pPr>
       <w:r>
         <w:t xml:space="preserve">Um levantamento estatístico feito pela </w:t>
@@ -4403,10 +4627,7 @@
       </w:r>
       <w:proofErr w:type="spellEnd"/>
       <w:r>
-        <w:t xml:space="preserve"> Brasil (Empresa de rastreamento por satélite) com base nos dados da Secretaria de Segurança Pública de São Paulo revelou que o índice de roubo e furtos no estado em 2021 teve um aumento de 9% em relação ao mesm</w:t>
-      </w:r>
-      <w:r>
-        <w:t xml:space="preserve">o período de 2020. Agora, confira quais foram os cinco carros mais roubados e furtados em SP, entre outras estatísticas. </w:t>
+        <w:t xml:space="preserve"> Brasil (Empresa de rastreamento por satélite) com base nos dados da Secretaria de Segurança Pública de São Paulo revelou que o índice de roubo e furtos no estado em 2021 teve um aumento de 9% em relação ao mesmo período de 2020. Agora, confira quais foram os cinco carros mais roubados e furtados em SP, entre outras estatísticas. </w:t>
       </w:r>
     </w:p>
     <w:p>
@@ -4437,47 +4658,18 @@
       </w:pPr>
       <w:r>
         <w:t xml:space="preserve"> </w:t>
-      </w:r>
-    </w:p>
-    <w:p>
-      <w:pPr>
-        <w:spacing w:after="0" w:line="259" w:lineRule="auto"/>
-        <w:ind w:left="769" w:right="0" w:firstLine="0"/>
-        <w:jc w:val="center"/>
-      </w:pPr>
-      <w:r>
-        <w:t xml:space="preserve"> </w:t>
-      </w:r>
-    </w:p>
-    <w:p>
-      <w:pPr>
-        <w:spacing w:after="124" w:line="259" w:lineRule="auto"/>
-        <w:ind w:left="764" w:right="0" w:firstLine="0"/>
-        <w:jc w:val="center"/>
-      </w:pPr>
-      <w:r>
-        <w:rPr>
-          <w:sz w:val="22"/>
-        </w:rPr>
-        <w:lastRenderedPageBreak/>
-        <w:t xml:space="preserve"> </w:t>
-      </w:r>
-    </w:p>
-    <w:p>
-      <w:pPr>
-        <w:spacing w:after="116"/>
-        <w:ind w:left="2252" w:right="0"/>
-      </w:pPr>
-      <w:r>
-        <w:t xml:space="preserve">Figura 3 - Carros mais roubados no estado de SP </w:t>
       </w:r>
     </w:p>
     <w:p>
       <w:pPr>
         <w:spacing w:after="48" w:line="259" w:lineRule="auto"/>
         <w:ind w:left="0" w:right="520" w:firstLine="0"/>
-        <w:jc w:val="right"/>
-      </w:pPr>
+        <w:jc w:val="center"/>
+      </w:pPr>
+      <w:r>
+        <w:lastRenderedPageBreak/>
+        <w:t xml:space="preserve">Carros mais roubados no estado de SP </w:t>
+      </w:r>
       <w:r>
         <w:rPr>
           <w:noProof/>
@@ -4496,7 +4688,7 @@
                     <pic:cNvPicPr/>
                   </pic:nvPicPr>
                   <pic:blipFill>
-                    <a:blip r:embed="rId12"/>
+                    <a:blip r:embed="rId13"/>
                     <a:stretch>
                       <a:fillRect/>
                     </a:stretch>
@@ -4585,8 +4777,7 @@
     </w:p>
     <w:p>
       <w:pPr>
-        <w:spacing w:line="359" w:lineRule="auto"/>
-        <w:ind w:left="-15" w:right="0" w:firstLine="708"/>
+        <w:pStyle w:val="SemEspaamento"/>
       </w:pPr>
       <w:r>
         <w:t xml:space="preserve">Conforme os dados levantados no gráfico anterior, as marcas mais visadas para roubos, são: </w:t>
@@ -4621,8 +4812,7 @@
     </w:p>
     <w:p>
       <w:pPr>
-        <w:spacing w:after="78" w:line="360" w:lineRule="auto"/>
-        <w:ind w:left="-15" w:right="0" w:firstLine="708"/>
+        <w:pStyle w:val="SemEspaamento"/>
       </w:pPr>
       <w:r>
         <w:t xml:space="preserve">Isto pode ser ocasionado por motivos como: </w:t>
@@ -4634,10 +4824,7 @@
         <w:t>Carros vulneráveis</w:t>
       </w:r>
       <w:r>
-        <w:t>, facilitando para os bandidos na hor</w:t>
-      </w:r>
-      <w:r>
-        <w:t xml:space="preserve">a de executar o roubo; </w:t>
+        <w:t xml:space="preserve">, facilitando para os bandidos na hora de executar o roubo; </w:t>
       </w:r>
       <w:r>
         <w:rPr>
@@ -4659,150 +4846,72 @@
     </w:p>
     <w:p>
       <w:pPr>
-        <w:spacing w:after="66" w:line="259" w:lineRule="auto"/>
-        <w:ind w:left="69" w:right="0" w:firstLine="0"/>
-        <w:jc w:val="center"/>
-      </w:pPr>
-      <w:r>
-        <w:rPr>
-          <w:rFonts w:ascii="Calibri" w:eastAsia="Calibri" w:hAnsi="Calibri" w:cs="Calibri"/>
-          <w:sz w:val="32"/>
-        </w:rPr>
-        <w:t xml:space="preserve"> </w:t>
-      </w:r>
-    </w:p>
-    <w:p>
-      <w:pPr>
-        <w:spacing w:after="158" w:line="259" w:lineRule="auto"/>
-        <w:ind w:left="47" w:right="0" w:firstLine="0"/>
-        <w:jc w:val="center"/>
-      </w:pPr>
-      <w:r>
-        <w:rPr>
-          <w:rFonts w:ascii="Calibri" w:eastAsia="Calibri" w:hAnsi="Calibri" w:cs="Calibri"/>
-          <w:b/>
-          <w:sz w:val="22"/>
-        </w:rPr>
-        <w:t xml:space="preserve"> </w:t>
-      </w:r>
-    </w:p>
-    <w:p>
-      <w:pPr>
-        <w:spacing w:after="158" w:line="259" w:lineRule="auto"/>
-        <w:ind w:left="47" w:right="0" w:firstLine="0"/>
-        <w:jc w:val="center"/>
-      </w:pPr>
-      <w:r>
-        <w:rPr>
-          <w:rFonts w:ascii="Calibri" w:eastAsia="Calibri" w:hAnsi="Calibri" w:cs="Calibri"/>
-          <w:b/>
-          <w:sz w:val="22"/>
-        </w:rPr>
-        <w:t xml:space="preserve"> </w:t>
-      </w:r>
-    </w:p>
-    <w:p>
-      <w:pPr>
-        <w:spacing w:after="160" w:line="259" w:lineRule="auto"/>
-        <w:ind w:left="47" w:right="0" w:firstLine="0"/>
-        <w:jc w:val="center"/>
-      </w:pPr>
-      <w:r>
-        <w:rPr>
-          <w:rFonts w:ascii="Calibri" w:eastAsia="Calibri" w:hAnsi="Calibri" w:cs="Calibri"/>
-          <w:sz w:val="22"/>
-        </w:rPr>
-        <w:t xml:space="preserve"> </w:t>
-      </w:r>
-    </w:p>
-    <w:p>
-      <w:pPr>
-        <w:spacing w:after="175" w:line="259" w:lineRule="auto"/>
-        <w:ind w:left="47" w:right="0" w:firstLine="0"/>
-        <w:jc w:val="center"/>
-      </w:pPr>
-      <w:r>
-        <w:rPr>
-          <w:rFonts w:ascii="Calibri" w:eastAsia="Calibri" w:hAnsi="Calibri" w:cs="Calibri"/>
-          <w:sz w:val="22"/>
-        </w:rPr>
-        <w:t xml:space="preserve"> </w:t>
-      </w:r>
-    </w:p>
-    <w:p>
-      <w:pPr>
-        <w:spacing w:after="117" w:line="259" w:lineRule="auto"/>
-        <w:ind w:left="0" w:right="0" w:firstLine="0"/>
-        <w:jc w:val="left"/>
-      </w:pPr>
-      <w:r>
-        <w:t xml:space="preserve"> </w:t>
-      </w:r>
-    </w:p>
-    <w:p>
-      <w:pPr>
-        <w:spacing w:after="115" w:line="259" w:lineRule="auto"/>
-        <w:ind w:left="64" w:right="0" w:firstLine="0"/>
-        <w:jc w:val="center"/>
-      </w:pPr>
-      <w:r>
-        <w:rPr>
-          <w:b/>
-        </w:rPr>
-        <w:t xml:space="preserve"> </w:t>
-      </w:r>
-    </w:p>
-    <w:p>
-      <w:pPr>
-        <w:spacing w:after="117" w:line="259" w:lineRule="auto"/>
-        <w:ind w:left="64" w:right="0" w:firstLine="0"/>
-        <w:jc w:val="center"/>
-      </w:pPr>
-      <w:r>
-        <w:rPr>
-          <w:b/>
-        </w:rPr>
-        <w:t xml:space="preserve"> </w:t>
-      </w:r>
-    </w:p>
-    <w:p>
-      <w:pPr>
-        <w:spacing w:after="115" w:line="259" w:lineRule="auto"/>
-        <w:ind w:left="64" w:right="0" w:firstLine="0"/>
-        <w:jc w:val="center"/>
-      </w:pPr>
-      <w:r>
-        <w:rPr>
-          <w:b/>
-        </w:rPr>
-        <w:t xml:space="preserve"> </w:t>
-      </w:r>
-    </w:p>
-    <w:p>
-      <w:pPr>
-        <w:spacing w:after="117" w:line="259" w:lineRule="auto"/>
-        <w:ind w:left="64" w:right="0" w:firstLine="0"/>
-        <w:jc w:val="center"/>
-      </w:pPr>
-      <w:r>
-        <w:rPr>
-          <w:b/>
-        </w:rPr>
-        <w:t xml:space="preserve"> </w:t>
-      </w:r>
-    </w:p>
-    <w:p>
-      <w:pPr>
-        <w:spacing w:after="0" w:line="259" w:lineRule="auto"/>
-        <w:ind w:left="64" w:right="0" w:firstLine="0"/>
-        <w:jc w:val="center"/>
-      </w:pPr>
-      <w:r>
-        <w:rPr>
-          <w:b/>
-        </w:rPr>
-        <w:t xml:space="preserve"> </w:t>
-      </w:r>
+        <w:pStyle w:val="SemEspaamento"/>
+        <w:jc w:val="center"/>
+      </w:pPr>
+    </w:p>
+    <w:p>
+      <w:pPr>
+        <w:pStyle w:val="SemEspaamento"/>
+        <w:jc w:val="center"/>
+      </w:pPr>
+    </w:p>
+    <w:p>
+      <w:pPr>
+        <w:pStyle w:val="SemEspaamento"/>
+        <w:jc w:val="center"/>
+      </w:pPr>
+    </w:p>
+    <w:p>
+      <w:pPr>
+        <w:pStyle w:val="SemEspaamento"/>
+        <w:jc w:val="center"/>
+      </w:pPr>
+    </w:p>
+    <w:p>
+      <w:pPr>
+        <w:pStyle w:val="SemEspaamento"/>
+        <w:jc w:val="center"/>
+      </w:pPr>
+    </w:p>
+    <w:p>
+      <w:pPr>
+        <w:pStyle w:val="SemEspaamento"/>
+        <w:jc w:val="center"/>
+      </w:pPr>
+    </w:p>
+    <w:p>
+      <w:pPr>
+        <w:pStyle w:val="SemEspaamento"/>
+        <w:jc w:val="center"/>
+      </w:pPr>
+    </w:p>
+    <w:p>
+      <w:pPr>
+        <w:pStyle w:val="SemEspaamento"/>
+        <w:jc w:val="center"/>
+      </w:pPr>
+    </w:p>
+    <w:p>
+      <w:pPr>
+        <w:pStyle w:val="SemEspaamento"/>
+        <w:jc w:val="center"/>
+      </w:pPr>
+    </w:p>
+    <w:p>
+      <w:pPr>
+        <w:pStyle w:val="SemEspaamento"/>
+        <w:jc w:val="center"/>
+        <w:rPr>
+          <w:b/>
+        </w:rPr>
+      </w:pPr>
+    </w:p>
+    <w:p>
+      <w:pPr>
+        <w:pStyle w:val="SemEspaamento"/>
+        <w:jc w:val="center"/>
+      </w:pPr>
     </w:p>
     <w:p>
       <w:pPr>
@@ -4853,31 +4962,493 @@
       </w:r>
       <w:bookmarkEnd w:id="9"/>
     </w:p>
-    <w:p>
-      <w:pPr>
-        <w:spacing w:after="115" w:line="259" w:lineRule="auto"/>
-        <w:ind w:left="64" w:right="0" w:firstLine="0"/>
-        <w:jc w:val="center"/>
-      </w:pPr>
-      <w:r>
-        <w:rPr>
-          <w:b/>
-        </w:rPr>
-        <w:t xml:space="preserve"> </w:t>
-      </w:r>
-    </w:p>
-    <w:p>
-      <w:pPr>
-        <w:spacing w:after="117" w:line="259" w:lineRule="auto"/>
-        <w:ind w:left="64" w:right="0" w:firstLine="0"/>
-        <w:jc w:val="center"/>
-      </w:pPr>
-      <w:r>
-        <w:rPr>
-          <w:b/>
-        </w:rPr>
-        <w:t xml:space="preserve"> </w:t>
-      </w:r>
+    <w:p/>
+    <w:p>
+      <w:pPr>
+        <w:pStyle w:val="SemEspaamento"/>
+      </w:pPr>
+      <w:r>
+        <w:t>Diagrama de caso de usos 1</w:t>
+      </w:r>
+    </w:p>
+    <w:p>
+      <w:pPr>
+        <w:pStyle w:val="SemEspaamento"/>
+        <w:ind w:firstLine="15"/>
+        <w:jc w:val="center"/>
+      </w:pPr>
+      <w:r>
+        <w:rPr>
+          <w:noProof/>
+        </w:rPr>
+        <w:drawing>
+          <wp:inline distT="0" distB="0" distL="0" distR="0" wp14:anchorId="2ED94570" wp14:editId="419D794B">
+            <wp:extent cx="4685114" cy="3557713"/>
+            <wp:effectExtent l="0" t="0" r="1270" b="5080"/>
+            <wp:docPr id="2" name="Imagem 2"/>
+            <wp:cNvGraphicFramePr>
+              <a:graphicFrameLocks xmlns:a="http://schemas.openxmlformats.org/drawingml/2006/main" noChangeAspect="1"/>
+            </wp:cNvGraphicFramePr>
+            <a:graphic xmlns:a="http://schemas.openxmlformats.org/drawingml/2006/main">
+              <a:graphicData uri="http://schemas.openxmlformats.org/drawingml/2006/picture">
+                <pic:pic xmlns:pic="http://schemas.openxmlformats.org/drawingml/2006/picture">
+                  <pic:nvPicPr>
+                    <pic:cNvPr id="0" name="Picture 2"/>
+                    <pic:cNvPicPr>
+                      <a:picLocks noChangeAspect="1" noChangeArrowheads="1"/>
+                    </pic:cNvPicPr>
+                  </pic:nvPicPr>
+                  <pic:blipFill>
+                    <a:blip r:embed="rId14">
+                      <a:extLst>
+                        <a:ext uri="{28A0092B-C50C-407E-A947-70E740481C1C}">
+                          <a14:useLocalDpi xmlns:a14="http://schemas.microsoft.com/office/drawing/2010/main" val="0"/>
+                        </a:ext>
+                      </a:extLst>
+                    </a:blip>
+                    <a:srcRect/>
+                    <a:stretch>
+                      <a:fillRect/>
+                    </a:stretch>
+                  </pic:blipFill>
+                  <pic:spPr bwMode="auto">
+                    <a:xfrm>
+                      <a:off x="0" y="0"/>
+                      <a:ext cx="4697101" cy="3566815"/>
+                    </a:xfrm>
+                    <a:prstGeom prst="rect">
+                      <a:avLst/>
+                    </a:prstGeom>
+                    <a:noFill/>
+                    <a:ln>
+                      <a:noFill/>
+                    </a:ln>
+                  </pic:spPr>
+                </pic:pic>
+              </a:graphicData>
+            </a:graphic>
+          </wp:inline>
+        </w:drawing>
+      </w:r>
+    </w:p>
+    <w:p>
+      <w:pPr>
+        <w:ind w:left="0" w:firstLine="851"/>
+        <w:jc w:val="left"/>
+        <w:rPr>
+          <w:sz w:val="22"/>
+        </w:rPr>
+      </w:pPr>
+      <w:r>
+        <w:rPr>
+          <w:sz w:val="22"/>
+        </w:rPr>
+        <w:t>Fonte: Autoria própria</w:t>
+      </w:r>
+      <w:r>
+        <w:rPr>
+          <w:sz w:val="22"/>
+        </w:rPr>
+        <w:t xml:space="preserve"> (2022).</w:t>
+      </w:r>
+    </w:p>
+    <w:p>
+      <w:pPr>
+        <w:ind w:left="0"/>
+        <w:jc w:val="center"/>
+      </w:pPr>
+    </w:p>
+    <w:p>
+      <w:pPr>
+        <w:pStyle w:val="SemEspaamento"/>
+      </w:pPr>
+      <w:r>
+        <w:t xml:space="preserve">O diagrama presente na </w:t>
+      </w:r>
+      <w:proofErr w:type="gramStart"/>
+      <w:r>
+        <w:t>figura  foi</w:t>
+      </w:r>
+      <w:proofErr w:type="gramEnd"/>
+      <w:r>
+        <w:t xml:space="preserve"> pensado para que o cliente possa cadastrar o tipo do veículo que ele possui além de cadastrar cada documento necessário.</w:t>
+      </w:r>
+    </w:p>
+    <w:p>
+      <w:pPr>
+        <w:pStyle w:val="SemEspaamento"/>
+      </w:pPr>
+      <w:r>
+        <w:t>EX: CNH, caso ocorra um sinistro há uma opção onde ele possa colocar qual foi o sinistro e como última opção de adquirir o seguro</w:t>
+      </w:r>
+    </w:p>
+    <w:p>
+      <w:pPr>
+        <w:pStyle w:val="SemEspaamento"/>
+        <w:jc w:val="center"/>
+      </w:pPr>
+    </w:p>
+    <w:p>
+      <w:pPr>
+        <w:pStyle w:val="SemEspaamento"/>
+        <w:jc w:val="center"/>
+      </w:pPr>
+    </w:p>
+    <w:p>
+      <w:pPr>
+        <w:pStyle w:val="SemEspaamento"/>
+        <w:jc w:val="center"/>
+      </w:pPr>
+    </w:p>
+    <w:p>
+      <w:pPr>
+        <w:pStyle w:val="SemEspaamento"/>
+        <w:jc w:val="center"/>
+      </w:pPr>
+    </w:p>
+    <w:p>
+      <w:pPr>
+        <w:pStyle w:val="SemEspaamento"/>
+        <w:jc w:val="center"/>
+      </w:pPr>
+    </w:p>
+    <w:p>
+      <w:pPr>
+        <w:pStyle w:val="SemEspaamento"/>
+        <w:jc w:val="center"/>
+      </w:pPr>
+    </w:p>
+    <w:p>
+      <w:pPr>
+        <w:pStyle w:val="SemEspaamento"/>
+        <w:jc w:val="center"/>
+      </w:pPr>
+    </w:p>
+    <w:p>
+      <w:pPr>
+        <w:pStyle w:val="SemEspaamento"/>
+        <w:jc w:val="center"/>
+      </w:pPr>
+    </w:p>
+    <w:p>
+      <w:pPr>
+        <w:pStyle w:val="SemEspaamento"/>
+      </w:pPr>
+      <w:r>
+        <w:lastRenderedPageBreak/>
+        <w:t xml:space="preserve">Diagrama de caso de usos </w:t>
+      </w:r>
+      <w:r>
+        <w:t>2</w:t>
+      </w:r>
+    </w:p>
+    <w:p>
+      <w:pPr>
+        <w:pStyle w:val="SemEspaamento"/>
+        <w:ind w:firstLine="15"/>
+        <w:jc w:val="center"/>
+      </w:pPr>
+      <w:r>
+        <w:drawing>
+          <wp:inline distT="0" distB="0" distL="0" distR="0" wp14:anchorId="59D3EFED" wp14:editId="42706AEE">
+            <wp:extent cx="4805917" cy="4030909"/>
+            <wp:effectExtent l="0" t="0" r="0" b="8255"/>
+            <wp:docPr id="3" name="Imagem 3"/>
+            <wp:cNvGraphicFramePr>
+              <a:graphicFrameLocks xmlns:a="http://schemas.openxmlformats.org/drawingml/2006/main" noChangeAspect="1"/>
+            </wp:cNvGraphicFramePr>
+            <a:graphic xmlns:a="http://schemas.openxmlformats.org/drawingml/2006/main">
+              <a:graphicData uri="http://schemas.openxmlformats.org/drawingml/2006/picture">
+                <pic:pic xmlns:pic="http://schemas.openxmlformats.org/drawingml/2006/picture">
+                  <pic:nvPicPr>
+                    <pic:cNvPr id="0" name="Picture 4"/>
+                    <pic:cNvPicPr>
+                      <a:picLocks noChangeAspect="1" noChangeArrowheads="1"/>
+                    </pic:cNvPicPr>
+                  </pic:nvPicPr>
+                  <pic:blipFill rotWithShape="1">
+                    <a:blip r:embed="rId15">
+                      <a:extLst>
+                        <a:ext uri="{28A0092B-C50C-407E-A947-70E740481C1C}">
+                          <a14:useLocalDpi xmlns:a14="http://schemas.microsoft.com/office/drawing/2010/main" val="0"/>
+                        </a:ext>
+                      </a:extLst>
+                    </a:blip>
+                    <a:srcRect l="1660"/>
+                    <a:stretch/>
+                  </pic:blipFill>
+                  <pic:spPr bwMode="auto">
+                    <a:xfrm>
+                      <a:off x="0" y="0"/>
+                      <a:ext cx="4832474" cy="4053183"/>
+                    </a:xfrm>
+                    <a:prstGeom prst="rect">
+                      <a:avLst/>
+                    </a:prstGeom>
+                    <a:noFill/>
+                    <a:ln>
+                      <a:noFill/>
+                    </a:ln>
+                    <a:extLst>
+                      <a:ext uri="{53640926-AAD7-44D8-BBD7-CCE9431645EC}">
+                        <a14:shadowObscured xmlns:a14="http://schemas.microsoft.com/office/drawing/2010/main"/>
+                      </a:ext>
+                    </a:extLst>
+                  </pic:spPr>
+                </pic:pic>
+              </a:graphicData>
+            </a:graphic>
+          </wp:inline>
+        </w:drawing>
+      </w:r>
+    </w:p>
+    <w:p>
+      <w:pPr>
+        <w:ind w:left="2268" w:firstLine="0"/>
+        <w:jc w:val="left"/>
+        <w:rPr>
+          <w:sz w:val="22"/>
+        </w:rPr>
+      </w:pPr>
+      <w:r>
+        <w:rPr>
+          <w:sz w:val="22"/>
+        </w:rPr>
+        <w:t>Fonte: Autoria própria</w:t>
+      </w:r>
+      <w:r>
+        <w:rPr>
+          <w:sz w:val="22"/>
+        </w:rPr>
+        <w:t xml:space="preserve"> (2022).</w:t>
+      </w:r>
+    </w:p>
+    <w:p>
+      <w:pPr>
+        <w:pStyle w:val="SemEspaamento"/>
+        <w:ind w:firstLine="15"/>
+        <w:jc w:val="center"/>
+      </w:pPr>
+    </w:p>
+    <w:p>
+      <w:pPr>
+        <w:pStyle w:val="SemEspaamento"/>
+      </w:pPr>
+      <w:r>
+        <w:t>Neste diagrama (</w:t>
+      </w:r>
+      <w:proofErr w:type="gramStart"/>
+      <w:r>
+        <w:t>figura )</w:t>
+      </w:r>
+      <w:proofErr w:type="gramEnd"/>
+      <w:r>
+        <w:t xml:space="preserve"> o cliente poderá acessar usando seu login de acesso, indo para a parte de “Menu” e  “Contrato” caso o cliente deseje colocar uma extensão no contrato para cobrir dois veículos ou até mesmo três aumentando o valores nas parcelas, o cliente é capaz de gerar um novo contrato com as novas extensões e receber depois os boletos pelo e-mail pessoal cadastrado.</w:t>
+      </w:r>
+    </w:p>
+    <w:p>
+      <w:pPr>
+        <w:pStyle w:val="SemEspaamento"/>
+        <w:ind w:firstLine="15"/>
+        <w:jc w:val="center"/>
+      </w:pPr>
+    </w:p>
+    <w:p>
+      <w:pPr>
+        <w:pStyle w:val="SemEspaamento"/>
+        <w:ind w:firstLine="15"/>
+        <w:jc w:val="center"/>
+      </w:pPr>
+    </w:p>
+    <w:p>
+      <w:pPr>
+        <w:pStyle w:val="SemEspaamento"/>
+        <w:ind w:firstLine="15"/>
+        <w:jc w:val="center"/>
+      </w:pPr>
+    </w:p>
+    <w:p>
+      <w:pPr>
+        <w:pStyle w:val="SemEspaamento"/>
+        <w:ind w:firstLine="15"/>
+        <w:jc w:val="center"/>
+      </w:pPr>
+    </w:p>
+    <w:p>
+      <w:pPr>
+        <w:pStyle w:val="SemEspaamento"/>
+        <w:ind w:firstLine="15"/>
+        <w:jc w:val="center"/>
+      </w:pPr>
+    </w:p>
+    <w:p>
+      <w:pPr>
+        <w:pStyle w:val="SemEspaamento"/>
+        <w:ind w:firstLine="15"/>
+        <w:jc w:val="center"/>
+      </w:pPr>
+    </w:p>
+    <w:p>
+      <w:pPr>
+        <w:pStyle w:val="SemEspaamento"/>
+        <w:ind w:firstLine="15"/>
+        <w:jc w:val="center"/>
+      </w:pPr>
+    </w:p>
+    <w:p>
+      <w:pPr>
+        <w:pStyle w:val="SemEspaamento"/>
+        <w:ind w:firstLine="15"/>
+        <w:jc w:val="center"/>
+      </w:pPr>
+    </w:p>
+    <w:p>
+      <w:pPr>
+        <w:pStyle w:val="SemEspaamento"/>
+        <w:ind w:firstLine="15"/>
+        <w:jc w:val="center"/>
+      </w:pPr>
+    </w:p>
+    <w:p>
+      <w:pPr>
+        <w:pStyle w:val="SemEspaamento"/>
+      </w:pPr>
+      <w:r>
+        <w:lastRenderedPageBreak/>
+        <w:t xml:space="preserve">Diagrama de caso de usos </w:t>
+      </w:r>
+      <w:r>
+        <w:t>3</w:t>
+      </w:r>
+    </w:p>
+    <w:p>
+      <w:pPr>
+        <w:pStyle w:val="SemEspaamento"/>
+        <w:ind w:firstLine="15"/>
+        <w:jc w:val="center"/>
+      </w:pPr>
+      <w:r>
+        <w:rPr>
+          <w:noProof/>
+        </w:rPr>
+        <w:drawing>
+          <wp:inline distT="0" distB="0" distL="0" distR="0" wp14:anchorId="7CA34DA7" wp14:editId="7C415ADF">
+            <wp:extent cx="5826642" cy="3420488"/>
+            <wp:effectExtent l="0" t="0" r="3175" b="8890"/>
+            <wp:docPr id="4" name="Imagem 4"/>
+            <wp:cNvGraphicFramePr>
+              <a:graphicFrameLocks xmlns:a="http://schemas.openxmlformats.org/drawingml/2006/main" noChangeAspect="1"/>
+            </wp:cNvGraphicFramePr>
+            <a:graphic xmlns:a="http://schemas.openxmlformats.org/drawingml/2006/main">
+              <a:graphicData uri="http://schemas.openxmlformats.org/drawingml/2006/picture">
+                <pic:pic xmlns:pic="http://schemas.openxmlformats.org/drawingml/2006/picture">
+                  <pic:nvPicPr>
+                    <pic:cNvPr id="0" name="Picture 6"/>
+                    <pic:cNvPicPr>
+                      <a:picLocks noChangeAspect="1" noChangeArrowheads="1"/>
+                    </pic:cNvPicPr>
+                  </pic:nvPicPr>
+                  <pic:blipFill>
+                    <a:blip r:embed="rId16">
+                      <a:extLst>
+                        <a:ext uri="{28A0092B-C50C-407E-A947-70E740481C1C}">
+                          <a14:useLocalDpi xmlns:a14="http://schemas.microsoft.com/office/drawing/2010/main" val="0"/>
+                        </a:ext>
+                      </a:extLst>
+                    </a:blip>
+                    <a:srcRect/>
+                    <a:stretch>
+                      <a:fillRect/>
+                    </a:stretch>
+                  </pic:blipFill>
+                  <pic:spPr bwMode="auto">
+                    <a:xfrm>
+                      <a:off x="0" y="0"/>
+                      <a:ext cx="5829209" cy="3421995"/>
+                    </a:xfrm>
+                    <a:prstGeom prst="rect">
+                      <a:avLst/>
+                    </a:prstGeom>
+                    <a:noFill/>
+                    <a:ln>
+                      <a:noFill/>
+                    </a:ln>
+                  </pic:spPr>
+                </pic:pic>
+              </a:graphicData>
+            </a:graphic>
+          </wp:inline>
+        </w:drawing>
+      </w:r>
+    </w:p>
+    <w:p>
+      <w:pPr>
+        <w:ind w:left="0" w:firstLine="993"/>
+        <w:jc w:val="left"/>
+        <w:rPr>
+          <w:sz w:val="22"/>
+        </w:rPr>
+      </w:pPr>
+      <w:r>
+        <w:rPr>
+          <w:sz w:val="22"/>
+        </w:rPr>
+        <w:t>Fonte: Autoria própria</w:t>
+      </w:r>
+      <w:r>
+        <w:rPr>
+          <w:sz w:val="22"/>
+        </w:rPr>
+        <w:t xml:space="preserve"> (2022).</w:t>
+      </w:r>
+    </w:p>
+    <w:p>
+      <w:pPr>
+        <w:pStyle w:val="SemEspaamento"/>
+        <w:ind w:firstLine="15"/>
+        <w:jc w:val="center"/>
+      </w:pPr>
+    </w:p>
+    <w:p>
+      <w:pPr>
+        <w:pStyle w:val="SemEspaamento"/>
+      </w:pPr>
+      <w:r>
+        <w:t xml:space="preserve">O cliente poderá solicitar um contrato com proteção a pessoa Física e pessoa jurídica, caso ela não conheça muito sobre o assunto ela pode se informar </w:t>
+      </w:r>
+      <w:r>
+        <w:t>em “</w:t>
+      </w:r>
+      <w:r>
+        <w:t xml:space="preserve">Informações” pra saber como funciona o seguro, também </w:t>
+      </w:r>
+      <w:r>
+        <w:t>é presente</w:t>
+      </w:r>
+      <w:r>
+        <w:t xml:space="preserve"> a função escolher as “Formas de Pagamento” quando for finalizar o pagamento do contrato, após isso o funcionário pegará os dados e enviara para o sistema da empresa.</w:t>
+      </w:r>
+    </w:p>
+    <w:p>
+      <w:pPr>
+        <w:pStyle w:val="SemEspaamento"/>
+        <w:ind w:firstLine="15"/>
+        <w:jc w:val="center"/>
+      </w:pPr>
+    </w:p>
+    <w:p>
+      <w:pPr>
+        <w:pStyle w:val="SemEspaamento"/>
+        <w:ind w:firstLine="15"/>
+        <w:jc w:val="center"/>
+      </w:pPr>
+    </w:p>
+    <w:p>
+      <w:pPr>
+        <w:pStyle w:val="SemEspaamento"/>
+        <w:ind w:firstLine="15"/>
+        <w:jc w:val="center"/>
+      </w:pPr>
     </w:p>
     <w:p>
       <w:pPr>
@@ -4966,16 +5537,24 @@
     </w:p>
     <w:p>
       <w:pPr>
-        <w:spacing w:after="166" w:line="259" w:lineRule="auto"/>
-        <w:ind w:left="0" w:right="0" w:firstLine="0"/>
-        <w:jc w:val="left"/>
-      </w:pPr>
-      <w:r>
-        <w:rPr>
-          <w:rFonts w:ascii="Calibri" w:eastAsia="Calibri" w:hAnsi="Calibri" w:cs="Calibri"/>
-          <w:sz w:val="22"/>
-        </w:rPr>
-        <w:t xml:space="preserve"> </w:t>
+        <w:pStyle w:val="SemEspaamento"/>
+        <w:jc w:val="center"/>
+      </w:pPr>
+    </w:p>
+    <w:p>
+      <w:pPr>
+        <w:pStyle w:val="SemEspaamento"/>
+        <w:jc w:val="center"/>
+      </w:pPr>
+    </w:p>
+    <w:p>
+      <w:pPr>
+        <w:pStyle w:val="SemEspaamento"/>
+        <w:jc w:val="center"/>
+      </w:pPr>
+      <w:r>
+        <w:lastRenderedPageBreak/>
+        <w:t>Tela de login</w:t>
       </w:r>
     </w:p>
     <w:p>
@@ -4989,9 +5568,9 @@
           <w:noProof/>
         </w:rPr>
         <w:drawing>
-          <wp:inline distT="0" distB="0" distL="0" distR="0" wp14:anchorId="7B6248C4" wp14:editId="048E90C7">
-            <wp:extent cx="2919730" cy="4924171"/>
-            <wp:effectExtent l="0" t="0" r="0" b="0"/>
+          <wp:inline distT="0" distB="0" distL="0" distR="0" wp14:anchorId="7B6248C4" wp14:editId="5842047F">
+            <wp:extent cx="2919730" cy="4857008"/>
+            <wp:effectExtent l="0" t="0" r="0" b="1270"/>
             <wp:docPr id="1117" name="Picture 1117"/>
             <wp:cNvGraphicFramePr/>
             <a:graphic xmlns:a="http://schemas.openxmlformats.org/drawingml/2006/main">
@@ -5002,7 +5581,7 @@
                     <pic:cNvPicPr/>
                   </pic:nvPicPr>
                   <pic:blipFill>
-                    <a:blip r:embed="rId13"/>
+                    <a:blip r:embed="rId17"/>
                     <a:stretch>
                       <a:fillRect/>
                     </a:stretch>
@@ -5010,7 +5589,7 @@
                   <pic:spPr>
                     <a:xfrm>
                       <a:off x="0" y="0"/>
-                      <a:ext cx="2919730" cy="4924171"/>
+                      <a:ext cx="2926589" cy="4868418"/>
                     </a:xfrm>
                     <a:prstGeom prst="rect">
                       <a:avLst/>
@@ -5039,45 +5618,114 @@
         <w:rPr>
           <w:sz w:val="22"/>
         </w:rPr>
+        <w:t xml:space="preserve">Fonte: Autoria própria (2022). </w:t>
+      </w:r>
+    </w:p>
+    <w:p>
+      <w:pPr>
+        <w:pStyle w:val="SemEspaamento"/>
+      </w:pPr>
+      <w:r>
+        <w:t xml:space="preserve">A tela de Login padrão, utilizando as cores principais da Seguradora (branco e azul), no qual o usuário é capaz de realizar seu login, contendo as opções de mostrar a senha caso o usuário queira visualizar um possível erro, além da opção para limpar os campos preenchidos e caso o usuário não possua um cadastro é possível </w:t>
+      </w:r>
+      <w:r>
+        <w:t>realizá-lo</w:t>
+      </w:r>
+      <w:r>
+        <w:t xml:space="preserve"> clicando em “Registrar”. </w:t>
+      </w:r>
+    </w:p>
+    <w:p>
+      <w:pPr>
+        <w:pStyle w:val="SemEspaamento"/>
+        <w:jc w:val="center"/>
+      </w:pPr>
+    </w:p>
+    <w:p>
+      <w:pPr>
+        <w:spacing w:after="45" w:line="259" w:lineRule="auto"/>
+        <w:ind w:left="60" w:right="0" w:firstLine="0"/>
+        <w:jc w:val="center"/>
+        <w:rPr>
+          <w:b/>
+        </w:rPr>
+      </w:pPr>
+    </w:p>
+    <w:p>
+      <w:pPr>
+        <w:spacing w:after="45" w:line="259" w:lineRule="auto"/>
+        <w:ind w:left="60" w:right="0" w:firstLine="0"/>
+        <w:jc w:val="center"/>
+        <w:rPr>
+          <w:b/>
+        </w:rPr>
+      </w:pPr>
+    </w:p>
+    <w:p>
+      <w:pPr>
+        <w:spacing w:after="45" w:line="259" w:lineRule="auto"/>
+        <w:ind w:left="60" w:right="0" w:firstLine="0"/>
+        <w:jc w:val="center"/>
+        <w:rPr>
+          <w:b/>
+        </w:rPr>
+      </w:pPr>
+    </w:p>
+    <w:p>
+      <w:pPr>
+        <w:spacing w:after="45" w:line="259" w:lineRule="auto"/>
+        <w:ind w:left="60" w:right="0" w:firstLine="0"/>
+        <w:jc w:val="center"/>
+        <w:rPr>
+          <w:b/>
+        </w:rPr>
+      </w:pPr>
+    </w:p>
+    <w:p>
+      <w:pPr>
+        <w:spacing w:after="45" w:line="259" w:lineRule="auto"/>
+        <w:ind w:left="60" w:right="0" w:firstLine="0"/>
+        <w:jc w:val="center"/>
+        <w:rPr>
+          <w:b/>
+        </w:rPr>
+      </w:pPr>
+    </w:p>
+    <w:p>
+      <w:pPr>
+        <w:spacing w:after="45" w:line="259" w:lineRule="auto"/>
+        <w:ind w:left="60" w:right="0" w:firstLine="0"/>
+        <w:jc w:val="center"/>
+        <w:rPr>
+          <w:b/>
+        </w:rPr>
+      </w:pPr>
+    </w:p>
+    <w:p>
+      <w:pPr>
+        <w:spacing w:after="45" w:line="259" w:lineRule="auto"/>
+        <w:ind w:left="60" w:right="0" w:firstLine="0"/>
+        <w:jc w:val="center"/>
+        <w:rPr>
+          <w:b/>
+        </w:rPr>
+      </w:pPr>
+    </w:p>
+    <w:p>
+      <w:pPr>
+        <w:spacing w:after="45" w:line="259" w:lineRule="auto"/>
+        <w:ind w:left="60" w:right="0" w:firstLine="0"/>
+        <w:jc w:val="center"/>
+        <w:rPr>
+          <w:bCs/>
+        </w:rPr>
+      </w:pPr>
+      <w:r>
+        <w:rPr>
+          <w:bCs/>
+        </w:rPr>
         <w:lastRenderedPageBreak/>
-        <w:t xml:space="preserve">Fonte: Autoria própria (2022). </w:t>
-      </w:r>
-    </w:p>
-    <w:p>
-      <w:pPr>
-        <w:spacing w:after="0" w:line="360" w:lineRule="auto"/>
-        <w:ind w:left="-15" w:right="-12" w:firstLine="698"/>
-        <w:jc w:val="left"/>
-      </w:pPr>
-      <w:r>
-        <w:t>A tela de Login padrão, utilizando as cores principais da Seguradora (branco e azul)</w:t>
-      </w:r>
-      <w:r>
-        <w:t xml:space="preserve">, no qual o usuário é capaz de realizar seu login, contendo as opções de mostrar a senha caso o usuário queira visualizar um possível erro, além da opção para limpar os campos preenchidos e caso o usuário não possua um cadastro é possível </w:t>
-      </w:r>
-      <w:proofErr w:type="spellStart"/>
-      <w:r>
-        <w:t>realizalo</w:t>
-      </w:r>
-      <w:proofErr w:type="spellEnd"/>
-      <w:r>
-        <w:t xml:space="preserve"> clicand</w:t>
-      </w:r>
-      <w:r>
-        <w:t xml:space="preserve">o em “Registrar”. </w:t>
-      </w:r>
-    </w:p>
-    <w:p>
-      <w:pPr>
-        <w:spacing w:after="108" w:line="259" w:lineRule="auto"/>
-        <w:ind w:left="64" w:right="0" w:firstLine="0"/>
-        <w:jc w:val="center"/>
-      </w:pPr>
-      <w:r>
-        <w:rPr>
-          <w:b/>
-        </w:rPr>
-        <w:t xml:space="preserve"> </w:t>
+        <w:t>Tela de registro</w:t>
       </w:r>
     </w:p>
     <w:p>
@@ -5104,7 +5752,7 @@
                     <pic:cNvPicPr/>
                   </pic:nvPicPr>
                   <pic:blipFill>
-                    <a:blip r:embed="rId14"/>
+                    <a:blip r:embed="rId18"/>
                     <a:stretch>
                       <a:fillRect/>
                     </a:stretch>
@@ -5159,8 +5807,7 @@
     </w:p>
     <w:p>
       <w:pPr>
-        <w:spacing w:line="361" w:lineRule="auto"/>
-        <w:ind w:left="-15" w:right="0" w:firstLine="708"/>
+        <w:pStyle w:val="SemEspaamento"/>
       </w:pPr>
       <w:r>
         <w:t xml:space="preserve">A tela de Registro, o usuário é direcionado a ela após clicar em “Registrar” presente na </w:t>
@@ -5171,11 +5818,13 @@
       </w:r>
       <w:proofErr w:type="gramEnd"/>
       <w:r>
-        <w:t xml:space="preserve"> nesta tela o usuário </w:t>
-      </w:r>
-      <w:r>
-        <w:t xml:space="preserve">é capaz de preencher os campos e realizar um cadastro, indo diretamente para o banco de dados da VA Security, além de ser poder limpar os campos caso desejar, ele pode retornar para a tela de login (figura ) clicando em “Fazer LOGIN” </w:t>
-      </w:r>
+        <w:t xml:space="preserve"> nesta tela o usuário é capaz de preencher os campos e realizar um cadastro, indo diretamente para o banco de dados da VA Security, além de ser poder limpar os campos caso desejar, ele pode retornar para a tela de login (figura ) clicando em “Fazer LOGIN” </w:t>
+      </w:r>
+    </w:p>
+    <w:p>
+      <w:pPr>
+        <w:pStyle w:val="SemEspaamento"/>
+      </w:pPr>
     </w:p>
     <w:p>
       <w:pPr>
@@ -5184,7 +5833,6 @@
       </w:pPr>
       <w:bookmarkStart w:id="13" w:name="_Toc13277"/>
       <w:r>
-        <w:lastRenderedPageBreak/>
         <w:t xml:space="preserve">PESQUISA DE MERCADO </w:t>
       </w:r>
       <w:bookmarkEnd w:id="13"/>
@@ -5194,403 +5842,40 @@
         <w:spacing w:after="117" w:line="259" w:lineRule="auto"/>
         <w:ind w:left="0" w:right="4473" w:firstLine="0"/>
         <w:jc w:val="right"/>
-      </w:pPr>
-      <w:r>
-        <w:rPr>
-          <w:b/>
-        </w:rPr>
-        <w:t xml:space="preserve"> </w:t>
-      </w:r>
-    </w:p>
-    <w:p>
-      <w:pPr>
-        <w:spacing w:after="115" w:line="259" w:lineRule="auto"/>
+        <w:rPr>
+          <w:b/>
+        </w:rPr>
+      </w:pPr>
+    </w:p>
+    <w:p>
+      <w:pPr>
+        <w:spacing w:after="117" w:line="259" w:lineRule="auto"/>
         <w:ind w:left="0" w:right="4473" w:firstLine="0"/>
         <w:jc w:val="right"/>
-      </w:pPr>
-      <w:r>
-        <w:rPr>
-          <w:b/>
-        </w:rPr>
-        <w:t xml:space="preserve"> </w:t>
-      </w:r>
+        <w:rPr>
+          <w:b/>
+        </w:rPr>
+      </w:pPr>
     </w:p>
     <w:p>
       <w:pPr>
         <w:spacing w:after="117" w:line="259" w:lineRule="auto"/>
         <w:ind w:left="0" w:right="4473" w:firstLine="0"/>
         <w:jc w:val="right"/>
-      </w:pPr>
-      <w:r>
-        <w:rPr>
-          <w:b/>
-        </w:rPr>
-        <w:t xml:space="preserve"> </w:t>
-      </w:r>
-    </w:p>
-    <w:p>
-      <w:pPr>
-        <w:spacing w:after="115" w:line="259" w:lineRule="auto"/>
+        <w:rPr>
+          <w:b/>
+        </w:rPr>
+      </w:pPr>
+    </w:p>
+    <w:p>
+      <w:pPr>
+        <w:spacing w:after="117" w:line="259" w:lineRule="auto"/>
         <w:ind w:left="0" w:right="4473" w:firstLine="0"/>
         <w:jc w:val="right"/>
-      </w:pPr>
-      <w:r>
-        <w:rPr>
-          <w:b/>
-        </w:rPr>
-        <w:t xml:space="preserve"> </w:t>
-      </w:r>
-    </w:p>
-    <w:p>
-      <w:pPr>
-        <w:spacing w:after="117" w:line="259" w:lineRule="auto"/>
-        <w:ind w:left="0" w:right="4473" w:firstLine="0"/>
-        <w:jc w:val="right"/>
-      </w:pPr>
-      <w:r>
-        <w:rPr>
-          <w:b/>
-        </w:rPr>
-        <w:t xml:space="preserve"> </w:t>
-      </w:r>
-    </w:p>
-    <w:p>
-      <w:pPr>
-        <w:spacing w:after="115" w:line="259" w:lineRule="auto"/>
-        <w:ind w:left="0" w:right="4473" w:firstLine="0"/>
-        <w:jc w:val="right"/>
-      </w:pPr>
-      <w:r>
-        <w:rPr>
-          <w:b/>
-        </w:rPr>
-        <w:t xml:space="preserve"> </w:t>
-      </w:r>
-    </w:p>
-    <w:p>
-      <w:pPr>
-        <w:spacing w:after="118" w:line="259" w:lineRule="auto"/>
-        <w:ind w:left="0" w:right="4473" w:firstLine="0"/>
-        <w:jc w:val="right"/>
-      </w:pPr>
-      <w:r>
-        <w:rPr>
-          <w:b/>
-        </w:rPr>
-        <w:t xml:space="preserve"> </w:t>
-      </w:r>
-    </w:p>
-    <w:p>
-      <w:pPr>
-        <w:spacing w:after="115" w:line="259" w:lineRule="auto"/>
-        <w:ind w:left="0" w:right="4473" w:firstLine="0"/>
-        <w:jc w:val="right"/>
-      </w:pPr>
-      <w:r>
-        <w:rPr>
-          <w:b/>
-        </w:rPr>
-        <w:t xml:space="preserve"> </w:t>
-      </w:r>
-    </w:p>
-    <w:p>
-      <w:pPr>
-        <w:spacing w:after="117" w:line="259" w:lineRule="auto"/>
-        <w:ind w:left="0" w:right="4473" w:firstLine="0"/>
-        <w:jc w:val="right"/>
-      </w:pPr>
-      <w:r>
-        <w:rPr>
-          <w:b/>
-        </w:rPr>
-        <w:t xml:space="preserve"> </w:t>
-      </w:r>
-    </w:p>
-    <w:p>
-      <w:pPr>
-        <w:spacing w:after="115" w:line="259" w:lineRule="auto"/>
-        <w:ind w:left="0" w:right="4473" w:firstLine="0"/>
-        <w:jc w:val="right"/>
-      </w:pPr>
-      <w:r>
-        <w:rPr>
-          <w:b/>
-        </w:rPr>
-        <w:t xml:space="preserve"> </w:t>
-      </w:r>
-    </w:p>
-    <w:p>
-      <w:pPr>
-        <w:spacing w:after="117" w:line="259" w:lineRule="auto"/>
-        <w:ind w:left="0" w:right="4473" w:firstLine="0"/>
-        <w:jc w:val="right"/>
-      </w:pPr>
-      <w:r>
-        <w:rPr>
-          <w:b/>
-        </w:rPr>
-        <w:t xml:space="preserve"> </w:t>
-      </w:r>
-    </w:p>
-    <w:p>
-      <w:pPr>
-        <w:spacing w:after="115" w:line="259" w:lineRule="auto"/>
-        <w:ind w:left="0" w:right="4473" w:firstLine="0"/>
-        <w:jc w:val="right"/>
-      </w:pPr>
-      <w:r>
-        <w:rPr>
-          <w:b/>
-        </w:rPr>
-        <w:t xml:space="preserve"> </w:t>
-      </w:r>
-    </w:p>
-    <w:p>
-      <w:pPr>
-        <w:spacing w:after="117" w:line="259" w:lineRule="auto"/>
-        <w:ind w:left="0" w:right="4473" w:firstLine="0"/>
-        <w:jc w:val="right"/>
-      </w:pPr>
-      <w:r>
-        <w:rPr>
-          <w:b/>
-        </w:rPr>
-        <w:t xml:space="preserve"> </w:t>
-      </w:r>
-    </w:p>
-    <w:p>
-      <w:pPr>
-        <w:spacing w:after="115" w:line="259" w:lineRule="auto"/>
-        <w:ind w:left="0" w:right="4473" w:firstLine="0"/>
-        <w:jc w:val="right"/>
-      </w:pPr>
-      <w:r>
-        <w:rPr>
-          <w:b/>
-        </w:rPr>
-        <w:t xml:space="preserve"> </w:t>
-      </w:r>
-    </w:p>
-    <w:p>
-      <w:pPr>
-        <w:spacing w:after="117" w:line="259" w:lineRule="auto"/>
-        <w:ind w:left="0" w:right="4473" w:firstLine="0"/>
-        <w:jc w:val="right"/>
-      </w:pPr>
-      <w:r>
-        <w:rPr>
-          <w:b/>
-        </w:rPr>
-        <w:t xml:space="preserve"> </w:t>
-      </w:r>
-    </w:p>
-    <w:p>
-      <w:pPr>
-        <w:spacing w:after="115" w:line="259" w:lineRule="auto"/>
-        <w:ind w:left="0" w:right="4473" w:firstLine="0"/>
-        <w:jc w:val="right"/>
-      </w:pPr>
-      <w:r>
-        <w:rPr>
-          <w:b/>
-        </w:rPr>
-        <w:t xml:space="preserve"> </w:t>
-      </w:r>
-    </w:p>
-    <w:p>
-      <w:pPr>
-        <w:spacing w:after="115" w:line="259" w:lineRule="auto"/>
-        <w:ind w:left="0" w:right="4473" w:firstLine="0"/>
-        <w:jc w:val="right"/>
-      </w:pPr>
-      <w:r>
-        <w:rPr>
-          <w:b/>
-        </w:rPr>
-        <w:t xml:space="preserve"> </w:t>
-      </w:r>
-    </w:p>
-    <w:p>
-      <w:pPr>
-        <w:spacing w:after="117" w:line="259" w:lineRule="auto"/>
-        <w:ind w:left="0" w:right="4473" w:firstLine="0"/>
-        <w:jc w:val="right"/>
-      </w:pPr>
-      <w:r>
-        <w:rPr>
-          <w:b/>
-        </w:rPr>
-        <w:t xml:space="preserve"> </w:t>
-      </w:r>
-    </w:p>
-    <w:p>
-      <w:pPr>
-        <w:spacing w:after="115" w:line="259" w:lineRule="auto"/>
-        <w:ind w:left="0" w:right="4473" w:firstLine="0"/>
-        <w:jc w:val="right"/>
-      </w:pPr>
-      <w:r>
-        <w:rPr>
-          <w:b/>
-        </w:rPr>
-        <w:t xml:space="preserve"> </w:t>
-      </w:r>
-    </w:p>
-    <w:p>
-      <w:pPr>
-        <w:spacing w:after="117" w:line="259" w:lineRule="auto"/>
-        <w:ind w:left="0" w:right="4473" w:firstLine="0"/>
-        <w:jc w:val="right"/>
-      </w:pPr>
-      <w:r>
-        <w:rPr>
-          <w:b/>
-        </w:rPr>
-        <w:t xml:space="preserve"> </w:t>
-      </w:r>
-    </w:p>
-    <w:p>
-      <w:pPr>
-        <w:spacing w:after="115" w:line="259" w:lineRule="auto"/>
-        <w:ind w:left="0" w:right="4473" w:firstLine="0"/>
-        <w:jc w:val="right"/>
-      </w:pPr>
-      <w:r>
-        <w:rPr>
-          <w:b/>
-        </w:rPr>
-        <w:t xml:space="preserve"> </w:t>
-      </w:r>
-    </w:p>
-    <w:p>
-      <w:pPr>
-        <w:spacing w:after="117" w:line="259" w:lineRule="auto"/>
-        <w:ind w:left="0" w:right="4473" w:firstLine="0"/>
-        <w:jc w:val="right"/>
-      </w:pPr>
-      <w:r>
-        <w:rPr>
-          <w:b/>
-        </w:rPr>
-        <w:t xml:space="preserve"> </w:t>
-      </w:r>
-    </w:p>
-    <w:p>
-      <w:pPr>
-        <w:spacing w:after="115" w:line="259" w:lineRule="auto"/>
-        <w:ind w:left="0" w:right="4473" w:firstLine="0"/>
-        <w:jc w:val="right"/>
-      </w:pPr>
-      <w:r>
-        <w:rPr>
-          <w:b/>
-        </w:rPr>
-        <w:t xml:space="preserve"> </w:t>
-      </w:r>
-    </w:p>
-    <w:p>
-      <w:pPr>
-        <w:spacing w:after="117" w:line="259" w:lineRule="auto"/>
-        <w:ind w:left="0" w:right="4473" w:firstLine="0"/>
-        <w:jc w:val="right"/>
-      </w:pPr>
-      <w:r>
-        <w:rPr>
-          <w:b/>
-        </w:rPr>
-        <w:t xml:space="preserve"> </w:t>
-      </w:r>
-    </w:p>
-    <w:p>
-      <w:pPr>
-        <w:spacing w:after="115" w:line="259" w:lineRule="auto"/>
-        <w:ind w:left="0" w:right="4473" w:firstLine="0"/>
-        <w:jc w:val="right"/>
-      </w:pPr>
-      <w:r>
-        <w:rPr>
-          <w:b/>
-        </w:rPr>
-        <w:t xml:space="preserve"> </w:t>
-      </w:r>
-    </w:p>
-    <w:p>
-      <w:pPr>
-        <w:spacing w:after="117" w:line="259" w:lineRule="auto"/>
-        <w:ind w:left="0" w:right="4473" w:firstLine="0"/>
-        <w:jc w:val="right"/>
-      </w:pPr>
-      <w:r>
-        <w:rPr>
-          <w:b/>
-        </w:rPr>
-        <w:t xml:space="preserve"> </w:t>
-      </w:r>
-    </w:p>
-    <w:p>
-      <w:pPr>
-        <w:spacing w:after="115" w:line="259" w:lineRule="auto"/>
-        <w:ind w:left="0" w:right="4473" w:firstLine="0"/>
-        <w:jc w:val="right"/>
-      </w:pPr>
-      <w:r>
-        <w:rPr>
-          <w:b/>
-        </w:rPr>
-        <w:t xml:space="preserve"> </w:t>
-      </w:r>
-    </w:p>
-    <w:p>
-      <w:pPr>
-        <w:spacing w:after="117" w:line="259" w:lineRule="auto"/>
-        <w:ind w:left="0" w:right="4473" w:firstLine="0"/>
-        <w:jc w:val="right"/>
-      </w:pPr>
-      <w:r>
-        <w:rPr>
-          <w:b/>
-        </w:rPr>
-        <w:t xml:space="preserve"> </w:t>
-      </w:r>
-    </w:p>
-    <w:p>
-      <w:pPr>
-        <w:spacing w:after="115" w:line="259" w:lineRule="auto"/>
-        <w:ind w:left="0" w:right="4473" w:firstLine="0"/>
-        <w:jc w:val="right"/>
-      </w:pPr>
-      <w:r>
-        <w:rPr>
-          <w:b/>
-        </w:rPr>
-        <w:t xml:space="preserve"> </w:t>
-      </w:r>
-    </w:p>
-    <w:p>
-      <w:pPr>
-        <w:spacing w:after="117" w:line="259" w:lineRule="auto"/>
-        <w:ind w:left="0" w:right="4473" w:firstLine="0"/>
-        <w:jc w:val="right"/>
-      </w:pPr>
-      <w:r>
-        <w:rPr>
-          <w:b/>
-        </w:rPr>
-        <w:t xml:space="preserve"> </w:t>
-      </w:r>
-    </w:p>
-    <w:p>
-      <w:pPr>
-        <w:spacing w:after="0" w:line="259" w:lineRule="auto"/>
-        <w:ind w:left="0" w:right="4473" w:firstLine="0"/>
-        <w:jc w:val="right"/>
-      </w:pPr>
-      <w:r>
-        <w:rPr>
-          <w:b/>
-        </w:rPr>
-        <w:t xml:space="preserve"> </w:t>
-      </w:r>
+        <w:rPr>
+          <w:b/>
+        </w:rPr>
+      </w:pPr>
     </w:p>
     <w:p>
       <w:pPr>
@@ -5604,6 +5889,50 @@
       </w:r>
       <w:bookmarkEnd w:id="14"/>
     </w:p>
+    <w:p/>
+    <w:p/>
+    <w:p/>
+    <w:p/>
+    <w:p/>
+    <w:p/>
+    <w:p/>
+    <w:p/>
+    <w:p/>
+    <w:p/>
+    <w:p/>
+    <w:p/>
+    <w:p/>
+    <w:p/>
+    <w:p/>
+    <w:p/>
+    <w:p/>
+    <w:p/>
+    <w:p/>
+    <w:p/>
+    <w:p/>
+    <w:p/>
+    <w:p/>
+    <w:p/>
+    <w:p/>
+    <w:p/>
+    <w:p/>
+    <w:p/>
+    <w:p/>
+    <w:p/>
+    <w:p/>
+    <w:p/>
+    <w:p/>
+    <w:p/>
+    <w:p/>
+    <w:p/>
+    <w:p/>
+    <w:p/>
+    <w:p/>
+    <w:p/>
+    <w:p/>
+    <w:p/>
+    <w:p/>
+    <w:p/>
     <w:p>
       <w:pPr>
         <w:pStyle w:val="Ttulo1"/>
@@ -5615,6 +5944,7 @@
       </w:pPr>
       <w:bookmarkStart w:id="15" w:name="_Toc13279"/>
       <w:r>
+        <w:lastRenderedPageBreak/>
         <w:t xml:space="preserve">REFERÊNCIAS </w:t>
       </w:r>
       <w:bookmarkEnd w:id="15"/>
@@ -5634,8 +5964,8 @@
     </w:p>
     <w:p>
       <w:pPr>
-        <w:spacing w:after="124"/>
-        <w:ind w:left="-5" w:right="0"/>
+        <w:pStyle w:val="SemEspaamento"/>
+        <w:ind w:firstLine="15"/>
       </w:pPr>
       <w:r>
         <w:t>UOL</w:t>
@@ -5652,17 +5982,8 @@
     </w:p>
     <w:p>
       <w:pPr>
-        <w:pStyle w:val="Ttulo3"/>
-        <w:tabs>
-          <w:tab w:val="center" w:pos="1161"/>
-          <w:tab w:val="center" w:pos="1908"/>
-          <w:tab w:val="center" w:pos="3016"/>
-          <w:tab w:val="center" w:pos="4604"/>
-          <w:tab w:val="center" w:pos="6093"/>
-          <w:tab w:val="center" w:pos="7566"/>
-          <w:tab w:val="right" w:pos="9077"/>
-        </w:tabs>
-        <w:ind w:left="-15" w:right="0" w:firstLine="0"/>
+        <w:pStyle w:val="SemEspaamento"/>
+        <w:ind w:firstLine="15"/>
       </w:pPr>
       <w:r>
         <w:t xml:space="preserve">UOL </w:t>
@@ -5681,85 +6002,33 @@
       </w:r>
       <w:r>
         <w:tab/>
-        <w:t>conteúdo</w:t>
-      </w:r>
-      <w:r>
-        <w:rPr>
-          <w:b w:val="0"/>
-        </w:rPr>
-        <w:t xml:space="preserve">, </w:t>
-      </w:r>
-      <w:r>
-        <w:rPr>
-          <w:b w:val="0"/>
-        </w:rPr>
+        <w:t xml:space="preserve">conteúdo, </w:t>
+      </w:r>
+      <w:r>
         <w:tab/>
         <w:t xml:space="preserve">2020. </w:t>
       </w:r>
       <w:r>
-        <w:rPr>
-          <w:b w:val="0"/>
-        </w:rPr>
         <w:tab/>
         <w:t xml:space="preserve">Disponível </w:t>
       </w:r>
       <w:r>
-        <w:rPr>
-          <w:b w:val="0"/>
-        </w:rPr>
         <w:tab/>
         <w:t xml:space="preserve">em </w:t>
       </w:r>
     </w:p>
     <w:p>
       <w:pPr>
-        <w:spacing w:after="2" w:line="359" w:lineRule="auto"/>
-        <w:ind w:left="0" w:right="0" w:firstLine="0"/>
-        <w:jc w:val="left"/>
-      </w:pPr>
-      <w:hyperlink r:id="rId15">
+        <w:pStyle w:val="SemEspaamento"/>
+        <w:ind w:firstLine="15"/>
+      </w:pPr>
+      <w:hyperlink r:id="rId19">
         <w:r>
           <w:rPr>
             <w:color w:val="0563C1"/>
             <w:u w:val="single" w:color="0563C1"/>
           </w:rPr>
           <w:t>https://www.uol.com.br/carros/faq/seguro</w:t>
-        </w:r>
-      </w:hyperlink>
-      <w:hyperlink r:id="rId16">
-        <w:r>
-          <w:rPr>
-            <w:color w:val="0563C1"/>
-            <w:u w:val="single" w:color="0563C1"/>
-          </w:rPr>
-          <w:t>-</w:t>
-        </w:r>
-      </w:hyperlink>
-      <w:hyperlink r:id="rId17">
-        <w:r>
-          <w:rPr>
-            <w:color w:val="0563C1"/>
-            <w:u w:val="single" w:color="0563C1"/>
-          </w:rPr>
-          <w:t>de</w:t>
-        </w:r>
-      </w:hyperlink>
-      <w:hyperlink r:id="rId18">
-        <w:r>
-          <w:rPr>
-            <w:color w:val="0563C1"/>
-            <w:u w:val="single" w:color="0563C1"/>
-          </w:rPr>
-          <w:t>-</w:t>
-        </w:r>
-      </w:hyperlink>
-      <w:hyperlink r:id="rId19">
-        <w:r>
-          <w:rPr>
-            <w:color w:val="0563C1"/>
-            <w:u w:val="single" w:color="0563C1"/>
-          </w:rPr>
-          <w:t>carro</w:t>
         </w:r>
       </w:hyperlink>
       <w:hyperlink r:id="rId20">
@@ -5777,7 +6046,7 @@
             <w:color w:val="0563C1"/>
             <w:u w:val="single" w:color="0563C1"/>
           </w:rPr>
-          <w:t>como</w:t>
+          <w:t>de</w:t>
         </w:r>
       </w:hyperlink>
       <w:hyperlink r:id="rId22">
@@ -5795,7 +6064,7 @@
             <w:color w:val="0563C1"/>
             <w:u w:val="single" w:color="0563C1"/>
           </w:rPr>
-          <w:t>funciona</w:t>
+          <w:t>carro</w:t>
         </w:r>
       </w:hyperlink>
       <w:hyperlink r:id="rId24">
@@ -5813,7 +6082,7 @@
             <w:color w:val="0563C1"/>
             <w:u w:val="single" w:color="0563C1"/>
           </w:rPr>
-          <w:t>franquia</w:t>
+          <w:t>como</w:t>
         </w:r>
       </w:hyperlink>
       <w:hyperlink r:id="rId26">
@@ -5831,7 +6100,7 @@
             <w:color w:val="0563C1"/>
             <w:u w:val="single" w:color="0563C1"/>
           </w:rPr>
-          <w:t>como</w:t>
+          <w:t>funciona</w:t>
         </w:r>
       </w:hyperlink>
       <w:hyperlink r:id="rId28">
@@ -5849,17 +6118,25 @@
             <w:color w:val="0563C1"/>
             <w:u w:val="single" w:color="0563C1"/>
           </w:rPr>
-          <w:t>e</w:t>
+          <w:t>franquia</w:t>
         </w:r>
       </w:hyperlink>
-      <w:hyperlink r:id="rId30"/>
+      <w:hyperlink r:id="rId30">
+        <w:r>
+          <w:rPr>
+            <w:color w:val="0563C1"/>
+            <w:u w:val="single" w:color="0563C1"/>
+          </w:rPr>
+          <w:t>-</w:t>
+        </w:r>
+      </w:hyperlink>
       <w:hyperlink r:id="rId31">
         <w:r>
           <w:rPr>
             <w:color w:val="0563C1"/>
             <w:u w:val="single" w:color="0563C1"/>
           </w:rPr>
-          <w:t>calculado</w:t>
+          <w:t>como</w:t>
         </w:r>
       </w:hyperlink>
       <w:hyperlink r:id="rId32">
@@ -5880,22 +6157,14 @@
           <w:t>e</w:t>
         </w:r>
       </w:hyperlink>
-      <w:hyperlink r:id="rId34">
-        <w:r>
-          <w:rPr>
-            <w:color w:val="0563C1"/>
-            <w:u w:val="single" w:color="0563C1"/>
-          </w:rPr>
-          <w:t>-</w:t>
-        </w:r>
-      </w:hyperlink>
+      <w:hyperlink r:id="rId34"/>
       <w:hyperlink r:id="rId35">
         <w:r>
           <w:rPr>
             <w:color w:val="0563C1"/>
             <w:u w:val="single" w:color="0563C1"/>
           </w:rPr>
-          <w:t>outras</w:t>
+          <w:t>calculado</w:t>
         </w:r>
       </w:hyperlink>
       <w:hyperlink r:id="rId36">
@@ -5913,57 +6182,25 @@
             <w:color w:val="0563C1"/>
             <w:u w:val="single" w:color="0563C1"/>
           </w:rPr>
-          <w:t>duvidas.htm</w:t>
+          <w:t>e</w:t>
         </w:r>
       </w:hyperlink>
       <w:hyperlink r:id="rId38">
         <w:r>
-          <w:t>.</w:t>
+          <w:rPr>
+            <w:color w:val="0563C1"/>
+            <w:u w:val="single" w:color="0563C1"/>
+          </w:rPr>
+          <w:t>-</w:t>
         </w:r>
       </w:hyperlink>
-      <w:r>
-        <w:t xml:space="preserve"> Acessado em: 11 abril 2022 </w:t>
-      </w:r>
-    </w:p>
-    <w:p>
-      <w:pPr>
-        <w:spacing w:after="115" w:line="259" w:lineRule="auto"/>
-        <w:ind w:left="0" w:right="0" w:firstLine="0"/>
-        <w:jc w:val="left"/>
-      </w:pPr>
-      <w:r>
-        <w:t xml:space="preserve"> </w:t>
-      </w:r>
-    </w:p>
-    <w:p>
-      <w:pPr>
-        <w:spacing w:line="360" w:lineRule="auto"/>
-        <w:ind w:left="-5" w:right="0"/>
-      </w:pPr>
-      <w:r>
-        <w:t xml:space="preserve">Serpro, O que muda com a LGPD. </w:t>
-      </w:r>
-      <w:proofErr w:type="gramStart"/>
-      <w:r>
-        <w:rPr>
-          <w:b/>
-        </w:rPr>
-        <w:t>SERPRO</w:t>
-      </w:r>
-      <w:r>
-        <w:t>,  2020</w:t>
-      </w:r>
-      <w:proofErr w:type="gramEnd"/>
-      <w:r>
-        <w:t xml:space="preserve">. Disponível em  </w:t>
-      </w:r>
       <w:hyperlink r:id="rId39">
         <w:r>
           <w:rPr>
             <w:color w:val="0563C1"/>
             <w:u w:val="single" w:color="0563C1"/>
           </w:rPr>
-          <w:t>https://www.serpro.gov.br/lgpd/menu/a</w:t>
+          <w:t>outras</w:t>
         </w:r>
       </w:hyperlink>
       <w:hyperlink r:id="rId40">
@@ -5981,25 +6218,57 @@
             <w:color w:val="0563C1"/>
             <w:u w:val="single" w:color="0563C1"/>
           </w:rPr>
-          <w:t>lgpd/o</w:t>
+          <w:t>duvidas.htm</w:t>
         </w:r>
       </w:hyperlink>
       <w:hyperlink r:id="rId42">
         <w:r>
-          <w:rPr>
-            <w:color w:val="0563C1"/>
-            <w:u w:val="single" w:color="0563C1"/>
-          </w:rPr>
-          <w:t>-</w:t>
+          <w:t>.</w:t>
         </w:r>
       </w:hyperlink>
+      <w:r>
+        <w:t xml:space="preserve"> Acessado em: 11 abril 2022 </w:t>
+      </w:r>
+    </w:p>
+    <w:p>
+      <w:pPr>
+        <w:spacing w:after="115" w:line="259" w:lineRule="auto"/>
+        <w:ind w:left="0" w:right="0" w:firstLine="0"/>
+        <w:jc w:val="left"/>
+      </w:pPr>
+      <w:r>
+        <w:t xml:space="preserve"> </w:t>
+      </w:r>
+    </w:p>
+    <w:p>
+      <w:pPr>
+        <w:pStyle w:val="SemEspaamento"/>
+        <w:ind w:firstLine="15"/>
+      </w:pPr>
+      <w:r>
+        <w:t xml:space="preserve">Serpro, O que muda com a LGPD. </w:t>
+      </w:r>
+      <w:proofErr w:type="gramStart"/>
+      <w:r>
+        <w:rPr>
+          <w:b/>
+        </w:rPr>
+        <w:t>SERPRO</w:t>
+      </w:r>
+      <w:r>
+        <w:t>,  2020</w:t>
+      </w:r>
+      <w:proofErr w:type="gramEnd"/>
+      <w:r>
+        <w:t xml:space="preserve">. Disponível em  </w:t>
+      </w:r>
       <w:hyperlink r:id="rId43">
         <w:r>
           <w:rPr>
             <w:color w:val="0563C1"/>
             <w:u w:val="single" w:color="0563C1"/>
           </w:rPr>
-          <w:t>que</w:t>
+          <w:t>https://www.serpro.gov.br/lgpd/menu/a</w:t>
         </w:r>
       </w:hyperlink>
       <w:hyperlink r:id="rId44">
@@ -6017,7 +6286,7 @@
             <w:color w:val="0563C1"/>
             <w:u w:val="single" w:color="0563C1"/>
           </w:rPr>
-          <w:t>muda</w:t>
+          <w:t>lgpd/o</w:t>
         </w:r>
       </w:hyperlink>
       <w:hyperlink r:id="rId46">
@@ -6035,7 +6304,7 @@
             <w:color w:val="0563C1"/>
             <w:u w:val="single" w:color="0563C1"/>
           </w:rPr>
-          <w:t>com</w:t>
+          <w:t>que</w:t>
         </w:r>
       </w:hyperlink>
       <w:hyperlink r:id="rId48">
@@ -6053,7 +6322,7 @@
             <w:color w:val="0563C1"/>
             <w:u w:val="single" w:color="0563C1"/>
           </w:rPr>
-          <w:t>a</w:t>
+          <w:t>muda</w:t>
         </w:r>
       </w:hyperlink>
       <w:hyperlink r:id="rId50">
@@ -6071,11 +6340,47 @@
             <w:color w:val="0563C1"/>
             <w:u w:val="single" w:color="0563C1"/>
           </w:rPr>
-          <w:t>lgpd</w:t>
+          <w:t>com</w:t>
         </w:r>
       </w:hyperlink>
       <w:hyperlink r:id="rId52">
         <w:r>
+          <w:rPr>
+            <w:color w:val="0563C1"/>
+            <w:u w:val="single" w:color="0563C1"/>
+          </w:rPr>
+          <w:t>-</w:t>
+        </w:r>
+      </w:hyperlink>
+      <w:hyperlink r:id="rId53">
+        <w:r>
+          <w:rPr>
+            <w:color w:val="0563C1"/>
+            <w:u w:val="single" w:color="0563C1"/>
+          </w:rPr>
+          <w:t>a</w:t>
+        </w:r>
+      </w:hyperlink>
+      <w:hyperlink r:id="rId54">
+        <w:r>
+          <w:rPr>
+            <w:color w:val="0563C1"/>
+            <w:u w:val="single" w:color="0563C1"/>
+          </w:rPr>
+          <w:t>-</w:t>
+        </w:r>
+      </w:hyperlink>
+      <w:hyperlink r:id="rId55">
+        <w:r>
+          <w:rPr>
+            <w:color w:val="0563C1"/>
+            <w:u w:val="single" w:color="0563C1"/>
+          </w:rPr>
+          <w:t>lgpd</w:t>
+        </w:r>
+      </w:hyperlink>
+      <w:hyperlink r:id="rId56">
+        <w:r>
           <w:t>.</w:t>
         </w:r>
       </w:hyperlink>
@@ -6127,9 +6432,9 @@
       </w:r>
     </w:p>
     <w:sectPr>
-      <w:headerReference w:type="even" r:id="rId53"/>
-      <w:headerReference w:type="default" r:id="rId54"/>
-      <w:headerReference w:type="first" r:id="rId55"/>
+      <w:headerReference w:type="even" r:id="rId57"/>
+      <w:headerReference w:type="default" r:id="rId58"/>
+      <w:headerReference w:type="first" r:id="rId59"/>
       <w:pgSz w:w="11906" w:h="16838"/>
       <w:pgMar w:top="1709" w:right="1128" w:bottom="1145" w:left="1702" w:header="1176" w:footer="720" w:gutter="0"/>
       <w:pgNumType w:start="8"/>
@@ -6150,6 +6455,7 @@
         <w:separator/>
       </w:r>
     </w:p>
+    <w:p/>
   </w:endnote>
   <w:endnote w:type="continuationSeparator" w:id="0">
     <w:p>
@@ -6160,6 +6466,7 @@
         <w:continuationSeparator/>
       </w:r>
     </w:p>
+    <w:p/>
   </w:endnote>
 </w:endnotes>
 </file>
@@ -6175,6 +6482,7 @@
         <w:separator/>
       </w:r>
     </w:p>
+    <w:p/>
   </w:footnote>
   <w:footnote w:type="continuationSeparator" w:id="0">
     <w:p>
@@ -6185,6 +6493,7 @@
         <w:continuationSeparator/>
       </w:r>
     </w:p>
+    <w:p/>
   </w:footnote>
 </w:footnotes>
 </file>
@@ -6278,6 +6587,7 @@
       <w:t xml:space="preserve"> </w:t>
     </w:r>
   </w:p>
+  <w:p/>
 </w:hdr>
 </file>
 
@@ -6334,6 +6644,7 @@
       <w:t xml:space="preserve"> </w:t>
     </w:r>
   </w:p>
+  <w:p/>
 </w:hdr>
 </file>
 
@@ -6390,12 +6701,126 @@
       <w:t xml:space="preserve"> </w:t>
     </w:r>
   </w:p>
+  <w:p/>
 </w:hdr>
 </file>
 
 <file path=word/numbering.xml><?xml version="1.0" encoding="utf-8"?>
 <w:numbering xmlns:wpc="http://schemas.microsoft.com/office/word/2010/wordprocessingCanvas" xmlns:cx="http://schemas.microsoft.com/office/drawing/2014/chartex" xmlns:cx1="http://schemas.microsoft.com/office/drawing/2015/9/8/chartex" xmlns:cx2="http://schemas.microsoft.com/office/drawing/2015/10/21/chartex" xmlns:cx3="http://schemas.microsoft.com/office/drawing/2016/5/9/chartex" xmlns:cx4="http://schemas.microsoft.com/office/drawing/2016/5/10/chartex" xmlns:cx5="http://schemas.microsoft.com/office/drawing/2016/5/11/chartex" xmlns:cx6="http://schemas.microsoft.com/office/drawing/2016/5/12/chartex" xmlns:cx7="http://schemas.microsoft.com/office/drawing/2016/5/13/chartex" xmlns:cx8="http://schemas.microsoft.com/office/drawing/2016/5/14/chartex" xmlns:mc="http://schemas.openxmlformats.org/markup-compatibility/2006" xmlns:aink="http://schemas.microsoft.com/office/drawing/2016/ink" xmlns:am3d="http://schemas.microsoft.com/office/drawing/2017/model3d" xmlns:o="urn:schemas-microsoft-com:office:office" xmlns:r="http://schemas.openxmlformats.org/officeDocument/2006/relationships" xmlns:m="http://schemas.openxmlformats.org/officeDocument/2006/math" xmlns:v="urn:schemas-microsoft-com:vml" xmlns:wp14="http://schemas.microsoft.com/office/word/2010/wordprocessingDrawing" xmlns:wp="http://schemas.openxmlformats.org/drawingml/2006/wordprocessingDrawing" xmlns:w10="urn:schemas-microsoft-com:office:word" xmlns:w="http://schemas.openxmlformats.org/wordprocessingml/2006/main" xmlns:w14="http://schemas.microsoft.com/office/word/2010/wordml" xmlns:w15="http://schemas.microsoft.com/office/word/2012/wordml" xmlns:w16cex="http://schemas.microsoft.com/office/word/2018/wordml/cex" xmlns:w16cid="http://schemas.microsoft.com/office/word/2016/wordml/cid" xmlns:w16="http://schemas.microsoft.com/office/word/2018/wordml" xmlns:w16sdtdh="http://schemas.microsoft.com/office/word/2020/wordml/sdtdatahash" xmlns:w16se="http://schemas.microsoft.com/office/word/2015/wordml/symex" xmlns:wpg="http://schemas.microsoft.com/office/word/2010/wordprocessingGroup" xmlns:wpi="http://schemas.microsoft.com/office/word/2010/wordprocessingInk" xmlns:wne="http://schemas.microsoft.com/office/word/2006/wordml" xmlns:wps="http://schemas.microsoft.com/office/word/2010/wordprocessingShape" mc:Ignorable="w14 w15 w16se w16cid w16 w16cex w16sdtdh wp14">
   <w:abstractNum w:abstractNumId="0" w15:restartNumberingAfterBreak="0">
+    <w:nsid w:val="07C23E71"/>
+    <w:multiLevelType w:val="hybridMultilevel"/>
+    <w:tmpl w:val="85C41036"/>
+    <w:lvl w:ilvl="0" w:tplc="04160001">
+      <w:start w:val="1"/>
+      <w:numFmt w:val="bullet"/>
+      <w:lvlText w:val=""/>
+      <w:lvlJc w:val="left"/>
+      <w:pPr>
+        <w:ind w:left="1403" w:hanging="360"/>
+      </w:pPr>
+      <w:rPr>
+        <w:rFonts w:ascii="Symbol" w:hAnsi="Symbol" w:hint="default"/>
+      </w:rPr>
+    </w:lvl>
+    <w:lvl w:ilvl="1" w:tplc="04160003" w:tentative="1">
+      <w:start w:val="1"/>
+      <w:numFmt w:val="bullet"/>
+      <w:lvlText w:val="o"/>
+      <w:lvlJc w:val="left"/>
+      <w:pPr>
+        <w:ind w:left="2123" w:hanging="360"/>
+      </w:pPr>
+      <w:rPr>
+        <w:rFonts w:ascii="Courier New" w:hAnsi="Courier New" w:cs="Courier New" w:hint="default"/>
+      </w:rPr>
+    </w:lvl>
+    <w:lvl w:ilvl="2" w:tplc="04160005" w:tentative="1">
+      <w:start w:val="1"/>
+      <w:numFmt w:val="bullet"/>
+      <w:lvlText w:val=""/>
+      <w:lvlJc w:val="left"/>
+      <w:pPr>
+        <w:ind w:left="2843" w:hanging="360"/>
+      </w:pPr>
+      <w:rPr>
+        <w:rFonts w:ascii="Wingdings" w:hAnsi="Wingdings" w:hint="default"/>
+      </w:rPr>
+    </w:lvl>
+    <w:lvl w:ilvl="3" w:tplc="04160001" w:tentative="1">
+      <w:start w:val="1"/>
+      <w:numFmt w:val="bullet"/>
+      <w:lvlText w:val=""/>
+      <w:lvlJc w:val="left"/>
+      <w:pPr>
+        <w:ind w:left="3563" w:hanging="360"/>
+      </w:pPr>
+      <w:rPr>
+        <w:rFonts w:ascii="Symbol" w:hAnsi="Symbol" w:hint="default"/>
+      </w:rPr>
+    </w:lvl>
+    <w:lvl w:ilvl="4" w:tplc="04160003" w:tentative="1">
+      <w:start w:val="1"/>
+      <w:numFmt w:val="bullet"/>
+      <w:lvlText w:val="o"/>
+      <w:lvlJc w:val="left"/>
+      <w:pPr>
+        <w:ind w:left="4283" w:hanging="360"/>
+      </w:pPr>
+      <w:rPr>
+        <w:rFonts w:ascii="Courier New" w:hAnsi="Courier New" w:cs="Courier New" w:hint="default"/>
+      </w:rPr>
+    </w:lvl>
+    <w:lvl w:ilvl="5" w:tplc="04160005" w:tentative="1">
+      <w:start w:val="1"/>
+      <w:numFmt w:val="bullet"/>
+      <w:lvlText w:val=""/>
+      <w:lvlJc w:val="left"/>
+      <w:pPr>
+        <w:ind w:left="5003" w:hanging="360"/>
+      </w:pPr>
+      <w:rPr>
+        <w:rFonts w:ascii="Wingdings" w:hAnsi="Wingdings" w:hint="default"/>
+      </w:rPr>
+    </w:lvl>
+    <w:lvl w:ilvl="6" w:tplc="04160001" w:tentative="1">
+      <w:start w:val="1"/>
+      <w:numFmt w:val="bullet"/>
+      <w:lvlText w:val=""/>
+      <w:lvlJc w:val="left"/>
+      <w:pPr>
+        <w:ind w:left="5723" w:hanging="360"/>
+      </w:pPr>
+      <w:rPr>
+        <w:rFonts w:ascii="Symbol" w:hAnsi="Symbol" w:hint="default"/>
+      </w:rPr>
+    </w:lvl>
+    <w:lvl w:ilvl="7" w:tplc="04160003" w:tentative="1">
+      <w:start w:val="1"/>
+      <w:numFmt w:val="bullet"/>
+      <w:lvlText w:val="o"/>
+      <w:lvlJc w:val="left"/>
+      <w:pPr>
+        <w:ind w:left="6443" w:hanging="360"/>
+      </w:pPr>
+      <w:rPr>
+        <w:rFonts w:ascii="Courier New" w:hAnsi="Courier New" w:cs="Courier New" w:hint="default"/>
+      </w:rPr>
+    </w:lvl>
+    <w:lvl w:ilvl="8" w:tplc="04160005" w:tentative="1">
+      <w:start w:val="1"/>
+      <w:numFmt w:val="bullet"/>
+      <w:lvlText w:val=""/>
+      <w:lvlJc w:val="left"/>
+      <w:pPr>
+        <w:ind w:left="7163" w:hanging="360"/>
+      </w:pPr>
+      <w:rPr>
+        <w:rFonts w:ascii="Wingdings" w:hAnsi="Wingdings" w:hint="default"/>
+      </w:rPr>
+    </w:lvl>
+  </w:abstractNum>
+  <w:abstractNum w:abstractNumId="1" w15:restartNumberingAfterBreak="0">
     <w:nsid w:val="1C826FA5"/>
     <w:multiLevelType w:val="multilevel"/>
     <w:tmpl w:val="C734B346"/>
@@ -6618,7 +7043,7 @@
       </w:rPr>
     </w:lvl>
   </w:abstractNum>
-  <w:abstractNum w:abstractNumId="1" w15:restartNumberingAfterBreak="0">
+  <w:abstractNum w:abstractNumId="2" w15:restartNumberingAfterBreak="0">
     <w:nsid w:val="32906A01"/>
     <w:multiLevelType w:val="hybridMultilevel"/>
     <w:tmpl w:val="E4DA097E"/>
@@ -6830,7 +7255,7 @@
       </w:rPr>
     </w:lvl>
   </w:abstractNum>
-  <w:abstractNum w:abstractNumId="2" w15:restartNumberingAfterBreak="0">
+  <w:abstractNum w:abstractNumId="3" w15:restartNumberingAfterBreak="0">
     <w:nsid w:val="4F9F4F9B"/>
     <w:multiLevelType w:val="hybridMultilevel"/>
     <w:tmpl w:val="6E7C23C2"/>
@@ -7043,12 +7468,15 @@
     </w:lvl>
   </w:abstractNum>
   <w:num w:numId="1">
+    <w:abstractNumId w:val="2"/>
+  </w:num>
+  <w:num w:numId="2">
+    <w:abstractNumId w:val="3"/>
+  </w:num>
+  <w:num w:numId="3">
     <w:abstractNumId w:val="1"/>
   </w:num>
-  <w:num w:numId="2">
-    <w:abstractNumId w:val="2"/>
-  </w:num>
-  <w:num w:numId="3">
+  <w:num w:numId="4">
     <w:abstractNumId w:val="0"/>
   </w:num>
 </w:numbering>
@@ -7535,7 +7963,6 @@
   <w:style w:type="character" w:default="1" w:styleId="Fontepargpadro">
     <w:name w:val="Default Paragraph Font"/>
     <w:uiPriority w:val="1"/>
-    <w:semiHidden/>
     <w:unhideWhenUsed/>
   </w:style>
   <w:style w:type="table" w:default="1" w:styleId="Tabelanormal">
@@ -7615,6 +8042,21 @@
       <w:rFonts w:ascii="Arial" w:eastAsia="Arial" w:hAnsi="Arial" w:cs="Arial"/>
       <w:color w:val="000000"/>
       <w:sz w:val="24"/>
+    </w:rPr>
+  </w:style>
+  <w:style w:type="paragraph" w:styleId="SemEspaamento">
+    <w:name w:val="No Spacing"/>
+    <w:aliases w:val="abnt"/>
+    <w:basedOn w:val="Normal"/>
+    <w:uiPriority w:val="1"/>
+    <w:qFormat/>
+    <w:rsid w:val="0017587C"/>
+    <w:pPr>
+      <w:spacing w:after="3" w:line="360" w:lineRule="auto"/>
+      <w:ind w:left="-15" w:right="0" w:firstLine="698"/>
+    </w:pPr>
+    <w:rPr>
+      <w:szCs w:val="24"/>
     </w:rPr>
   </w:style>
 </w:styles>
@@ -7913,4 +8355,16 @@
     </a:ext>
   </a:extLst>
 </a:theme>
+</file>
+
+<file path=customXml/item1.xml><?xml version="1.0" encoding="utf-8"?>
+<b:Sources xmlns:b="http://schemas.openxmlformats.org/officeDocument/2006/bibliography" xmlns="http://schemas.openxmlformats.org/officeDocument/2006/bibliography" SelectedStyle="\APASixthEditionOfficeOnline.xsl" StyleName="APA" Version="6"/>
+</file>
+
+<file path=customXml/itemProps1.xml><?xml version="1.0" encoding="utf-8"?>
+<ds:datastoreItem xmlns:ds="http://schemas.openxmlformats.org/officeDocument/2006/customXml" ds:itemID="{DADDDEDC-3787-4C1F-8CC2-7AB964FBEEED}">
+  <ds:schemaRefs>
+    <ds:schemaRef ds:uri="http://schemas.openxmlformats.org/officeDocument/2006/bibliography"/>
+  </ds:schemaRefs>
+</ds:datastoreItem>
 </file>
</xml_diff>

<commit_message>
Adicionando descricoes telas csharp e asta
</commit_message>
<xml_diff>
--- a/PIM_III.docx
+++ b/PIM_III.docx
@@ -1,6 +1,6 @@
 
 <file path=word/document.xml><?xml version="1.0" encoding="utf-8"?>
-<w:document xmlns:wpc="http://schemas.microsoft.com/office/word/2010/wordprocessingCanvas" xmlns:cx="http://schemas.microsoft.com/office/drawing/2014/chartex" xmlns:cx1="http://schemas.microsoft.com/office/drawing/2015/9/8/chartex" xmlns:cx2="http://schemas.microsoft.com/office/drawing/2015/10/21/chartex" xmlns:cx3="http://schemas.microsoft.com/office/drawing/2016/5/9/chartex" xmlns:cx4="http://schemas.microsoft.com/office/drawing/2016/5/10/chartex" xmlns:cx5="http://schemas.microsoft.com/office/drawing/2016/5/11/chartex" xmlns:cx6="http://schemas.microsoft.com/office/drawing/2016/5/12/chartex" xmlns:cx7="http://schemas.microsoft.com/office/drawing/2016/5/13/chartex" xmlns:cx8="http://schemas.microsoft.com/office/drawing/2016/5/14/chartex" xmlns:mc="http://schemas.openxmlformats.org/markup-compatibility/2006" xmlns:aink="http://schemas.microsoft.com/office/drawing/2016/ink" xmlns:am3d="http://schemas.microsoft.com/office/drawing/2017/model3d" xmlns:o="urn:schemas-microsoft-com:office:office" xmlns:r="http://schemas.openxmlformats.org/officeDocument/2006/relationships" xmlns:m="http://schemas.openxmlformats.org/officeDocument/2006/math" xmlns:v="urn:schemas-microsoft-com:vml" xmlns:wp14="http://schemas.microsoft.com/office/word/2010/wordprocessingDrawing" xmlns:wp="http://schemas.openxmlformats.org/drawingml/2006/wordprocessingDrawing" xmlns:w10="urn:schemas-microsoft-com:office:word" xmlns:w="http://schemas.openxmlformats.org/wordprocessingml/2006/main" xmlns:w14="http://schemas.microsoft.com/office/word/2010/wordml" xmlns:w15="http://schemas.microsoft.com/office/word/2012/wordml" xmlns:w16cex="http://schemas.microsoft.com/office/word/2018/wordml/cex" xmlns:w16cid="http://schemas.microsoft.com/office/word/2016/wordml/cid" xmlns:w16="http://schemas.microsoft.com/office/word/2018/wordml" xmlns:w16sdtdh="http://schemas.microsoft.com/office/word/2020/wordml/sdtdatahash" xmlns:w16se="http://schemas.microsoft.com/office/word/2015/wordml/symex" xmlns:wpg="http://schemas.microsoft.com/office/word/2010/wordprocessingGroup" xmlns:wpi="http://schemas.microsoft.com/office/word/2010/wordprocessingInk" xmlns:wne="http://schemas.microsoft.com/office/word/2006/wordml" xmlns:wps="http://schemas.microsoft.com/office/word/2010/wordprocessingShape" mc:Ignorable="w14 w15 w16se w16cid w16 w16cex w16sdtdh wp14">
+<w:document xmlns:wpc="http://schemas.microsoft.com/office/word/2010/wordprocessingCanvas" xmlns:cx="http://schemas.microsoft.com/office/drawing/2014/chartex" xmlns:cx1="http://schemas.microsoft.com/office/drawing/2015/9/8/chartex" xmlns:cx2="http://schemas.microsoft.com/office/drawing/2015/10/21/chartex" xmlns:cx3="http://schemas.microsoft.com/office/drawing/2016/5/9/chartex" xmlns:cx4="http://schemas.microsoft.com/office/drawing/2016/5/10/chartex" xmlns:cx5="http://schemas.microsoft.com/office/drawing/2016/5/11/chartex" xmlns:cx6="http://schemas.microsoft.com/office/drawing/2016/5/12/chartex" xmlns:cx7="http://schemas.microsoft.com/office/drawing/2016/5/13/chartex" xmlns:cx8="http://schemas.microsoft.com/office/drawing/2016/5/14/chartex" xmlns:mc="http://schemas.openxmlformats.org/markup-compatibility/2006" xmlns:aink="http://schemas.microsoft.com/office/drawing/2016/ink" xmlns:am3d="http://schemas.microsoft.com/office/drawing/2017/model3d" xmlns:o="urn:schemas-microsoft-com:office:office" xmlns:oel="http://schemas.microsoft.com/office/2019/extlst" xmlns:r="http://schemas.openxmlformats.org/officeDocument/2006/relationships" xmlns:m="http://schemas.openxmlformats.org/officeDocument/2006/math" xmlns:v="urn:schemas-microsoft-com:vml" xmlns:wp14="http://schemas.microsoft.com/office/word/2010/wordprocessingDrawing" xmlns:wp="http://schemas.openxmlformats.org/drawingml/2006/wordprocessingDrawing" xmlns:w10="urn:schemas-microsoft-com:office:word" xmlns:w="http://schemas.openxmlformats.org/wordprocessingml/2006/main" xmlns:w14="http://schemas.microsoft.com/office/word/2010/wordml" xmlns:w15="http://schemas.microsoft.com/office/word/2012/wordml" xmlns:w16cex="http://schemas.microsoft.com/office/word/2018/wordml/cex" xmlns:w16cid="http://schemas.microsoft.com/office/word/2016/wordml/cid" xmlns:w16="http://schemas.microsoft.com/office/word/2018/wordml" xmlns:w16sdtdh="http://schemas.microsoft.com/office/word/2020/wordml/sdtdatahash" xmlns:w16se="http://schemas.microsoft.com/office/word/2015/wordml/symex" xmlns:wpg="http://schemas.microsoft.com/office/word/2010/wordprocessingGroup" xmlns:wpi="http://schemas.microsoft.com/office/word/2010/wordprocessingInk" xmlns:wne="http://schemas.microsoft.com/office/word/2006/wordml" xmlns:wps="http://schemas.microsoft.com/office/word/2010/wordprocessingShape" mc:Ignorable="w14 w15 w16se w16cid w16 w16cex w16sdtdh wp14">
   <w:body>
     <w:p>
       <w:pPr>
@@ -5438,6 +5438,569 @@
     </w:p>
     <w:p>
       <w:pPr>
+        <w:pStyle w:val="SemEspaamento"/>
+        <w:ind w:firstLine="15"/>
+        <w:jc w:val="center"/>
+      </w:pPr>
+    </w:p>
+    <w:p>
+      <w:pPr>
+        <w:pStyle w:val="SemEspaamento"/>
+        <w:ind w:firstLine="15"/>
+        <w:jc w:val="center"/>
+      </w:pPr>
+    </w:p>
+    <w:p>
+      <w:pPr>
+        <w:pStyle w:val="SemEspaamento"/>
+        <w:ind w:firstLine="15"/>
+        <w:jc w:val="center"/>
+      </w:pPr>
+    </w:p>
+    <w:p>
+      <w:pPr>
+        <w:pStyle w:val="SemEspaamento"/>
+        <w:ind w:firstLine="15"/>
+        <w:jc w:val="center"/>
+      </w:pPr>
+    </w:p>
+    <w:p>
+      <w:pPr>
+        <w:pStyle w:val="SemEspaamento"/>
+        <w:ind w:firstLine="15"/>
+        <w:jc w:val="center"/>
+      </w:pPr>
+    </w:p>
+    <w:p>
+      <w:pPr>
+        <w:pStyle w:val="SemEspaamento"/>
+        <w:ind w:firstLine="15"/>
+        <w:jc w:val="center"/>
+      </w:pPr>
+    </w:p>
+    <w:p>
+      <w:pPr>
+        <w:pStyle w:val="SemEspaamento"/>
+        <w:ind w:firstLine="15"/>
+        <w:jc w:val="center"/>
+      </w:pPr>
+    </w:p>
+    <w:p>
+      <w:pPr>
+        <w:pStyle w:val="SemEspaamento"/>
+        <w:ind w:firstLine="15"/>
+        <w:jc w:val="center"/>
+      </w:pPr>
+    </w:p>
+    <w:p>
+      <w:pPr>
+        <w:pStyle w:val="SemEspaamento"/>
+        <w:ind w:firstLine="15"/>
+        <w:jc w:val="center"/>
+      </w:pPr>
+    </w:p>
+    <w:p>
+      <w:pPr>
+        <w:ind w:left="2694"/>
+        <w:jc w:val="left"/>
+      </w:pPr>
+      <w:r>
+        <w:lastRenderedPageBreak/>
+        <w:t>Diagrama de caso de uso 4</w:t>
+      </w:r>
+    </w:p>
+    <w:p>
+      <w:pPr>
+        <w:pStyle w:val="SemEspaamento"/>
+        <w:ind w:firstLine="15"/>
+        <w:jc w:val="center"/>
+      </w:pPr>
+      <w:r>
+        <w:t xml:space="preserve"> </w:t>
+      </w:r>
+      <w:r>
+        <w:rPr>
+          <w:noProof/>
+        </w:rPr>
+        <w:drawing>
+          <wp:inline distT="0" distB="0" distL="0" distR="0" wp14:anchorId="504D4827" wp14:editId="0527CF3F">
+            <wp:extent cx="2190750" cy="4743450"/>
+            <wp:effectExtent l="0" t="0" r="0" b="0"/>
+            <wp:docPr id="15" name="Imagem 15" descr="Diagrama&#10;&#10;Descrição gerada automaticamente"/>
+            <wp:cNvGraphicFramePr>
+              <a:graphicFrameLocks xmlns:a="http://schemas.openxmlformats.org/drawingml/2006/main" noChangeAspect="1"/>
+            </wp:cNvGraphicFramePr>
+            <a:graphic xmlns:a="http://schemas.openxmlformats.org/drawingml/2006/main">
+              <a:graphicData uri="http://schemas.openxmlformats.org/drawingml/2006/picture">
+                <pic:pic xmlns:pic="http://schemas.openxmlformats.org/drawingml/2006/picture">
+                  <pic:nvPicPr>
+                    <pic:cNvPr id="15" name="Imagem 15" descr="Diagrama&#10;&#10;Descrição gerada automaticamente"/>
+                    <pic:cNvPicPr/>
+                  </pic:nvPicPr>
+                  <pic:blipFill>
+                    <a:blip r:embed="rId17">
+                      <a:extLst>
+                        <a:ext uri="{28A0092B-C50C-407E-A947-70E740481C1C}">
+                          <a14:useLocalDpi xmlns:a14="http://schemas.microsoft.com/office/drawing/2010/main" val="0"/>
+                        </a:ext>
+                      </a:extLst>
+                    </a:blip>
+                    <a:stretch>
+                      <a:fillRect/>
+                    </a:stretch>
+                  </pic:blipFill>
+                  <pic:spPr>
+                    <a:xfrm>
+                      <a:off x="0" y="0"/>
+                      <a:ext cx="2190750" cy="4743450"/>
+                    </a:xfrm>
+                    <a:prstGeom prst="rect">
+                      <a:avLst/>
+                    </a:prstGeom>
+                  </pic:spPr>
+                </pic:pic>
+              </a:graphicData>
+            </a:graphic>
+          </wp:inline>
+        </w:drawing>
+      </w:r>
+    </w:p>
+    <w:p>
+      <w:pPr>
+        <w:ind w:left="0" w:firstLine="993"/>
+        <w:jc w:val="left"/>
+        <w:rPr>
+          <w:sz w:val="22"/>
+        </w:rPr>
+      </w:pPr>
+      <w:r>
+        <w:rPr>
+          <w:sz w:val="22"/>
+        </w:rPr>
+        <w:t>Fonte: Autoria própria</w:t>
+      </w:r>
+      <w:r>
+        <w:rPr>
+          <w:sz w:val="22"/>
+        </w:rPr>
+        <w:t xml:space="preserve"> (2022).</w:t>
+      </w:r>
+    </w:p>
+    <w:p>
+      <w:pPr>
+        <w:pStyle w:val="SemEspaamento"/>
+        <w:ind w:firstLine="15"/>
+        <w:jc w:val="center"/>
+      </w:pPr>
+    </w:p>
+    <w:p>
+      <w:pPr>
+        <w:pStyle w:val="SemEspaamento"/>
+      </w:pPr>
+      <w:r>
+        <w:t xml:space="preserve">Neste Diagrama </w:t>
+      </w:r>
+      <w:r>
+        <w:t>contém</w:t>
+      </w:r>
+      <w:r>
+        <w:t xml:space="preserve"> a classe Dados onde o </w:t>
+      </w:r>
+      <w:r>
+        <w:t>usuário</w:t>
+      </w:r>
+      <w:r>
+        <w:t xml:space="preserve"> colocar</w:t>
+      </w:r>
+      <w:r>
+        <w:t>á</w:t>
+      </w:r>
+      <w:r>
+        <w:t xml:space="preserve"> seus dados pessoais e os dados do seu </w:t>
+      </w:r>
+      <w:r>
+        <w:t>veículo</w:t>
+      </w:r>
+      <w:r>
+        <w:t xml:space="preserve"> para </w:t>
+      </w:r>
+      <w:r>
+        <w:t>cotar</w:t>
+      </w:r>
+      <w:r>
+        <w:t xml:space="preserve"> o seguro. Classe Seguro para colocar o modelo do carro o preço dele </w:t>
+      </w:r>
+      <w:r>
+        <w:t>e</w:t>
+      </w:r>
+      <w:r>
+        <w:t xml:space="preserve"> se o carro tem algum sinistro. Classe </w:t>
+      </w:r>
+      <w:r>
+        <w:t>Benefícios</w:t>
+      </w:r>
+      <w:r>
+        <w:t xml:space="preserve"> </w:t>
+      </w:r>
+      <w:r>
+        <w:t>será</w:t>
+      </w:r>
+      <w:r>
+        <w:t xml:space="preserve"> apresentada algumas vantagens do nosso seguro na SV SECURITY.</w:t>
+      </w:r>
+    </w:p>
+    <w:p>
+      <w:pPr>
+        <w:pStyle w:val="SemEspaamento"/>
+        <w:ind w:firstLine="15"/>
+        <w:jc w:val="center"/>
+      </w:pPr>
+    </w:p>
+    <w:p>
+      <w:pPr>
+        <w:pStyle w:val="SemEspaamento"/>
+        <w:ind w:firstLine="15"/>
+        <w:jc w:val="center"/>
+      </w:pPr>
+    </w:p>
+    <w:p>
+      <w:pPr>
+        <w:pStyle w:val="SemEspaamento"/>
+        <w:ind w:firstLine="15"/>
+        <w:jc w:val="center"/>
+      </w:pPr>
+    </w:p>
+    <w:p>
+      <w:pPr>
+        <w:pStyle w:val="SemEspaamento"/>
+        <w:ind w:firstLine="15"/>
+        <w:jc w:val="center"/>
+      </w:pPr>
+    </w:p>
+    <w:p>
+      <w:pPr>
+        <w:pStyle w:val="SemEspaamento"/>
+        <w:ind w:firstLine="15"/>
+        <w:jc w:val="center"/>
+      </w:pPr>
+    </w:p>
+    <w:p>
+      <w:pPr>
+        <w:pStyle w:val="SemEspaamento"/>
+        <w:ind w:firstLine="15"/>
+        <w:jc w:val="center"/>
+      </w:pPr>
+    </w:p>
+    <w:p>
+      <w:pPr>
+        <w:pStyle w:val="SemEspaamento"/>
+        <w:ind w:firstLine="15"/>
+        <w:jc w:val="center"/>
+      </w:pPr>
+    </w:p>
+    <w:p>
+      <w:pPr>
+        <w:pStyle w:val="SemEspaamento"/>
+        <w:ind w:firstLine="15"/>
+        <w:jc w:val="center"/>
+      </w:pPr>
+    </w:p>
+    <w:p>
+      <w:pPr>
+        <w:pStyle w:val="SemEspaamento"/>
+        <w:ind w:firstLine="15"/>
+        <w:jc w:val="center"/>
+      </w:pPr>
+      <w:r>
+        <w:lastRenderedPageBreak/>
+        <w:t>Diagrama de caso de uso 5</w:t>
+      </w:r>
+    </w:p>
+    <w:p>
+      <w:pPr>
+        <w:pStyle w:val="SemEspaamento"/>
+        <w:ind w:firstLine="15"/>
+        <w:jc w:val="center"/>
+      </w:pPr>
+      <w:r>
+        <w:rPr>
+          <w:noProof/>
+        </w:rPr>
+        <w:drawing>
+          <wp:inline distT="0" distB="0" distL="0" distR="0" wp14:anchorId="45A41204" wp14:editId="742DC70E">
+            <wp:extent cx="4124325" cy="2486025"/>
+            <wp:effectExtent l="0" t="0" r="9525" b="9525"/>
+            <wp:docPr id="16" name="Imagem 16" descr="Diagrama&#10;&#10;Descrição gerada automaticamente"/>
+            <wp:cNvGraphicFramePr>
+              <a:graphicFrameLocks xmlns:a="http://schemas.openxmlformats.org/drawingml/2006/main" noChangeAspect="1"/>
+            </wp:cNvGraphicFramePr>
+            <a:graphic xmlns:a="http://schemas.openxmlformats.org/drawingml/2006/main">
+              <a:graphicData uri="http://schemas.openxmlformats.org/drawingml/2006/picture">
+                <pic:pic xmlns:pic="http://schemas.openxmlformats.org/drawingml/2006/picture">
+                  <pic:nvPicPr>
+                    <pic:cNvPr id="16" name="Imagem 16" descr="Diagrama&#10;&#10;Descrição gerada automaticamente"/>
+                    <pic:cNvPicPr/>
+                  </pic:nvPicPr>
+                  <pic:blipFill>
+                    <a:blip r:embed="rId18">
+                      <a:extLst>
+                        <a:ext uri="{28A0092B-C50C-407E-A947-70E740481C1C}">
+                          <a14:useLocalDpi xmlns:a14="http://schemas.microsoft.com/office/drawing/2010/main" val="0"/>
+                        </a:ext>
+                      </a:extLst>
+                    </a:blip>
+                    <a:stretch>
+                      <a:fillRect/>
+                    </a:stretch>
+                  </pic:blipFill>
+                  <pic:spPr>
+                    <a:xfrm>
+                      <a:off x="0" y="0"/>
+                      <a:ext cx="4124325" cy="2486025"/>
+                    </a:xfrm>
+                    <a:prstGeom prst="rect">
+                      <a:avLst/>
+                    </a:prstGeom>
+                  </pic:spPr>
+                </pic:pic>
+              </a:graphicData>
+            </a:graphic>
+          </wp:inline>
+        </w:drawing>
+      </w:r>
+    </w:p>
+    <w:p>
+      <w:pPr>
+        <w:ind w:left="0" w:firstLine="993"/>
+        <w:jc w:val="left"/>
+        <w:rPr>
+          <w:sz w:val="22"/>
+        </w:rPr>
+      </w:pPr>
+      <w:r>
+        <w:rPr>
+          <w:sz w:val="22"/>
+        </w:rPr>
+        <w:t>Fonte: Autoria própria</w:t>
+      </w:r>
+      <w:r>
+        <w:rPr>
+          <w:sz w:val="22"/>
+        </w:rPr>
+        <w:t xml:space="preserve"> (2022).</w:t>
+      </w:r>
+    </w:p>
+    <w:p>
+      <w:pPr>
+        <w:pStyle w:val="SemEspaamento"/>
+        <w:ind w:firstLine="15"/>
+        <w:jc w:val="center"/>
+      </w:pPr>
+    </w:p>
+    <w:p>
+      <w:pPr>
+        <w:pStyle w:val="SemEspaamento"/>
+        <w:ind w:firstLine="15"/>
+        <w:jc w:val="center"/>
+      </w:pPr>
+    </w:p>
+    <w:p>
+      <w:pPr>
+        <w:pStyle w:val="SemEspaamento"/>
+      </w:pPr>
+      <w:r>
+        <w:t xml:space="preserve">Nesse diagrama </w:t>
+      </w:r>
+      <w:r>
+        <w:t>contém</w:t>
+      </w:r>
+      <w:r>
+        <w:t xml:space="preserve"> as classes seguro onde </w:t>
+      </w:r>
+      <w:r>
+        <w:t>possui</w:t>
+      </w:r>
+      <w:r>
+        <w:t xml:space="preserve"> a opção para </w:t>
+      </w:r>
+      <w:r>
+        <w:t>realizar</w:t>
+      </w:r>
+      <w:r>
+        <w:t xml:space="preserve"> a cotação </w:t>
+      </w:r>
+      <w:r>
+        <w:t xml:space="preserve">do </w:t>
+      </w:r>
+      <w:r>
+        <w:t xml:space="preserve">seguro </w:t>
+      </w:r>
+      <w:r>
+        <w:t>e</w:t>
+      </w:r>
+      <w:r>
+        <w:t xml:space="preserve"> um pouco de informações sobre </w:t>
+      </w:r>
+      <w:r>
+        <w:t>a equipe</w:t>
+      </w:r>
+      <w:r>
+        <w:t xml:space="preserve">. Classe de </w:t>
+      </w:r>
+      <w:r>
+        <w:t>Informação</w:t>
+      </w:r>
+      <w:r>
+        <w:t xml:space="preserve"> caso </w:t>
+      </w:r>
+      <w:r>
+        <w:t>o usuário</w:t>
+      </w:r>
+      <w:r>
+        <w:t xml:space="preserve"> não conhe</w:t>
+      </w:r>
+      <w:r>
+        <w:t>ça</w:t>
+      </w:r>
+      <w:r>
+        <w:t xml:space="preserve"> como funciona um seguro </w:t>
+      </w:r>
+      <w:r>
+        <w:t>e como</w:t>
+      </w:r>
+      <w:r>
+        <w:t xml:space="preserve"> ele pode ajudar e </w:t>
+      </w:r>
+      <w:r>
+        <w:t>contendo</w:t>
+      </w:r>
+      <w:r>
+        <w:t xml:space="preserve"> </w:t>
+      </w:r>
+      <w:r>
+        <w:t xml:space="preserve">as vantagens e desvantagens </w:t>
+      </w:r>
+      <w:r>
+        <w:t>do seguro. Classe de simulação onde pode</w:t>
+      </w:r>
+      <w:r>
+        <w:t>rá</w:t>
+      </w:r>
+      <w:r>
+        <w:t xml:space="preserve"> </w:t>
+      </w:r>
+      <w:r>
+        <w:t>realizar uma cotação de</w:t>
+      </w:r>
+      <w:r>
+        <w:t xml:space="preserve"> seguro para verificar quanto ficar</w:t>
+      </w:r>
+      <w:r>
+        <w:t>á</w:t>
+      </w:r>
+      <w:r>
+        <w:t xml:space="preserve"> </w:t>
+      </w:r>
+      <w:r>
+        <w:t xml:space="preserve">o valor </w:t>
+      </w:r>
+      <w:r>
+        <w:t>sem compromisso nenhum.</w:t>
+      </w:r>
+    </w:p>
+    <w:p>
+      <w:pPr>
+        <w:pStyle w:val="SemEspaamento"/>
+        <w:ind w:firstLine="15"/>
+        <w:jc w:val="center"/>
+      </w:pPr>
+    </w:p>
+    <w:p>
+      <w:pPr>
+        <w:pStyle w:val="SemEspaamento"/>
+        <w:ind w:firstLine="15"/>
+        <w:jc w:val="center"/>
+      </w:pPr>
+    </w:p>
+    <w:p>
+      <w:pPr>
+        <w:pStyle w:val="SemEspaamento"/>
+        <w:ind w:firstLine="15"/>
+        <w:jc w:val="center"/>
+      </w:pPr>
+    </w:p>
+    <w:p>
+      <w:pPr>
+        <w:pStyle w:val="SemEspaamento"/>
+        <w:ind w:firstLine="15"/>
+        <w:jc w:val="center"/>
+      </w:pPr>
+    </w:p>
+    <w:p>
+      <w:pPr>
+        <w:pStyle w:val="SemEspaamento"/>
+        <w:ind w:firstLine="15"/>
+        <w:jc w:val="center"/>
+      </w:pPr>
+    </w:p>
+    <w:p>
+      <w:pPr>
+        <w:pStyle w:val="SemEspaamento"/>
+        <w:ind w:firstLine="15"/>
+        <w:jc w:val="center"/>
+      </w:pPr>
+    </w:p>
+    <w:p>
+      <w:pPr>
+        <w:pStyle w:val="SemEspaamento"/>
+        <w:ind w:firstLine="15"/>
+        <w:jc w:val="center"/>
+      </w:pPr>
+    </w:p>
+    <w:p>
+      <w:pPr>
+        <w:pStyle w:val="SemEspaamento"/>
+        <w:ind w:firstLine="15"/>
+        <w:jc w:val="center"/>
+      </w:pPr>
+    </w:p>
+    <w:p>
+      <w:pPr>
+        <w:pStyle w:val="SemEspaamento"/>
+        <w:ind w:firstLine="15"/>
+        <w:jc w:val="center"/>
+      </w:pPr>
+    </w:p>
+    <w:p>
+      <w:pPr>
+        <w:pStyle w:val="SemEspaamento"/>
+        <w:ind w:firstLine="15"/>
+        <w:jc w:val="center"/>
+      </w:pPr>
+    </w:p>
+    <w:p>
+      <w:pPr>
+        <w:pStyle w:val="SemEspaamento"/>
+        <w:ind w:firstLine="15"/>
+        <w:jc w:val="center"/>
+      </w:pPr>
+    </w:p>
+    <w:p>
+      <w:pPr>
+        <w:pStyle w:val="SemEspaamento"/>
+        <w:ind w:firstLine="15"/>
+        <w:jc w:val="center"/>
+      </w:pPr>
+    </w:p>
+    <w:p>
+      <w:pPr>
+        <w:pStyle w:val="SemEspaamento"/>
+        <w:ind w:firstLine="15"/>
+        <w:jc w:val="center"/>
+      </w:pPr>
+    </w:p>
+    <w:p>
+      <w:pPr>
         <w:pStyle w:val="Ttulo2"/>
         <w:ind w:left="693" w:right="0" w:hanging="708"/>
       </w:pPr>
@@ -5448,6 +6011,20 @@
       </w:r>
       <w:bookmarkEnd w:id="10"/>
     </w:p>
+    <w:p/>
+    <w:p>
+      <w:pPr>
+        <w:pStyle w:val="SemEspaamento"/>
+      </w:pPr>
+      <w:r>
+        <w:t xml:space="preserve">Cronograma desenvolvido através do </w:t>
+      </w:r>
+      <w:proofErr w:type="spellStart"/>
+      <w:r>
+        <w:t>Trello</w:t>
+      </w:r>
+      <w:proofErr w:type="spellEnd"/>
+    </w:p>
     <w:p>
       <w:pPr>
         <w:spacing w:after="118" w:line="259" w:lineRule="auto"/>
@@ -5460,6 +6037,7 @@
       <w:r>
         <w:rPr>
           <w:b/>
+          <w:noProof/>
         </w:rPr>
         <w:drawing>
           <wp:inline distT="0" distB="0" distL="0" distR="0" wp14:anchorId="03B00A0A" wp14:editId="542B8378">
@@ -5477,7 +6055,7 @@
                     <pic:cNvPicPr/>
                   </pic:nvPicPr>
                   <pic:blipFill>
-                    <a:blip r:embed="rId17"/>
+                    <a:blip r:embed="rId19"/>
                     <a:stretch>
                       <a:fillRect/>
                     </a:stretch>
@@ -5527,11 +6105,202 @@
     </w:p>
     <w:p>
       <w:pPr>
-        <w:spacing w:after="118" w:line="259" w:lineRule="auto"/>
-        <w:ind w:left="64" w:right="0" w:firstLine="0"/>
-        <w:jc w:val="center"/>
-      </w:pPr>
-    </w:p>
+        <w:ind w:left="0" w:firstLine="0"/>
+        <w:jc w:val="left"/>
+        <w:rPr>
+          <w:sz w:val="22"/>
+        </w:rPr>
+      </w:pPr>
+    </w:p>
+    <w:p>
+      <w:pPr>
+        <w:pStyle w:val="SemEspaamento"/>
+      </w:pPr>
+      <w:r>
+        <w:t xml:space="preserve">O projeto completo foi montado seguindo o modelo </w:t>
+      </w:r>
+      <w:proofErr w:type="spellStart"/>
+      <w:r>
+        <w:t>Kanban</w:t>
+      </w:r>
+      <w:proofErr w:type="spellEnd"/>
+      <w:r>
+        <w:t xml:space="preserve"> em mente, sendo utilizado o </w:t>
+      </w:r>
+      <w:proofErr w:type="spellStart"/>
+      <w:r>
+        <w:t>Trello</w:t>
+      </w:r>
+      <w:proofErr w:type="spellEnd"/>
+      <w:r>
+        <w:t xml:space="preserve"> para realizar a organização dos tópicos da equipe, cada pessoa foi atribuída por uma tarefa e um prazo, desta forma foi misturada uma metodologia ágil, trabalhando em ciclos.</w:t>
+      </w:r>
+    </w:p>
+    <w:p>
+      <w:pPr>
+        <w:pStyle w:val="SemEspaamento"/>
+      </w:pPr>
+      <w:r>
+        <w:t xml:space="preserve">Foi divido uma equipe responsável pelo C#, outra pelo banco de dados PostgreSQL, cada </w:t>
+      </w:r>
+      <w:r>
+        <w:t>capítulo</w:t>
+      </w:r>
+      <w:r>
+        <w:t xml:space="preserve"> do </w:t>
+      </w:r>
+      <w:r>
+        <w:t>PIM</w:t>
+      </w:r>
+      <w:r>
+        <w:t>, telas Asta, e finalizados, desta forma a equipe sempre se manteve em dia com o projeto</w:t>
+      </w:r>
+      <w:r>
+        <w:t>.</w:t>
+      </w:r>
+    </w:p>
+    <w:p/>
+    <w:p/>
+    <w:p/>
+    <w:p/>
+    <w:p/>
+    <w:p/>
+    <w:p/>
+    <w:p/>
+    <w:p/>
+    <w:p/>
+    <w:p/>
+    <w:p/>
+    <w:p/>
+    <w:p/>
+    <w:p>
+      <w:pPr>
+        <w:pStyle w:val="SemEspaamento"/>
+      </w:pPr>
+      <w:r>
+        <w:lastRenderedPageBreak/>
+        <w:t xml:space="preserve">Reuniões </w:t>
+      </w:r>
+      <w:proofErr w:type="spellStart"/>
+      <w:r>
+        <w:t>Discord</w:t>
+      </w:r>
+      <w:proofErr w:type="spellEnd"/>
+    </w:p>
+    <w:p>
+      <w:pPr>
+        <w:ind w:left="0" w:firstLine="0"/>
+        <w:jc w:val="left"/>
+        <w:rPr>
+          <w:sz w:val="22"/>
+        </w:rPr>
+      </w:pPr>
+      <w:r>
+        <w:drawing>
+          <wp:inline distT="0" distB="0" distL="0" distR="0" wp14:anchorId="49EA1A3D" wp14:editId="4B7BFB42">
+            <wp:extent cx="5836285" cy="3064758"/>
+            <wp:effectExtent l="0" t="0" r="0" b="2540"/>
+            <wp:docPr id="7" name="Imagem 7"/>
+            <wp:cNvGraphicFramePr>
+              <a:graphicFrameLocks xmlns:a="http://schemas.openxmlformats.org/drawingml/2006/main" noChangeAspect="1"/>
+            </wp:cNvGraphicFramePr>
+            <a:graphic xmlns:a="http://schemas.openxmlformats.org/drawingml/2006/main">
+              <a:graphicData uri="http://schemas.openxmlformats.org/drawingml/2006/picture">
+                <pic:pic xmlns:pic="http://schemas.openxmlformats.org/drawingml/2006/picture">
+                  <pic:nvPicPr>
+                    <pic:cNvPr id="7" name="Imagem 7"/>
+                    <pic:cNvPicPr/>
+                  </pic:nvPicPr>
+                  <pic:blipFill>
+                    <a:blip r:embed="rId20"/>
+                    <a:stretch>
+                      <a:fillRect/>
+                    </a:stretch>
+                  </pic:blipFill>
+                  <pic:spPr>
+                    <a:xfrm>
+                      <a:off x="0" y="0"/>
+                      <a:ext cx="5872030" cy="3083529"/>
+                    </a:xfrm>
+                    <a:prstGeom prst="rect">
+                      <a:avLst/>
+                    </a:prstGeom>
+                  </pic:spPr>
+                </pic:pic>
+              </a:graphicData>
+            </a:graphic>
+          </wp:inline>
+        </w:drawing>
+      </w:r>
+      <w:r>
+        <w:rPr>
+          <w:sz w:val="22"/>
+        </w:rPr>
+        <w:t xml:space="preserve"> </w:t>
+      </w:r>
+      <w:r>
+        <w:rPr>
+          <w:sz w:val="22"/>
+        </w:rPr>
+        <w:t>Fonte: Autoria própria</w:t>
+      </w:r>
+      <w:r>
+        <w:rPr>
+          <w:sz w:val="22"/>
+        </w:rPr>
+        <w:t xml:space="preserve"> (2022).</w:t>
+      </w:r>
+    </w:p>
+    <w:p>
+      <w:pPr>
+        <w:pStyle w:val="SemEspaamento"/>
+        <w:ind w:firstLine="15"/>
+        <w:jc w:val="center"/>
+      </w:pPr>
+    </w:p>
+    <w:p>
+      <w:pPr>
+        <w:pStyle w:val="SemEspaamento"/>
+      </w:pPr>
+      <w:r>
+        <w:t>Durante o desenvolvimento reuniões semanais com a equipe eram realizadas para poder acompanhar o progresso e o desenvolvimento de cada equipe, esta forma de desenvolver foi inspirada em Sprint Planning Meeting e Sprint Review Meeting retiradas d</w:t>
+      </w:r>
+      <w:r>
+        <w:t xml:space="preserve">a metodologia Scrum. </w:t>
+      </w:r>
+    </w:p>
+    <w:p>
+      <w:pPr>
+        <w:pStyle w:val="SemEspaamento"/>
+      </w:pPr>
+      <w:r>
+        <w:t xml:space="preserve">Toda semana aconteciam duas reuniões, uma durante o começo da semana para acompanhar o desenvolvimento dos sprints / ciclos em andamento e definir novos Sprints Backlogs, e outra no final de semana para ver o progresso e retirar </w:t>
+      </w:r>
+      <w:proofErr w:type="spellStart"/>
+      <w:proofErr w:type="gramStart"/>
+      <w:r>
+        <w:t>duvidas</w:t>
+      </w:r>
+      <w:proofErr w:type="spellEnd"/>
+      <w:proofErr w:type="gramEnd"/>
+      <w:r>
+        <w:t>.</w:t>
+      </w:r>
+    </w:p>
+    <w:p/>
+    <w:p/>
+    <w:p/>
+    <w:p/>
+    <w:p/>
+    <w:p/>
+    <w:p/>
+    <w:p/>
+    <w:p/>
+    <w:p/>
+    <w:p/>
+    <w:p/>
+    <w:p/>
+    <w:p/>
     <w:p>
       <w:pPr>
         <w:spacing w:after="115" w:line="259" w:lineRule="auto"/>
@@ -5552,6 +6321,7 @@
       </w:pPr>
       <w:bookmarkStart w:id="11" w:name="_Toc13275"/>
       <w:r>
+        <w:lastRenderedPageBreak/>
         <w:t xml:space="preserve">MODELAGEM DO BANCO DE DADOS </w:t>
       </w:r>
       <w:bookmarkEnd w:id="11"/>
@@ -5711,25 +6481,164 @@
         <w:spacing w:after="115" w:line="259" w:lineRule="auto"/>
         <w:ind w:left="64" w:right="0" w:firstLine="0"/>
         <w:jc w:val="center"/>
-      </w:pPr>
-      <w:r>
-        <w:rPr>
-          <w:b/>
-        </w:rPr>
-        <w:t xml:space="preserve"> </w:t>
-      </w:r>
-    </w:p>
-    <w:p>
-      <w:pPr>
-        <w:spacing w:after="117" w:line="259" w:lineRule="auto"/>
+        <w:rPr>
+          <w:b/>
+        </w:rPr>
+      </w:pPr>
+    </w:p>
+    <w:p>
+      <w:pPr>
+        <w:spacing w:after="115" w:line="259" w:lineRule="auto"/>
         <w:ind w:left="64" w:right="0" w:firstLine="0"/>
         <w:jc w:val="center"/>
-      </w:pPr>
-      <w:r>
-        <w:rPr>
-          <w:b/>
-        </w:rPr>
-        <w:lastRenderedPageBreak/>
+        <w:rPr>
+          <w:b/>
+        </w:rPr>
+      </w:pPr>
+    </w:p>
+    <w:p>
+      <w:pPr>
+        <w:spacing w:after="115" w:line="259" w:lineRule="auto"/>
+        <w:ind w:left="64" w:right="0" w:firstLine="0"/>
+        <w:jc w:val="center"/>
+        <w:rPr>
+          <w:b/>
+        </w:rPr>
+      </w:pPr>
+    </w:p>
+    <w:p>
+      <w:pPr>
+        <w:spacing w:after="115" w:line="259" w:lineRule="auto"/>
+        <w:ind w:left="64" w:right="0" w:firstLine="0"/>
+        <w:jc w:val="center"/>
+        <w:rPr>
+          <w:b/>
+        </w:rPr>
+      </w:pPr>
+    </w:p>
+    <w:p>
+      <w:pPr>
+        <w:spacing w:after="115" w:line="259" w:lineRule="auto"/>
+        <w:ind w:left="64" w:right="0" w:firstLine="0"/>
+        <w:jc w:val="center"/>
+        <w:rPr>
+          <w:b/>
+        </w:rPr>
+      </w:pPr>
+    </w:p>
+    <w:p>
+      <w:pPr>
+        <w:spacing w:after="115" w:line="259" w:lineRule="auto"/>
+        <w:ind w:left="64" w:right="0" w:firstLine="0"/>
+        <w:jc w:val="center"/>
+        <w:rPr>
+          <w:b/>
+        </w:rPr>
+      </w:pPr>
+    </w:p>
+    <w:p>
+      <w:pPr>
+        <w:spacing w:after="115" w:line="259" w:lineRule="auto"/>
+        <w:ind w:left="64" w:right="0" w:firstLine="0"/>
+        <w:jc w:val="center"/>
+        <w:rPr>
+          <w:b/>
+        </w:rPr>
+      </w:pPr>
+    </w:p>
+    <w:p>
+      <w:pPr>
+        <w:spacing w:after="115" w:line="259" w:lineRule="auto"/>
+        <w:ind w:left="64" w:right="0" w:firstLine="0"/>
+        <w:jc w:val="center"/>
+        <w:rPr>
+          <w:b/>
+        </w:rPr>
+      </w:pPr>
+    </w:p>
+    <w:p>
+      <w:pPr>
+        <w:spacing w:after="115" w:line="259" w:lineRule="auto"/>
+        <w:ind w:left="64" w:right="0" w:firstLine="0"/>
+        <w:jc w:val="center"/>
+        <w:rPr>
+          <w:b/>
+        </w:rPr>
+      </w:pPr>
+    </w:p>
+    <w:p>
+      <w:pPr>
+        <w:spacing w:after="115" w:line="259" w:lineRule="auto"/>
+        <w:ind w:left="64" w:right="0" w:firstLine="0"/>
+        <w:jc w:val="center"/>
+        <w:rPr>
+          <w:b/>
+        </w:rPr>
+      </w:pPr>
+    </w:p>
+    <w:p>
+      <w:pPr>
+        <w:spacing w:after="115" w:line="259" w:lineRule="auto"/>
+        <w:ind w:left="64" w:right="0" w:firstLine="0"/>
+        <w:jc w:val="center"/>
+        <w:rPr>
+          <w:b/>
+        </w:rPr>
+      </w:pPr>
+    </w:p>
+    <w:p>
+      <w:pPr>
+        <w:spacing w:after="115" w:line="259" w:lineRule="auto"/>
+        <w:ind w:left="64" w:right="0" w:firstLine="0"/>
+        <w:jc w:val="center"/>
+        <w:rPr>
+          <w:b/>
+        </w:rPr>
+      </w:pPr>
+    </w:p>
+    <w:p>
+      <w:pPr>
+        <w:spacing w:after="115" w:line="259" w:lineRule="auto"/>
+        <w:ind w:left="64" w:right="0" w:firstLine="0"/>
+        <w:jc w:val="center"/>
+        <w:rPr>
+          <w:b/>
+        </w:rPr>
+      </w:pPr>
+    </w:p>
+    <w:p>
+      <w:pPr>
+        <w:spacing w:after="115" w:line="259" w:lineRule="auto"/>
+        <w:ind w:left="64" w:right="0" w:firstLine="0"/>
+        <w:jc w:val="center"/>
+        <w:rPr>
+          <w:b/>
+        </w:rPr>
+      </w:pPr>
+    </w:p>
+    <w:p>
+      <w:pPr>
+        <w:spacing w:after="115" w:line="259" w:lineRule="auto"/>
+        <w:ind w:left="64" w:right="0" w:firstLine="0"/>
+        <w:jc w:val="center"/>
+      </w:pPr>
+      <w:r>
+        <w:rPr>
+          <w:b/>
+        </w:rPr>
+        <w:t xml:space="preserve"> </w:t>
+      </w:r>
+    </w:p>
+    <w:p>
+      <w:pPr>
+        <w:spacing w:after="117" w:line="259" w:lineRule="auto"/>
+        <w:ind w:left="64" w:right="0" w:firstLine="0"/>
+        <w:jc w:val="center"/>
+      </w:pPr>
+      <w:r>
+        <w:rPr>
+          <w:b/>
+        </w:rPr>
         <w:t xml:space="preserve"> </w:t>
       </w:r>
     </w:p>
@@ -5740,6 +6649,7 @@
       </w:pPr>
       <w:bookmarkStart w:id="12" w:name="_Toc13276"/>
       <w:r>
+        <w:lastRenderedPageBreak/>
         <w:t xml:space="preserve">TELAS C# </w:t>
       </w:r>
       <w:bookmarkEnd w:id="12"/>
@@ -5784,7 +6694,7 @@
                     <pic:cNvPicPr/>
                   </pic:nvPicPr>
                   <pic:blipFill>
-                    <a:blip r:embed="rId18"/>
+                    <a:blip r:embed="rId21"/>
                     <a:stretch>
                       <a:fillRect/>
                     </a:stretch>
@@ -5882,6 +6792,12 @@
       <w:pPr>
         <w:pStyle w:val="SemEspaamento"/>
         <w:jc w:val="center"/>
+      </w:pPr>
+    </w:p>
+    <w:p>
+      <w:pPr>
+        <w:pStyle w:val="SemEspaamento"/>
+        <w:jc w:val="center"/>
         <w:rPr>
           <w:b/>
         </w:rPr>
@@ -5937,7 +6853,7 @@
                     <pic:cNvPicPr/>
                   </pic:nvPicPr>
                   <pic:blipFill>
-                    <a:blip r:embed="rId19"/>
+                    <a:blip r:embed="rId22"/>
                     <a:stretch>
                       <a:fillRect/>
                     </a:stretch>
@@ -6103,7 +7019,7 @@
                     </pic:cNvPicPr>
                   </pic:nvPicPr>
                   <pic:blipFill rotWithShape="1">
-                    <a:blip r:embed="rId20">
+                    <a:blip r:embed="rId23">
                       <a:extLst>
                         <a:ext uri="{28A0092B-C50C-407E-A947-70E740481C1C}">
                           <a14:useLocalDpi xmlns:a14="http://schemas.microsoft.com/office/drawing/2010/main" val="0"/>
@@ -6186,35 +7102,18 @@
     <w:p>
       <w:pPr>
         <w:pStyle w:val="SemEspaamento"/>
-        <w:jc w:val="center"/>
-      </w:pPr>
-    </w:p>
-    <w:p>
-      <w:pPr>
-        <w:pStyle w:val="SemEspaamento"/>
-        <w:jc w:val="center"/>
-        <w:rPr>
-          <w:noProof/>
-        </w:rPr>
-      </w:pPr>
-    </w:p>
-    <w:p>
-      <w:pPr>
-        <w:pStyle w:val="SemEspaamento"/>
-        <w:jc w:val="center"/>
-        <w:rPr>
-          <w:noProof/>
-        </w:rPr>
-      </w:pPr>
-    </w:p>
-    <w:p>
-      <w:pPr>
-        <w:pStyle w:val="SemEspaamento"/>
-        <w:jc w:val="center"/>
-        <w:rPr>
-          <w:noProof/>
-        </w:rPr>
-      </w:pPr>
+      </w:pPr>
+      <w:r>
+        <w:t xml:space="preserve">Após o usuário se cadastrar e/ou realizar o login (apresentado na </w:t>
+      </w:r>
+      <w:proofErr w:type="gramStart"/>
+      <w:r>
+        <w:t>tela )</w:t>
+      </w:r>
+      <w:proofErr w:type="gramEnd"/>
+      <w:r>
+        <w:t xml:space="preserve"> ele será redirecionado para a tela ,ele poderá realizar a cotação clicando em “Cote em 1 minuto” sendo direcionado para a principal parte de cotação do software e poderá realizar um logout clicando em “sair”. </w:t>
+      </w:r>
     </w:p>
     <w:p>
       <w:pPr>
@@ -6304,7 +7203,7 @@
                     </pic:cNvPicPr>
                   </pic:nvPicPr>
                   <pic:blipFill rotWithShape="1">
-                    <a:blip r:embed="rId21">
+                    <a:blip r:embed="rId24">
                       <a:extLst>
                         <a:ext uri="{28A0092B-C50C-407E-A947-70E740481C1C}">
                           <a14:useLocalDpi xmlns:a14="http://schemas.microsoft.com/office/drawing/2010/main" val="0"/>
@@ -6370,30 +7269,47 @@
         <w:spacing w:after="106" w:line="259" w:lineRule="auto"/>
         <w:ind w:left="10" w:right="1138"/>
         <w:jc w:val="center"/>
-      </w:pPr>
-      <w:r>
         <w:rPr>
           <w:sz w:val="22"/>
         </w:rPr>
+      </w:pPr>
+      <w:r>
+        <w:rPr>
+          <w:sz w:val="22"/>
+        </w:rPr>
         <w:t xml:space="preserve">Fonte: Autoria própria (2022). </w:t>
       </w:r>
     </w:p>
-    <w:p>
-      <w:pPr>
-        <w:pStyle w:val="SemEspaamento"/>
-        <w:jc w:val="center"/>
-      </w:pPr>
-    </w:p>
-    <w:p>
-      <w:pPr>
-        <w:pStyle w:val="SemEspaamento"/>
-        <w:jc w:val="center"/>
-      </w:pPr>
-    </w:p>
-    <w:p>
-      <w:pPr>
-        <w:pStyle w:val="SemEspaamento"/>
-        <w:jc w:val="center"/>
+    <w:p/>
+    <w:p>
+      <w:pPr>
+        <w:pStyle w:val="SemEspaamento"/>
+      </w:pPr>
+      <w:r>
+        <w:t xml:space="preserve">Após o usuário prosseguir para a cotação ele será direcionado para a </w:t>
+      </w:r>
+      <w:proofErr w:type="gramStart"/>
+      <w:r>
+        <w:t>tela ,nesta</w:t>
+      </w:r>
+      <w:proofErr w:type="gramEnd"/>
+      <w:r>
+        <w:t xml:space="preserve"> tela ele deverá responder três questões a respeito do próprio veiculo a ser cotado, neste caso a fabricante, ano do modelo e a versão dele, após isto o usuário poderá prosseguir clicando na seta “</w:t>
+      </w:r>
+      <w:r>
+        <w:t>→</w:t>
+      </w:r>
+      <w:r>
+        <w:t>”</w:t>
+      </w:r>
+      <w:r>
+        <w:t>.</w:t>
+      </w:r>
+    </w:p>
+    <w:p/>
+    <w:p/>
+    <w:p>
+      <w:pPr>
         <w:rPr>
           <w:noProof/>
         </w:rPr>
@@ -6401,8 +7317,6 @@
     </w:p>
     <w:p>
       <w:pPr>
-        <w:pStyle w:val="SemEspaamento"/>
-        <w:jc w:val="center"/>
         <w:rPr>
           <w:noProof/>
         </w:rPr>
@@ -6410,8 +7324,6 @@
     </w:p>
     <w:p>
       <w:pPr>
-        <w:pStyle w:val="SemEspaamento"/>
-        <w:jc w:val="center"/>
         <w:rPr>
           <w:noProof/>
         </w:rPr>
@@ -6419,8 +7331,6 @@
     </w:p>
     <w:p>
       <w:pPr>
-        <w:pStyle w:val="SemEspaamento"/>
-        <w:jc w:val="center"/>
         <w:rPr>
           <w:noProof/>
         </w:rPr>
@@ -6428,8 +7338,6 @@
     </w:p>
     <w:p>
       <w:pPr>
-        <w:pStyle w:val="SemEspaamento"/>
-        <w:jc w:val="center"/>
         <w:rPr>
           <w:noProof/>
         </w:rPr>
@@ -6437,8 +7345,6 @@
     </w:p>
     <w:p>
       <w:pPr>
-        <w:pStyle w:val="SemEspaamento"/>
-        <w:jc w:val="center"/>
         <w:rPr>
           <w:noProof/>
         </w:rPr>
@@ -6446,26 +7352,6 @@
     </w:p>
     <w:p>
       <w:pPr>
-        <w:pStyle w:val="SemEspaamento"/>
-        <w:jc w:val="center"/>
-        <w:rPr>
-          <w:noProof/>
-        </w:rPr>
-      </w:pPr>
-    </w:p>
-    <w:p>
-      <w:pPr>
-        <w:pStyle w:val="SemEspaamento"/>
-        <w:jc w:val="center"/>
-        <w:rPr>
-          <w:noProof/>
-        </w:rPr>
-      </w:pPr>
-    </w:p>
-    <w:p>
-      <w:pPr>
-        <w:pStyle w:val="SemEspaamento"/>
-        <w:jc w:val="center"/>
         <w:rPr>
           <w:noProof/>
         </w:rPr>
@@ -6514,7 +7400,7 @@
                     </pic:cNvPicPr>
                   </pic:nvPicPr>
                   <pic:blipFill rotWithShape="1">
-                    <a:blip r:embed="rId22">
+                    <a:blip r:embed="rId25">
                       <a:extLst>
                         <a:ext uri="{28A0092B-C50C-407E-A947-70E740481C1C}">
                           <a14:useLocalDpi xmlns:a14="http://schemas.microsoft.com/office/drawing/2010/main" val="0"/>
@@ -6580,69 +7466,45 @@
         <w:spacing w:after="106" w:line="259" w:lineRule="auto"/>
         <w:ind w:left="10" w:right="1421"/>
         <w:jc w:val="center"/>
-      </w:pPr>
-      <w:r>
         <w:rPr>
           <w:sz w:val="22"/>
         </w:rPr>
+      </w:pPr>
+      <w:r>
+        <w:rPr>
+          <w:sz w:val="22"/>
+        </w:rPr>
         <w:t xml:space="preserve">Fonte: Autoria própria (2022). </w:t>
       </w:r>
     </w:p>
     <w:p>
       <w:pPr>
-        <w:pStyle w:val="SemEspaamento"/>
-        <w:jc w:val="center"/>
-      </w:pPr>
-    </w:p>
-    <w:p>
-      <w:pPr>
-        <w:pStyle w:val="SemEspaamento"/>
-        <w:jc w:val="center"/>
-      </w:pPr>
-    </w:p>
-    <w:p>
-      <w:pPr>
-        <w:pStyle w:val="SemEspaamento"/>
-        <w:jc w:val="center"/>
-        <w:rPr>
-          <w:noProof/>
-        </w:rPr>
-      </w:pPr>
-    </w:p>
-    <w:p>
-      <w:pPr>
-        <w:pStyle w:val="SemEspaamento"/>
-        <w:jc w:val="center"/>
-        <w:rPr>
-          <w:noProof/>
-        </w:rPr>
-      </w:pPr>
-    </w:p>
-    <w:p>
-      <w:pPr>
-        <w:pStyle w:val="SemEspaamento"/>
-        <w:jc w:val="center"/>
-        <w:rPr>
-          <w:noProof/>
-        </w:rPr>
-      </w:pPr>
-    </w:p>
-    <w:p>
-      <w:pPr>
-        <w:pStyle w:val="SemEspaamento"/>
-        <w:jc w:val="center"/>
-        <w:rPr>
-          <w:noProof/>
-        </w:rPr>
-      </w:pPr>
-    </w:p>
-    <w:p>
-      <w:pPr>
-        <w:pStyle w:val="SemEspaamento"/>
-        <w:jc w:val="center"/>
-        <w:rPr>
-          <w:noProof/>
-        </w:rPr>
+        <w:spacing w:after="106" w:line="259" w:lineRule="auto"/>
+        <w:ind w:left="10" w:right="1421"/>
+        <w:jc w:val="center"/>
+        <w:rPr>
+          <w:sz w:val="22"/>
+        </w:rPr>
+      </w:pPr>
+    </w:p>
+    <w:p>
+      <w:pPr>
+        <w:pStyle w:val="SemEspaamento"/>
+      </w:pPr>
+      <w:r>
+        <w:t xml:space="preserve">Após prosseguir para a segunda parte da cotação é perguntando ao usuário se o veículo é 0km, neste caso ele é apresentado com duas opções “Sim” e “Não”, após isto poderá continuar com a cotação ou caso queira poderá retornar para a tela anterior clicando em “&lt; “. </w:t>
+      </w:r>
+    </w:p>
+    <w:p>
+      <w:pPr>
+        <w:pStyle w:val="SemEspaamento"/>
+        <w:jc w:val="center"/>
+      </w:pPr>
+    </w:p>
+    <w:p>
+      <w:pPr>
+        <w:pStyle w:val="SemEspaamento"/>
+        <w:jc w:val="center"/>
       </w:pPr>
     </w:p>
     <w:p>
@@ -6715,7 +7577,7 @@
                     </pic:cNvPicPr>
                   </pic:nvPicPr>
                   <pic:blipFill rotWithShape="1">
-                    <a:blip r:embed="rId23">
+                    <a:blip r:embed="rId26">
                       <a:extLst>
                         <a:ext uri="{28A0092B-C50C-407E-A947-70E740481C1C}">
                           <a14:useLocalDpi xmlns:a14="http://schemas.microsoft.com/office/drawing/2010/main" val="0"/>
@@ -6798,35 +7660,22 @@
     <w:p>
       <w:pPr>
         <w:pStyle w:val="SemEspaamento"/>
-        <w:jc w:val="center"/>
-      </w:pPr>
-    </w:p>
-    <w:p>
-      <w:pPr>
-        <w:pStyle w:val="SemEspaamento"/>
-        <w:jc w:val="center"/>
-        <w:rPr>
-          <w:noProof/>
-        </w:rPr>
-      </w:pPr>
-    </w:p>
-    <w:p>
-      <w:pPr>
-        <w:pStyle w:val="SemEspaamento"/>
-        <w:jc w:val="center"/>
-        <w:rPr>
-          <w:noProof/>
-        </w:rPr>
-      </w:pPr>
-    </w:p>
-    <w:p>
-      <w:pPr>
-        <w:pStyle w:val="SemEspaamento"/>
-        <w:jc w:val="center"/>
-        <w:rPr>
-          <w:noProof/>
-        </w:rPr>
-      </w:pPr>
+      </w:pPr>
+      <w:r>
+        <w:t xml:space="preserve">A terceira parte da cotação é focada em entender como o usuário utiliza o veículo, neste caso é apresentado várias opções ao usuário além de possuir uma seção </w:t>
+      </w:r>
+      <w:r>
+        <w:t>onde</w:t>
+      </w:r>
+      <w:r>
+        <w:t xml:space="preserve"> ele descreve os outros usos do veículo caso não encontre </w:t>
+      </w:r>
+      <w:r>
+        <w:t>uma opção</w:t>
+      </w:r>
+      <w:r>
+        <w:t xml:space="preserve"> semelhante a necessidade, após feito ele poderá prosseguir.</w:t>
+      </w:r>
     </w:p>
     <w:p>
       <w:pPr>
@@ -6916,7 +7765,7 @@
                     </pic:cNvPicPr>
                   </pic:nvPicPr>
                   <pic:blipFill rotWithShape="1">
-                    <a:blip r:embed="rId24">
+                    <a:blip r:embed="rId27">
                       <a:extLst>
                         <a:ext uri="{28A0092B-C50C-407E-A947-70E740481C1C}">
                           <a14:useLocalDpi xmlns:a14="http://schemas.microsoft.com/office/drawing/2010/main" val="0"/>
@@ -6999,26 +7848,10 @@
     <w:p>
       <w:pPr>
         <w:pStyle w:val="SemEspaamento"/>
-        <w:jc w:val="center"/>
-      </w:pPr>
-    </w:p>
-    <w:p>
-      <w:pPr>
-        <w:pStyle w:val="SemEspaamento"/>
-        <w:jc w:val="center"/>
-      </w:pPr>
-    </w:p>
-    <w:p>
-      <w:pPr>
-        <w:pStyle w:val="SemEspaamento"/>
-        <w:jc w:val="center"/>
-      </w:pPr>
-    </w:p>
-    <w:p>
-      <w:pPr>
-        <w:pStyle w:val="SemEspaamento"/>
-        <w:jc w:val="center"/>
-      </w:pPr>
+      </w:pPr>
+      <w:r>
+        <w:t>A quarta parte da cotação é necessário entender qual o endereço do usuário para realizar a cotação correta, desta forma ele escreverá seu CEP, e caso ele não saiba poderá clicar em “Não sei meu CEP”, assim ele será direcionado para a tela e preencher outros dados.</w:t>
+      </w:r>
     </w:p>
     <w:p>
       <w:pPr>
@@ -7093,7 +7926,7 @@
                     </pic:cNvPicPr>
                   </pic:nvPicPr>
                   <pic:blipFill rotWithShape="1">
-                    <a:blip r:embed="rId25">
+                    <a:blip r:embed="rId28">
                       <a:extLst>
                         <a:ext uri="{28A0092B-C50C-407E-A947-70E740481C1C}">
                           <a14:useLocalDpi xmlns:a14="http://schemas.microsoft.com/office/drawing/2010/main" val="0"/>
@@ -7176,20 +8009,24 @@
     <w:p>
       <w:pPr>
         <w:pStyle w:val="SemEspaamento"/>
-        <w:jc w:val="center"/>
-      </w:pPr>
-    </w:p>
-    <w:p>
-      <w:pPr>
-        <w:pStyle w:val="SemEspaamento"/>
-        <w:jc w:val="center"/>
-      </w:pPr>
-    </w:p>
-    <w:p>
-      <w:pPr>
-        <w:pStyle w:val="SemEspaamento"/>
-        <w:jc w:val="center"/>
-      </w:pPr>
+      </w:pPr>
+      <w:r>
+        <w:t xml:space="preserve">Caso o usuário tenha clicado em “Não sei meu CEP” na </w:t>
+      </w:r>
+      <w:proofErr w:type="gramStart"/>
+      <w:r>
+        <w:t>tela ,</w:t>
+      </w:r>
+      <w:proofErr w:type="gramEnd"/>
+      <w:r>
+        <w:t xml:space="preserve"> ele será direcionado para esta seção, preenchendo os dados dele de onde reside, após isto ele poderá prosseguir para </w:t>
+      </w:r>
+      <w:r>
+        <w:t>última</w:t>
+      </w:r>
+      <w:r>
+        <w:t xml:space="preserve"> informação da cotação. </w:t>
+      </w:r>
     </w:p>
     <w:p>
       <w:pPr>
@@ -7258,7 +8095,7 @@
                     </pic:cNvPicPr>
                   </pic:nvPicPr>
                   <pic:blipFill>
-                    <a:blip r:embed="rId26">
+                    <a:blip r:embed="rId29">
                       <a:extLst>
                         <a:ext uri="{28A0092B-C50C-407E-A947-70E740481C1C}">
                           <a14:useLocalDpi xmlns:a14="http://schemas.microsoft.com/office/drawing/2010/main" val="0"/>
@@ -7338,32 +8175,36 @@
     <w:p>
       <w:pPr>
         <w:pStyle w:val="SemEspaamento"/>
-        <w:jc w:val="center"/>
-      </w:pPr>
-    </w:p>
-    <w:p>
-      <w:pPr>
-        <w:pStyle w:val="SemEspaamento"/>
-        <w:jc w:val="center"/>
-      </w:pPr>
-    </w:p>
-    <w:p>
-      <w:pPr>
-        <w:pStyle w:val="SemEspaamento"/>
-        <w:jc w:val="center"/>
-      </w:pPr>
-    </w:p>
-    <w:p>
-      <w:pPr>
-        <w:pStyle w:val="SemEspaamento"/>
-        <w:jc w:val="center"/>
-      </w:pPr>
-    </w:p>
-    <w:p>
-      <w:pPr>
-        <w:pStyle w:val="SemEspaamento"/>
-        <w:jc w:val="center"/>
-      </w:pPr>
+      </w:pPr>
+      <w:r>
+        <w:t xml:space="preserve">Esta tela é a final, o usuário precisará digitar o CPF do condutor principal do veículo, e é apresentado abaixo </w:t>
+      </w:r>
+      <w:r>
+        <w:t>uma informação respeitando a LGPD</w:t>
+      </w:r>
+      <w:r>
+        <w:t xml:space="preserve">, informando que </w:t>
+      </w:r>
+      <w:r>
+        <w:t>estes dados</w:t>
+      </w:r>
+      <w:r>
+        <w:t xml:space="preserve"> ser</w:t>
+      </w:r>
+      <w:r>
+        <w:t>am</w:t>
+      </w:r>
+      <w:r>
+        <w:t xml:space="preserve"> apenas para realizar a cotação.</w:t>
+      </w:r>
+    </w:p>
+    <w:p>
+      <w:pPr>
+        <w:pStyle w:val="SemEspaamento"/>
+      </w:pPr>
+      <w:r>
+        <w:t>Após todo o preenchimento estará finalizada a cotação.</w:t>
+      </w:r>
     </w:p>
     <w:p>
       <w:pPr>
@@ -7396,6 +8237,7 @@
       </w:pPr>
       <w:bookmarkStart w:id="13" w:name="_Toc13277"/>
       <w:r>
+        <w:lastRenderedPageBreak/>
         <w:t xml:space="preserve">PESQUISA DE MERCADO </w:t>
       </w:r>
       <w:bookmarkEnd w:id="13"/>
@@ -7801,16 +8643,7 @@
         <w:ind w:firstLine="15"/>
       </w:pPr>
       <w:r>
-        <w:t>UOL</w:t>
-      </w:r>
-      <w:r>
-        <w:rPr>
-          <w:b/>
-        </w:rPr>
-        <w:t xml:space="preserve">, </w:t>
-      </w:r>
-      <w:r>
-        <w:t xml:space="preserve">Seguro de carro: como funciona, franquia, como é calculado e outras dúvidas. </w:t>
+        <w:t xml:space="preserve">UOL, Seguro de carro: como funciona, franquia, como é calculado e outras dúvidas. </w:t>
       </w:r>
     </w:p>
     <w:p>
@@ -7855,370 +8688,283 @@
         <w:pStyle w:val="SemEspaamento"/>
         <w:ind w:firstLine="15"/>
       </w:pPr>
-      <w:hyperlink r:id="rId27">
-        <w:r>
-          <w:rPr>
-            <w:color w:val="0563C1"/>
-            <w:u w:val="single" w:color="0563C1"/>
-          </w:rPr>
-          <w:t>https://www.uol.com.br/carros/faq/seguro</w:t>
-        </w:r>
-      </w:hyperlink>
-      <w:hyperlink r:id="rId28">
-        <w:r>
-          <w:rPr>
-            <w:color w:val="0563C1"/>
-            <w:u w:val="single" w:color="0563C1"/>
-          </w:rPr>
-          <w:t>-</w:t>
-        </w:r>
-      </w:hyperlink>
-      <w:hyperlink r:id="rId29">
-        <w:r>
-          <w:rPr>
-            <w:color w:val="0563C1"/>
-            <w:u w:val="single" w:color="0563C1"/>
-          </w:rPr>
-          <w:t>de</w:t>
-        </w:r>
-      </w:hyperlink>
       <w:hyperlink r:id="rId30">
         <w:r>
-          <w:rPr>
-            <w:color w:val="0563C1"/>
-            <w:u w:val="single" w:color="0563C1"/>
-          </w:rPr>
-          <w:t>-</w:t>
+          <w:t>https://www.uol.com.br/carros/faq/seguro</w:t>
         </w:r>
       </w:hyperlink>
       <w:hyperlink r:id="rId31">
         <w:r>
-          <w:rPr>
-            <w:color w:val="0563C1"/>
-            <w:u w:val="single" w:color="0563C1"/>
-          </w:rPr>
-          <w:t>carro</w:t>
+          <w:t>-</w:t>
         </w:r>
       </w:hyperlink>
       <w:hyperlink r:id="rId32">
         <w:r>
-          <w:rPr>
-            <w:color w:val="0563C1"/>
-            <w:u w:val="single" w:color="0563C1"/>
-          </w:rPr>
-          <w:t>-</w:t>
+          <w:t>de</w:t>
         </w:r>
       </w:hyperlink>
       <w:hyperlink r:id="rId33">
         <w:r>
-          <w:rPr>
-            <w:color w:val="0563C1"/>
-            <w:u w:val="single" w:color="0563C1"/>
-          </w:rPr>
-          <w:t>como</w:t>
+          <w:t>-</w:t>
         </w:r>
       </w:hyperlink>
       <w:hyperlink r:id="rId34">
         <w:r>
-          <w:rPr>
-            <w:color w:val="0563C1"/>
-            <w:u w:val="single" w:color="0563C1"/>
-          </w:rPr>
-          <w:t>-</w:t>
+          <w:t>carro</w:t>
         </w:r>
       </w:hyperlink>
       <w:hyperlink r:id="rId35">
         <w:r>
-          <w:rPr>
-            <w:color w:val="0563C1"/>
-            <w:u w:val="single" w:color="0563C1"/>
-          </w:rPr>
-          <w:t>funciona</w:t>
+          <w:t>-</w:t>
         </w:r>
       </w:hyperlink>
       <w:hyperlink r:id="rId36">
         <w:r>
-          <w:rPr>
-            <w:color w:val="0563C1"/>
-            <w:u w:val="single" w:color="0563C1"/>
-          </w:rPr>
-          <w:t>-</w:t>
+          <w:t>como</w:t>
         </w:r>
       </w:hyperlink>
       <w:hyperlink r:id="rId37">
         <w:r>
-          <w:rPr>
-            <w:color w:val="0563C1"/>
-            <w:u w:val="single" w:color="0563C1"/>
-          </w:rPr>
-          <w:t>franquia</w:t>
+          <w:t>-</w:t>
         </w:r>
       </w:hyperlink>
       <w:hyperlink r:id="rId38">
         <w:r>
-          <w:rPr>
-            <w:color w:val="0563C1"/>
-            <w:u w:val="single" w:color="0563C1"/>
-          </w:rPr>
-          <w:t>-</w:t>
+          <w:t>funciona</w:t>
         </w:r>
       </w:hyperlink>
       <w:hyperlink r:id="rId39">
         <w:r>
-          <w:rPr>
-            <w:color w:val="0563C1"/>
-            <w:u w:val="single" w:color="0563C1"/>
-          </w:rPr>
-          <w:t>como</w:t>
+          <w:t>-</w:t>
         </w:r>
       </w:hyperlink>
       <w:hyperlink r:id="rId40">
         <w:r>
-          <w:rPr>
-            <w:color w:val="0563C1"/>
-            <w:u w:val="single" w:color="0563C1"/>
-          </w:rPr>
-          <w:t>-</w:t>
+          <w:t>franquia</w:t>
         </w:r>
       </w:hyperlink>
       <w:hyperlink r:id="rId41">
         <w:r>
-          <w:rPr>
-            <w:color w:val="0563C1"/>
-            <w:u w:val="single" w:color="0563C1"/>
-          </w:rPr>
-          <w:t>e</w:t>
+          <w:t>-</w:t>
         </w:r>
       </w:hyperlink>
-      <w:hyperlink r:id="rId42"/>
+      <w:hyperlink r:id="rId42">
+        <w:r>
+          <w:t>como</w:t>
+        </w:r>
+      </w:hyperlink>
       <w:hyperlink r:id="rId43">
         <w:r>
-          <w:rPr>
-            <w:color w:val="0563C1"/>
-            <w:u w:val="single" w:color="0563C1"/>
-          </w:rPr>
-          <w:t>calculado</w:t>
+          <w:t>-</w:t>
         </w:r>
       </w:hyperlink>
       <w:hyperlink r:id="rId44">
         <w:r>
-          <w:rPr>
-            <w:color w:val="0563C1"/>
-            <w:u w:val="single" w:color="0563C1"/>
-          </w:rPr>
-          <w:t>-</w:t>
-        </w:r>
-      </w:hyperlink>
-      <w:hyperlink r:id="rId45">
-        <w:r>
-          <w:rPr>
-            <w:color w:val="0563C1"/>
-            <w:u w:val="single" w:color="0563C1"/>
-          </w:rPr>
           <w:t>e</w:t>
         </w:r>
       </w:hyperlink>
+      <w:hyperlink r:id="rId45"/>
       <w:hyperlink r:id="rId46">
         <w:r>
-          <w:rPr>
-            <w:color w:val="0563C1"/>
-            <w:u w:val="single" w:color="0563C1"/>
-          </w:rPr>
-          <w:t>-</w:t>
+          <w:t>calculado</w:t>
         </w:r>
       </w:hyperlink>
       <w:hyperlink r:id="rId47">
         <w:r>
-          <w:rPr>
-            <w:color w:val="0563C1"/>
-            <w:u w:val="single" w:color="0563C1"/>
-          </w:rPr>
-          <w:t>outras</w:t>
+          <w:t>-</w:t>
         </w:r>
       </w:hyperlink>
       <w:hyperlink r:id="rId48">
         <w:r>
-          <w:rPr>
-            <w:color w:val="0563C1"/>
-            <w:u w:val="single" w:color="0563C1"/>
-          </w:rPr>
-          <w:t>-</w:t>
+          <w:t>e</w:t>
         </w:r>
       </w:hyperlink>
       <w:hyperlink r:id="rId49">
         <w:r>
-          <w:rPr>
-            <w:color w:val="0563C1"/>
-            <w:u w:val="single" w:color="0563C1"/>
-          </w:rPr>
-          <w:t>duvidas.htm</w:t>
+          <w:t>-</w:t>
         </w:r>
       </w:hyperlink>
       <w:hyperlink r:id="rId50">
         <w:r>
-          <w:t>.</w:t>
+          <w:t>outras</w:t>
         </w:r>
       </w:hyperlink>
-      <w:r>
-        <w:t xml:space="preserve"> Acessado em: 11 abril 2022 </w:t>
-      </w:r>
-    </w:p>
-    <w:p>
-      <w:pPr>
-        <w:spacing w:after="115" w:line="259" w:lineRule="auto"/>
-        <w:ind w:left="0" w:right="0" w:firstLine="0"/>
-        <w:jc w:val="left"/>
-      </w:pPr>
-      <w:r>
-        <w:t xml:space="preserve"> </w:t>
-      </w:r>
-    </w:p>
-    <w:p>
-      <w:pPr>
-        <w:pStyle w:val="SemEspaamento"/>
-        <w:ind w:firstLine="15"/>
-      </w:pPr>
-      <w:r>
-        <w:t xml:space="preserve">Serpro, O que muda com a LGPD. </w:t>
-      </w:r>
-      <w:proofErr w:type="gramStart"/>
-      <w:r>
-        <w:rPr>
-          <w:b/>
-        </w:rPr>
-        <w:t>SERPRO</w:t>
-      </w:r>
-      <w:r>
-        <w:t>,  2020</w:t>
-      </w:r>
-      <w:proofErr w:type="gramEnd"/>
-      <w:r>
-        <w:t xml:space="preserve">. Disponível em  </w:t>
-      </w:r>
       <w:hyperlink r:id="rId51">
         <w:r>
-          <w:rPr>
-            <w:color w:val="0563C1"/>
-            <w:u w:val="single" w:color="0563C1"/>
-          </w:rPr>
-          <w:t>https://www.serpro.gov.br/lgpd/menu/a</w:t>
+          <w:t>-</w:t>
         </w:r>
       </w:hyperlink>
       <w:hyperlink r:id="rId52">
         <w:r>
-          <w:rPr>
-            <w:color w:val="0563C1"/>
-            <w:u w:val="single" w:color="0563C1"/>
-          </w:rPr>
-          <w:t>-</w:t>
+          <w:t>duvidas.htm</w:t>
         </w:r>
       </w:hyperlink>
       <w:hyperlink r:id="rId53">
         <w:r>
-          <w:rPr>
-            <w:color w:val="0563C1"/>
-            <w:u w:val="single" w:color="0563C1"/>
-          </w:rPr>
-          <w:t>lgpd/o</w:t>
+          <w:t>.</w:t>
         </w:r>
       </w:hyperlink>
+      <w:r>
+        <w:t xml:space="preserve"> Acessado em: 11 abril 2022 </w:t>
+      </w:r>
+    </w:p>
+    <w:p>
+      <w:pPr>
+        <w:spacing w:after="115" w:line="259" w:lineRule="auto"/>
+        <w:ind w:left="0" w:right="0" w:firstLine="0"/>
+        <w:jc w:val="left"/>
+      </w:pPr>
+      <w:r>
+        <w:t xml:space="preserve"> </w:t>
+      </w:r>
+    </w:p>
+    <w:p>
+      <w:pPr>
+        <w:pStyle w:val="SemEspaamento"/>
+        <w:ind w:firstLine="15"/>
+      </w:pPr>
+      <w:r>
+        <w:t xml:space="preserve">Serpro, O que muda com a LGPD. </w:t>
+      </w:r>
+      <w:proofErr w:type="gramStart"/>
+      <w:r>
+        <w:t>SERPRO,  2020</w:t>
+      </w:r>
+      <w:proofErr w:type="gramEnd"/>
+      <w:r>
+        <w:t xml:space="preserve">. Disponível em  </w:t>
+      </w:r>
       <w:hyperlink r:id="rId54">
         <w:r>
-          <w:rPr>
-            <w:color w:val="0563C1"/>
-            <w:u w:val="single" w:color="0563C1"/>
-          </w:rPr>
-          <w:t>-</w:t>
+          <w:t>ht</w:t>
+        </w:r>
+        <w:r>
+          <w:t>t</w:t>
+        </w:r>
+        <w:r>
+          <w:t>ps://www.serpro.gov.br/lgpd/menu/a</w:t>
         </w:r>
       </w:hyperlink>
       <w:hyperlink r:id="rId55">
         <w:r>
-          <w:rPr>
-            <w:color w:val="0563C1"/>
-            <w:u w:val="single" w:color="0563C1"/>
-          </w:rPr>
-          <w:t>que</w:t>
+          <w:t>-</w:t>
         </w:r>
       </w:hyperlink>
       <w:hyperlink r:id="rId56">
         <w:r>
-          <w:rPr>
-            <w:color w:val="0563C1"/>
-            <w:u w:val="single" w:color="0563C1"/>
-          </w:rPr>
-          <w:t>-</w:t>
+          <w:t>lgpd/o</w:t>
         </w:r>
       </w:hyperlink>
       <w:hyperlink r:id="rId57">
         <w:r>
-          <w:rPr>
-            <w:color w:val="0563C1"/>
-            <w:u w:val="single" w:color="0563C1"/>
-          </w:rPr>
-          <w:t>muda</w:t>
+          <w:t>-</w:t>
         </w:r>
       </w:hyperlink>
       <w:hyperlink r:id="rId58">
         <w:r>
-          <w:rPr>
-            <w:color w:val="0563C1"/>
-            <w:u w:val="single" w:color="0563C1"/>
-          </w:rPr>
-          <w:t>-</w:t>
+          <w:t>que</w:t>
         </w:r>
       </w:hyperlink>
       <w:hyperlink r:id="rId59">
         <w:r>
-          <w:rPr>
-            <w:color w:val="0563C1"/>
-            <w:u w:val="single" w:color="0563C1"/>
-          </w:rPr>
-          <w:t>com</w:t>
+          <w:t>-</w:t>
         </w:r>
       </w:hyperlink>
       <w:hyperlink r:id="rId60">
         <w:r>
-          <w:rPr>
-            <w:color w:val="0563C1"/>
-            <w:u w:val="single" w:color="0563C1"/>
-          </w:rPr>
-          <w:t>-</w:t>
+          <w:t>muda</w:t>
         </w:r>
       </w:hyperlink>
       <w:hyperlink r:id="rId61">
         <w:r>
-          <w:rPr>
-            <w:color w:val="0563C1"/>
-            <w:u w:val="single" w:color="0563C1"/>
-          </w:rPr>
-          <w:t>a</w:t>
+          <w:t>-</w:t>
         </w:r>
       </w:hyperlink>
       <w:hyperlink r:id="rId62">
         <w:r>
-          <w:rPr>
-            <w:color w:val="0563C1"/>
-            <w:u w:val="single" w:color="0563C1"/>
-          </w:rPr>
-          <w:t>-</w:t>
+          <w:t>com</w:t>
         </w:r>
       </w:hyperlink>
       <w:hyperlink r:id="rId63">
         <w:r>
-          <w:rPr>
-            <w:color w:val="0563C1"/>
-            <w:u w:val="single" w:color="0563C1"/>
-          </w:rPr>
-          <w:t>lgpd</w:t>
+          <w:t>-</w:t>
         </w:r>
       </w:hyperlink>
       <w:hyperlink r:id="rId64">
         <w:r>
-          <w:t>.</w:t>
+          <w:t>a</w:t>
         </w:r>
       </w:hyperlink>
+      <w:hyperlink r:id="rId65">
+        <w:r>
+          <w:t>-</w:t>
+        </w:r>
+      </w:hyperlink>
+      <w:hyperlink r:id="rId66">
+        <w:r>
+          <w:t>lgpd</w:t>
+        </w:r>
+      </w:hyperlink>
+      <w:r>
+        <w:t>.</w:t>
+      </w:r>
       <w:r>
         <w:t xml:space="preserve"> Acessado em: 11 abril 2022 </w:t>
+      </w:r>
+    </w:p>
+    <w:p>
+      <w:pPr>
+        <w:pStyle w:val="SemEspaamento"/>
+        <w:ind w:firstLine="15"/>
+      </w:pPr>
+    </w:p>
+    <w:p>
+      <w:pPr>
+        <w:pStyle w:val="SemEspaamento"/>
+        <w:ind w:firstLine="15"/>
+      </w:pPr>
+      <w:r>
+        <w:t xml:space="preserve">ATLASSIAN, Scrum, saiba como usar da melhor forma. </w:t>
+      </w:r>
+      <w:proofErr w:type="spellStart"/>
+      <w:r>
+        <w:t>Atlassin</w:t>
+      </w:r>
+      <w:proofErr w:type="spellEnd"/>
+      <w:r>
+        <w:t xml:space="preserve">, </w:t>
+      </w:r>
+      <w:proofErr w:type="spellStart"/>
+      <w:r>
+        <w:t>Agile</w:t>
+      </w:r>
+      <w:proofErr w:type="spellEnd"/>
+      <w:r>
+        <w:t xml:space="preserve"> </w:t>
+      </w:r>
+      <w:proofErr w:type="gramStart"/>
+      <w:r>
+        <w:t>Coach</w:t>
+      </w:r>
+      <w:r>
+        <w:t>,  2018</w:t>
+      </w:r>
+      <w:proofErr w:type="gramEnd"/>
+      <w:r>
+        <w:t xml:space="preserve">. Disponível em </w:t>
+      </w:r>
+      <w:hyperlink r:id="rId67" w:history="1">
+        <w:r>
+          <w:rPr>
+            <w:rStyle w:val="Hyperlink"/>
+            <w:color w:val="000000"/>
+            <w:u w:val="none"/>
+          </w:rPr>
+          <w:t>https://www.atlassian.com/br/agile/scrum</w:t>
+        </w:r>
+      </w:hyperlink>
+      <w:r>
+        <w:t>. Acessado em: 14 maio 2022</w:t>
       </w:r>
     </w:p>
     <w:p>
@@ -8265,9 +9011,9 @@
       </w:r>
     </w:p>
     <w:sectPr>
-      <w:headerReference w:type="even" r:id="rId65"/>
-      <w:headerReference w:type="default" r:id="rId66"/>
-      <w:headerReference w:type="first" r:id="rId67"/>
+      <w:headerReference w:type="even" r:id="rId68"/>
+      <w:headerReference w:type="default" r:id="rId69"/>
+      <w:headerReference w:type="first" r:id="rId70"/>
       <w:pgSz w:w="11906" w:h="16838"/>
       <w:pgMar w:top="1709" w:right="1128" w:bottom="1145" w:left="1702" w:header="1176" w:footer="720" w:gutter="0"/>
       <w:pgNumType w:start="8"/>
@@ -8278,7 +9024,7 @@
 </file>
 
 <file path=word/endnotes.xml><?xml version="1.0" encoding="utf-8"?>
-<w:endnotes xmlns:wpc="http://schemas.microsoft.com/office/word/2010/wordprocessingCanvas" xmlns:cx="http://schemas.microsoft.com/office/drawing/2014/chartex" xmlns:cx1="http://schemas.microsoft.com/office/drawing/2015/9/8/chartex" xmlns:cx2="http://schemas.microsoft.com/office/drawing/2015/10/21/chartex" xmlns:cx3="http://schemas.microsoft.com/office/drawing/2016/5/9/chartex" xmlns:cx4="http://schemas.microsoft.com/office/drawing/2016/5/10/chartex" xmlns:cx5="http://schemas.microsoft.com/office/drawing/2016/5/11/chartex" xmlns:cx6="http://schemas.microsoft.com/office/drawing/2016/5/12/chartex" xmlns:cx7="http://schemas.microsoft.com/office/drawing/2016/5/13/chartex" xmlns:cx8="http://schemas.microsoft.com/office/drawing/2016/5/14/chartex" xmlns:mc="http://schemas.openxmlformats.org/markup-compatibility/2006" xmlns:aink="http://schemas.microsoft.com/office/drawing/2016/ink" xmlns:am3d="http://schemas.microsoft.com/office/drawing/2017/model3d" xmlns:o="urn:schemas-microsoft-com:office:office" xmlns:r="http://schemas.openxmlformats.org/officeDocument/2006/relationships" xmlns:m="http://schemas.openxmlformats.org/officeDocument/2006/math" xmlns:v="urn:schemas-microsoft-com:vml" xmlns:wp14="http://schemas.microsoft.com/office/word/2010/wordprocessingDrawing" xmlns:wp="http://schemas.openxmlformats.org/drawingml/2006/wordprocessingDrawing" xmlns:w10="urn:schemas-microsoft-com:office:word" xmlns:w="http://schemas.openxmlformats.org/wordprocessingml/2006/main" xmlns:w14="http://schemas.microsoft.com/office/word/2010/wordml" xmlns:w15="http://schemas.microsoft.com/office/word/2012/wordml" xmlns:w16cex="http://schemas.microsoft.com/office/word/2018/wordml/cex" xmlns:w16cid="http://schemas.microsoft.com/office/word/2016/wordml/cid" xmlns:w16="http://schemas.microsoft.com/office/word/2018/wordml" xmlns:w16sdtdh="http://schemas.microsoft.com/office/word/2020/wordml/sdtdatahash" xmlns:w16se="http://schemas.microsoft.com/office/word/2015/wordml/symex" xmlns:wpg="http://schemas.microsoft.com/office/word/2010/wordprocessingGroup" xmlns:wpi="http://schemas.microsoft.com/office/word/2010/wordprocessingInk" xmlns:wne="http://schemas.microsoft.com/office/word/2006/wordml" xmlns:wps="http://schemas.microsoft.com/office/word/2010/wordprocessingShape" mc:Ignorable="w14 w15 w16se w16cid w16 w16cex w16sdtdh wp14">
+<w:endnotes xmlns:wpc="http://schemas.microsoft.com/office/word/2010/wordprocessingCanvas" xmlns:cx="http://schemas.microsoft.com/office/drawing/2014/chartex" xmlns:cx1="http://schemas.microsoft.com/office/drawing/2015/9/8/chartex" xmlns:cx2="http://schemas.microsoft.com/office/drawing/2015/10/21/chartex" xmlns:cx3="http://schemas.microsoft.com/office/drawing/2016/5/9/chartex" xmlns:cx4="http://schemas.microsoft.com/office/drawing/2016/5/10/chartex" xmlns:cx5="http://schemas.microsoft.com/office/drawing/2016/5/11/chartex" xmlns:cx6="http://schemas.microsoft.com/office/drawing/2016/5/12/chartex" xmlns:cx7="http://schemas.microsoft.com/office/drawing/2016/5/13/chartex" xmlns:cx8="http://schemas.microsoft.com/office/drawing/2016/5/14/chartex" xmlns:mc="http://schemas.openxmlformats.org/markup-compatibility/2006" xmlns:aink="http://schemas.microsoft.com/office/drawing/2016/ink" xmlns:am3d="http://schemas.microsoft.com/office/drawing/2017/model3d" xmlns:o="urn:schemas-microsoft-com:office:office" xmlns:oel="http://schemas.microsoft.com/office/2019/extlst" xmlns:r="http://schemas.openxmlformats.org/officeDocument/2006/relationships" xmlns:m="http://schemas.openxmlformats.org/officeDocument/2006/math" xmlns:v="urn:schemas-microsoft-com:vml" xmlns:wp14="http://schemas.microsoft.com/office/word/2010/wordprocessingDrawing" xmlns:wp="http://schemas.openxmlformats.org/drawingml/2006/wordprocessingDrawing" xmlns:w10="urn:schemas-microsoft-com:office:word" xmlns:w="http://schemas.openxmlformats.org/wordprocessingml/2006/main" xmlns:w14="http://schemas.microsoft.com/office/word/2010/wordml" xmlns:w15="http://schemas.microsoft.com/office/word/2012/wordml" xmlns:w16cex="http://schemas.microsoft.com/office/word/2018/wordml/cex" xmlns:w16cid="http://schemas.microsoft.com/office/word/2016/wordml/cid" xmlns:w16="http://schemas.microsoft.com/office/word/2018/wordml" xmlns:w16sdtdh="http://schemas.microsoft.com/office/word/2020/wordml/sdtdatahash" xmlns:w16se="http://schemas.microsoft.com/office/word/2015/wordml/symex" xmlns:wpg="http://schemas.microsoft.com/office/word/2010/wordprocessingGroup" xmlns:wpi="http://schemas.microsoft.com/office/word/2010/wordprocessingInk" xmlns:wne="http://schemas.microsoft.com/office/word/2006/wordml" xmlns:wps="http://schemas.microsoft.com/office/word/2010/wordprocessingShape" mc:Ignorable="w14 w15 w16se w16cid w16 w16cex w16sdtdh wp14">
   <w:endnote w:type="separator" w:id="-1">
     <w:p>
       <w:pPr>
@@ -8305,7 +9051,7 @@
 </file>
 
 <file path=word/footnotes.xml><?xml version="1.0" encoding="utf-8"?>
-<w:footnotes xmlns:wpc="http://schemas.microsoft.com/office/word/2010/wordprocessingCanvas" xmlns:cx="http://schemas.microsoft.com/office/drawing/2014/chartex" xmlns:cx1="http://schemas.microsoft.com/office/drawing/2015/9/8/chartex" xmlns:cx2="http://schemas.microsoft.com/office/drawing/2015/10/21/chartex" xmlns:cx3="http://schemas.microsoft.com/office/drawing/2016/5/9/chartex" xmlns:cx4="http://schemas.microsoft.com/office/drawing/2016/5/10/chartex" xmlns:cx5="http://schemas.microsoft.com/office/drawing/2016/5/11/chartex" xmlns:cx6="http://schemas.microsoft.com/office/drawing/2016/5/12/chartex" xmlns:cx7="http://schemas.microsoft.com/office/drawing/2016/5/13/chartex" xmlns:cx8="http://schemas.microsoft.com/office/drawing/2016/5/14/chartex" xmlns:mc="http://schemas.openxmlformats.org/markup-compatibility/2006" xmlns:aink="http://schemas.microsoft.com/office/drawing/2016/ink" xmlns:am3d="http://schemas.microsoft.com/office/drawing/2017/model3d" xmlns:o="urn:schemas-microsoft-com:office:office" xmlns:r="http://schemas.openxmlformats.org/officeDocument/2006/relationships" xmlns:m="http://schemas.openxmlformats.org/officeDocument/2006/math" xmlns:v="urn:schemas-microsoft-com:vml" xmlns:wp14="http://schemas.microsoft.com/office/word/2010/wordprocessingDrawing" xmlns:wp="http://schemas.openxmlformats.org/drawingml/2006/wordprocessingDrawing" xmlns:w10="urn:schemas-microsoft-com:office:word" xmlns:w="http://schemas.openxmlformats.org/wordprocessingml/2006/main" xmlns:w14="http://schemas.microsoft.com/office/word/2010/wordml" xmlns:w15="http://schemas.microsoft.com/office/word/2012/wordml" xmlns:w16cex="http://schemas.microsoft.com/office/word/2018/wordml/cex" xmlns:w16cid="http://schemas.microsoft.com/office/word/2016/wordml/cid" xmlns:w16="http://schemas.microsoft.com/office/word/2018/wordml" xmlns:w16sdtdh="http://schemas.microsoft.com/office/word/2020/wordml/sdtdatahash" xmlns:w16se="http://schemas.microsoft.com/office/word/2015/wordml/symex" xmlns:wpg="http://schemas.microsoft.com/office/word/2010/wordprocessingGroup" xmlns:wpi="http://schemas.microsoft.com/office/word/2010/wordprocessingInk" xmlns:wne="http://schemas.microsoft.com/office/word/2006/wordml" xmlns:wps="http://schemas.microsoft.com/office/word/2010/wordprocessingShape" mc:Ignorable="w14 w15 w16se w16cid w16 w16cex w16sdtdh wp14">
+<w:footnotes xmlns:wpc="http://schemas.microsoft.com/office/word/2010/wordprocessingCanvas" xmlns:cx="http://schemas.microsoft.com/office/drawing/2014/chartex" xmlns:cx1="http://schemas.microsoft.com/office/drawing/2015/9/8/chartex" xmlns:cx2="http://schemas.microsoft.com/office/drawing/2015/10/21/chartex" xmlns:cx3="http://schemas.microsoft.com/office/drawing/2016/5/9/chartex" xmlns:cx4="http://schemas.microsoft.com/office/drawing/2016/5/10/chartex" xmlns:cx5="http://schemas.microsoft.com/office/drawing/2016/5/11/chartex" xmlns:cx6="http://schemas.microsoft.com/office/drawing/2016/5/12/chartex" xmlns:cx7="http://schemas.microsoft.com/office/drawing/2016/5/13/chartex" xmlns:cx8="http://schemas.microsoft.com/office/drawing/2016/5/14/chartex" xmlns:mc="http://schemas.openxmlformats.org/markup-compatibility/2006" xmlns:aink="http://schemas.microsoft.com/office/drawing/2016/ink" xmlns:am3d="http://schemas.microsoft.com/office/drawing/2017/model3d" xmlns:o="urn:schemas-microsoft-com:office:office" xmlns:oel="http://schemas.microsoft.com/office/2019/extlst" xmlns:r="http://schemas.openxmlformats.org/officeDocument/2006/relationships" xmlns:m="http://schemas.openxmlformats.org/officeDocument/2006/math" xmlns:v="urn:schemas-microsoft-com:vml" xmlns:wp14="http://schemas.microsoft.com/office/word/2010/wordprocessingDrawing" xmlns:wp="http://schemas.openxmlformats.org/drawingml/2006/wordprocessingDrawing" xmlns:w10="urn:schemas-microsoft-com:office:word" xmlns:w="http://schemas.openxmlformats.org/wordprocessingml/2006/main" xmlns:w14="http://schemas.microsoft.com/office/word/2010/wordml" xmlns:w15="http://schemas.microsoft.com/office/word/2012/wordml" xmlns:w16cex="http://schemas.microsoft.com/office/word/2018/wordml/cex" xmlns:w16cid="http://schemas.microsoft.com/office/word/2016/wordml/cid" xmlns:w16="http://schemas.microsoft.com/office/word/2018/wordml" xmlns:w16sdtdh="http://schemas.microsoft.com/office/word/2020/wordml/sdtdatahash" xmlns:w16se="http://schemas.microsoft.com/office/word/2015/wordml/symex" xmlns:wpg="http://schemas.microsoft.com/office/word/2010/wordprocessingGroup" xmlns:wpi="http://schemas.microsoft.com/office/word/2010/wordprocessingInk" xmlns:wne="http://schemas.microsoft.com/office/word/2006/wordml" xmlns:wps="http://schemas.microsoft.com/office/word/2010/wordprocessingShape" mc:Ignorable="w14 w15 w16se w16cid w16 w16cex w16sdtdh wp14">
   <w:footnote w:type="separator" w:id="-1">
     <w:p>
       <w:pPr>
@@ -8332,7 +9078,7 @@
 </file>
 
 <file path=word/header1.xml><?xml version="1.0" encoding="utf-8"?>
-<w:hdr xmlns:wpc="http://schemas.microsoft.com/office/word/2010/wordprocessingCanvas" xmlns:cx="http://schemas.microsoft.com/office/drawing/2014/chartex" xmlns:cx1="http://schemas.microsoft.com/office/drawing/2015/9/8/chartex" xmlns:cx2="http://schemas.microsoft.com/office/drawing/2015/10/21/chartex" xmlns:cx3="http://schemas.microsoft.com/office/drawing/2016/5/9/chartex" xmlns:cx4="http://schemas.microsoft.com/office/drawing/2016/5/10/chartex" xmlns:cx5="http://schemas.microsoft.com/office/drawing/2016/5/11/chartex" xmlns:cx6="http://schemas.microsoft.com/office/drawing/2016/5/12/chartex" xmlns:cx7="http://schemas.microsoft.com/office/drawing/2016/5/13/chartex" xmlns:cx8="http://schemas.microsoft.com/office/drawing/2016/5/14/chartex" xmlns:mc="http://schemas.openxmlformats.org/markup-compatibility/2006" xmlns:aink="http://schemas.microsoft.com/office/drawing/2016/ink" xmlns:am3d="http://schemas.microsoft.com/office/drawing/2017/model3d" xmlns:o="urn:schemas-microsoft-com:office:office" xmlns:r="http://schemas.openxmlformats.org/officeDocument/2006/relationships" xmlns:m="http://schemas.openxmlformats.org/officeDocument/2006/math" xmlns:v="urn:schemas-microsoft-com:vml" xmlns:wp14="http://schemas.microsoft.com/office/word/2010/wordprocessingDrawing" xmlns:wp="http://schemas.openxmlformats.org/drawingml/2006/wordprocessingDrawing" xmlns:w10="urn:schemas-microsoft-com:office:word" xmlns:w="http://schemas.openxmlformats.org/wordprocessingml/2006/main" xmlns:w14="http://schemas.microsoft.com/office/word/2010/wordml" xmlns:w15="http://schemas.microsoft.com/office/word/2012/wordml" xmlns:w16cex="http://schemas.microsoft.com/office/word/2018/wordml/cex" xmlns:w16cid="http://schemas.microsoft.com/office/word/2016/wordml/cid" xmlns:w16="http://schemas.microsoft.com/office/word/2018/wordml" xmlns:w16sdtdh="http://schemas.microsoft.com/office/word/2020/wordml/sdtdatahash" xmlns:w16se="http://schemas.microsoft.com/office/word/2015/wordml/symex" xmlns:wpg="http://schemas.microsoft.com/office/word/2010/wordprocessingGroup" xmlns:wpi="http://schemas.microsoft.com/office/word/2010/wordprocessingInk" xmlns:wne="http://schemas.microsoft.com/office/word/2006/wordml" xmlns:wps="http://schemas.microsoft.com/office/word/2010/wordprocessingShape" mc:Ignorable="w14 w15 w16se w16cid w16 w16cex w16sdtdh wp14">
+<w:hdr xmlns:wpc="http://schemas.microsoft.com/office/word/2010/wordprocessingCanvas" xmlns:cx="http://schemas.microsoft.com/office/drawing/2014/chartex" xmlns:cx1="http://schemas.microsoft.com/office/drawing/2015/9/8/chartex" xmlns:cx2="http://schemas.microsoft.com/office/drawing/2015/10/21/chartex" xmlns:cx3="http://schemas.microsoft.com/office/drawing/2016/5/9/chartex" xmlns:cx4="http://schemas.microsoft.com/office/drawing/2016/5/10/chartex" xmlns:cx5="http://schemas.microsoft.com/office/drawing/2016/5/11/chartex" xmlns:cx6="http://schemas.microsoft.com/office/drawing/2016/5/12/chartex" xmlns:cx7="http://schemas.microsoft.com/office/drawing/2016/5/13/chartex" xmlns:cx8="http://schemas.microsoft.com/office/drawing/2016/5/14/chartex" xmlns:mc="http://schemas.openxmlformats.org/markup-compatibility/2006" xmlns:aink="http://schemas.microsoft.com/office/drawing/2016/ink" xmlns:am3d="http://schemas.microsoft.com/office/drawing/2017/model3d" xmlns:o="urn:schemas-microsoft-com:office:office" xmlns:oel="http://schemas.microsoft.com/office/2019/extlst" xmlns:r="http://schemas.openxmlformats.org/officeDocument/2006/relationships" xmlns:m="http://schemas.openxmlformats.org/officeDocument/2006/math" xmlns:v="urn:schemas-microsoft-com:vml" xmlns:wp14="http://schemas.microsoft.com/office/word/2010/wordprocessingDrawing" xmlns:wp="http://schemas.openxmlformats.org/drawingml/2006/wordprocessingDrawing" xmlns:w10="urn:schemas-microsoft-com:office:word" xmlns:w="http://schemas.openxmlformats.org/wordprocessingml/2006/main" xmlns:w14="http://schemas.microsoft.com/office/word/2010/wordml" xmlns:w15="http://schemas.microsoft.com/office/word/2012/wordml" xmlns:w16cex="http://schemas.microsoft.com/office/word/2018/wordml/cex" xmlns:w16cid="http://schemas.microsoft.com/office/word/2016/wordml/cid" xmlns:w16="http://schemas.microsoft.com/office/word/2018/wordml" xmlns:w16sdtdh="http://schemas.microsoft.com/office/word/2020/wordml/sdtdatahash" xmlns:w16se="http://schemas.microsoft.com/office/word/2015/wordml/symex" xmlns:wpg="http://schemas.microsoft.com/office/word/2010/wordprocessingGroup" xmlns:wpi="http://schemas.microsoft.com/office/word/2010/wordprocessingInk" xmlns:wne="http://schemas.microsoft.com/office/word/2006/wordml" xmlns:wps="http://schemas.microsoft.com/office/word/2010/wordprocessingShape" mc:Ignorable="w14 w15 w16se w16cid w16 w16cex w16sdtdh wp14">
   <w:p>
     <w:pPr>
       <w:spacing w:after="160" w:line="259" w:lineRule="auto"/>
@@ -8344,7 +9090,7 @@
 </file>
 
 <file path=word/header2.xml><?xml version="1.0" encoding="utf-8"?>
-<w:hdr xmlns:wpc="http://schemas.microsoft.com/office/word/2010/wordprocessingCanvas" xmlns:cx="http://schemas.microsoft.com/office/drawing/2014/chartex" xmlns:cx1="http://schemas.microsoft.com/office/drawing/2015/9/8/chartex" xmlns:cx2="http://schemas.microsoft.com/office/drawing/2015/10/21/chartex" xmlns:cx3="http://schemas.microsoft.com/office/drawing/2016/5/9/chartex" xmlns:cx4="http://schemas.microsoft.com/office/drawing/2016/5/10/chartex" xmlns:cx5="http://schemas.microsoft.com/office/drawing/2016/5/11/chartex" xmlns:cx6="http://schemas.microsoft.com/office/drawing/2016/5/12/chartex" xmlns:cx7="http://schemas.microsoft.com/office/drawing/2016/5/13/chartex" xmlns:cx8="http://schemas.microsoft.com/office/drawing/2016/5/14/chartex" xmlns:mc="http://schemas.openxmlformats.org/markup-compatibility/2006" xmlns:aink="http://schemas.microsoft.com/office/drawing/2016/ink" xmlns:am3d="http://schemas.microsoft.com/office/drawing/2017/model3d" xmlns:o="urn:schemas-microsoft-com:office:office" xmlns:r="http://schemas.openxmlformats.org/officeDocument/2006/relationships" xmlns:m="http://schemas.openxmlformats.org/officeDocument/2006/math" xmlns:v="urn:schemas-microsoft-com:vml" xmlns:wp14="http://schemas.microsoft.com/office/word/2010/wordprocessingDrawing" xmlns:wp="http://schemas.openxmlformats.org/drawingml/2006/wordprocessingDrawing" xmlns:w10="urn:schemas-microsoft-com:office:word" xmlns:w="http://schemas.openxmlformats.org/wordprocessingml/2006/main" xmlns:w14="http://schemas.microsoft.com/office/word/2010/wordml" xmlns:w15="http://schemas.microsoft.com/office/word/2012/wordml" xmlns:w16cex="http://schemas.microsoft.com/office/word/2018/wordml/cex" xmlns:w16cid="http://schemas.microsoft.com/office/word/2016/wordml/cid" xmlns:w16="http://schemas.microsoft.com/office/word/2018/wordml" xmlns:w16sdtdh="http://schemas.microsoft.com/office/word/2020/wordml/sdtdatahash" xmlns:w16se="http://schemas.microsoft.com/office/word/2015/wordml/symex" xmlns:wpg="http://schemas.microsoft.com/office/word/2010/wordprocessingGroup" xmlns:wpi="http://schemas.microsoft.com/office/word/2010/wordprocessingInk" xmlns:wne="http://schemas.microsoft.com/office/word/2006/wordml" xmlns:wps="http://schemas.microsoft.com/office/word/2010/wordprocessingShape" mc:Ignorable="w14 w15 w16se w16cid w16 w16cex w16sdtdh wp14">
+<w:hdr xmlns:wpc="http://schemas.microsoft.com/office/word/2010/wordprocessingCanvas" xmlns:cx="http://schemas.microsoft.com/office/drawing/2014/chartex" xmlns:cx1="http://schemas.microsoft.com/office/drawing/2015/9/8/chartex" xmlns:cx2="http://schemas.microsoft.com/office/drawing/2015/10/21/chartex" xmlns:cx3="http://schemas.microsoft.com/office/drawing/2016/5/9/chartex" xmlns:cx4="http://schemas.microsoft.com/office/drawing/2016/5/10/chartex" xmlns:cx5="http://schemas.microsoft.com/office/drawing/2016/5/11/chartex" xmlns:cx6="http://schemas.microsoft.com/office/drawing/2016/5/12/chartex" xmlns:cx7="http://schemas.microsoft.com/office/drawing/2016/5/13/chartex" xmlns:cx8="http://schemas.microsoft.com/office/drawing/2016/5/14/chartex" xmlns:mc="http://schemas.openxmlformats.org/markup-compatibility/2006" xmlns:aink="http://schemas.microsoft.com/office/drawing/2016/ink" xmlns:am3d="http://schemas.microsoft.com/office/drawing/2017/model3d" xmlns:o="urn:schemas-microsoft-com:office:office" xmlns:oel="http://schemas.microsoft.com/office/2019/extlst" xmlns:r="http://schemas.openxmlformats.org/officeDocument/2006/relationships" xmlns:m="http://schemas.openxmlformats.org/officeDocument/2006/math" xmlns:v="urn:schemas-microsoft-com:vml" xmlns:wp14="http://schemas.microsoft.com/office/word/2010/wordprocessingDrawing" xmlns:wp="http://schemas.openxmlformats.org/drawingml/2006/wordprocessingDrawing" xmlns:w10="urn:schemas-microsoft-com:office:word" xmlns:w="http://schemas.openxmlformats.org/wordprocessingml/2006/main" xmlns:w14="http://schemas.microsoft.com/office/word/2010/wordml" xmlns:w15="http://schemas.microsoft.com/office/word/2012/wordml" xmlns:w16cex="http://schemas.microsoft.com/office/word/2018/wordml/cex" xmlns:w16cid="http://schemas.microsoft.com/office/word/2016/wordml/cid" xmlns:w16="http://schemas.microsoft.com/office/word/2018/wordml" xmlns:w16sdtdh="http://schemas.microsoft.com/office/word/2020/wordml/sdtdatahash" xmlns:w16se="http://schemas.microsoft.com/office/word/2015/wordml/symex" xmlns:wpg="http://schemas.microsoft.com/office/word/2010/wordprocessingGroup" xmlns:wpi="http://schemas.microsoft.com/office/word/2010/wordprocessingInk" xmlns:wne="http://schemas.microsoft.com/office/word/2006/wordml" xmlns:wps="http://schemas.microsoft.com/office/word/2010/wordprocessingShape" mc:Ignorable="w14 w15 w16se w16cid w16 w16cex w16sdtdh wp14">
   <w:p>
     <w:pPr>
       <w:spacing w:after="160" w:line="259" w:lineRule="auto"/>
@@ -8356,7 +9102,7 @@
 </file>
 
 <file path=word/header3.xml><?xml version="1.0" encoding="utf-8"?>
-<w:hdr xmlns:wpc="http://schemas.microsoft.com/office/word/2010/wordprocessingCanvas" xmlns:cx="http://schemas.microsoft.com/office/drawing/2014/chartex" xmlns:cx1="http://schemas.microsoft.com/office/drawing/2015/9/8/chartex" xmlns:cx2="http://schemas.microsoft.com/office/drawing/2015/10/21/chartex" xmlns:cx3="http://schemas.microsoft.com/office/drawing/2016/5/9/chartex" xmlns:cx4="http://schemas.microsoft.com/office/drawing/2016/5/10/chartex" xmlns:cx5="http://schemas.microsoft.com/office/drawing/2016/5/11/chartex" xmlns:cx6="http://schemas.microsoft.com/office/drawing/2016/5/12/chartex" xmlns:cx7="http://schemas.microsoft.com/office/drawing/2016/5/13/chartex" xmlns:cx8="http://schemas.microsoft.com/office/drawing/2016/5/14/chartex" xmlns:mc="http://schemas.openxmlformats.org/markup-compatibility/2006" xmlns:aink="http://schemas.microsoft.com/office/drawing/2016/ink" xmlns:am3d="http://schemas.microsoft.com/office/drawing/2017/model3d" xmlns:o="urn:schemas-microsoft-com:office:office" xmlns:r="http://schemas.openxmlformats.org/officeDocument/2006/relationships" xmlns:m="http://schemas.openxmlformats.org/officeDocument/2006/math" xmlns:v="urn:schemas-microsoft-com:vml" xmlns:wp14="http://schemas.microsoft.com/office/word/2010/wordprocessingDrawing" xmlns:wp="http://schemas.openxmlformats.org/drawingml/2006/wordprocessingDrawing" xmlns:w10="urn:schemas-microsoft-com:office:word" xmlns:w="http://schemas.openxmlformats.org/wordprocessingml/2006/main" xmlns:w14="http://schemas.microsoft.com/office/word/2010/wordml" xmlns:w15="http://schemas.microsoft.com/office/word/2012/wordml" xmlns:w16cex="http://schemas.microsoft.com/office/word/2018/wordml/cex" xmlns:w16cid="http://schemas.microsoft.com/office/word/2016/wordml/cid" xmlns:w16="http://schemas.microsoft.com/office/word/2018/wordml" xmlns:w16sdtdh="http://schemas.microsoft.com/office/word/2020/wordml/sdtdatahash" xmlns:w16se="http://schemas.microsoft.com/office/word/2015/wordml/symex" xmlns:wpg="http://schemas.microsoft.com/office/word/2010/wordprocessingGroup" xmlns:wpi="http://schemas.microsoft.com/office/word/2010/wordprocessingInk" xmlns:wne="http://schemas.microsoft.com/office/word/2006/wordml" xmlns:wps="http://schemas.microsoft.com/office/word/2010/wordprocessingShape" mc:Ignorable="w14 w15 w16se w16cid w16 w16cex w16sdtdh wp14">
+<w:hdr xmlns:wpc="http://schemas.microsoft.com/office/word/2010/wordprocessingCanvas" xmlns:cx="http://schemas.microsoft.com/office/drawing/2014/chartex" xmlns:cx1="http://schemas.microsoft.com/office/drawing/2015/9/8/chartex" xmlns:cx2="http://schemas.microsoft.com/office/drawing/2015/10/21/chartex" xmlns:cx3="http://schemas.microsoft.com/office/drawing/2016/5/9/chartex" xmlns:cx4="http://schemas.microsoft.com/office/drawing/2016/5/10/chartex" xmlns:cx5="http://schemas.microsoft.com/office/drawing/2016/5/11/chartex" xmlns:cx6="http://schemas.microsoft.com/office/drawing/2016/5/12/chartex" xmlns:cx7="http://schemas.microsoft.com/office/drawing/2016/5/13/chartex" xmlns:cx8="http://schemas.microsoft.com/office/drawing/2016/5/14/chartex" xmlns:mc="http://schemas.openxmlformats.org/markup-compatibility/2006" xmlns:aink="http://schemas.microsoft.com/office/drawing/2016/ink" xmlns:am3d="http://schemas.microsoft.com/office/drawing/2017/model3d" xmlns:o="urn:schemas-microsoft-com:office:office" xmlns:oel="http://schemas.microsoft.com/office/2019/extlst" xmlns:r="http://schemas.openxmlformats.org/officeDocument/2006/relationships" xmlns:m="http://schemas.openxmlformats.org/officeDocument/2006/math" xmlns:v="urn:schemas-microsoft-com:vml" xmlns:wp14="http://schemas.microsoft.com/office/word/2010/wordprocessingDrawing" xmlns:wp="http://schemas.openxmlformats.org/drawingml/2006/wordprocessingDrawing" xmlns:w10="urn:schemas-microsoft-com:office:word" xmlns:w="http://schemas.openxmlformats.org/wordprocessingml/2006/main" xmlns:w14="http://schemas.microsoft.com/office/word/2010/wordml" xmlns:w15="http://schemas.microsoft.com/office/word/2012/wordml" xmlns:w16cex="http://schemas.microsoft.com/office/word/2018/wordml/cex" xmlns:w16cid="http://schemas.microsoft.com/office/word/2016/wordml/cid" xmlns:w16="http://schemas.microsoft.com/office/word/2018/wordml" xmlns:w16sdtdh="http://schemas.microsoft.com/office/word/2020/wordml/sdtdatahash" xmlns:w16se="http://schemas.microsoft.com/office/word/2015/wordml/symex" xmlns:wpg="http://schemas.microsoft.com/office/word/2010/wordprocessingGroup" xmlns:wpi="http://schemas.microsoft.com/office/word/2010/wordprocessingInk" xmlns:wne="http://schemas.microsoft.com/office/word/2006/wordml" xmlns:wps="http://schemas.microsoft.com/office/word/2010/wordprocessingShape" mc:Ignorable="w14 w15 w16se w16cid w16 w16cex w16sdtdh wp14">
   <w:p>
     <w:pPr>
       <w:spacing w:after="160" w:line="259" w:lineRule="auto"/>
@@ -8368,7 +9114,7 @@
 </file>
 
 <file path=word/header4.xml><?xml version="1.0" encoding="utf-8"?>
-<w:hdr xmlns:wpc="http://schemas.microsoft.com/office/word/2010/wordprocessingCanvas" xmlns:cx="http://schemas.microsoft.com/office/drawing/2014/chartex" xmlns:cx1="http://schemas.microsoft.com/office/drawing/2015/9/8/chartex" xmlns:cx2="http://schemas.microsoft.com/office/drawing/2015/10/21/chartex" xmlns:cx3="http://schemas.microsoft.com/office/drawing/2016/5/9/chartex" xmlns:cx4="http://schemas.microsoft.com/office/drawing/2016/5/10/chartex" xmlns:cx5="http://schemas.microsoft.com/office/drawing/2016/5/11/chartex" xmlns:cx6="http://schemas.microsoft.com/office/drawing/2016/5/12/chartex" xmlns:cx7="http://schemas.microsoft.com/office/drawing/2016/5/13/chartex" xmlns:cx8="http://schemas.microsoft.com/office/drawing/2016/5/14/chartex" xmlns:mc="http://schemas.openxmlformats.org/markup-compatibility/2006" xmlns:aink="http://schemas.microsoft.com/office/drawing/2016/ink" xmlns:am3d="http://schemas.microsoft.com/office/drawing/2017/model3d" xmlns:o="urn:schemas-microsoft-com:office:office" xmlns:r="http://schemas.openxmlformats.org/officeDocument/2006/relationships" xmlns:m="http://schemas.openxmlformats.org/officeDocument/2006/math" xmlns:v="urn:schemas-microsoft-com:vml" xmlns:wp14="http://schemas.microsoft.com/office/word/2010/wordprocessingDrawing" xmlns:wp="http://schemas.openxmlformats.org/drawingml/2006/wordprocessingDrawing" xmlns:w10="urn:schemas-microsoft-com:office:word" xmlns:w="http://schemas.openxmlformats.org/wordprocessingml/2006/main" xmlns:w14="http://schemas.microsoft.com/office/word/2010/wordml" xmlns:w15="http://schemas.microsoft.com/office/word/2012/wordml" xmlns:w16cex="http://schemas.microsoft.com/office/word/2018/wordml/cex" xmlns:w16cid="http://schemas.microsoft.com/office/word/2016/wordml/cid" xmlns:w16="http://schemas.microsoft.com/office/word/2018/wordml" xmlns:w16sdtdh="http://schemas.microsoft.com/office/word/2020/wordml/sdtdatahash" xmlns:w16se="http://schemas.microsoft.com/office/word/2015/wordml/symex" xmlns:wpg="http://schemas.microsoft.com/office/word/2010/wordprocessingGroup" xmlns:wpi="http://schemas.microsoft.com/office/word/2010/wordprocessingInk" xmlns:wne="http://schemas.microsoft.com/office/word/2006/wordml" xmlns:wps="http://schemas.microsoft.com/office/word/2010/wordprocessingShape" mc:Ignorable="w14 w15 w16se w16cid w16 w16cex w16sdtdh wp14">
+<w:hdr xmlns:wpc="http://schemas.microsoft.com/office/word/2010/wordprocessingCanvas" xmlns:cx="http://schemas.microsoft.com/office/drawing/2014/chartex" xmlns:cx1="http://schemas.microsoft.com/office/drawing/2015/9/8/chartex" xmlns:cx2="http://schemas.microsoft.com/office/drawing/2015/10/21/chartex" xmlns:cx3="http://schemas.microsoft.com/office/drawing/2016/5/9/chartex" xmlns:cx4="http://schemas.microsoft.com/office/drawing/2016/5/10/chartex" xmlns:cx5="http://schemas.microsoft.com/office/drawing/2016/5/11/chartex" xmlns:cx6="http://schemas.microsoft.com/office/drawing/2016/5/12/chartex" xmlns:cx7="http://schemas.microsoft.com/office/drawing/2016/5/13/chartex" xmlns:cx8="http://schemas.microsoft.com/office/drawing/2016/5/14/chartex" xmlns:mc="http://schemas.openxmlformats.org/markup-compatibility/2006" xmlns:aink="http://schemas.microsoft.com/office/drawing/2016/ink" xmlns:am3d="http://schemas.microsoft.com/office/drawing/2017/model3d" xmlns:o="urn:schemas-microsoft-com:office:office" xmlns:oel="http://schemas.microsoft.com/office/2019/extlst" xmlns:r="http://schemas.openxmlformats.org/officeDocument/2006/relationships" xmlns:m="http://schemas.openxmlformats.org/officeDocument/2006/math" xmlns:v="urn:schemas-microsoft-com:vml" xmlns:wp14="http://schemas.microsoft.com/office/word/2010/wordprocessingDrawing" xmlns:wp="http://schemas.openxmlformats.org/drawingml/2006/wordprocessingDrawing" xmlns:w10="urn:schemas-microsoft-com:office:word" xmlns:w="http://schemas.openxmlformats.org/wordprocessingml/2006/main" xmlns:w14="http://schemas.microsoft.com/office/word/2010/wordml" xmlns:w15="http://schemas.microsoft.com/office/word/2012/wordml" xmlns:w16cex="http://schemas.microsoft.com/office/word/2018/wordml/cex" xmlns:w16cid="http://schemas.microsoft.com/office/word/2016/wordml/cid" xmlns:w16="http://schemas.microsoft.com/office/word/2018/wordml" xmlns:w16sdtdh="http://schemas.microsoft.com/office/word/2020/wordml/sdtdatahash" xmlns:w16se="http://schemas.microsoft.com/office/word/2015/wordml/symex" xmlns:wpg="http://schemas.microsoft.com/office/word/2010/wordprocessingGroup" xmlns:wpi="http://schemas.microsoft.com/office/word/2010/wordprocessingInk" xmlns:wne="http://schemas.microsoft.com/office/word/2006/wordml" xmlns:wps="http://schemas.microsoft.com/office/word/2010/wordprocessingShape" mc:Ignorable="w14 w15 w16se w16cid w16 w16cex w16sdtdh wp14">
   <w:p>
     <w:pPr>
       <w:spacing w:after="0" w:line="259" w:lineRule="auto"/>
@@ -8425,7 +9171,7 @@
 </file>
 
 <file path=word/header5.xml><?xml version="1.0" encoding="utf-8"?>
-<w:hdr xmlns:wpc="http://schemas.microsoft.com/office/word/2010/wordprocessingCanvas" xmlns:cx="http://schemas.microsoft.com/office/drawing/2014/chartex" xmlns:cx1="http://schemas.microsoft.com/office/drawing/2015/9/8/chartex" xmlns:cx2="http://schemas.microsoft.com/office/drawing/2015/10/21/chartex" xmlns:cx3="http://schemas.microsoft.com/office/drawing/2016/5/9/chartex" xmlns:cx4="http://schemas.microsoft.com/office/drawing/2016/5/10/chartex" xmlns:cx5="http://schemas.microsoft.com/office/drawing/2016/5/11/chartex" xmlns:cx6="http://schemas.microsoft.com/office/drawing/2016/5/12/chartex" xmlns:cx7="http://schemas.microsoft.com/office/drawing/2016/5/13/chartex" xmlns:cx8="http://schemas.microsoft.com/office/drawing/2016/5/14/chartex" xmlns:mc="http://schemas.openxmlformats.org/markup-compatibility/2006" xmlns:aink="http://schemas.microsoft.com/office/drawing/2016/ink" xmlns:am3d="http://schemas.microsoft.com/office/drawing/2017/model3d" xmlns:o="urn:schemas-microsoft-com:office:office" xmlns:r="http://schemas.openxmlformats.org/officeDocument/2006/relationships" xmlns:m="http://schemas.openxmlformats.org/officeDocument/2006/math" xmlns:v="urn:schemas-microsoft-com:vml" xmlns:wp14="http://schemas.microsoft.com/office/word/2010/wordprocessingDrawing" xmlns:wp="http://schemas.openxmlformats.org/drawingml/2006/wordprocessingDrawing" xmlns:w10="urn:schemas-microsoft-com:office:word" xmlns:w="http://schemas.openxmlformats.org/wordprocessingml/2006/main" xmlns:w14="http://schemas.microsoft.com/office/word/2010/wordml" xmlns:w15="http://schemas.microsoft.com/office/word/2012/wordml" xmlns:w16cex="http://schemas.microsoft.com/office/word/2018/wordml/cex" xmlns:w16cid="http://schemas.microsoft.com/office/word/2016/wordml/cid" xmlns:w16="http://schemas.microsoft.com/office/word/2018/wordml" xmlns:w16sdtdh="http://schemas.microsoft.com/office/word/2020/wordml/sdtdatahash" xmlns:w16se="http://schemas.microsoft.com/office/word/2015/wordml/symex" xmlns:wpg="http://schemas.microsoft.com/office/word/2010/wordprocessingGroup" xmlns:wpi="http://schemas.microsoft.com/office/word/2010/wordprocessingInk" xmlns:wne="http://schemas.microsoft.com/office/word/2006/wordml" xmlns:wps="http://schemas.microsoft.com/office/word/2010/wordprocessingShape" mc:Ignorable="w14 w15 w16se w16cid w16 w16cex w16sdtdh wp14">
+<w:hdr xmlns:wpc="http://schemas.microsoft.com/office/word/2010/wordprocessingCanvas" xmlns:cx="http://schemas.microsoft.com/office/drawing/2014/chartex" xmlns:cx1="http://schemas.microsoft.com/office/drawing/2015/9/8/chartex" xmlns:cx2="http://schemas.microsoft.com/office/drawing/2015/10/21/chartex" xmlns:cx3="http://schemas.microsoft.com/office/drawing/2016/5/9/chartex" xmlns:cx4="http://schemas.microsoft.com/office/drawing/2016/5/10/chartex" xmlns:cx5="http://schemas.microsoft.com/office/drawing/2016/5/11/chartex" xmlns:cx6="http://schemas.microsoft.com/office/drawing/2016/5/12/chartex" xmlns:cx7="http://schemas.microsoft.com/office/drawing/2016/5/13/chartex" xmlns:cx8="http://schemas.microsoft.com/office/drawing/2016/5/14/chartex" xmlns:mc="http://schemas.openxmlformats.org/markup-compatibility/2006" xmlns:aink="http://schemas.microsoft.com/office/drawing/2016/ink" xmlns:am3d="http://schemas.microsoft.com/office/drawing/2017/model3d" xmlns:o="urn:schemas-microsoft-com:office:office" xmlns:oel="http://schemas.microsoft.com/office/2019/extlst" xmlns:r="http://schemas.openxmlformats.org/officeDocument/2006/relationships" xmlns:m="http://schemas.openxmlformats.org/officeDocument/2006/math" xmlns:v="urn:schemas-microsoft-com:vml" xmlns:wp14="http://schemas.microsoft.com/office/word/2010/wordprocessingDrawing" xmlns:wp="http://schemas.openxmlformats.org/drawingml/2006/wordprocessingDrawing" xmlns:w10="urn:schemas-microsoft-com:office:word" xmlns:w="http://schemas.openxmlformats.org/wordprocessingml/2006/main" xmlns:w14="http://schemas.microsoft.com/office/word/2010/wordml" xmlns:w15="http://schemas.microsoft.com/office/word/2012/wordml" xmlns:w16cex="http://schemas.microsoft.com/office/word/2018/wordml/cex" xmlns:w16cid="http://schemas.microsoft.com/office/word/2016/wordml/cid" xmlns:w16="http://schemas.microsoft.com/office/word/2018/wordml" xmlns:w16sdtdh="http://schemas.microsoft.com/office/word/2020/wordml/sdtdatahash" xmlns:w16se="http://schemas.microsoft.com/office/word/2015/wordml/symex" xmlns:wpg="http://schemas.microsoft.com/office/word/2010/wordprocessingGroup" xmlns:wpi="http://schemas.microsoft.com/office/word/2010/wordprocessingInk" xmlns:wne="http://schemas.microsoft.com/office/word/2006/wordml" xmlns:wps="http://schemas.microsoft.com/office/word/2010/wordprocessingShape" mc:Ignorable="w14 w15 w16se w16cid w16 w16cex w16sdtdh wp14">
   <w:p>
     <w:pPr>
       <w:spacing w:after="0" w:line="259" w:lineRule="auto"/>
@@ -8482,7 +9228,7 @@
 </file>
 
 <file path=word/header6.xml><?xml version="1.0" encoding="utf-8"?>
-<w:hdr xmlns:wpc="http://schemas.microsoft.com/office/word/2010/wordprocessingCanvas" xmlns:cx="http://schemas.microsoft.com/office/drawing/2014/chartex" xmlns:cx1="http://schemas.microsoft.com/office/drawing/2015/9/8/chartex" xmlns:cx2="http://schemas.microsoft.com/office/drawing/2015/10/21/chartex" xmlns:cx3="http://schemas.microsoft.com/office/drawing/2016/5/9/chartex" xmlns:cx4="http://schemas.microsoft.com/office/drawing/2016/5/10/chartex" xmlns:cx5="http://schemas.microsoft.com/office/drawing/2016/5/11/chartex" xmlns:cx6="http://schemas.microsoft.com/office/drawing/2016/5/12/chartex" xmlns:cx7="http://schemas.microsoft.com/office/drawing/2016/5/13/chartex" xmlns:cx8="http://schemas.microsoft.com/office/drawing/2016/5/14/chartex" xmlns:mc="http://schemas.openxmlformats.org/markup-compatibility/2006" xmlns:aink="http://schemas.microsoft.com/office/drawing/2016/ink" xmlns:am3d="http://schemas.microsoft.com/office/drawing/2017/model3d" xmlns:o="urn:schemas-microsoft-com:office:office" xmlns:r="http://schemas.openxmlformats.org/officeDocument/2006/relationships" xmlns:m="http://schemas.openxmlformats.org/officeDocument/2006/math" xmlns:v="urn:schemas-microsoft-com:vml" xmlns:wp14="http://schemas.microsoft.com/office/word/2010/wordprocessingDrawing" xmlns:wp="http://schemas.openxmlformats.org/drawingml/2006/wordprocessingDrawing" xmlns:w10="urn:schemas-microsoft-com:office:word" xmlns:w="http://schemas.openxmlformats.org/wordprocessingml/2006/main" xmlns:w14="http://schemas.microsoft.com/office/word/2010/wordml" xmlns:w15="http://schemas.microsoft.com/office/word/2012/wordml" xmlns:w16cex="http://schemas.microsoft.com/office/word/2018/wordml/cex" xmlns:w16cid="http://schemas.microsoft.com/office/word/2016/wordml/cid" xmlns:w16="http://schemas.microsoft.com/office/word/2018/wordml" xmlns:w16sdtdh="http://schemas.microsoft.com/office/word/2020/wordml/sdtdatahash" xmlns:w16se="http://schemas.microsoft.com/office/word/2015/wordml/symex" xmlns:wpg="http://schemas.microsoft.com/office/word/2010/wordprocessingGroup" xmlns:wpi="http://schemas.microsoft.com/office/word/2010/wordprocessingInk" xmlns:wne="http://schemas.microsoft.com/office/word/2006/wordml" xmlns:wps="http://schemas.microsoft.com/office/word/2010/wordprocessingShape" mc:Ignorable="w14 w15 w16se w16cid w16 w16cex w16sdtdh wp14">
+<w:hdr xmlns:wpc="http://schemas.microsoft.com/office/word/2010/wordprocessingCanvas" xmlns:cx="http://schemas.microsoft.com/office/drawing/2014/chartex" xmlns:cx1="http://schemas.microsoft.com/office/drawing/2015/9/8/chartex" xmlns:cx2="http://schemas.microsoft.com/office/drawing/2015/10/21/chartex" xmlns:cx3="http://schemas.microsoft.com/office/drawing/2016/5/9/chartex" xmlns:cx4="http://schemas.microsoft.com/office/drawing/2016/5/10/chartex" xmlns:cx5="http://schemas.microsoft.com/office/drawing/2016/5/11/chartex" xmlns:cx6="http://schemas.microsoft.com/office/drawing/2016/5/12/chartex" xmlns:cx7="http://schemas.microsoft.com/office/drawing/2016/5/13/chartex" xmlns:cx8="http://schemas.microsoft.com/office/drawing/2016/5/14/chartex" xmlns:mc="http://schemas.openxmlformats.org/markup-compatibility/2006" xmlns:aink="http://schemas.microsoft.com/office/drawing/2016/ink" xmlns:am3d="http://schemas.microsoft.com/office/drawing/2017/model3d" xmlns:o="urn:schemas-microsoft-com:office:office" xmlns:oel="http://schemas.microsoft.com/office/2019/extlst" xmlns:r="http://schemas.openxmlformats.org/officeDocument/2006/relationships" xmlns:m="http://schemas.openxmlformats.org/officeDocument/2006/math" xmlns:v="urn:schemas-microsoft-com:vml" xmlns:wp14="http://schemas.microsoft.com/office/word/2010/wordprocessingDrawing" xmlns:wp="http://schemas.openxmlformats.org/drawingml/2006/wordprocessingDrawing" xmlns:w10="urn:schemas-microsoft-com:office:word" xmlns:w="http://schemas.openxmlformats.org/wordprocessingml/2006/main" xmlns:w14="http://schemas.microsoft.com/office/word/2010/wordml" xmlns:w15="http://schemas.microsoft.com/office/word/2012/wordml" xmlns:w16cex="http://schemas.microsoft.com/office/word/2018/wordml/cex" xmlns:w16cid="http://schemas.microsoft.com/office/word/2016/wordml/cid" xmlns:w16="http://schemas.microsoft.com/office/word/2018/wordml" xmlns:w16sdtdh="http://schemas.microsoft.com/office/word/2020/wordml/sdtdatahash" xmlns:w16se="http://schemas.microsoft.com/office/word/2015/wordml/symex" xmlns:wpg="http://schemas.microsoft.com/office/word/2010/wordprocessingGroup" xmlns:wpi="http://schemas.microsoft.com/office/word/2010/wordprocessingInk" xmlns:wne="http://schemas.microsoft.com/office/word/2006/wordml" xmlns:wps="http://schemas.microsoft.com/office/word/2010/wordprocessingShape" mc:Ignorable="w14 w15 w16se w16cid w16 w16cex w16sdtdh wp14">
   <w:p>
     <w:pPr>
       <w:spacing w:after="0" w:line="259" w:lineRule="auto"/>
@@ -8539,7 +9285,7 @@
 </file>
 
 <file path=word/numbering.xml><?xml version="1.0" encoding="utf-8"?>
-<w:numbering xmlns:wpc="http://schemas.microsoft.com/office/word/2010/wordprocessingCanvas" xmlns:cx="http://schemas.microsoft.com/office/drawing/2014/chartex" xmlns:cx1="http://schemas.microsoft.com/office/drawing/2015/9/8/chartex" xmlns:cx2="http://schemas.microsoft.com/office/drawing/2015/10/21/chartex" xmlns:cx3="http://schemas.microsoft.com/office/drawing/2016/5/9/chartex" xmlns:cx4="http://schemas.microsoft.com/office/drawing/2016/5/10/chartex" xmlns:cx5="http://schemas.microsoft.com/office/drawing/2016/5/11/chartex" xmlns:cx6="http://schemas.microsoft.com/office/drawing/2016/5/12/chartex" xmlns:cx7="http://schemas.microsoft.com/office/drawing/2016/5/13/chartex" xmlns:cx8="http://schemas.microsoft.com/office/drawing/2016/5/14/chartex" xmlns:mc="http://schemas.openxmlformats.org/markup-compatibility/2006" xmlns:aink="http://schemas.microsoft.com/office/drawing/2016/ink" xmlns:am3d="http://schemas.microsoft.com/office/drawing/2017/model3d" xmlns:o="urn:schemas-microsoft-com:office:office" xmlns:r="http://schemas.openxmlformats.org/officeDocument/2006/relationships" xmlns:m="http://schemas.openxmlformats.org/officeDocument/2006/math" xmlns:v="urn:schemas-microsoft-com:vml" xmlns:wp14="http://schemas.microsoft.com/office/word/2010/wordprocessingDrawing" xmlns:wp="http://schemas.openxmlformats.org/drawingml/2006/wordprocessingDrawing" xmlns:w10="urn:schemas-microsoft-com:office:word" xmlns:w="http://schemas.openxmlformats.org/wordprocessingml/2006/main" xmlns:w14="http://schemas.microsoft.com/office/word/2010/wordml" xmlns:w15="http://schemas.microsoft.com/office/word/2012/wordml" xmlns:w16cex="http://schemas.microsoft.com/office/word/2018/wordml/cex" xmlns:w16cid="http://schemas.microsoft.com/office/word/2016/wordml/cid" xmlns:w16="http://schemas.microsoft.com/office/word/2018/wordml" xmlns:w16sdtdh="http://schemas.microsoft.com/office/word/2020/wordml/sdtdatahash" xmlns:w16se="http://schemas.microsoft.com/office/word/2015/wordml/symex" xmlns:wpg="http://schemas.microsoft.com/office/word/2010/wordprocessingGroup" xmlns:wpi="http://schemas.microsoft.com/office/word/2010/wordprocessingInk" xmlns:wne="http://schemas.microsoft.com/office/word/2006/wordml" xmlns:wps="http://schemas.microsoft.com/office/word/2010/wordprocessingShape" mc:Ignorable="w14 w15 w16se w16cid w16 w16cex w16sdtdh wp14">
+<w:numbering xmlns:wpc="http://schemas.microsoft.com/office/word/2010/wordprocessingCanvas" xmlns:cx="http://schemas.microsoft.com/office/drawing/2014/chartex" xmlns:cx1="http://schemas.microsoft.com/office/drawing/2015/9/8/chartex" xmlns:cx2="http://schemas.microsoft.com/office/drawing/2015/10/21/chartex" xmlns:cx3="http://schemas.microsoft.com/office/drawing/2016/5/9/chartex" xmlns:cx4="http://schemas.microsoft.com/office/drawing/2016/5/10/chartex" xmlns:cx5="http://schemas.microsoft.com/office/drawing/2016/5/11/chartex" xmlns:cx6="http://schemas.microsoft.com/office/drawing/2016/5/12/chartex" xmlns:cx7="http://schemas.microsoft.com/office/drawing/2016/5/13/chartex" xmlns:cx8="http://schemas.microsoft.com/office/drawing/2016/5/14/chartex" xmlns:mc="http://schemas.openxmlformats.org/markup-compatibility/2006" xmlns:aink="http://schemas.microsoft.com/office/drawing/2016/ink" xmlns:am3d="http://schemas.microsoft.com/office/drawing/2017/model3d" xmlns:o="urn:schemas-microsoft-com:office:office" xmlns:oel="http://schemas.microsoft.com/office/2019/extlst" xmlns:r="http://schemas.openxmlformats.org/officeDocument/2006/relationships" xmlns:m="http://schemas.openxmlformats.org/officeDocument/2006/math" xmlns:v="urn:schemas-microsoft-com:vml" xmlns:wp14="http://schemas.microsoft.com/office/word/2010/wordprocessingDrawing" xmlns:wp="http://schemas.openxmlformats.org/drawingml/2006/wordprocessingDrawing" xmlns:w10="urn:schemas-microsoft-com:office:word" xmlns:w="http://schemas.openxmlformats.org/wordprocessingml/2006/main" xmlns:w14="http://schemas.microsoft.com/office/word/2010/wordml" xmlns:w15="http://schemas.microsoft.com/office/word/2012/wordml" xmlns:w16cex="http://schemas.microsoft.com/office/word/2018/wordml/cex" xmlns:w16cid="http://schemas.microsoft.com/office/word/2016/wordml/cid" xmlns:w16="http://schemas.microsoft.com/office/word/2018/wordml" xmlns:w16sdtdh="http://schemas.microsoft.com/office/word/2020/wordml/sdtdatahash" xmlns:w16se="http://schemas.microsoft.com/office/word/2015/wordml/symex" xmlns:wpg="http://schemas.microsoft.com/office/word/2010/wordprocessingGroup" xmlns:wpi="http://schemas.microsoft.com/office/word/2010/wordprocessingInk" xmlns:wne="http://schemas.microsoft.com/office/word/2006/wordml" xmlns:wps="http://schemas.microsoft.com/office/word/2010/wordprocessingShape" mc:Ignorable="w14 w15 w16se w16cid w16 w16cex w16sdtdh wp14">
   <w:abstractNum w:abstractNumId="0" w15:restartNumberingAfterBreak="0">
     <w:nsid w:val="07C23E71"/>
     <w:multiLevelType w:val="hybridMultilevel"/>
@@ -9300,16 +10046,16 @@
       </w:rPr>
     </w:lvl>
   </w:abstractNum>
-  <w:num w:numId="1">
+  <w:num w:numId="1" w16cid:durableId="39984727">
     <w:abstractNumId w:val="2"/>
   </w:num>
-  <w:num w:numId="2">
+  <w:num w:numId="2" w16cid:durableId="1319726876">
     <w:abstractNumId w:val="3"/>
   </w:num>
-  <w:num w:numId="3">
+  <w:num w:numId="3" w16cid:durableId="2029479399">
     <w:abstractNumId w:val="1"/>
   </w:num>
-  <w:num w:numId="4">
+  <w:num w:numId="4" w16cid:durableId="1478910163">
     <w:abstractNumId w:val="0"/>
   </w:num>
 </w:numbering>
@@ -9893,6 +10639,29 @@
       <w:szCs w:val="24"/>
     </w:rPr>
   </w:style>
+  <w:style w:type="character" w:styleId="Hyperlink">
+    <w:name w:val="Hyperlink"/>
+    <w:basedOn w:val="Fontepargpadro"/>
+    <w:uiPriority w:val="99"/>
+    <w:unhideWhenUsed/>
+    <w:rsid w:val="008911C9"/>
+    <w:rPr>
+      <w:color w:val="0563C1" w:themeColor="hyperlink"/>
+      <w:u w:val="single"/>
+    </w:rPr>
+  </w:style>
+  <w:style w:type="character" w:styleId="MenoPendente">
+    <w:name w:val="Unresolved Mention"/>
+    <w:basedOn w:val="Fontepargpadro"/>
+    <w:uiPriority w:val="99"/>
+    <w:semiHidden/>
+    <w:unhideWhenUsed/>
+    <w:rsid w:val="008911C9"/>
+    <w:rPr>
+      <w:color w:val="605E5C"/>
+      <w:shd w:val="clear" w:color="auto" w:fill="E1DFDD"/>
+    </w:rPr>
+  </w:style>
 </w:styles>
 </file>
 

</xml_diff>